<commit_message>
Two services added to the project customer & fraud microservices
</commit_message>
<xml_diff>
--- a/Diploma/diploma-work.docx
+++ b/Diploma/diploma-work.docx
@@ -157,7 +157,9 @@
         </w:rPr>
       </w:pPr>
       <w:r>
-        <w:rPr/>
+        <w:rPr>
+          <w:i/>
+        </w:rPr>
       </w:r>
     </w:p>
     <w:p>
@@ -187,23 +189,28 @@
         </w:rPr>
       </w:pPr>
       <w:r>
-        <w:rPr/>
-      </w:r>
-    </w:p>
-    <w:p>
-      <w:pPr>
-        <w:pStyle w:val="Normal1"/>
-        <w:spacing w:lineRule="auto" w:line="360" w:before="0" w:after="0"/>
-        <w:jc w:val="center"/>
-        <w:rPr/>
-      </w:pPr>
-      <w:r>
         <w:rPr>
           <w:rFonts w:eastAsia="Times New Roman" w:cs="Times New Roman" w:ascii="Times New Roman" w:hAnsi="Times New Roman"/>
           <w:b/>
           <w:sz w:val="32"/>
           <w:szCs w:val="32"/>
         </w:rPr>
+      </w:r>
+    </w:p>
+    <w:p>
+      <w:pPr>
+        <w:pStyle w:val="Normal1"/>
+        <w:spacing w:lineRule="auto" w:line="360" w:before="0" w:after="0"/>
+        <w:jc w:val="center"/>
+        <w:rPr/>
+      </w:pPr>
+      <w:r>
+        <w:rPr>
+          <w:rFonts w:eastAsia="Times New Roman" w:cs="Times New Roman" w:ascii="Times New Roman" w:hAnsi="Times New Roman"/>
+          <w:b/>
+          <w:sz w:val="32"/>
+          <w:szCs w:val="32"/>
+        </w:rPr>
         <w:t xml:space="preserve">Исследование особенностей разработки небольших масштабируемых приложений с использованием микросервисной архитектуры </w:t>
       </w:r>
     </w:p>
@@ -380,45 +387,29 @@
           <w:sz w:val="28"/>
           <w:szCs w:val="28"/>
         </w:rPr>
-        <w:t xml:space="preserve">Программа: </w:t>
-      </w:r>
+        <w:t>Программа: Разработчик - Программист</w:t>
+      </w:r>
+    </w:p>
+    <w:p>
+      <w:pPr>
+        <w:pStyle w:val="Normal1"/>
+        <w:spacing w:lineRule="auto" w:line="240" w:before="0" w:after="0"/>
+        <w:jc w:val="right"/>
+        <w:rPr>
+          <w:rFonts w:ascii="Times New Roman" w:hAnsi="Times New Roman" w:eastAsia="Times New Roman" w:cs="Times New Roman"/>
+          <w:sz w:val="28"/>
+          <w:szCs w:val="28"/>
+        </w:rPr>
+      </w:pPr>
+      <w:bookmarkStart w:id="22" w:name="_heading=h.em78hreukrci_Copy_24"/>
+      <w:bookmarkEnd w:id="22"/>
       <w:r>
         <w:rPr>
           <w:rFonts w:eastAsia="Times New Roman" w:cs="Times New Roman" w:ascii="Times New Roman" w:hAnsi="Times New Roman"/>
           <w:sz w:val="28"/>
           <w:szCs w:val="28"/>
         </w:rPr>
-        <w:t>Разработчик - Программист</w:t>
-      </w:r>
-    </w:p>
-    <w:p>
-      <w:pPr>
-        <w:pStyle w:val="Normal1"/>
-        <w:spacing w:lineRule="auto" w:line="240" w:before="0" w:after="0"/>
-        <w:jc w:val="right"/>
-        <w:rPr>
-          <w:rFonts w:ascii="Times New Roman" w:hAnsi="Times New Roman" w:eastAsia="Times New Roman" w:cs="Times New Roman"/>
-          <w:sz w:val="28"/>
-          <w:szCs w:val="28"/>
-        </w:rPr>
-      </w:pPr>
-      <w:bookmarkStart w:id="22" w:name="_heading=h.em78hreukrci_Copy_24"/>
-      <w:bookmarkEnd w:id="22"/>
-      <w:r>
-        <w:rPr>
-          <w:rFonts w:eastAsia="Times New Roman" w:cs="Times New Roman" w:ascii="Times New Roman" w:hAnsi="Times New Roman"/>
-          <w:sz w:val="28"/>
-          <w:szCs w:val="28"/>
-        </w:rPr>
-        <w:t>Специализация</w:t>
-      </w:r>
-      <w:r>
-        <w:rPr>
-          <w:rFonts w:eastAsia="Times New Roman" w:cs="Times New Roman" w:ascii="Times New Roman" w:hAnsi="Times New Roman"/>
-          <w:sz w:val="28"/>
-          <w:szCs w:val="28"/>
-        </w:rPr>
-        <w:t xml:space="preserve">: Веб-разработка на </w:t>
+        <w:t xml:space="preserve">Специализация: Веб-разработка на </w:t>
       </w:r>
       <w:r>
         <w:rPr>
@@ -1825,7 +1816,6 @@
     <w:p>
       <w:pPr>
         <w:pStyle w:val="Heading1"/>
-        <w:spacing w:lineRule="auto" w:line="360"/>
         <w:rPr>
           <w:rFonts w:ascii="Times New Roman" w:hAnsi="Times New Roman"/>
           <w:lang w:val="ru-RU"/>
@@ -1916,7 +1906,7 @@
           <w:szCs w:val="24"/>
           <w:lang w:val="ru-RU" w:eastAsia="zh-CN" w:bidi="hi-IN"/>
         </w:rPr>
-        <w:t xml:space="preserve">Рассмотреть основные подходы к дизайну и развертыванию приложений и используемому инструментарию. Создать шаблон приложения, предусматривающий легкую адаптацию к конкретным нуждам разработчиков </w:t>
+        <w:t xml:space="preserve">Рассмотреть основные подходы к дизайну и развертыванию приложений и используемому инструментарию. Создать шаблон приложения, предусматривающий легкую адаптацию к конкретным нуждам разработчиков при развертывании небольших приложений </w:t>
       </w:r>
       <w:r>
         <w:rPr>
@@ -1927,9 +1917,29 @@
           <w:kern w:val="0"/>
           <w:sz w:val="24"/>
           <w:szCs w:val="24"/>
+          <w:lang w:val="en-US" w:eastAsia="zh-CN" w:bidi="hi-IN"/>
+        </w:rPr>
+        <w:t>(pet projects)</w:t>
+      </w:r>
+    </w:p>
+    <w:p>
+      <w:pPr>
+        <w:pStyle w:val="Normal1"/>
+        <w:spacing w:lineRule="auto" w:line="360"/>
+        <w:rPr/>
+      </w:pPr>
+      <w:r>
+        <w:rPr>
+          <w:rFonts w:eastAsia="IBM Plex Sans SemiBold" w:cs="IBM Plex Sans SemiBold" w:ascii="Times New Roman" w:hAnsi="Times New Roman"/>
+          <w:b/>
+          <w:bCs/>
+          <w:color w:val="auto"/>
+          <w:kern w:val="0"/>
+          <w:sz w:val="24"/>
+          <w:szCs w:val="24"/>
           <w:lang w:val="ru-RU" w:eastAsia="zh-CN" w:bidi="hi-IN"/>
         </w:rPr>
-        <w:t xml:space="preserve">при развертывании небольших приложений </w:t>
+        <w:t xml:space="preserve">Какие задачи решает: </w:t>
       </w:r>
       <w:r>
         <w:rPr>
@@ -1940,9 +1950,9 @@
           <w:kern w:val="0"/>
           <w:sz w:val="24"/>
           <w:szCs w:val="24"/>
-          <w:lang w:val="en-US" w:eastAsia="zh-CN" w:bidi="hi-IN"/>
-        </w:rPr>
-        <w:t>(pet projects)</w:t>
+          <w:lang w:val="ru-RU" w:eastAsia="zh-CN" w:bidi="hi-IN"/>
+        </w:rPr>
+        <w:t>В процессе обучения или же в процессе разработки отдельных сервисов возникает потребность посмотреть на работу разработанного сервиса в условиях, кросс взаимодействия с другими сервисами. Будь то сервис уведомлений, аутентификации и т. п.</w:t>
       </w:r>
     </w:p>
     <w:p>
@@ -1962,20 +1972,7 @@
           <w:szCs w:val="24"/>
           <w:lang w:val="ru-RU" w:eastAsia="zh-CN" w:bidi="hi-IN"/>
         </w:rPr>
-        <w:t>Какие задачи решает</w:t>
-      </w:r>
-      <w:r>
-        <w:rPr>
-          <w:rFonts w:eastAsia="IBM Plex Sans SemiBold" w:cs="IBM Plex Sans SemiBold" w:ascii="Times New Roman" w:hAnsi="Times New Roman"/>
-          <w:b/>
-          <w:bCs/>
-          <w:color w:val="auto"/>
-          <w:kern w:val="0"/>
-          <w:sz w:val="24"/>
-          <w:szCs w:val="24"/>
-          <w:lang w:val="ru-RU" w:eastAsia="zh-CN" w:bidi="hi-IN"/>
-        </w:rPr>
-        <w:t xml:space="preserve">: </w:t>
+        <w:t>Задачи:</w:t>
       </w:r>
       <w:r>
         <w:rPr>
@@ -1988,7 +1985,7 @@
           <w:szCs w:val="24"/>
           <w:lang w:val="ru-RU" w:eastAsia="zh-CN" w:bidi="hi-IN"/>
         </w:rPr>
-        <w:t>В процессе обучения или же в процессе разработки отдельных сервисов возникает потребность посмотреть на работу разработанного сервиса в условиях, кросс взаимодействия с другими сервисами. Будь то сервис уведомлений, аутентификации и т. п.</w:t>
+        <w:t xml:space="preserve"> </w:t>
       </w:r>
     </w:p>
     <w:p>
@@ -1997,19 +1994,6 @@
         <w:spacing w:lineRule="auto" w:line="360"/>
         <w:rPr/>
       </w:pPr>
-      <w:r>
-        <w:rPr>
-          <w:rFonts w:eastAsia="IBM Plex Sans SemiBold" w:cs="IBM Plex Sans SemiBold" w:ascii="Times New Roman" w:hAnsi="Times New Roman"/>
-          <w:b/>
-          <w:bCs/>
-          <w:color w:val="auto"/>
-          <w:kern w:val="0"/>
-          <w:sz w:val="24"/>
-          <w:szCs w:val="24"/>
-          <w:lang w:val="ru-RU" w:eastAsia="zh-CN" w:bidi="hi-IN"/>
-        </w:rPr>
-        <w:t>Задачи:</w:t>
-      </w:r>
       <w:r>
         <w:rPr>
           <w:rFonts w:eastAsia="IBM Plex Sans SemiBold" w:cs="IBM Plex Sans SemiBold" w:ascii="Times New Roman" w:hAnsi="Times New Roman"/>
@@ -2021,7 +2005,7 @@
           <w:szCs w:val="24"/>
           <w:lang w:val="ru-RU" w:eastAsia="zh-CN" w:bidi="hi-IN"/>
         </w:rPr>
-        <w:t xml:space="preserve"> </w:t>
+        <w:t>1. Изучение литературы</w:t>
       </w:r>
     </w:p>
     <w:p>
@@ -2041,7 +2025,7 @@
           <w:szCs w:val="24"/>
           <w:lang w:val="ru-RU" w:eastAsia="zh-CN" w:bidi="hi-IN"/>
         </w:rPr>
-        <w:t>1. Изучение литературы</w:t>
+        <w:t>2. Создать базовый проект</w:t>
       </w:r>
     </w:p>
     <w:p>
@@ -2061,8 +2045,15 @@
           <w:szCs w:val="24"/>
           <w:lang w:val="ru-RU" w:eastAsia="zh-CN" w:bidi="hi-IN"/>
         </w:rPr>
-        <w:t>2. Создать базов</w:t>
-      </w:r>
+        <w:t>3. Выбрать инструментарий для разработки, мониторинга и управления микросервисным приложением</w:t>
+      </w:r>
+    </w:p>
+    <w:p>
+      <w:pPr>
+        <w:pStyle w:val="Normal1"/>
+        <w:spacing w:lineRule="auto" w:line="360"/>
+        <w:rPr/>
+      </w:pPr>
       <w:r>
         <w:rPr>
           <w:rFonts w:eastAsia="IBM Plex Sans SemiBold" w:cs="IBM Plex Sans SemiBold" w:ascii="Times New Roman" w:hAnsi="Times New Roman"/>
@@ -2074,7 +2065,7 @@
           <w:szCs w:val="24"/>
           <w:lang w:val="ru-RU" w:eastAsia="zh-CN" w:bidi="hi-IN"/>
         </w:rPr>
-        <w:t>ый проект</w:t>
+        <w:t>4. Изучить инструментарий принципы внедрения и внедрить в базовое приложение</w:t>
       </w:r>
     </w:p>
     <w:p>
@@ -2094,15 +2085,8 @@
           <w:szCs w:val="24"/>
           <w:lang w:val="ru-RU" w:eastAsia="zh-CN" w:bidi="hi-IN"/>
         </w:rPr>
-        <w:t>3. Выбрать инструментарий для разработки, мониторинга и управления микросервисным приложением</w:t>
-      </w:r>
-    </w:p>
-    <w:p>
-      <w:pPr>
-        <w:pStyle w:val="Normal1"/>
-        <w:spacing w:lineRule="auto" w:line="360"/>
-        <w:rPr/>
-      </w:pPr>
+        <w:t xml:space="preserve">5. Изучить процесс развертывания таких приложений с использованием </w:t>
+      </w:r>
       <w:r>
         <w:rPr>
           <w:rFonts w:eastAsia="IBM Plex Sans SemiBold" w:cs="IBM Plex Sans SemiBold" w:ascii="Times New Roman" w:hAnsi="Times New Roman"/>
@@ -2112,97 +2096,53 @@
           <w:kern w:val="0"/>
           <w:sz w:val="24"/>
           <w:szCs w:val="24"/>
-          <w:lang w:val="ru-RU" w:eastAsia="zh-CN" w:bidi="hi-IN"/>
-        </w:rPr>
-        <w:t>4. Изучить инструментарий принципы внедрения и внедрить в базовое приложение</w:t>
+          <w:lang w:val="en-US" w:eastAsia="zh-CN" w:bidi="hi-IN"/>
+        </w:rPr>
+        <w:t>Docker</w:t>
       </w:r>
     </w:p>
     <w:p>
       <w:pPr>
         <w:pStyle w:val="Normal1"/>
         <w:spacing w:lineRule="auto" w:line="360"/>
-        <w:rPr/>
-      </w:pPr>
+        <w:rPr>
+          <w:rFonts w:ascii="Times New Roman" w:hAnsi="Times New Roman" w:eastAsia="IBM Plex Sans SemiBold" w:cs="IBM Plex Sans SemiBold"/>
+          <w:b w:val="false"/>
+          <w:bCs w:val="false"/>
+          <w:sz w:val="24"/>
+          <w:szCs w:val="24"/>
+        </w:rPr>
+      </w:pPr>
+      <w:r>
+        <w:rPr>
+          <w:rFonts w:eastAsia="IBM Plex Sans SemiBold" w:cs="IBM Plex Sans SemiBold" w:ascii="Times New Roman" w:hAnsi="Times New Roman"/>
+          <w:b/>
+          <w:bCs/>
+          <w:sz w:val="24"/>
+          <w:szCs w:val="24"/>
+        </w:rPr>
+        <w:t>Инструменты:</w:t>
+      </w:r>
       <w:r>
         <w:rPr>
           <w:rFonts w:eastAsia="IBM Plex Sans SemiBold" w:cs="IBM Plex Sans SemiBold" w:ascii="Times New Roman" w:hAnsi="Times New Roman"/>
           <w:b w:val="false"/>
           <w:bCs w:val="false"/>
-          <w:color w:val="auto"/>
-          <w:kern w:val="0"/>
-          <w:sz w:val="24"/>
-          <w:szCs w:val="24"/>
-          <w:lang w:val="ru-RU" w:eastAsia="zh-CN" w:bidi="hi-IN"/>
-        </w:rPr>
-        <w:t xml:space="preserve">5. Изучить процесс развертывания таких приложений с использованием </w:t>
+          <w:sz w:val="24"/>
+          <w:szCs w:val="24"/>
+        </w:rPr>
+        <w:t xml:space="preserve"> Postman, </w:t>
       </w:r>
       <w:r>
         <w:rPr>
           <w:rFonts w:eastAsia="IBM Plex Sans SemiBold" w:cs="IBM Plex Sans SemiBold" w:ascii="Times New Roman" w:hAnsi="Times New Roman"/>
           <w:b w:val="false"/>
           <w:bCs w:val="false"/>
-          <w:color w:val="auto"/>
-          <w:kern w:val="0"/>
-          <w:sz w:val="24"/>
-          <w:szCs w:val="24"/>
-          <w:lang w:val="en-US" w:eastAsia="zh-CN" w:bidi="hi-IN"/>
-        </w:rPr>
-        <w:t>Docker</w:t>
-      </w:r>
-    </w:p>
-    <w:p>
-      <w:pPr>
-        <w:pStyle w:val="Normal1"/>
-        <w:spacing w:lineRule="auto" w:line="360"/>
-        <w:rPr>
-          <w:rFonts w:ascii="Times New Roman" w:hAnsi="Times New Roman" w:eastAsia="IBM Plex Sans SemiBold" w:cs="IBM Plex Sans SemiBold"/>
-          <w:b w:val="false"/>
-          <w:bCs w:val="false"/>
-          <w:sz w:val="24"/>
-          <w:szCs w:val="24"/>
-        </w:rPr>
-      </w:pPr>
-      <w:r>
-        <w:rPr>
-          <w:rFonts w:eastAsia="IBM Plex Sans SemiBold" w:cs="IBM Plex Sans SemiBold" w:ascii="Times New Roman" w:hAnsi="Times New Roman"/>
-          <w:b/>
-          <w:bCs/>
-          <w:sz w:val="24"/>
-          <w:szCs w:val="24"/>
-        </w:rPr>
-        <w:t>Инструменты:</w:t>
-      </w:r>
-      <w:r>
-        <w:rPr>
-          <w:rFonts w:eastAsia="IBM Plex Sans SemiBold" w:cs="IBM Plex Sans SemiBold" w:ascii="Times New Roman" w:hAnsi="Times New Roman"/>
-          <w:b w:val="false"/>
-          <w:bCs w:val="false"/>
-          <w:sz w:val="24"/>
-          <w:szCs w:val="24"/>
-        </w:rPr>
-        <w:t xml:space="preserve"> Postman, </w:t>
-      </w:r>
-      <w:r>
-        <w:rPr>
-          <w:rFonts w:eastAsia="IBM Plex Sans SemiBold" w:cs="IBM Plex Sans SemiBold" w:ascii="Times New Roman" w:hAnsi="Times New Roman"/>
-          <w:b w:val="false"/>
-          <w:bCs w:val="false"/>
           <w:sz w:val="24"/>
           <w:szCs w:val="24"/>
           <w:lang w:val="en-US"/>
         </w:rPr>
-        <w:t xml:space="preserve">FastRequest, PostgreSQL, Docker, Docker-Compose, Spring Cloud, </w:t>
-      </w:r>
-      <w:r>
-        <w:rPr>
-          <w:rFonts w:eastAsia="IBM Plex Sans SemiBold" w:cs="IBM Plex Sans SemiBold" w:ascii="Times New Roman" w:hAnsi="Times New Roman"/>
-          <w:b w:val="false"/>
-          <w:bCs w:val="false"/>
-          <w:sz w:val="24"/>
-          <w:szCs w:val="24"/>
-          <w:lang w:val="en-US"/>
-        </w:rPr>
-        <w:t>Eureka, Open Feign, Zipkin, API Gateway, RabbitMQ</w:t>
+        <w:t>FastRequest, PostgreSQL, Docker, Docker-Compose, Spring Cloud, Eureka, Open Feign, Zipkin, API Gateway, RabbitMQ</w:t>
       </w:r>
     </w:p>
     <w:p>
@@ -2479,7 +2419,6 @@
     <w:p>
       <w:pPr>
         <w:pStyle w:val="Heading1"/>
-        <w:spacing w:lineRule="auto" w:line="360"/>
         <w:rPr>
           <w:rFonts w:ascii="Times New Roman" w:hAnsi="Times New Roman"/>
           <w:b/>
@@ -2622,17 +2561,7 @@
           <w:szCs w:val="24"/>
           <w:lang w:val="ru-RU"/>
         </w:rPr>
-        <w:t xml:space="preserve">файл с основными зависимостями. Сами сервисы будут включены в проект в качестве отдельных модулей. Каждый из модулей будет включать в себя как собственные, необходимые зависимости, так и «родительские» зависимости. </w:t>
-      </w:r>
-      <w:r>
-        <w:rPr>
-          <w:rFonts w:eastAsia="IBM Plex Sans SemiBold" w:cs="IBM Plex Sans SemiBold" w:ascii="Times New Roman" w:hAnsi="Times New Roman"/>
-          <w:b w:val="false"/>
-          <w:sz w:val="24"/>
-          <w:szCs w:val="24"/>
-          <w:lang w:val="ru-RU"/>
-        </w:rPr>
-        <w:t xml:space="preserve">Проект будет обновляться и совершенствоваться в процессе разработки, поэтому было принято решение создать пустой </w:t>
+        <w:t xml:space="preserve">файл с основными зависимостями. Сами сервисы будут включены в проект в качестве отдельных модулей. Каждый из модулей будет включать в себя как собственные, необходимые зависимости, так и «родительские» зависимости. Проект будет обновляться и совершенствоваться в процессе разработки, поэтому было принято решение создать пустой </w:t>
       </w:r>
       <w:r>
         <w:rPr>
@@ -2700,7 +2629,18 @@
           <w:szCs w:val="28"/>
           <w:lang w:val="en-US"/>
         </w:rPr>
-        <w:t>2.1.</w:t>
+        <w:t>2.1.1</w:t>
+      </w:r>
+      <w:r>
+        <w:rPr>
+          <w:rFonts w:eastAsia="IBM Plex Sans SemiBold" w:cs="IBM Plex Sans SemiBold" w:ascii="Times New Roman" w:hAnsi="Times New Roman"/>
+          <w:b/>
+          <w:bCs/>
+          <w:sz w:val="28"/>
+          <w:szCs w:val="28"/>
+          <w:lang w:val="ru-RU"/>
+        </w:rPr>
+        <w:t xml:space="preserve"> </w:t>
       </w:r>
       <w:r>
         <w:rPr>
@@ -2711,7 +2651,7 @@
           <w:szCs w:val="28"/>
           <w:lang w:val="en-US"/>
         </w:rPr>
-        <w:t>1</w:t>
+        <w:t>Р</w:t>
       </w:r>
       <w:r>
         <w:rPr>
@@ -2722,7 +2662,7 @@
           <w:szCs w:val="28"/>
           <w:lang w:val="ru-RU"/>
         </w:rPr>
-        <w:t xml:space="preserve"> </w:t>
+        <w:t xml:space="preserve">азвертывание базового приложения и настройка </w:t>
       </w:r>
       <w:r>
         <w:rPr>
@@ -2733,65 +2673,21 @@
           <w:szCs w:val="28"/>
           <w:lang w:val="en-US"/>
         </w:rPr>
-        <w:t>Р</w:t>
-      </w:r>
-      <w:r>
-        <w:rPr>
-          <w:rFonts w:eastAsia="IBM Plex Sans SemiBold" w:cs="IBM Plex Sans SemiBold" w:ascii="Times New Roman" w:hAnsi="Times New Roman"/>
+        <w:t>pom.xml</w:t>
+      </w:r>
+    </w:p>
+    <w:p>
+      <w:pPr>
+        <w:pStyle w:val="Normal1"/>
+        <w:spacing w:lineRule="auto" w:line="360"/>
+        <w:rPr>
+          <w:rFonts w:ascii="Times New Roman" w:hAnsi="Times New Roman"/>
           <w:b/>
           <w:bCs/>
           <w:sz w:val="28"/>
           <w:szCs w:val="28"/>
           <w:lang w:val="ru-RU"/>
         </w:rPr>
-        <w:t>азвертывание</w:t>
-      </w:r>
-      <w:r>
-        <w:rPr>
-          <w:rFonts w:eastAsia="IBM Plex Sans SemiBold" w:cs="IBM Plex Sans SemiBold" w:ascii="Times New Roman" w:hAnsi="Times New Roman"/>
-          <w:b/>
-          <w:bCs/>
-          <w:sz w:val="28"/>
-          <w:szCs w:val="28"/>
-          <w:lang w:val="ru-RU"/>
-        </w:rPr>
-        <w:t xml:space="preserve"> базового приложения и настройка </w:t>
-      </w:r>
-      <w:r>
-        <w:rPr>
-          <w:rFonts w:eastAsia="IBM Plex Sans SemiBold" w:cs="IBM Plex Sans SemiBold" w:ascii="Times New Roman" w:hAnsi="Times New Roman"/>
-          <w:b/>
-          <w:bCs/>
-          <w:sz w:val="28"/>
-          <w:szCs w:val="28"/>
-          <w:lang w:val="en-US"/>
-        </w:rPr>
-        <w:t>pom.x</w:t>
-      </w:r>
-      <w:r>
-        <w:rPr>
-          <w:rFonts w:eastAsia="IBM Plex Sans SemiBold" w:cs="IBM Plex Sans SemiBold" w:ascii="Times New Roman" w:hAnsi="Times New Roman"/>
-          <w:b/>
-          <w:bCs/>
-          <w:sz w:val="28"/>
-          <w:szCs w:val="28"/>
-          <w:lang w:val="en-US"/>
-        </w:rPr>
-        <w:t>ml</w:t>
-      </w:r>
-    </w:p>
-    <w:p>
-      <w:pPr>
-        <w:pStyle w:val="Normal1"/>
-        <w:spacing w:lineRule="auto" w:line="360"/>
-        <w:rPr>
-          <w:rFonts w:ascii="Times New Roman" w:hAnsi="Times New Roman"/>
-          <w:b/>
-          <w:bCs/>
-          <w:sz w:val="28"/>
-          <w:szCs w:val="28"/>
-          <w:lang w:val="ru-RU"/>
-        </w:rPr>
       </w:pPr>
       <w:r>
         <w:rPr>
@@ -2824,7 +2720,7 @@
           <w:szCs w:val="24"/>
           <w:lang w:val="en-US"/>
         </w:rPr>
-        <w:t xml:space="preserve"> </w:t>
+        <w:t xml:space="preserve"> maven </w:t>
       </w:r>
       <w:r>
         <w:rPr>
@@ -2833,9 +2729,9 @@
           <w:bCs/>
           <w:sz w:val="24"/>
           <w:szCs w:val="24"/>
-          <w:lang w:val="en-US"/>
-        </w:rPr>
-        <w:t>maven</w:t>
+          <w:lang w:val="ru-RU"/>
+        </w:rPr>
+        <w:t xml:space="preserve">проект </w:t>
       </w:r>
       <w:r>
         <w:rPr>
@@ -2846,7 +2742,7 @@
           <w:szCs w:val="24"/>
           <w:lang w:val="en-US"/>
         </w:rPr>
-        <w:t xml:space="preserve"> </w:t>
+        <w:t>(</w:t>
       </w:r>
       <w:r>
         <w:rPr>
@@ -2857,7 +2753,7 @@
           <w:szCs w:val="24"/>
           <w:lang w:val="ru-RU"/>
         </w:rPr>
-        <w:t xml:space="preserve">проект </w:t>
+        <w:t>рис. 1</w:t>
       </w:r>
       <w:r>
         <w:rPr>
@@ -2868,28 +2764,6 @@
           <w:szCs w:val="24"/>
           <w:lang w:val="en-US"/>
         </w:rPr>
-        <w:t>(</w:t>
-      </w:r>
-      <w:r>
-        <w:rPr>
-          <w:rFonts w:eastAsia="IBM Plex Sans SemiBold" w:cs="IBM Plex Sans SemiBold" w:ascii="Times New Roman" w:hAnsi="Times New Roman"/>
-          <w:b w:val="false"/>
-          <w:bCs/>
-          <w:sz w:val="24"/>
-          <w:szCs w:val="24"/>
-          <w:lang w:val="ru-RU"/>
-        </w:rPr>
-        <w:t>рис. 1</w:t>
-      </w:r>
-      <w:r>
-        <w:rPr>
-          <w:rFonts w:eastAsia="IBM Plex Sans SemiBold" w:cs="IBM Plex Sans SemiBold" w:ascii="Times New Roman" w:hAnsi="Times New Roman"/>
-          <w:b w:val="false"/>
-          <w:bCs/>
-          <w:sz w:val="24"/>
-          <w:szCs w:val="24"/>
-          <w:lang w:val="en-US"/>
-        </w:rPr>
         <w:t>).</w:t>
       </w:r>
     </w:p>
@@ -2898,9 +2772,9 @@
         <w:pStyle w:val="Normal1"/>
         <w:spacing w:lineRule="auto" w:line="360"/>
         <w:rPr>
-          <w:sz w:val="24"/>
-          <w:szCs w:val="24"/>
-          <w:highlight w:val="white"/>
+          <w:rFonts w:ascii="Times New Roman" w:hAnsi="Times New Roman"/>
+          <w:sz w:val="24"/>
+          <w:szCs w:val="24"/>
         </w:rPr>
       </w:pPr>
       <w:r>
@@ -2952,6 +2826,7 @@
       </w:r>
       <w:r>
         <w:rPr>
+          <w:rFonts w:ascii="Times New Roman" w:hAnsi="Times New Roman"/>
           <w:sz w:val="24"/>
           <w:szCs w:val="24"/>
           <w:highlight w:val="white"/>
@@ -2964,231 +2839,607 @@
         <w:pStyle w:val="Normal1"/>
         <w:spacing w:lineRule="auto" w:line="360"/>
         <w:rPr>
+          <w:rFonts w:ascii="Times New Roman" w:hAnsi="Times New Roman"/>
+          <w:sz w:val="24"/>
+          <w:szCs w:val="24"/>
+        </w:rPr>
+      </w:pPr>
+      <w:r>
+        <w:rPr>
+          <w:rFonts w:ascii="Times New Roman" w:hAnsi="Times New Roman"/>
           <w:sz w:val="24"/>
           <w:szCs w:val="24"/>
           <w:highlight w:val="white"/>
           <w:lang w:val="ru-RU"/>
         </w:rPr>
-      </w:pPr>
-      <w:r>
-        <w:rPr>
+        <w:t xml:space="preserve">Далее настраиваем проект. Версия </w:t>
+      </w:r>
+      <w:r>
+        <w:rPr>
+          <w:rFonts w:ascii="Times New Roman" w:hAnsi="Times New Roman"/>
+          <w:sz w:val="24"/>
+          <w:szCs w:val="24"/>
+          <w:highlight w:val="white"/>
+          <w:lang w:val="en-US"/>
+        </w:rPr>
+        <w:t xml:space="preserve">Java: Oracle open jdk 17.0.10. </w:t>
+      </w:r>
+      <w:r>
+        <w:rPr>
+          <w:rFonts w:ascii="Times New Roman" w:hAnsi="Times New Roman"/>
           <w:sz w:val="24"/>
           <w:szCs w:val="24"/>
           <w:highlight w:val="white"/>
           <w:lang w:val="ru-RU"/>
         </w:rPr>
-        <w:t xml:space="preserve">Далее настраиваем проект. Версия </w:t>
-      </w:r>
-      <w:r>
-        <w:rPr>
+        <w:t xml:space="preserve">Поскольку данный проект будет являться «родительским» для остальных модулей, удаляем папку </w:t>
+      </w:r>
+      <w:r>
+        <w:rPr>
+          <w:rFonts w:ascii="Times New Roman" w:hAnsi="Times New Roman"/>
           <w:sz w:val="24"/>
           <w:szCs w:val="24"/>
           <w:highlight w:val="white"/>
           <w:lang w:val="en-US"/>
         </w:rPr>
-        <w:t xml:space="preserve">Java: Oracle open jdk 17.0.10. </w:t>
-      </w:r>
-      <w:r>
-        <w:rPr>
+        <w:t xml:space="preserve">src, </w:t>
+      </w:r>
+      <w:r>
+        <w:rPr>
+          <w:rFonts w:ascii="Times New Roman" w:hAnsi="Times New Roman"/>
           <w:sz w:val="24"/>
           <w:szCs w:val="24"/>
           <w:highlight w:val="white"/>
           <w:lang w:val="ru-RU"/>
         </w:rPr>
-        <w:t xml:space="preserve">Поскольку данный проект будет являться «родительским» для остальных модулей, удаляем папку </w:t>
-      </w:r>
-      <w:r>
-        <w:rPr>
+        <w:t>а также добавляем 2 собственные папки к проекту а именно: папка с проектом диплома и папка с диаграммами.</w:t>
+      </w:r>
+    </w:p>
+    <w:p>
+      <w:pPr>
+        <w:pStyle w:val="Normal1"/>
+        <w:spacing w:lineRule="auto" w:line="360"/>
+        <w:rPr>
+          <w:rFonts w:ascii="Times New Roman" w:hAnsi="Times New Roman"/>
+          <w:sz w:val="24"/>
+          <w:szCs w:val="24"/>
+        </w:rPr>
+      </w:pPr>
+      <w:r>
+        <w:rPr>
+          <w:rFonts w:ascii="Times New Roman" w:hAnsi="Times New Roman"/>
+          <w:sz w:val="24"/>
+          <w:szCs w:val="24"/>
+          <w:highlight w:val="white"/>
+          <w:lang w:val="ru-RU"/>
+        </w:rPr>
+        <w:tab/>
+        <w:t xml:space="preserve">«Родительский» </w:t>
+      </w:r>
+      <w:r>
+        <w:rPr>
+          <w:rFonts w:ascii="Times New Roman" w:hAnsi="Times New Roman"/>
           <w:sz w:val="24"/>
           <w:szCs w:val="24"/>
           <w:highlight w:val="white"/>
           <w:lang w:val="en-US"/>
         </w:rPr>
-        <w:t xml:space="preserve">src, </w:t>
-      </w:r>
-      <w:r>
-        <w:rPr>
+        <w:t xml:space="preserve">pom </w:t>
+      </w:r>
+      <w:r>
+        <w:rPr>
+          <w:rFonts w:ascii="Times New Roman" w:hAnsi="Times New Roman"/>
           <w:sz w:val="24"/>
           <w:szCs w:val="24"/>
           <w:highlight w:val="white"/>
           <w:lang w:val="ru-RU"/>
         </w:rPr>
-        <w:t>а также добавляем 2 собственные папки к проекту а именно: папка с проектом диплома и папка с диаграммами.</w:t>
+        <w:t xml:space="preserve">файл настраиваем с использованием </w:t>
+      </w:r>
+      <w:r>
+        <w:rPr>
+          <w:rFonts w:ascii="Times New Roman" w:hAnsi="Times New Roman"/>
+          <w:sz w:val="24"/>
+          <w:szCs w:val="24"/>
+          <w:highlight w:val="white"/>
+          <w:lang w:val="en-US"/>
+        </w:rPr>
+        <w:t xml:space="preserve">dependency Management </w:t>
+      </w:r>
+      <w:r>
+        <w:rPr>
+          <w:rFonts w:ascii="Times New Roman" w:hAnsi="Times New Roman"/>
+          <w:sz w:val="24"/>
+          <w:szCs w:val="24"/>
+          <w:highlight w:val="white"/>
+          <w:lang w:val="ru-RU"/>
+        </w:rPr>
+        <w:t xml:space="preserve">блока в который подключим артефакт </w:t>
+      </w:r>
+      <w:r>
+        <w:rPr>
+          <w:rFonts w:ascii="Times New Roman" w:hAnsi="Times New Roman"/>
+          <w:sz w:val="24"/>
+          <w:szCs w:val="24"/>
+          <w:highlight w:val="white"/>
+          <w:lang w:val="en-US"/>
+        </w:rPr>
+        <w:t xml:space="preserve">spring dependency </w:t>
+      </w:r>
+      <w:r>
+        <w:rPr>
+          <w:rFonts w:ascii="Times New Roman" w:hAnsi="Times New Roman"/>
+          <w:sz w:val="24"/>
+          <w:szCs w:val="24"/>
+          <w:highlight w:val="white"/>
+          <w:lang w:val="ru-RU"/>
+        </w:rPr>
+        <w:t xml:space="preserve">и зафиксируем версию 3.2.5 на уровне свойств. Основная задача, фиксирование версий используемых зависимостей и внедрение на уровень проекта основных зависимостей, который абсолютно точно понадобятся во всех дочерних модулях. Для удобства работы подключим на уровень проекта </w:t>
+      </w:r>
+      <w:r>
+        <w:rPr>
+          <w:rFonts w:ascii="Times New Roman" w:hAnsi="Times New Roman"/>
+          <w:sz w:val="24"/>
+          <w:szCs w:val="24"/>
+          <w:highlight w:val="white"/>
+          <w:lang w:val="en-US"/>
+        </w:rPr>
+        <w:t xml:space="preserve">Lombok </w:t>
+      </w:r>
+      <w:r>
+        <w:rPr>
+          <w:rFonts w:ascii="Times New Roman" w:hAnsi="Times New Roman"/>
+          <w:sz w:val="24"/>
+          <w:szCs w:val="24"/>
+          <w:highlight w:val="white"/>
+          <w:lang w:val="ru-RU"/>
+        </w:rPr>
+        <w:t xml:space="preserve">и </w:t>
+      </w:r>
+      <w:r>
+        <w:rPr>
+          <w:rFonts w:ascii="Times New Roman" w:hAnsi="Times New Roman"/>
+          <w:sz w:val="24"/>
+          <w:szCs w:val="24"/>
+          <w:highlight w:val="white"/>
+          <w:lang w:val="en-US"/>
+        </w:rPr>
+        <w:t xml:space="preserve">spring boot test. </w:t>
+      </w:r>
+      <w:r>
+        <w:rPr>
+          <w:rFonts w:ascii="Times New Roman" w:hAnsi="Times New Roman"/>
+          <w:sz w:val="24"/>
+          <w:szCs w:val="24"/>
+          <w:highlight w:val="white"/>
+          <w:lang w:val="ru-RU"/>
+        </w:rPr>
+        <w:t xml:space="preserve">В подраздел </w:t>
+      </w:r>
+      <w:r>
+        <w:rPr>
+          <w:rFonts w:ascii="Times New Roman" w:hAnsi="Times New Roman"/>
+          <w:sz w:val="24"/>
+          <w:szCs w:val="24"/>
+          <w:highlight w:val="white"/>
+          <w:lang w:val="en-US"/>
+        </w:rPr>
+        <w:t xml:space="preserve">plugin </w:t>
+      </w:r>
+      <w:r>
+        <w:rPr>
+          <w:rFonts w:ascii="Times New Roman" w:hAnsi="Times New Roman"/>
+          <w:sz w:val="24"/>
+          <w:szCs w:val="24"/>
+          <w:highlight w:val="white"/>
+          <w:lang w:val="ru-RU"/>
+        </w:rPr>
+        <w:t xml:space="preserve">подключим арефакт </w:t>
+      </w:r>
+      <w:r>
+        <w:rPr>
+          <w:rFonts w:ascii="Times New Roman" w:hAnsi="Times New Roman"/>
+          <w:sz w:val="24"/>
+          <w:szCs w:val="24"/>
+          <w:highlight w:val="white"/>
+          <w:lang w:val="en-US"/>
+        </w:rPr>
+        <w:t>maven-plugin.</w:t>
       </w:r>
     </w:p>
     <w:p>
       <w:pPr>
         <w:pStyle w:val="Normal1"/>
         <w:spacing w:lineRule="auto" w:line="360"/>
-        <w:rPr>
+        <w:rPr/>
+      </w:pPr>
+      <w:r>
+        <w:rPr>
+          <w:rFonts w:ascii="Times New Roman" w:hAnsi="Times New Roman"/>
           <w:sz w:val="24"/>
           <w:szCs w:val="24"/>
           <w:highlight w:val="white"/>
           <w:lang w:val="ru-RU"/>
         </w:rPr>
-      </w:pPr>
-      <w:r>
-        <w:rPr>
+        <w:t xml:space="preserve">На этом, этап подготовки базового проекта завершен, собираем </w:t>
+      </w:r>
+      <w:r>
+        <w:rPr>
+          <w:rFonts w:ascii="Times New Roman" w:hAnsi="Times New Roman"/>
+          <w:sz w:val="24"/>
+          <w:szCs w:val="24"/>
+          <w:highlight w:val="white"/>
+          <w:lang w:val="en-US"/>
+        </w:rPr>
+        <w:t xml:space="preserve">pom </w:t>
+      </w:r>
+      <w:r>
+        <w:rPr>
+          <w:rFonts w:ascii="Times New Roman" w:hAnsi="Times New Roman"/>
           <w:sz w:val="24"/>
           <w:szCs w:val="24"/>
           <w:highlight w:val="white"/>
           <w:lang w:val="ru-RU"/>
         </w:rPr>
+        <w:t xml:space="preserve">файл, подгружаем зависимости и размещаем первый коммит на </w:t>
+      </w:r>
+      <w:r>
+        <w:rPr>
+          <w:rFonts w:ascii="Times New Roman" w:hAnsi="Times New Roman"/>
+          <w:sz w:val="24"/>
+          <w:szCs w:val="24"/>
+          <w:highlight w:val="white"/>
+          <w:lang w:val="en-US"/>
+        </w:rPr>
+        <w:t>GitHub -</w:t>
+      </w:r>
+      <w:r>
+        <w:rPr>
+          <w:rFonts w:ascii="Times New Roman" w:hAnsi="Times New Roman"/>
+          <w:i/>
+          <w:iCs/>
+          <w:sz w:val="24"/>
+          <w:szCs w:val="24"/>
+          <w:highlight w:val="white"/>
+          <w:lang w:val="ru-RU"/>
+        </w:rPr>
+        <w:t xml:space="preserve"> </w:t>
+      </w:r>
+      <w:hyperlink r:id="rId4">
+        <w:r>
+          <w:rPr>
+            <w:rStyle w:val="Hyperlink"/>
+            <w:rFonts w:ascii="Times New Roman" w:hAnsi="Times New Roman"/>
+            <w:i/>
+            <w:iCs/>
+            <w:sz w:val="24"/>
+            <w:szCs w:val="24"/>
+            <w:highlight w:val="white"/>
+            <w:lang w:val="ru-RU"/>
+          </w:rPr>
+          <w:t>Initial commit</w:t>
+        </w:r>
+      </w:hyperlink>
+    </w:p>
+    <w:p>
+      <w:pPr>
+        <w:pStyle w:val="Normal1"/>
+        <w:spacing w:lineRule="auto" w:line="360"/>
+        <w:rPr>
+          <w:rFonts w:ascii="Times New Roman" w:hAnsi="Times New Roman"/>
+          <w:sz w:val="24"/>
+          <w:szCs w:val="24"/>
+        </w:rPr>
+      </w:pPr>
+      <w:r>
+        <w:rPr>
+          <w:rFonts w:eastAsia="IBM Plex Sans SemiBold" w:cs="IBM Plex Sans SemiBold" w:ascii="Times New Roman" w:hAnsi="Times New Roman"/>
+          <w:b/>
+          <w:bCs/>
+          <w:i/>
+          <w:iCs/>
+          <w:sz w:val="24"/>
+          <w:szCs w:val="24"/>
+          <w:highlight w:val="white"/>
+          <w:lang w:val="en-US"/>
+        </w:rPr>
+        <w:t>2.1.</w:t>
+      </w:r>
+      <w:r>
+        <w:rPr>
+          <w:rFonts w:eastAsia="IBM Plex Sans SemiBold" w:cs="IBM Plex Sans SemiBold" w:ascii="Times New Roman" w:hAnsi="Times New Roman"/>
+          <w:b/>
+          <w:bCs/>
+          <w:i/>
+          <w:iCs/>
+          <w:sz w:val="24"/>
+          <w:szCs w:val="24"/>
+          <w:highlight w:val="white"/>
+          <w:lang w:val="ru-RU"/>
+        </w:rPr>
+        <w:t>2 Создание сервисных приложений</w:t>
+      </w:r>
+    </w:p>
+    <w:p>
+      <w:pPr>
+        <w:pStyle w:val="Normal1"/>
+        <w:spacing w:lineRule="auto" w:line="360"/>
+        <w:rPr>
+          <w:rFonts w:ascii="Times New Roman" w:hAnsi="Times New Roman"/>
+          <w:sz w:val="24"/>
+          <w:szCs w:val="24"/>
+        </w:rPr>
+      </w:pPr>
+      <w:r>
+        <w:rPr>
+          <w:rFonts w:ascii="Times New Roman" w:hAnsi="Times New Roman"/>
+          <w:sz w:val="24"/>
+          <w:szCs w:val="24"/>
+        </w:rPr>
         <w:tab/>
-        <w:t>«</w:t>
-      </w:r>
-      <w:r>
-        <w:rPr>
-          <w:sz w:val="24"/>
-          <w:szCs w:val="24"/>
-          <w:highlight w:val="white"/>
+      </w:r>
+      <w:r>
+        <w:rPr>
+          <w:rFonts w:ascii="Times New Roman" w:hAnsi="Times New Roman"/>
+          <w:sz w:val="24"/>
+          <w:szCs w:val="24"/>
           <w:lang w:val="ru-RU"/>
         </w:rPr>
-        <w:t xml:space="preserve">Родительский» </w:t>
-      </w:r>
-      <w:r>
-        <w:rPr>
-          <w:sz w:val="24"/>
-          <w:szCs w:val="24"/>
-          <w:highlight w:val="white"/>
+        <w:t xml:space="preserve">Как упоминалось в первой главе, дизайн приложения будет состоять из </w:t>
+      </w:r>
+      <w:r>
+        <w:rPr>
+          <w:rFonts w:ascii="Times New Roman" w:hAnsi="Times New Roman"/>
+          <w:sz w:val="24"/>
+          <w:szCs w:val="24"/>
           <w:lang w:val="en-US"/>
         </w:rPr>
-        <w:t xml:space="preserve">pom </w:t>
-      </w:r>
-      <w:r>
-        <w:rPr>
-          <w:sz w:val="24"/>
-          <w:szCs w:val="24"/>
-          <w:highlight w:val="white"/>
+        <w:t xml:space="preserve">3 </w:t>
+      </w:r>
+      <w:r>
+        <w:rPr>
+          <w:rFonts w:ascii="Times New Roman" w:hAnsi="Times New Roman"/>
+          <w:sz w:val="24"/>
+          <w:szCs w:val="24"/>
           <w:lang w:val="ru-RU"/>
         </w:rPr>
-        <w:t xml:space="preserve">файл настраиваем с использованием </w:t>
-      </w:r>
-      <w:r>
-        <w:rPr>
-          <w:sz w:val="24"/>
-          <w:szCs w:val="24"/>
-          <w:highlight w:val="white"/>
+        <w:t xml:space="preserve">сервисов и ряда сопутствующих модулей, с минимальным наполнением самих сервисов, предполагая что эти сервисы будут использоваться как шаблоны для тестирования или подмены необходимыми разработчику сервисами. Для эмуляции каждый из сервисов будет работать с собственной базой данных развернутой на хостовой машине в </w:t>
+      </w:r>
+      <w:r>
+        <w:rPr>
+          <w:rFonts w:ascii="Times New Roman" w:hAnsi="Times New Roman"/>
+          <w:sz w:val="24"/>
+          <w:szCs w:val="24"/>
           <w:lang w:val="en-US"/>
         </w:rPr>
-        <w:t xml:space="preserve">dependency Management </w:t>
-      </w:r>
-      <w:r>
-        <w:rPr>
-          <w:sz w:val="24"/>
-          <w:szCs w:val="24"/>
-          <w:highlight w:val="white"/>
+        <w:t xml:space="preserve">docker </w:t>
+      </w:r>
+      <w:r>
+        <w:rPr>
+          <w:rFonts w:ascii="Times New Roman" w:hAnsi="Times New Roman"/>
+          <w:sz w:val="24"/>
+          <w:szCs w:val="24"/>
           <w:lang w:val="ru-RU"/>
         </w:rPr>
-        <w:t xml:space="preserve">блока </w:t>
-      </w:r>
-      <w:r>
-        <w:rPr>
-          <w:sz w:val="24"/>
-          <w:szCs w:val="24"/>
-          <w:highlight w:val="white"/>
+        <w:t>контейнере</w:t>
+      </w:r>
+    </w:p>
+    <w:p>
+      <w:pPr>
+        <w:pStyle w:val="Normal1"/>
+        <w:spacing w:lineRule="auto" w:line="360"/>
+        <w:rPr>
+          <w:rFonts w:ascii="Times New Roman" w:hAnsi="Times New Roman"/>
+          <w:sz w:val="24"/>
+          <w:szCs w:val="24"/>
+        </w:rPr>
+      </w:pPr>
+      <w:r>
+        <w:rPr>
+          <w:rFonts w:ascii="Times New Roman" w:hAnsi="Times New Roman"/>
+          <w:sz w:val="24"/>
+          <w:szCs w:val="24"/>
           <w:lang w:val="ru-RU"/>
         </w:rPr>
-        <w:t xml:space="preserve">в который подключим артефакт </w:t>
-      </w:r>
-      <w:r>
-        <w:rPr>
-          <w:sz w:val="24"/>
-          <w:szCs w:val="24"/>
-          <w:highlight w:val="white"/>
+        <w:tab/>
+        <w:t xml:space="preserve">Первым сервисом будет сервис </w:t>
+      </w:r>
+      <w:r>
+        <w:rPr>
+          <w:rFonts w:ascii="Times New Roman" w:hAnsi="Times New Roman"/>
+          <w:i/>
+          <w:iCs/>
+          <w:sz w:val="24"/>
+          <w:szCs w:val="24"/>
           <w:lang w:val="en-US"/>
         </w:rPr>
-        <w:t xml:space="preserve">spring dependency </w:t>
-      </w:r>
-      <w:r>
-        <w:rPr>
-          <w:sz w:val="24"/>
-          <w:szCs w:val="24"/>
-          <w:highlight w:val="white"/>
+        <w:t>customer-service</w:t>
+      </w:r>
+      <w:r>
+        <w:rPr>
+          <w:rFonts w:ascii="Times New Roman" w:hAnsi="Times New Roman"/>
+          <w:sz w:val="24"/>
+          <w:szCs w:val="24"/>
           <w:lang w:val="ru-RU"/>
         </w:rPr>
-        <w:t>и зафиксируем версию 3.2.5 на уровне свойств</w:t>
-      </w:r>
-      <w:r>
-        <w:rPr>
-          <w:sz w:val="24"/>
-          <w:szCs w:val="24"/>
-          <w:highlight w:val="white"/>
+        <w:t xml:space="preserve">. Мы хотим использовать базовое наполнение самого сервиса и реализовать базовый набор функционала для работы с репозиторием развернутом на </w:t>
+      </w:r>
+      <w:r>
+        <w:rPr>
+          <w:rFonts w:ascii="Times New Roman" w:hAnsi="Times New Roman"/>
+          <w:sz w:val="24"/>
+          <w:szCs w:val="24"/>
+          <w:lang w:val="en-US"/>
+        </w:rPr>
+        <w:t>PostgreSQL,</w:t>
+      </w:r>
+      <w:r>
+        <w:rPr>
+          <w:rFonts w:ascii="Times New Roman" w:hAnsi="Times New Roman"/>
+          <w:sz w:val="24"/>
+          <w:szCs w:val="24"/>
           <w:lang w:val="ru-RU"/>
         </w:rPr>
-        <w:t xml:space="preserve">. Основная задача, фиксирование версий используемых зависимостей и внедрение на уровень проекта основных зависимостей, </w:t>
-      </w:r>
-      <w:r>
-        <w:rPr>
-          <w:sz w:val="24"/>
-          <w:szCs w:val="24"/>
-          <w:highlight w:val="white"/>
+        <w:t xml:space="preserve"> с </w:t>
+      </w:r>
+      <w:r>
+        <w:rPr>
+          <w:rFonts w:ascii="Times New Roman" w:hAnsi="Times New Roman"/>
+          <w:sz w:val="24"/>
+          <w:szCs w:val="24"/>
+          <w:lang w:val="en-US"/>
+        </w:rPr>
+        <w:t xml:space="preserve">JPA </w:t>
+      </w:r>
+      <w:r>
+        <w:rPr>
+          <w:rFonts w:ascii="Times New Roman" w:hAnsi="Times New Roman"/>
+          <w:sz w:val="24"/>
+          <w:szCs w:val="24"/>
           <w:lang w:val="ru-RU"/>
         </w:rPr>
-        <w:t xml:space="preserve">который абсолютно точно понадобятся во всех дочерних модулях. Для удобства работы подключим на уровень проекта </w:t>
-      </w:r>
-      <w:r>
-        <w:rPr>
-          <w:sz w:val="24"/>
-          <w:szCs w:val="24"/>
-          <w:highlight w:val="white"/>
+        <w:t xml:space="preserve">драйвером, а также  контроллер. Для этого мы добавим новый модуль в проект. В зависимости мы добавляем </w:t>
+      </w:r>
+      <w:r>
+        <w:rPr>
+          <w:rFonts w:ascii="Times New Roman" w:hAnsi="Times New Roman"/>
+          <w:sz w:val="24"/>
+          <w:szCs w:val="24"/>
           <w:lang w:val="en-US"/>
         </w:rPr>
-        <w:t xml:space="preserve">Lombok </w:t>
-      </w:r>
-      <w:r>
-        <w:rPr>
-          <w:sz w:val="24"/>
-          <w:szCs w:val="24"/>
-          <w:highlight w:val="white"/>
+        <w:t xml:space="preserve">Spring web. </w:t>
+      </w:r>
+      <w:r>
+        <w:rPr>
+          <w:rFonts w:ascii="Times New Roman" w:hAnsi="Times New Roman"/>
+          <w:sz w:val="24"/>
+          <w:szCs w:val="24"/>
           <w:lang w:val="ru-RU"/>
         </w:rPr>
-        <w:t xml:space="preserve">и </w:t>
-      </w:r>
-      <w:r>
-        <w:rPr>
-          <w:sz w:val="24"/>
-          <w:szCs w:val="24"/>
-          <w:highlight w:val="white"/>
+        <w:t xml:space="preserve">Для удобства идентификации запущенных сервисов, добавим в ресурсы проекта файл </w:t>
+      </w:r>
+      <w:r>
+        <w:rPr>
+          <w:rFonts w:ascii="Times New Roman" w:hAnsi="Times New Roman"/>
+          <w:i/>
+          <w:iCs/>
+          <w:sz w:val="24"/>
+          <w:szCs w:val="24"/>
           <w:lang w:val="en-US"/>
         </w:rPr>
-        <w:t xml:space="preserve">spring boot test. </w:t>
-      </w:r>
-      <w:r>
-        <w:rPr>
-          <w:sz w:val="24"/>
-          <w:szCs w:val="24"/>
-          <w:highlight w:val="white"/>
+        <w:t>banner.txt</w:t>
+      </w:r>
+      <w:r>
+        <w:rPr>
+          <w:rFonts w:ascii="Times New Roman" w:hAnsi="Times New Roman"/>
+          <w:sz w:val="24"/>
+          <w:szCs w:val="24"/>
+          <w:lang w:val="en-US"/>
+        </w:rPr>
+        <w:t xml:space="preserve"> </w:t>
+      </w:r>
+      <w:r>
+        <w:rPr>
+          <w:rFonts w:ascii="Times New Roman" w:hAnsi="Times New Roman"/>
+          <w:sz w:val="24"/>
+          <w:szCs w:val="24"/>
           <w:lang w:val="ru-RU"/>
         </w:rPr>
-        <w:t xml:space="preserve">В подраздел </w:t>
-      </w:r>
-      <w:r>
-        <w:rPr>
-          <w:sz w:val="24"/>
-          <w:szCs w:val="24"/>
-          <w:highlight w:val="white"/>
+        <w:t xml:space="preserve">с названием сервиса, а также файл </w:t>
+      </w:r>
+      <w:r>
+        <w:rPr>
+          <w:rFonts w:ascii="Times New Roman" w:hAnsi="Times New Roman"/>
+          <w:i/>
+          <w:iCs/>
+          <w:sz w:val="24"/>
+          <w:szCs w:val="24"/>
           <w:lang w:val="en-US"/>
         </w:rPr>
-        <w:t xml:space="preserve">plugin </w:t>
-      </w:r>
-      <w:r>
-        <w:rPr>
-          <w:sz w:val="24"/>
-          <w:szCs w:val="24"/>
-          <w:highlight w:val="white"/>
+        <w:t>application.yml</w:t>
+      </w:r>
+      <w:r>
+        <w:rPr>
+          <w:rFonts w:ascii="Times New Roman" w:hAnsi="Times New Roman"/>
+          <w:sz w:val="24"/>
+          <w:szCs w:val="24"/>
+          <w:lang w:val="en-US"/>
+        </w:rPr>
+        <w:t xml:space="preserve"> </w:t>
+      </w:r>
+      <w:r>
+        <w:rPr>
+          <w:rFonts w:ascii="Times New Roman" w:hAnsi="Times New Roman"/>
+          <w:sz w:val="24"/>
+          <w:szCs w:val="24"/>
           <w:lang w:val="ru-RU"/>
         </w:rPr>
-        <w:t xml:space="preserve">подключим арефакт </w:t>
-      </w:r>
-      <w:r>
-        <w:rPr>
-          <w:sz w:val="24"/>
-          <w:szCs w:val="24"/>
-          <w:highlight w:val="white"/>
+        <w:t>с базовыми настройками названия проекта, портом, в дальнейшем же добавим сюда настройки для работы сервиса с собственной базой данных.</w:t>
+      </w:r>
+    </w:p>
+    <w:p>
+      <w:pPr>
+        <w:pStyle w:val="Normal1"/>
+        <w:spacing w:lineRule="auto" w:line="360"/>
+        <w:rPr>
+          <w:rFonts w:ascii="Times New Roman" w:hAnsi="Times New Roman"/>
+          <w:sz w:val="24"/>
+          <w:szCs w:val="24"/>
+        </w:rPr>
+      </w:pPr>
+      <w:r>
+        <w:rPr>
+          <w:rFonts w:ascii="Times New Roman" w:hAnsi="Times New Roman"/>
+          <w:sz w:val="24"/>
+          <w:szCs w:val="24"/>
+          <w:lang w:val="ru-RU"/>
+        </w:rPr>
+        <w:tab/>
+        <w:t xml:space="preserve">Второй сервис, который мы также добавим в проект </w:t>
+      </w:r>
+      <w:r>
+        <w:rPr>
+          <w:rFonts w:ascii="Times New Roman" w:hAnsi="Times New Roman"/>
+          <w:i/>
+          <w:iCs/>
+          <w:sz w:val="24"/>
+          <w:szCs w:val="24"/>
           <w:lang w:val="en-US"/>
         </w:rPr>
-        <w:t>maven-plugin.</w:t>
+        <w:t xml:space="preserve">fraud-service </w:t>
+      </w:r>
+      <w:r>
+        <w:rPr>
+          <w:rFonts w:ascii="Times New Roman" w:hAnsi="Times New Roman"/>
+          <w:i w:val="false"/>
+          <w:iCs w:val="false"/>
+          <w:sz w:val="24"/>
+          <w:szCs w:val="24"/>
+          <w:lang w:val="ru-RU"/>
+        </w:rPr>
+        <w:t xml:space="preserve">будет максимально похож на первый сервис. Более того тут важно подчеркнуть что оба эти сервиса будут зависеть друг от друга и будут взаимодействовать только синхронно. Первый сервис будет регистрировать покупателей в собственной базе данных и направлять запрос во второй сервис, который будет </w:t>
+      </w:r>
+      <w:r>
+        <w:rPr>
+          <w:rFonts w:ascii="Times New Roman" w:hAnsi="Times New Roman"/>
+          <w:i w:val="false"/>
+          <w:iCs w:val="false"/>
+          <w:sz w:val="24"/>
+          <w:szCs w:val="24"/>
+          <w:lang w:val="ru-RU"/>
+        </w:rPr>
+        <w:t>имитировать проверку</w:t>
+      </w:r>
+      <w:r>
+        <w:rPr>
+          <w:rFonts w:ascii="Times New Roman" w:hAnsi="Times New Roman"/>
+          <w:i w:val="false"/>
+          <w:iCs w:val="false"/>
+          <w:sz w:val="24"/>
+          <w:szCs w:val="24"/>
+          <w:lang w:val="ru-RU"/>
+        </w:rPr>
+        <w:t xml:space="preserve">, является ли добавленный пользователь «настоящим» или валидным, либо это «мошенник» и дополнительно фиксировать данные в своей базе данных. </w:t>
       </w:r>
     </w:p>
     <w:p>
@@ -3196,47 +3447,187 @@
         <w:pStyle w:val="Normal1"/>
         <w:spacing w:lineRule="auto" w:line="360"/>
         <w:rPr>
-          <w:sz w:val="24"/>
-          <w:szCs w:val="24"/>
-          <w:highlight w:val="white"/>
+          <w:rFonts w:ascii="Times New Roman" w:hAnsi="Times New Roman"/>
+          <w:sz w:val="24"/>
+          <w:szCs w:val="24"/>
+        </w:rPr>
+      </w:pPr>
+      <w:r>
+        <w:rPr>
+          <w:rFonts w:ascii="Times New Roman" w:hAnsi="Times New Roman"/>
+          <w:i w:val="false"/>
+          <w:iCs w:val="false"/>
+          <w:sz w:val="24"/>
+          <w:szCs w:val="24"/>
           <w:lang w:val="ru-RU"/>
         </w:rPr>
-      </w:pPr>
-      <w:r>
-        <w:rPr>
-          <w:sz w:val="24"/>
-          <w:szCs w:val="24"/>
-          <w:highlight w:val="white"/>
+        <w:t xml:space="preserve">Поскольку данная работа в первую очередь направленна не на обработку персональных данных, а разработку взаимодействия между микросервисами, было решено максимально абстрагировать процесс проверки </w:t>
+      </w:r>
+      <w:r>
+        <w:rPr>
+          <w:rFonts w:ascii="Times New Roman" w:hAnsi="Times New Roman"/>
+          <w:i w:val="false"/>
+          <w:iCs w:val="false"/>
+          <w:sz w:val="24"/>
+          <w:szCs w:val="24"/>
+          <w:lang w:val="en-US"/>
+        </w:rPr>
+        <w:t>(</w:t>
+      </w:r>
+      <w:r>
+        <w:rPr>
+          <w:rFonts w:ascii="Times New Roman" w:hAnsi="Times New Roman"/>
+          <w:i w:val="false"/>
+          <w:iCs w:val="false"/>
+          <w:sz w:val="24"/>
+          <w:szCs w:val="24"/>
           <w:lang w:val="ru-RU"/>
         </w:rPr>
-        <w:t xml:space="preserve">На этом, этап подготовки базового проекта завершен, собираем </w:t>
-      </w:r>
-      <w:r>
-        <w:rPr>
-          <w:sz w:val="24"/>
-          <w:szCs w:val="24"/>
-          <w:highlight w:val="white"/>
-          <w:lang w:val="en-US"/>
-        </w:rPr>
-        <w:t xml:space="preserve">pom </w:t>
-      </w:r>
-      <w:r>
-        <w:rPr>
+        <w:t>рис. 2)</w:t>
+      </w:r>
+    </w:p>
+    <w:p>
+      <w:pPr>
+        <w:pStyle w:val="Normal1"/>
+        <w:spacing w:lineRule="auto" w:line="360"/>
+        <w:rPr>
+          <w:rFonts w:ascii="Times New Roman" w:hAnsi="Times New Roman"/>
+          <w:sz w:val="24"/>
+          <w:szCs w:val="24"/>
+        </w:rPr>
+      </w:pPr>
+      <w:r>
+        <w:drawing>
+          <wp:anchor behindDoc="0" distT="0" distB="0" distL="0" distR="0" simplePos="0" locked="0" layoutInCell="0" allowOverlap="1" relativeHeight="4">
+            <wp:simplePos x="0" y="0"/>
+            <wp:positionH relativeFrom="column">
+              <wp:posOffset>-142875</wp:posOffset>
+            </wp:positionH>
+            <wp:positionV relativeFrom="paragraph">
+              <wp:posOffset>-88265</wp:posOffset>
+            </wp:positionV>
+            <wp:extent cx="6121400" cy="2369185"/>
+            <wp:effectExtent l="0" t="0" r="0" b="0"/>
+            <wp:wrapSquare wrapText="largest"/>
+            <wp:docPr id="2" name="Image3" descr=""/>
+            <wp:cNvGraphicFramePr>
+              <a:graphicFrameLocks xmlns:a="http://schemas.openxmlformats.org/drawingml/2006/main" noChangeAspect="1"/>
+            </wp:cNvGraphicFramePr>
+            <a:graphic xmlns:a="http://schemas.openxmlformats.org/drawingml/2006/main">
+              <a:graphicData uri="http://schemas.openxmlformats.org/drawingml/2006/picture">
+                <pic:pic xmlns:pic="http://schemas.openxmlformats.org/drawingml/2006/picture">
+                  <pic:nvPicPr>
+                    <pic:cNvPr id="2" name="Image3" descr=""/>
+                    <pic:cNvPicPr>
+                      <a:picLocks noChangeAspect="1" noChangeArrowheads="1"/>
+                    </pic:cNvPicPr>
+                  </pic:nvPicPr>
+                  <pic:blipFill>
+                    <a:blip r:embed="rId5"/>
+                    <a:stretch>
+                      <a:fillRect/>
+                    </a:stretch>
+                  </pic:blipFill>
+                  <pic:spPr bwMode="auto">
+                    <a:xfrm>
+                      <a:off x="0" y="0"/>
+                      <a:ext cx="6121400" cy="2369185"/>
+                    </a:xfrm>
+                    <a:prstGeom prst="rect">
+                      <a:avLst/>
+                    </a:prstGeom>
+                  </pic:spPr>
+                </pic:pic>
+              </a:graphicData>
+            </a:graphic>
+          </wp:anchor>
+        </w:drawing>
+      </w:r>
+      <w:r>
+        <w:rPr>
+          <w:rFonts w:ascii="Times New Roman" w:hAnsi="Times New Roman"/>
+          <w:i w:val="false"/>
+          <w:iCs w:val="false"/>
           <w:sz w:val="24"/>
           <w:szCs w:val="24"/>
           <w:highlight w:val="white"/>
           <w:lang w:val="ru-RU"/>
         </w:rPr>
-        <w:t xml:space="preserve">файл, подгружаем зависимости и размещаем первый коммит на </w:t>
-      </w:r>
-      <w:r>
-        <w:rPr>
-          <w:sz w:val="24"/>
-          <w:szCs w:val="24"/>
-          <w:highlight w:val="white"/>
-          <w:lang w:val="en-US"/>
-        </w:rPr>
-        <w:t>GitHub.</w:t>
+        <w:t xml:space="preserve">Рисунок </w:t>
+      </w:r>
+      <w:r>
+        <w:rPr>
+          <w:rFonts w:ascii="Times New Roman" w:hAnsi="Times New Roman"/>
+          <w:i w:val="false"/>
+          <w:iCs w:val="false"/>
+          <w:sz w:val="24"/>
+          <w:szCs w:val="24"/>
+          <w:highlight w:val="white"/>
+          <w:lang w:val="ru-RU"/>
+        </w:rPr>
+        <w:t>2</w:t>
+      </w:r>
+    </w:p>
+    <w:p>
+      <w:pPr>
+        <w:pStyle w:val="Normal1"/>
+        <w:spacing w:lineRule="auto" w:line="360"/>
+        <w:rPr>
+          <w:rFonts w:ascii="Times New Roman" w:hAnsi="Times New Roman"/>
+          <w:sz w:val="24"/>
+          <w:szCs w:val="24"/>
+        </w:rPr>
+      </w:pPr>
+      <w:r>
+        <w:rPr>
+          <w:rFonts w:ascii="Times New Roman" w:hAnsi="Times New Roman"/>
+          <w:i w:val="false"/>
+          <w:iCs w:val="false"/>
+          <w:sz w:val="24"/>
+          <w:szCs w:val="24"/>
+          <w:lang w:val="ru-RU"/>
+        </w:rPr>
+        <w:t>Помимо базовой настройки самих сервисов, мы добавим каждому микросервису отдельный порт, что бы избежать конфликт</w:t>
+      </w:r>
+      <w:r>
+        <w:rPr>
+          <w:rFonts w:ascii="Times New Roman" w:hAnsi="Times New Roman"/>
+          <w:i w:val="false"/>
+          <w:iCs w:val="false"/>
+          <w:sz w:val="24"/>
+          <w:szCs w:val="24"/>
+          <w:lang w:val="ru-RU"/>
+        </w:rPr>
+        <w:t>ов</w:t>
+      </w:r>
+      <w:r>
+        <w:rPr>
+          <w:rFonts w:ascii="Times New Roman" w:hAnsi="Times New Roman"/>
+          <w:i w:val="false"/>
+          <w:iCs w:val="false"/>
+          <w:sz w:val="24"/>
+          <w:szCs w:val="24"/>
+          <w:lang w:val="ru-RU"/>
+        </w:rPr>
+        <w:t>.</w:t>
+      </w:r>
+    </w:p>
+    <w:p>
+      <w:pPr>
+        <w:pStyle w:val="Normal1"/>
+        <w:spacing w:lineRule="auto" w:line="360"/>
+        <w:rPr>
+          <w:rFonts w:ascii="Times New Roman" w:hAnsi="Times New Roman"/>
+          <w:sz w:val="24"/>
+          <w:szCs w:val="24"/>
+        </w:rPr>
+      </w:pPr>
+      <w:r>
+        <w:rPr>
+          <w:rFonts w:ascii="Times New Roman" w:hAnsi="Times New Roman"/>
+          <w:sz w:val="24"/>
+          <w:szCs w:val="24"/>
+        </w:rPr>
       </w:r>
       <w:r>
         <w:br w:type="page"/>
@@ -3245,12 +3636,20 @@
     <w:p>
       <w:pPr>
         <w:pStyle w:val="Heading1"/>
-        <w:rPr/>
+        <w:rPr>
+          <w:rFonts w:ascii="Times New Roman" w:hAnsi="Times New Roman"/>
+          <w:sz w:val="24"/>
+          <w:szCs w:val="24"/>
+        </w:rPr>
       </w:pPr>
       <w:bookmarkStart w:id="60" w:name="_heading=h.dhwmmf3wq1kk"/>
       <w:bookmarkEnd w:id="60"/>
       <w:r>
-        <w:rPr/>
+        <w:rPr>
+          <w:rFonts w:ascii="Times New Roman" w:hAnsi="Times New Roman"/>
+          <w:sz w:val="24"/>
+          <w:szCs w:val="24"/>
+        </w:rPr>
         <w:t>Заключение</w:t>
       </w:r>
     </w:p>
@@ -3260,11 +3659,16 @@
         <w:shd w:val="clear" w:fill="FFFFFF"/>
         <w:spacing w:lineRule="auto" w:line="240" w:before="200" w:after="200"/>
         <w:rPr>
-          <w:highlight w:val="white"/>
-        </w:rPr>
-      </w:pPr>
-      <w:r>
-        <w:rPr>
+          <w:rFonts w:ascii="Times New Roman" w:hAnsi="Times New Roman"/>
+          <w:sz w:val="24"/>
+          <w:szCs w:val="24"/>
+        </w:rPr>
+      </w:pPr>
+      <w:r>
+        <w:rPr>
+          <w:rFonts w:ascii="Times New Roman" w:hAnsi="Times New Roman"/>
+          <w:sz w:val="24"/>
+          <w:szCs w:val="24"/>
           <w:highlight w:val="white"/>
         </w:rPr>
         <w:t>В заключение необходимо включить следующее:</w:t>
@@ -3281,14 +3685,16 @@
         <w:spacing w:lineRule="auto" w:line="240" w:before="200" w:after="200"/>
         <w:ind w:hanging="360" w:left="720"/>
         <w:rPr>
-          <w:rFonts w:ascii="IBM Plex Sans" w:hAnsi="IBM Plex Sans" w:eastAsia="IBM Plex Sans" w:cs="IBM Plex Sans"/>
-          <w:sz w:val="20"/>
-          <w:szCs w:val="20"/>
-          <w:highlight w:val="white"/>
-        </w:rPr>
-      </w:pPr>
-      <w:r>
-        <w:rPr>
+          <w:rFonts w:ascii="Times New Roman" w:hAnsi="Times New Roman"/>
+          <w:sz w:val="24"/>
+          <w:szCs w:val="24"/>
+        </w:rPr>
+      </w:pPr>
+      <w:r>
+        <w:rPr>
+          <w:rFonts w:ascii="Times New Roman" w:hAnsi="Times New Roman"/>
+          <w:sz w:val="24"/>
+          <w:szCs w:val="24"/>
           <w:highlight w:val="white"/>
         </w:rPr>
         <w:t>Краткие и ёмкие теоретические и практические выводы, которые были получены во время анализа теоретической базы и практического исследования.</w:t>
@@ -3305,14 +3711,16 @@
         <w:spacing w:lineRule="auto" w:line="240" w:before="200" w:after="200"/>
         <w:ind w:hanging="360" w:left="720"/>
         <w:rPr>
-          <w:rFonts w:ascii="IBM Plex Sans" w:hAnsi="IBM Plex Sans" w:eastAsia="IBM Plex Sans" w:cs="IBM Plex Sans"/>
-          <w:sz w:val="20"/>
-          <w:szCs w:val="20"/>
-          <w:highlight w:val="white"/>
-        </w:rPr>
-      </w:pPr>
-      <w:r>
-        <w:rPr>
+          <w:rFonts w:ascii="Times New Roman" w:hAnsi="Times New Roman"/>
+          <w:sz w:val="24"/>
+          <w:szCs w:val="24"/>
+        </w:rPr>
+      </w:pPr>
+      <w:r>
+        <w:rPr>
+          <w:rFonts w:ascii="Times New Roman" w:hAnsi="Times New Roman"/>
+          <w:sz w:val="24"/>
+          <w:szCs w:val="24"/>
           <w:highlight w:val="white"/>
         </w:rPr>
         <w:t>Оценка проведённого исследования, описание его результатов.</w:t>
@@ -3329,14 +3737,16 @@
         <w:spacing w:lineRule="auto" w:line="240" w:before="200" w:after="200"/>
         <w:ind w:hanging="360" w:left="720"/>
         <w:rPr>
-          <w:rFonts w:ascii="IBM Plex Sans" w:hAnsi="IBM Plex Sans" w:eastAsia="IBM Plex Sans" w:cs="IBM Plex Sans"/>
-          <w:sz w:val="20"/>
-          <w:szCs w:val="20"/>
-          <w:highlight w:val="white"/>
-        </w:rPr>
-      </w:pPr>
-      <w:r>
-        <w:rPr>
+          <w:rFonts w:ascii="Times New Roman" w:hAnsi="Times New Roman"/>
+          <w:sz w:val="24"/>
+          <w:szCs w:val="24"/>
+        </w:rPr>
+      </w:pPr>
+      <w:r>
+        <w:rPr>
+          <w:rFonts w:ascii="Times New Roman" w:hAnsi="Times New Roman"/>
+          <w:sz w:val="24"/>
+          <w:szCs w:val="24"/>
           <w:highlight w:val="white"/>
         </w:rPr>
         <w:t>Практическая значимость работы, рекомендации и планы на дальнейшие исследования.</w:t>
@@ -3353,14 +3763,16 @@
         <w:spacing w:lineRule="auto" w:line="240" w:before="200" w:after="200"/>
         <w:ind w:hanging="360" w:left="720"/>
         <w:rPr>
-          <w:rFonts w:ascii="IBM Plex Sans" w:hAnsi="IBM Plex Sans" w:eastAsia="IBM Plex Sans" w:cs="IBM Plex Sans"/>
-          <w:sz w:val="20"/>
-          <w:szCs w:val="20"/>
-          <w:highlight w:val="white"/>
-        </w:rPr>
-      </w:pPr>
-      <w:r>
-        <w:rPr>
+          <w:rFonts w:ascii="Times New Roman" w:hAnsi="Times New Roman"/>
+          <w:sz w:val="24"/>
+          <w:szCs w:val="24"/>
+        </w:rPr>
+      </w:pPr>
+      <w:r>
+        <w:rPr>
+          <w:rFonts w:ascii="Times New Roman" w:hAnsi="Times New Roman"/>
+          <w:sz w:val="24"/>
+          <w:szCs w:val="24"/>
           <w:highlight w:val="white"/>
         </w:rPr>
         <w:t>Общий итог — достижение цели, выполнение задач, доказательство гипотезы.</w:t>
@@ -3377,14 +3789,16 @@
         <w:spacing w:lineRule="auto" w:line="240" w:before="200" w:after="200"/>
         <w:ind w:hanging="360" w:left="720"/>
         <w:rPr>
-          <w:rFonts w:ascii="IBM Plex Sans" w:hAnsi="IBM Plex Sans" w:eastAsia="IBM Plex Sans" w:cs="IBM Plex Sans"/>
-          <w:sz w:val="20"/>
-          <w:szCs w:val="20"/>
-          <w:highlight w:val="white"/>
-        </w:rPr>
-      </w:pPr>
-      <w:r>
-        <w:rPr>
+          <w:rFonts w:ascii="Times New Roman" w:hAnsi="Times New Roman"/>
+          <w:sz w:val="24"/>
+          <w:szCs w:val="24"/>
+        </w:rPr>
+      </w:pPr>
+      <w:r>
+        <w:rPr>
+          <w:rFonts w:ascii="Times New Roman" w:hAnsi="Times New Roman"/>
+          <w:sz w:val="24"/>
+          <w:szCs w:val="24"/>
           <w:highlight w:val="white"/>
         </w:rPr>
         <w:t>Предложения по совершенствованию объекта исследования.</w:t>
@@ -3397,13 +3811,15 @@
         <w:spacing w:lineRule="auto" w:line="240" w:before="200" w:after="200"/>
         <w:ind w:hanging="0" w:left="0"/>
         <w:rPr>
-          <w:sz w:val="24"/>
-          <w:szCs w:val="24"/>
-          <w:highlight w:val="white"/>
-        </w:rPr>
-      </w:pPr>
-      <w:r>
-        <w:rPr>
+          <w:rFonts w:ascii="Times New Roman" w:hAnsi="Times New Roman"/>
+          <w:sz w:val="24"/>
+          <w:szCs w:val="24"/>
+          <w:highlight w:val="white"/>
+        </w:rPr>
+      </w:pPr>
+      <w:r>
+        <w:rPr>
+          <w:rFonts w:ascii="Times New Roman" w:hAnsi="Times New Roman"/>
           <w:sz w:val="24"/>
           <w:szCs w:val="24"/>
           <w:highlight w:val="white"/>
@@ -3416,12 +3832,20 @@
     <w:p>
       <w:pPr>
         <w:pStyle w:val="Heading1"/>
-        <w:rPr/>
+        <w:rPr>
+          <w:rFonts w:ascii="Times New Roman" w:hAnsi="Times New Roman"/>
+          <w:sz w:val="24"/>
+          <w:szCs w:val="24"/>
+        </w:rPr>
       </w:pPr>
       <w:bookmarkStart w:id="61" w:name="_heading=h.m8jvbwhv7ujg"/>
       <w:bookmarkEnd w:id="61"/>
       <w:r>
-        <w:rPr/>
+        <w:rPr>
+          <w:rFonts w:ascii="Times New Roman" w:hAnsi="Times New Roman"/>
+          <w:sz w:val="24"/>
+          <w:szCs w:val="24"/>
+        </w:rPr>
         <w:t xml:space="preserve">Список используемой литературы </w:t>
       </w:r>
     </w:p>
@@ -3431,24 +3855,35 @@
         <w:shd w:val="clear" w:fill="FFFFFF"/>
         <w:spacing w:lineRule="auto" w:line="240" w:before="200" w:after="200"/>
         <w:rPr>
-          <w:highlight w:val="white"/>
-        </w:rPr>
-      </w:pPr>
-      <w:r>
-        <w:rPr>
+          <w:rFonts w:ascii="Times New Roman" w:hAnsi="Times New Roman"/>
+          <w:sz w:val="24"/>
+          <w:szCs w:val="24"/>
+        </w:rPr>
+      </w:pPr>
+      <w:r>
+        <w:rPr>
+          <w:rFonts w:ascii="Times New Roman" w:hAnsi="Times New Roman"/>
+          <w:sz w:val="24"/>
+          <w:szCs w:val="24"/>
           <w:highlight w:val="white"/>
         </w:rPr>
         <w:t>Здесь нужно будет указать</w:t>
       </w:r>
       <w:r>
         <w:rPr>
+          <w:rFonts w:ascii="Times New Roman" w:hAnsi="Times New Roman"/>
           <w:b/>
+          <w:sz w:val="24"/>
+          <w:szCs w:val="24"/>
           <w:highlight w:val="white"/>
         </w:rPr>
         <w:t xml:space="preserve"> </w:t>
       </w:r>
       <w:r>
         <w:rPr>
+          <w:rFonts w:ascii="Times New Roman" w:hAnsi="Times New Roman"/>
+          <w:sz w:val="24"/>
+          <w:szCs w:val="24"/>
           <w:highlight w:val="white"/>
         </w:rPr>
         <w:t>список используемой литературы, ссылки на все ресурсы, которые нужны были для создания проектной работы.</w:t>
@@ -3460,11 +3895,16 @@
         <w:shd w:val="clear" w:fill="FFFFFF"/>
         <w:spacing w:lineRule="auto" w:line="240" w:before="200" w:after="200"/>
         <w:rPr>
-          <w:highlight w:val="white"/>
-        </w:rPr>
-      </w:pPr>
-      <w:r>
-        <w:rPr>
+          <w:rFonts w:ascii="Times New Roman" w:hAnsi="Times New Roman"/>
+          <w:sz w:val="24"/>
+          <w:szCs w:val="24"/>
+        </w:rPr>
+      </w:pPr>
+      <w:r>
+        <w:rPr>
+          <w:rFonts w:ascii="Times New Roman" w:hAnsi="Times New Roman"/>
+          <w:sz w:val="24"/>
+          <w:szCs w:val="24"/>
           <w:highlight w:val="white"/>
         </w:rPr>
         <w:t>Основные правила оформления использованной литературы и ресурсов:</w:t>
@@ -3481,14 +3921,16 @@
         <w:spacing w:lineRule="auto" w:line="240" w:before="200" w:after="200"/>
         <w:ind w:hanging="360" w:left="720"/>
         <w:rPr>
-          <w:rFonts w:ascii="IBM Plex Sans" w:hAnsi="IBM Plex Sans" w:eastAsia="IBM Plex Sans" w:cs="IBM Plex Sans"/>
-          <w:sz w:val="20"/>
-          <w:szCs w:val="20"/>
-          <w:highlight w:val="white"/>
-        </w:rPr>
-      </w:pPr>
-      <w:r>
-        <w:rPr>
+          <w:rFonts w:ascii="Times New Roman" w:hAnsi="Times New Roman"/>
+          <w:sz w:val="24"/>
+          <w:szCs w:val="24"/>
+        </w:rPr>
+      </w:pPr>
+      <w:r>
+        <w:rPr>
+          <w:rFonts w:ascii="Times New Roman" w:hAnsi="Times New Roman"/>
+          <w:sz w:val="24"/>
+          <w:szCs w:val="24"/>
           <w:highlight w:val="white"/>
         </w:rPr>
         <w:t>Каждый источник упоминается единожды, независимо от того, насколько часто на него ссылаются.</w:t>
@@ -3505,14 +3947,16 @@
         <w:spacing w:lineRule="auto" w:line="240" w:before="200" w:after="200"/>
         <w:ind w:hanging="360" w:left="720"/>
         <w:rPr>
-          <w:rFonts w:ascii="IBM Plex Sans" w:hAnsi="IBM Plex Sans" w:eastAsia="IBM Plex Sans" w:cs="IBM Plex Sans"/>
-          <w:sz w:val="20"/>
-          <w:szCs w:val="20"/>
-          <w:highlight w:val="white"/>
-        </w:rPr>
-      </w:pPr>
-      <w:r>
-        <w:rPr>
+          <w:rFonts w:ascii="Times New Roman" w:hAnsi="Times New Roman"/>
+          <w:sz w:val="24"/>
+          <w:szCs w:val="24"/>
+        </w:rPr>
+      </w:pPr>
+      <w:r>
+        <w:rPr>
+          <w:rFonts w:ascii="Times New Roman" w:hAnsi="Times New Roman"/>
+          <w:sz w:val="24"/>
+          <w:szCs w:val="24"/>
           <w:highlight w:val="white"/>
         </w:rPr>
         <w:t>Список литературы оформляется в алфавитном порядке по фамилии автора, сначала русскоязычная литература, затем иностранная, далее интернет-сайты.</w:t>
@@ -3529,14 +3973,16 @@
         <w:spacing w:lineRule="auto" w:line="240" w:before="200" w:after="200"/>
         <w:ind w:hanging="360" w:left="720"/>
         <w:rPr>
-          <w:rFonts w:ascii="IBM Plex Sans" w:hAnsi="IBM Plex Sans" w:eastAsia="IBM Plex Sans" w:cs="IBM Plex Sans"/>
-          <w:sz w:val="20"/>
-          <w:szCs w:val="20"/>
-          <w:highlight w:val="white"/>
-        </w:rPr>
-      </w:pPr>
-      <w:r>
-        <w:rPr>
+          <w:rFonts w:ascii="Times New Roman" w:hAnsi="Times New Roman"/>
+          <w:sz w:val="24"/>
+          <w:szCs w:val="24"/>
+        </w:rPr>
+      </w:pPr>
+      <w:r>
+        <w:rPr>
+          <w:rFonts w:ascii="Times New Roman" w:hAnsi="Times New Roman"/>
+          <w:sz w:val="24"/>
+          <w:szCs w:val="24"/>
           <w:highlight w:val="white"/>
         </w:rPr>
         <w:t>Библиографическая запись обязательно включает:</w:t>
@@ -3553,11 +3999,16 @@
         <w:spacing w:lineRule="auto" w:line="240" w:before="200" w:after="200"/>
         <w:ind w:hanging="360" w:left="1440"/>
         <w:rPr>
-          <w:highlight w:val="white"/>
-        </w:rPr>
-      </w:pPr>
-      <w:r>
-        <w:rPr>
+          <w:rFonts w:ascii="Times New Roman" w:hAnsi="Times New Roman"/>
+          <w:sz w:val="24"/>
+          <w:szCs w:val="24"/>
+        </w:rPr>
+      </w:pPr>
+      <w:r>
+        <w:rPr>
+          <w:rFonts w:ascii="Times New Roman" w:hAnsi="Times New Roman"/>
+          <w:sz w:val="24"/>
+          <w:szCs w:val="24"/>
           <w:highlight w:val="white"/>
         </w:rPr>
         <w:t>Фамилию автора или фамилии их группы, инициалы (при наличии).</w:t>
@@ -3574,11 +4025,16 @@
         <w:spacing w:lineRule="auto" w:line="240" w:before="200" w:after="200"/>
         <w:ind w:hanging="360" w:left="1440"/>
         <w:rPr>
-          <w:highlight w:val="white"/>
-        </w:rPr>
-      </w:pPr>
-      <w:r>
-        <w:rPr>
+          <w:rFonts w:ascii="Times New Roman" w:hAnsi="Times New Roman"/>
+          <w:sz w:val="24"/>
+          <w:szCs w:val="24"/>
+        </w:rPr>
+      </w:pPr>
+      <w:r>
+        <w:rPr>
+          <w:rFonts w:ascii="Times New Roman" w:hAnsi="Times New Roman"/>
+          <w:sz w:val="24"/>
+          <w:szCs w:val="24"/>
           <w:highlight w:val="white"/>
         </w:rPr>
         <w:t>Название статьи, книги, справочника, закона, иного документа.</w:t>
@@ -3595,11 +4051,16 @@
         <w:spacing w:lineRule="auto" w:line="240" w:before="200" w:after="200"/>
         <w:ind w:hanging="360" w:left="1440"/>
         <w:rPr>
-          <w:highlight w:val="white"/>
-        </w:rPr>
-      </w:pPr>
-      <w:r>
-        <w:rPr>
+          <w:rFonts w:ascii="Times New Roman" w:hAnsi="Times New Roman"/>
+          <w:sz w:val="24"/>
+          <w:szCs w:val="24"/>
+        </w:rPr>
+      </w:pPr>
+      <w:r>
+        <w:rPr>
+          <w:rFonts w:ascii="Times New Roman" w:hAnsi="Times New Roman"/>
+          <w:sz w:val="24"/>
+          <w:szCs w:val="24"/>
           <w:highlight w:val="white"/>
         </w:rPr>
         <w:t>Населённый пункт, в котором был издан источник, наименование издательства.</w:t>
@@ -3616,11 +4077,16 @@
         <w:spacing w:lineRule="auto" w:line="240" w:before="200" w:after="200"/>
         <w:ind w:hanging="360" w:left="1440"/>
         <w:rPr>
-          <w:highlight w:val="white"/>
-        </w:rPr>
-      </w:pPr>
-      <w:r>
-        <w:rPr>
+          <w:rFonts w:ascii="Times New Roman" w:hAnsi="Times New Roman"/>
+          <w:sz w:val="24"/>
+          <w:szCs w:val="24"/>
+        </w:rPr>
+      </w:pPr>
+      <w:r>
+        <w:rPr>
+          <w:rFonts w:ascii="Times New Roman" w:hAnsi="Times New Roman"/>
+          <w:sz w:val="24"/>
+          <w:szCs w:val="24"/>
           <w:highlight w:val="white"/>
         </w:rPr>
         <w:t>Год публикации.</w:t>
@@ -3637,11 +4103,16 @@
         <w:spacing w:lineRule="auto" w:line="240" w:before="200" w:after="200"/>
         <w:ind w:hanging="360" w:left="1440"/>
         <w:rPr>
-          <w:highlight w:val="white"/>
-        </w:rPr>
-      </w:pPr>
-      <w:r>
-        <w:rPr>
+          <w:rFonts w:ascii="Times New Roman" w:hAnsi="Times New Roman"/>
+          <w:sz w:val="24"/>
+          <w:szCs w:val="24"/>
+        </w:rPr>
+      </w:pPr>
+      <w:r>
+        <w:rPr>
+          <w:rFonts w:ascii="Times New Roman" w:hAnsi="Times New Roman"/>
+          <w:sz w:val="24"/>
+          <w:szCs w:val="24"/>
           <w:highlight w:val="white"/>
         </w:rPr>
         <w:t>Число страниц.</w:t>
@@ -3650,12 +4121,20 @@
     <w:p>
       <w:pPr>
         <w:pStyle w:val="Heading2"/>
-        <w:rPr/>
+        <w:rPr>
+          <w:rFonts w:ascii="Times New Roman" w:hAnsi="Times New Roman"/>
+          <w:sz w:val="24"/>
+          <w:szCs w:val="24"/>
+        </w:rPr>
       </w:pPr>
       <w:bookmarkStart w:id="62" w:name="_heading=h.9l6gsrwr4dtj"/>
       <w:bookmarkEnd w:id="62"/>
       <w:r>
-        <w:rPr/>
+        <w:rPr>
+          <w:rFonts w:ascii="Times New Roman" w:hAnsi="Times New Roman"/>
+          <w:sz w:val="24"/>
+          <w:szCs w:val="24"/>
+        </w:rPr>
         <w:t>Пример</w:t>
       </w:r>
     </w:p>
@@ -3670,14 +4149,17 @@
         <w:spacing w:lineRule="auto" w:line="276" w:before="0" w:after="200"/>
         <w:ind w:hanging="360" w:left="720"/>
         <w:rPr>
+          <w:rFonts w:ascii="Times New Roman" w:hAnsi="Times New Roman"/>
+          <w:sz w:val="24"/>
+          <w:szCs w:val="24"/>
+        </w:rPr>
+      </w:pPr>
+      <w:r>
+        <w:rPr>
+          <w:rFonts w:ascii="Times New Roman" w:hAnsi="Times New Roman"/>
           <w:i/>
-          <w:i/>
-          <w:highlight w:val="white"/>
-        </w:rPr>
-      </w:pPr>
-      <w:r>
-        <w:rPr>
-          <w:i/>
+          <w:sz w:val="24"/>
+          <w:szCs w:val="24"/>
           <w:highlight w:val="white"/>
         </w:rPr>
         <w:t>Книга: Автор. Название книги. Город: Издательство, Год.</w:t>
@@ -3694,14 +4176,17 @@
         <w:spacing w:lineRule="auto" w:line="276" w:before="0" w:after="200"/>
         <w:ind w:hanging="360" w:left="720"/>
         <w:rPr>
+          <w:rFonts w:ascii="Times New Roman" w:hAnsi="Times New Roman"/>
+          <w:sz w:val="24"/>
+          <w:szCs w:val="24"/>
+        </w:rPr>
+      </w:pPr>
+      <w:r>
+        <w:rPr>
+          <w:rFonts w:ascii="Times New Roman" w:hAnsi="Times New Roman"/>
           <w:i/>
-          <w:i/>
-          <w:highlight w:val="white"/>
-        </w:rPr>
-      </w:pPr>
-      <w:r>
-        <w:rPr>
-          <w:i/>
+          <w:sz w:val="24"/>
+          <w:szCs w:val="24"/>
           <w:highlight w:val="white"/>
         </w:rPr>
         <w:t>Статья: Автор. "Заголовок статьи." Название журнала Том, номер (Год): страницы.</w:t>
@@ -3714,11 +4199,17 @@
         <w:spacing w:lineRule="auto" w:line="240" w:before="200" w:after="200"/>
         <w:ind w:hanging="0" w:left="0"/>
         <w:rPr>
-          <w:highlight w:val="white"/>
-        </w:rPr>
-      </w:pPr>
-      <w:r>
-        <w:rPr>
+          <w:rFonts w:ascii="Times New Roman" w:hAnsi="Times New Roman"/>
+          <w:sz w:val="24"/>
+          <w:szCs w:val="24"/>
+          <w:highlight w:val="white"/>
+        </w:rPr>
+      </w:pPr>
+      <w:r>
+        <w:rPr>
+          <w:rFonts w:ascii="Times New Roman" w:hAnsi="Times New Roman"/>
+          <w:sz w:val="24"/>
+          <w:szCs w:val="24"/>
           <w:highlight w:val="white"/>
         </w:rPr>
       </w:r>
@@ -3727,10 +4218,18 @@
       <w:pPr>
         <w:pStyle w:val="Normal1"/>
         <w:spacing w:lineRule="auto" w:line="259" w:before="0" w:after="160"/>
-        <w:rPr/>
-      </w:pPr>
-      <w:r>
-        <w:rPr/>
+        <w:rPr>
+          <w:rFonts w:ascii="Times New Roman" w:hAnsi="Times New Roman"/>
+          <w:sz w:val="24"/>
+          <w:szCs w:val="24"/>
+        </w:rPr>
+      </w:pPr>
+      <w:r>
+        <w:rPr>
+          <w:rFonts w:ascii="Times New Roman" w:hAnsi="Times New Roman"/>
+          <w:sz w:val="24"/>
+          <w:szCs w:val="24"/>
+        </w:rPr>
       </w:r>
       <w:r>
         <w:br w:type="page"/>
@@ -3739,12 +4238,20 @@
     <w:p>
       <w:pPr>
         <w:pStyle w:val="Heading1"/>
-        <w:rPr/>
+        <w:rPr>
+          <w:rFonts w:ascii="Times New Roman" w:hAnsi="Times New Roman"/>
+          <w:sz w:val="24"/>
+          <w:szCs w:val="24"/>
+        </w:rPr>
       </w:pPr>
       <w:bookmarkStart w:id="63" w:name="_heading=h.s6k7t2lwcp0k"/>
       <w:bookmarkEnd w:id="63"/>
       <w:r>
-        <w:rPr/>
+        <w:rPr>
+          <w:rFonts w:ascii="Times New Roman" w:hAnsi="Times New Roman"/>
+          <w:sz w:val="24"/>
+          <w:szCs w:val="24"/>
+        </w:rPr>
         <w:t>Приложения</w:t>
       </w:r>
     </w:p>
@@ -3754,24 +4261,35 @@
         <w:shd w:val="clear" w:fill="FFFFFF"/>
         <w:spacing w:lineRule="auto" w:line="240" w:before="200" w:after="200"/>
         <w:rPr>
-          <w:highlight w:val="white"/>
-        </w:rPr>
-      </w:pPr>
-      <w:r>
-        <w:rPr>
+          <w:rFonts w:ascii="Times New Roman" w:hAnsi="Times New Roman"/>
+          <w:sz w:val="24"/>
+          <w:szCs w:val="24"/>
+        </w:rPr>
+      </w:pPr>
+      <w:r>
+        <w:rPr>
+          <w:rFonts w:ascii="Times New Roman" w:hAnsi="Times New Roman"/>
+          <w:sz w:val="24"/>
+          <w:szCs w:val="24"/>
           <w:highlight w:val="white"/>
         </w:rPr>
         <w:t xml:space="preserve">В </w:t>
       </w:r>
       <w:r>
         <w:rPr>
+          <w:rFonts w:ascii="Times New Roman" w:hAnsi="Times New Roman"/>
           <w:b/>
+          <w:sz w:val="24"/>
+          <w:szCs w:val="24"/>
           <w:highlight w:val="white"/>
         </w:rPr>
         <w:t>приложения</w:t>
       </w:r>
       <w:r>
         <w:rPr>
+          <w:rFonts w:ascii="Times New Roman" w:hAnsi="Times New Roman"/>
+          <w:sz w:val="24"/>
+          <w:szCs w:val="24"/>
           <w:highlight w:val="white"/>
         </w:rPr>
         <w:t xml:space="preserve"> обычно входят артефакты, получившиеся в процессе создания проекта:</w:t>
@@ -3788,11 +4306,16 @@
         <w:spacing w:lineRule="auto" w:line="240" w:before="200" w:after="200"/>
         <w:ind w:hanging="360" w:left="720"/>
         <w:rPr>
-          <w:highlight w:val="white"/>
-        </w:rPr>
-      </w:pPr>
-      <w:r>
-        <w:rPr>
+          <w:rFonts w:ascii="Times New Roman" w:hAnsi="Times New Roman"/>
+          <w:sz w:val="24"/>
+          <w:szCs w:val="24"/>
+        </w:rPr>
+      </w:pPr>
+      <w:r>
+        <w:rPr>
+          <w:rFonts w:ascii="Times New Roman" w:hAnsi="Times New Roman"/>
+          <w:sz w:val="24"/>
+          <w:szCs w:val="24"/>
           <w:highlight w:val="white"/>
         </w:rPr>
         <w:t>Объёмные графики и таблицы, которые не помещаются на лист А4.</w:t>
@@ -3809,11 +4332,16 @@
         <w:spacing w:lineRule="auto" w:line="240" w:before="200" w:after="200"/>
         <w:ind w:hanging="360" w:left="720"/>
         <w:rPr>
-          <w:highlight w:val="white"/>
-        </w:rPr>
-      </w:pPr>
-      <w:r>
-        <w:rPr>
+          <w:rFonts w:ascii="Times New Roman" w:hAnsi="Times New Roman"/>
+          <w:sz w:val="24"/>
+          <w:szCs w:val="24"/>
+        </w:rPr>
+      </w:pPr>
+      <w:r>
+        <w:rPr>
+          <w:rFonts w:ascii="Times New Roman" w:hAnsi="Times New Roman"/>
+          <w:sz w:val="24"/>
+          <w:szCs w:val="24"/>
           <w:highlight w:val="white"/>
         </w:rPr>
         <w:t>Длинные математические формулы и расчёты по ним.</w:t>
@@ -3830,11 +4358,16 @@
         <w:spacing w:lineRule="auto" w:line="240" w:before="200" w:after="200"/>
         <w:ind w:hanging="360" w:left="720"/>
         <w:rPr>
-          <w:highlight w:val="white"/>
-        </w:rPr>
-      </w:pPr>
-      <w:r>
-        <w:rPr>
+          <w:rFonts w:ascii="Times New Roman" w:hAnsi="Times New Roman"/>
+          <w:sz w:val="24"/>
+          <w:szCs w:val="24"/>
+        </w:rPr>
+      </w:pPr>
+      <w:r>
+        <w:rPr>
+          <w:rFonts w:ascii="Times New Roman" w:hAnsi="Times New Roman"/>
+          <w:sz w:val="24"/>
+          <w:szCs w:val="24"/>
           <w:highlight w:val="white"/>
         </w:rPr>
         <w:t>Характеристики аппаратуры, которая использовалась для проведения исследования.</w:t>
@@ -3851,11 +4384,16 @@
         <w:spacing w:lineRule="auto" w:line="240" w:before="200" w:after="200"/>
         <w:ind w:hanging="360" w:left="720"/>
         <w:rPr>
-          <w:highlight w:val="white"/>
-        </w:rPr>
-      </w:pPr>
-      <w:r>
-        <w:rPr>
+          <w:rFonts w:ascii="Times New Roman" w:hAnsi="Times New Roman"/>
+          <w:sz w:val="24"/>
+          <w:szCs w:val="24"/>
+        </w:rPr>
+      </w:pPr>
+      <w:r>
+        <w:rPr>
+          <w:rFonts w:ascii="Times New Roman" w:hAnsi="Times New Roman"/>
+          <w:sz w:val="24"/>
+          <w:szCs w:val="24"/>
           <w:highlight w:val="white"/>
         </w:rPr>
         <w:t>Авторские методики.</w:t>
@@ -3872,11 +4410,16 @@
         <w:spacing w:lineRule="auto" w:line="240" w:before="200" w:after="200"/>
         <w:ind w:hanging="360" w:left="720"/>
         <w:rPr>
-          <w:highlight w:val="white"/>
-        </w:rPr>
-      </w:pPr>
-      <w:r>
-        <w:rPr>
+          <w:rFonts w:ascii="Times New Roman" w:hAnsi="Times New Roman"/>
+          <w:sz w:val="24"/>
+          <w:szCs w:val="24"/>
+        </w:rPr>
+      </w:pPr>
+      <w:r>
+        <w:rPr>
+          <w:rFonts w:ascii="Times New Roman" w:hAnsi="Times New Roman"/>
+          <w:sz w:val="24"/>
+          <w:szCs w:val="24"/>
           <w:highlight w:val="white"/>
         </w:rPr>
         <w:t>Вспомогательный материал: тесты, карточки, схемы, рисунки.</w:t>
@@ -3893,23 +4436,28 @@
         <w:spacing w:lineRule="auto" w:line="240" w:before="200" w:after="200"/>
         <w:ind w:hanging="360" w:left="720"/>
         <w:rPr>
-          <w:highlight w:val="white"/>
-        </w:rPr>
-      </w:pPr>
-      <w:r>
-        <w:rPr>
+          <w:rFonts w:ascii="Times New Roman" w:hAnsi="Times New Roman"/>
+          <w:sz w:val="24"/>
+          <w:szCs w:val="24"/>
+        </w:rPr>
+      </w:pPr>
+      <w:r>
+        <w:rPr>
+          <w:rFonts w:ascii="Times New Roman" w:hAnsi="Times New Roman"/>
+          <w:sz w:val="24"/>
+          <w:szCs w:val="24"/>
           <w:highlight w:val="white"/>
         </w:rPr>
         <w:t>Материалы, полученные на предприятии: отчёты, прочие документы.</w:t>
       </w:r>
     </w:p>
     <w:sectPr>
-      <w:headerReference w:type="even" r:id="rId4"/>
-      <w:headerReference w:type="default" r:id="rId5"/>
-      <w:headerReference w:type="first" r:id="rId6"/>
-      <w:footerReference w:type="even" r:id="rId7"/>
-      <w:footerReference w:type="default" r:id="rId8"/>
-      <w:footerReference w:type="first" r:id="rId9"/>
+      <w:headerReference w:type="even" r:id="rId6"/>
+      <w:headerReference w:type="default" r:id="rId7"/>
+      <w:headerReference w:type="first" r:id="rId8"/>
+      <w:footerReference w:type="even" r:id="rId9"/>
+      <w:footerReference w:type="default" r:id="rId10"/>
+      <w:footerReference w:type="first" r:id="rId11"/>
       <w:type w:val="nextPage"/>
       <w:pgSz w:w="11906" w:h="16838"/>
       <w:pgMar w:left="1133" w:right="1133" w:gutter="0" w:header="720" w:top="1133" w:footer="720" w:bottom="1133"/>
@@ -3961,7 +4509,7 @@
     </w:r>
     <w:r>
       <w:rPr/>
-      <w:t>11</w:t>
+      <w:t>12</w:t>
     </w:r>
     <w:r>
       <w:rPr/>
@@ -4041,7 +4589,7 @@
           <wp:extent cx="319405" cy="319405"/>
           <wp:effectExtent l="0" t="0" r="0" b="0"/>
           <wp:wrapNone/>
-          <wp:docPr id="2" name="Image1" descr=""/>
+          <wp:docPr id="3" name="Image1" descr=""/>
           <wp:cNvGraphicFramePr>
             <a:graphicFrameLocks xmlns:a="http://schemas.openxmlformats.org/drawingml/2006/main" noChangeAspect="1"/>
           </wp:cNvGraphicFramePr>
@@ -4049,7 +4597,7 @@
             <a:graphicData uri="http://schemas.openxmlformats.org/drawingml/2006/picture">
               <pic:pic xmlns:pic="http://schemas.openxmlformats.org/drawingml/2006/picture">
                 <pic:nvPicPr>
-                  <pic:cNvPr id="2" name="Image1" descr=""/>
+                  <pic:cNvPr id="3" name="Image1" descr=""/>
                   <pic:cNvPicPr>
                     <a:picLocks noChangeAspect="1" noChangeArrowheads="1"/>
                   </pic:cNvPicPr>
@@ -5661,6 +6209,13 @@
     <w:name w:val="Index Link"/>
     <w:qFormat/>
     <w:rPr/>
+  </w:style>
+  <w:style w:type="character" w:styleId="FollowedHyperlink">
+    <w:name w:val="FollowedHyperlink"/>
+    <w:rPr>
+      <w:color w:val="800000"/>
+      <w:u w:val="single"/>
+    </w:rPr>
   </w:style>
   <w:style w:type="paragraph" w:styleId="Heading">
     <w:name w:val="Heading"/>

</xml_diff>

<commit_message>
Added initial communication between two microservices
</commit_message>
<xml_diff>
--- a/Diploma/diploma-work.docx
+++ b/Diploma/diploma-work.docx
@@ -4578,13 +4578,24 @@
       <w:r>
         <w:rPr>
           <w:rFonts w:ascii="Times New Roman" w:hAnsi="Times New Roman"/>
+          <w:i/>
+          <w:iCs/>
+          <w:sz w:val="24"/>
+          <w:szCs w:val="24"/>
+          <w:lang w:val="en-US"/>
+        </w:rPr>
+        <w:t>sql</w:t>
+      </w:r>
+      <w:r>
+        <w:rPr>
+          <w:rFonts w:ascii="Times New Roman" w:hAnsi="Times New Roman"/>
           <w:i w:val="false"/>
           <w:iCs w:val="false"/>
           <w:sz w:val="24"/>
           <w:szCs w:val="24"/>
           <w:lang w:val="en-US"/>
         </w:rPr>
-        <w:t xml:space="preserve">sql </w:t>
+        <w:t xml:space="preserve"> </w:t>
       </w:r>
       <w:r>
         <w:rPr>
@@ -4625,7 +4636,17 @@
           <w:sz w:val="24"/>
           <w:szCs w:val="24"/>
         </w:rPr>
-        <w:t xml:space="preserve">, а также настроим оба domain класса для создания таблиц в базах данных </w:t>
+        <w:t xml:space="preserve">, а также настроим оба </w:t>
+      </w:r>
+      <w:r>
+        <w:rPr>
+          <w:rFonts w:ascii="Times New Roman" w:hAnsi="Times New Roman"/>
+          <w:i/>
+          <w:iCs/>
+          <w:sz w:val="24"/>
+          <w:szCs w:val="24"/>
+        </w:rPr>
+        <w:t>domain</w:t>
       </w:r>
       <w:r>
         <w:rPr>
@@ -4635,7 +4656,7 @@
           <w:sz w:val="24"/>
           <w:szCs w:val="24"/>
         </w:rPr>
-        <w:t>с использованием структуры данных этих классов</w:t>
+        <w:t xml:space="preserve"> класса для создания таблиц в базах данных </w:t>
       </w:r>
       <w:r>
         <w:rPr>
@@ -4645,7 +4666,7 @@
           <w:sz w:val="24"/>
           <w:szCs w:val="24"/>
         </w:rPr>
-        <w:t xml:space="preserve">. </w:t>
+        <w:t>с использованием структуры данных этих классов</w:t>
       </w:r>
       <w:r>
         <w:rPr>
@@ -4655,7 +4676,7 @@
           <w:sz w:val="24"/>
           <w:szCs w:val="24"/>
         </w:rPr>
-        <w:t xml:space="preserve">Далее добавим в оба сервиса интерфейс репозитория. После успешного подключения двух сервисов к базам данных </w:t>
+        <w:t xml:space="preserve">. </w:t>
       </w:r>
       <w:r>
         <w:rPr>
@@ -4664,9 +4685,8 @@
           <w:iCs w:val="false"/>
           <w:sz w:val="24"/>
           <w:szCs w:val="24"/>
-          <w:lang w:val="ru-RU"/>
-        </w:rPr>
-        <w:t xml:space="preserve">проверим работу контроллера (рис 5) и </w:t>
+        </w:rPr>
+        <w:t xml:space="preserve">Далее добавим в оба сервиса интерфейс репозитория. После успешного подключения двух сервисов к базам данных </w:t>
       </w:r>
       <w:r>
         <w:rPr>
@@ -4675,8 +4695,9 @@
           <w:iCs w:val="false"/>
           <w:sz w:val="24"/>
           <w:szCs w:val="24"/>
-        </w:rPr>
-        <w:t xml:space="preserve">сохраним наши изменения в удаленном репозитории. </w:t>
+          <w:lang w:val="ru-RU"/>
+        </w:rPr>
+        <w:t xml:space="preserve">проверим работу контроллера (рис 5) и </w:t>
       </w:r>
       <w:r>
         <w:rPr>
@@ -4685,9 +4706,8 @@
           <w:iCs w:val="false"/>
           <w:sz w:val="24"/>
           <w:szCs w:val="24"/>
-          <w:lang w:val="en-US"/>
-        </w:rPr>
-        <w:t xml:space="preserve">GitHub </w:t>
+        </w:rPr>
+        <w:t xml:space="preserve">сохраним изменения в удаленном репозитории. </w:t>
       </w:r>
       <w:r>
         <w:rPr>
@@ -4696,10 +4716,35 @@
           <w:iCs w:val="false"/>
           <w:sz w:val="24"/>
           <w:szCs w:val="24"/>
+          <w:lang w:val="en-US"/>
+        </w:rPr>
+        <w:t xml:space="preserve">GitHub </w:t>
+      </w:r>
+      <w:r>
+        <w:rPr>
+          <w:rFonts w:ascii="Times New Roman" w:hAnsi="Times New Roman"/>
+          <w:i w:val="false"/>
+          <w:iCs w:val="false"/>
+          <w:sz w:val="24"/>
+          <w:szCs w:val="24"/>
           <w:lang w:val="ru-RU"/>
         </w:rPr>
         <w:t xml:space="preserve">коммит: - </w:t>
       </w:r>
+      <w:hyperlink r:id="rId10">
+        <w:r>
+          <w:rPr>
+            <w:rStyle w:val="Hyperlink"/>
+            <w:rFonts w:ascii="Times New Roman" w:hAnsi="Times New Roman"/>
+            <w:i w:val="false"/>
+            <w:iCs w:val="false"/>
+            <w:sz w:val="24"/>
+            <w:szCs w:val="24"/>
+            <w:lang w:val="ru-RU"/>
+          </w:rPr>
+          <w:t>d7f2b90</w:t>
+        </w:r>
+      </w:hyperlink>
     </w:p>
     <w:p>
       <w:pPr>
@@ -4736,7 +4781,7 @@
                     </pic:cNvPicPr>
                   </pic:nvPicPr>
                   <pic:blipFill>
-                    <a:blip r:embed="rId10"/>
+                    <a:blip r:embed="rId11"/>
                     <a:stretch>
                       <a:fillRect/>
                     </a:stretch>
@@ -4762,6 +4807,883 @@
         </w:rPr>
         <w:t>Рисунок 5</w:t>
       </w:r>
+    </w:p>
+    <w:p>
+      <w:pPr>
+        <w:pStyle w:val="Normal1"/>
+        <w:spacing w:lineRule="auto" w:line="360"/>
+        <w:rPr>
+          <w:rFonts w:ascii="Times New Roman" w:hAnsi="Times New Roman"/>
+          <w:sz w:val="24"/>
+          <w:szCs w:val="24"/>
+          <w:lang w:val="ru-RU"/>
+        </w:rPr>
+      </w:pPr>
+      <w:r>
+        <w:rPr>
+          <w:rFonts w:ascii="Times New Roman" w:hAnsi="Times New Roman"/>
+          <w:sz w:val="24"/>
+          <w:szCs w:val="24"/>
+          <w:lang w:val="ru-RU"/>
+        </w:rPr>
+        <w:t xml:space="preserve">На данном этапе подготовка базовой архитектуры завершена. Поэтому можно внедрять </w:t>
+      </w:r>
+      <w:r>
+        <w:rPr>
+          <w:rFonts w:ascii="Times New Roman" w:hAnsi="Times New Roman"/>
+          <w:sz w:val="24"/>
+          <w:szCs w:val="24"/>
+          <w:lang w:val="en-US"/>
+        </w:rPr>
+        <w:t>Rest Template</w:t>
+      </w:r>
+    </w:p>
+    <w:p>
+      <w:pPr>
+        <w:pStyle w:val="Normal1"/>
+        <w:spacing w:lineRule="auto" w:line="360"/>
+        <w:rPr>
+          <w:rFonts w:ascii="Times New Roman" w:hAnsi="Times New Roman"/>
+          <w:b/>
+          <w:bCs/>
+          <w:sz w:val="28"/>
+          <w:szCs w:val="28"/>
+          <w:lang w:val="ru-RU"/>
+        </w:rPr>
+      </w:pPr>
+      <w:r>
+        <w:rPr>
+          <w:rFonts w:eastAsia="IBM Plex Sans SemiBold" w:cs="IBM Plex Sans SemiBold" w:ascii="Times New Roman" w:hAnsi="Times New Roman"/>
+          <w:b/>
+          <w:bCs/>
+          <w:sz w:val="28"/>
+          <w:szCs w:val="28"/>
+        </w:rPr>
+        <w:t>2.</w:t>
+      </w:r>
+      <w:r>
+        <w:rPr>
+          <w:rFonts w:eastAsia="IBM Plex Sans SemiBold" w:cs="IBM Plex Sans SemiBold" w:ascii="Times New Roman" w:hAnsi="Times New Roman"/>
+          <w:b/>
+          <w:bCs/>
+          <w:sz w:val="28"/>
+          <w:szCs w:val="28"/>
+        </w:rPr>
+        <w:t>2</w:t>
+      </w:r>
+      <w:r>
+        <w:rPr>
+          <w:rFonts w:eastAsia="IBM Plex Sans SemiBold" w:cs="IBM Plex Sans SemiBold" w:ascii="Times New Roman" w:hAnsi="Times New Roman"/>
+          <w:b/>
+          <w:bCs/>
+          <w:sz w:val="28"/>
+          <w:szCs w:val="28"/>
+        </w:rPr>
+        <w:t xml:space="preserve"> </w:t>
+      </w:r>
+      <w:r>
+        <w:rPr>
+          <w:rFonts w:eastAsia="IBM Plex Sans SemiBold" w:cs="IBM Plex Sans SemiBold" w:ascii="Times New Roman" w:hAnsi="Times New Roman"/>
+          <w:b/>
+          <w:bCs/>
+          <w:sz w:val="28"/>
+          <w:szCs w:val="28"/>
+          <w:lang w:val="en-US"/>
+        </w:rPr>
+        <w:t>Rest Template</w:t>
+      </w:r>
+    </w:p>
+    <w:p>
+      <w:pPr>
+        <w:pStyle w:val="Normal1"/>
+        <w:spacing w:lineRule="auto" w:line="360"/>
+        <w:rPr>
+          <w:rFonts w:ascii="Times New Roman" w:hAnsi="Times New Roman"/>
+          <w:b w:val="false"/>
+          <w:bCs w:val="false"/>
+          <w:sz w:val="24"/>
+          <w:szCs w:val="24"/>
+        </w:rPr>
+      </w:pPr>
+      <w:r>
+        <w:rPr>
+          <w:rFonts w:ascii="Times New Roman" w:hAnsi="Times New Roman"/>
+          <w:b w:val="false"/>
+          <w:bCs w:val="false"/>
+          <w:sz w:val="24"/>
+          <w:szCs w:val="24"/>
+        </w:rPr>
+        <w:t>Первой задачей будет простой запрос с сервиса регистрации «покупателей», на проверку в сервис «мошенник» с прямым указанием портов каждого сервиса.</w:t>
+      </w:r>
+    </w:p>
+    <w:p>
+      <w:pPr>
+        <w:pStyle w:val="Normal1"/>
+        <w:spacing w:lineRule="auto" w:line="360"/>
+        <w:rPr>
+          <w:rFonts w:ascii="Times New Roman" w:hAnsi="Times New Roman"/>
+          <w:b w:val="false"/>
+          <w:bCs w:val="false"/>
+          <w:sz w:val="24"/>
+          <w:szCs w:val="24"/>
+        </w:rPr>
+      </w:pPr>
+      <w:r>
+        <w:rPr>
+          <w:rFonts w:ascii="Times New Roman" w:hAnsi="Times New Roman"/>
+          <w:b w:val="false"/>
+          <w:bCs w:val="false"/>
+          <w:sz w:val="24"/>
+          <w:szCs w:val="24"/>
+        </w:rPr>
+        <w:drawing>
+          <wp:anchor behindDoc="0" distT="0" distB="0" distL="0" distR="0" simplePos="0" locked="0" layoutInCell="0" allowOverlap="1" relativeHeight="7">
+            <wp:simplePos x="0" y="0"/>
+            <wp:positionH relativeFrom="column">
+              <wp:posOffset>1660525</wp:posOffset>
+            </wp:positionH>
+            <wp:positionV relativeFrom="paragraph">
+              <wp:posOffset>-123190</wp:posOffset>
+            </wp:positionV>
+            <wp:extent cx="2546350" cy="768350"/>
+            <wp:effectExtent l="0" t="0" r="0" b="0"/>
+            <wp:wrapSquare wrapText="largest"/>
+            <wp:docPr id="6" name="Image6" descr=""/>
+            <wp:cNvGraphicFramePr>
+              <a:graphicFrameLocks xmlns:a="http://schemas.openxmlformats.org/drawingml/2006/main" noChangeAspect="1"/>
+            </wp:cNvGraphicFramePr>
+            <a:graphic xmlns:a="http://schemas.openxmlformats.org/drawingml/2006/main">
+              <a:graphicData uri="http://schemas.openxmlformats.org/drawingml/2006/picture">
+                <pic:pic xmlns:pic="http://schemas.openxmlformats.org/drawingml/2006/picture">
+                  <pic:nvPicPr>
+                    <pic:cNvPr id="6" name="Image6" descr=""/>
+                    <pic:cNvPicPr>
+                      <a:picLocks noChangeAspect="1" noChangeArrowheads="1"/>
+                    </pic:cNvPicPr>
+                  </pic:nvPicPr>
+                  <pic:blipFill>
+                    <a:blip r:embed="rId12"/>
+                    <a:stretch>
+                      <a:fillRect/>
+                    </a:stretch>
+                  </pic:blipFill>
+                  <pic:spPr bwMode="auto">
+                    <a:xfrm>
+                      <a:off x="0" y="0"/>
+                      <a:ext cx="2546350" cy="768350"/>
+                    </a:xfrm>
+                    <a:prstGeom prst="rect">
+                      <a:avLst/>
+                    </a:prstGeom>
+                  </pic:spPr>
+                </pic:pic>
+              </a:graphicData>
+            </a:graphic>
+          </wp:anchor>
+        </w:drawing>
+      </w:r>
+    </w:p>
+    <w:p>
+      <w:pPr>
+        <w:pStyle w:val="Normal1"/>
+        <w:spacing w:lineRule="auto" w:line="360"/>
+        <w:rPr>
+          <w:rFonts w:ascii="Times New Roman" w:hAnsi="Times New Roman"/>
+          <w:b w:val="false"/>
+          <w:bCs w:val="false"/>
+          <w:sz w:val="24"/>
+          <w:szCs w:val="24"/>
+        </w:rPr>
+      </w:pPr>
+      <w:r>
+        <w:rPr>
+          <w:rFonts w:ascii="Times New Roman" w:hAnsi="Times New Roman"/>
+          <w:b w:val="false"/>
+          <w:bCs w:val="false"/>
+          <w:sz w:val="24"/>
+          <w:szCs w:val="24"/>
+        </w:rPr>
+      </w:r>
+    </w:p>
+    <w:p>
+      <w:pPr>
+        <w:pStyle w:val="Normal1"/>
+        <w:spacing w:lineRule="auto" w:line="360"/>
+        <w:rPr>
+          <w:rFonts w:ascii="Times New Roman" w:hAnsi="Times New Roman"/>
+          <w:b w:val="false"/>
+          <w:bCs w:val="false"/>
+          <w:sz w:val="24"/>
+          <w:szCs w:val="24"/>
+        </w:rPr>
+      </w:pPr>
+      <w:r>
+        <w:rPr>
+          <w:rFonts w:ascii="Times New Roman" w:hAnsi="Times New Roman"/>
+          <w:b w:val="false"/>
+          <w:bCs w:val="false"/>
+          <w:sz w:val="24"/>
+          <w:szCs w:val="24"/>
+        </w:rPr>
+      </w:r>
+    </w:p>
+    <w:p>
+      <w:pPr>
+        <w:pStyle w:val="Normal1"/>
+        <w:spacing w:lineRule="auto" w:line="360"/>
+        <w:rPr>
+          <w:rFonts w:ascii="Times New Roman" w:hAnsi="Times New Roman"/>
+          <w:b w:val="false"/>
+          <w:bCs w:val="false"/>
+          <w:sz w:val="24"/>
+          <w:szCs w:val="24"/>
+        </w:rPr>
+      </w:pPr>
+      <w:r>
+        <w:rPr>
+          <w:rFonts w:ascii="Times New Roman" w:hAnsi="Times New Roman"/>
+          <w:b w:val="false"/>
+          <w:bCs w:val="false"/>
+          <w:sz w:val="24"/>
+          <w:szCs w:val="24"/>
+        </w:rPr>
+      </w:r>
+    </w:p>
+    <w:p>
+      <w:pPr>
+        <w:pStyle w:val="Normal1"/>
+        <w:spacing w:lineRule="auto" w:line="360"/>
+        <w:rPr>
+          <w:rFonts w:ascii="Times New Roman" w:hAnsi="Times New Roman"/>
+          <w:b w:val="false"/>
+          <w:bCs w:val="false"/>
+          <w:sz w:val="24"/>
+          <w:szCs w:val="24"/>
+        </w:rPr>
+      </w:pPr>
+      <w:r>
+        <w:rPr>
+          <w:rFonts w:ascii="Times New Roman" w:hAnsi="Times New Roman"/>
+          <w:b w:val="false"/>
+          <w:bCs w:val="false"/>
+          <w:sz w:val="24"/>
+          <w:szCs w:val="24"/>
+        </w:rPr>
+      </w:r>
+    </w:p>
+    <w:p>
+      <w:pPr>
+        <w:pStyle w:val="Normal1"/>
+        <w:spacing w:lineRule="auto" w:line="360"/>
+        <w:rPr>
+          <w:rFonts w:ascii="Times New Roman" w:hAnsi="Times New Roman"/>
+          <w:b w:val="false"/>
+          <w:bCs w:val="false"/>
+          <w:sz w:val="24"/>
+          <w:szCs w:val="24"/>
+        </w:rPr>
+      </w:pPr>
+      <w:r>
+        <w:rPr>
+          <w:rFonts w:ascii="Times New Roman" w:hAnsi="Times New Roman"/>
+          <w:b w:val="false"/>
+          <w:bCs w:val="false"/>
+          <w:sz w:val="24"/>
+          <w:szCs w:val="24"/>
+        </w:rPr>
+      </w:r>
+    </w:p>
+    <w:p>
+      <w:pPr>
+        <w:pStyle w:val="Normal1"/>
+        <w:spacing w:lineRule="auto" w:line="360"/>
+        <w:rPr>
+          <w:rFonts w:ascii="Times New Roman" w:hAnsi="Times New Roman"/>
+          <w:b w:val="false"/>
+          <w:bCs w:val="false"/>
+          <w:sz w:val="24"/>
+          <w:szCs w:val="24"/>
+        </w:rPr>
+      </w:pPr>
+      <w:r>
+        <w:rPr>
+          <w:rFonts w:ascii="Times New Roman" w:hAnsi="Times New Roman"/>
+          <w:b w:val="false"/>
+          <w:bCs w:val="false"/>
+          <w:sz w:val="24"/>
+          <w:szCs w:val="24"/>
+        </w:rPr>
+      </w:r>
+    </w:p>
+    <w:p>
+      <w:pPr>
+        <w:pStyle w:val="Normal1"/>
+        <w:spacing w:lineRule="auto" w:line="360"/>
+        <w:rPr>
+          <w:rFonts w:ascii="Times New Roman" w:hAnsi="Times New Roman"/>
+          <w:b w:val="false"/>
+          <w:bCs w:val="false"/>
+          <w:sz w:val="24"/>
+          <w:szCs w:val="24"/>
+        </w:rPr>
+      </w:pPr>
+      <w:r>
+        <w:rPr>
+          <w:rFonts w:ascii="Times New Roman" w:hAnsi="Times New Roman"/>
+          <w:b w:val="false"/>
+          <w:bCs w:val="false"/>
+          <w:sz w:val="24"/>
+          <w:szCs w:val="24"/>
+        </w:rPr>
+      </w:r>
+    </w:p>
+    <w:p>
+      <w:pPr>
+        <w:pStyle w:val="Normal1"/>
+        <w:spacing w:lineRule="auto" w:line="360"/>
+        <w:rPr>
+          <w:rFonts w:ascii="Times New Roman" w:hAnsi="Times New Roman"/>
+          <w:b w:val="false"/>
+          <w:bCs w:val="false"/>
+          <w:sz w:val="24"/>
+          <w:szCs w:val="24"/>
+        </w:rPr>
+      </w:pPr>
+      <w:r>
+        <w:rPr>
+          <w:rFonts w:ascii="Times New Roman" w:hAnsi="Times New Roman"/>
+          <w:b w:val="false"/>
+          <w:bCs w:val="false"/>
+          <w:sz w:val="24"/>
+          <w:szCs w:val="24"/>
+        </w:rPr>
+      </w:r>
+    </w:p>
+    <w:p>
+      <w:pPr>
+        <w:pStyle w:val="Normal1"/>
+        <w:spacing w:lineRule="auto" w:line="360"/>
+        <w:rPr>
+          <w:rFonts w:ascii="Times New Roman" w:hAnsi="Times New Roman"/>
+          <w:b w:val="false"/>
+          <w:bCs w:val="false"/>
+          <w:sz w:val="24"/>
+          <w:szCs w:val="24"/>
+        </w:rPr>
+      </w:pPr>
+      <w:r>
+        <w:rPr>
+          <w:rFonts w:ascii="Times New Roman" w:hAnsi="Times New Roman"/>
+          <w:b w:val="false"/>
+          <w:bCs w:val="false"/>
+          <w:sz w:val="24"/>
+          <w:szCs w:val="24"/>
+        </w:rPr>
+      </w:r>
+    </w:p>
+    <w:p>
+      <w:pPr>
+        <w:pStyle w:val="Normal1"/>
+        <w:spacing w:lineRule="auto" w:line="360"/>
+        <w:rPr>
+          <w:rFonts w:ascii="Times New Roman" w:hAnsi="Times New Roman"/>
+          <w:b w:val="false"/>
+          <w:bCs w:val="false"/>
+          <w:sz w:val="24"/>
+          <w:szCs w:val="24"/>
+        </w:rPr>
+      </w:pPr>
+      <w:r>
+        <w:rPr>
+          <w:rFonts w:ascii="Times New Roman" w:hAnsi="Times New Roman"/>
+          <w:b w:val="false"/>
+          <w:bCs w:val="false"/>
+          <w:sz w:val="24"/>
+          <w:szCs w:val="24"/>
+        </w:rPr>
+      </w:r>
+    </w:p>
+    <w:p>
+      <w:pPr>
+        <w:pStyle w:val="Normal1"/>
+        <w:spacing w:lineRule="auto" w:line="360"/>
+        <w:rPr>
+          <w:rFonts w:ascii="Times New Roman" w:hAnsi="Times New Roman"/>
+          <w:b w:val="false"/>
+          <w:bCs w:val="false"/>
+          <w:sz w:val="24"/>
+          <w:szCs w:val="24"/>
+        </w:rPr>
+      </w:pPr>
+      <w:r>
+        <w:rPr>
+          <w:rFonts w:ascii="Times New Roman" w:hAnsi="Times New Roman"/>
+          <w:b w:val="false"/>
+          <w:bCs w:val="false"/>
+          <w:sz w:val="24"/>
+          <w:szCs w:val="24"/>
+        </w:rPr>
+      </w:r>
+    </w:p>
+    <w:p>
+      <w:pPr>
+        <w:pStyle w:val="Normal1"/>
+        <w:spacing w:lineRule="auto" w:line="360"/>
+        <w:rPr>
+          <w:rFonts w:ascii="Times New Roman" w:hAnsi="Times New Roman"/>
+          <w:b w:val="false"/>
+          <w:bCs w:val="false"/>
+          <w:sz w:val="24"/>
+          <w:szCs w:val="24"/>
+        </w:rPr>
+      </w:pPr>
+      <w:r>
+        <w:rPr>
+          <w:rFonts w:ascii="Times New Roman" w:hAnsi="Times New Roman"/>
+          <w:b w:val="false"/>
+          <w:bCs w:val="false"/>
+          <w:sz w:val="24"/>
+          <w:szCs w:val="24"/>
+        </w:rPr>
+      </w:r>
+    </w:p>
+    <w:p>
+      <w:pPr>
+        <w:pStyle w:val="Normal1"/>
+        <w:spacing w:lineRule="auto" w:line="360"/>
+        <w:rPr>
+          <w:rFonts w:ascii="Times New Roman" w:hAnsi="Times New Roman"/>
+          <w:b w:val="false"/>
+          <w:bCs w:val="false"/>
+          <w:sz w:val="24"/>
+          <w:szCs w:val="24"/>
+        </w:rPr>
+      </w:pPr>
+      <w:r>
+        <w:rPr>
+          <w:rFonts w:ascii="Times New Roman" w:hAnsi="Times New Roman"/>
+          <w:b w:val="false"/>
+          <w:bCs w:val="false"/>
+          <w:sz w:val="24"/>
+          <w:szCs w:val="24"/>
+        </w:rPr>
+      </w:r>
+    </w:p>
+    <w:p>
+      <w:pPr>
+        <w:pStyle w:val="Normal1"/>
+        <w:spacing w:lineRule="auto" w:line="360"/>
+        <w:rPr>
+          <w:rFonts w:ascii="Times New Roman" w:hAnsi="Times New Roman"/>
+          <w:b w:val="false"/>
+          <w:bCs w:val="false"/>
+          <w:sz w:val="24"/>
+          <w:szCs w:val="24"/>
+        </w:rPr>
+      </w:pPr>
+      <w:r>
+        <w:rPr>
+          <w:rFonts w:ascii="Times New Roman" w:hAnsi="Times New Roman"/>
+          <w:b w:val="false"/>
+          <w:bCs w:val="false"/>
+          <w:sz w:val="24"/>
+          <w:szCs w:val="24"/>
+        </w:rPr>
+      </w:r>
+    </w:p>
+    <w:p>
+      <w:pPr>
+        <w:pStyle w:val="Normal1"/>
+        <w:spacing w:lineRule="auto" w:line="360"/>
+        <w:rPr>
+          <w:rFonts w:ascii="Times New Roman" w:hAnsi="Times New Roman"/>
+          <w:b w:val="false"/>
+          <w:bCs w:val="false"/>
+          <w:sz w:val="24"/>
+          <w:szCs w:val="24"/>
+        </w:rPr>
+      </w:pPr>
+      <w:r>
+        <w:rPr>
+          <w:rFonts w:ascii="Times New Roman" w:hAnsi="Times New Roman"/>
+          <w:b w:val="false"/>
+          <w:bCs w:val="false"/>
+          <w:sz w:val="24"/>
+          <w:szCs w:val="24"/>
+        </w:rPr>
+      </w:r>
+    </w:p>
+    <w:p>
+      <w:pPr>
+        <w:pStyle w:val="Normal1"/>
+        <w:spacing w:lineRule="auto" w:line="360"/>
+        <w:rPr>
+          <w:rFonts w:ascii="Times New Roman" w:hAnsi="Times New Roman"/>
+          <w:b w:val="false"/>
+          <w:bCs w:val="false"/>
+          <w:sz w:val="24"/>
+          <w:szCs w:val="24"/>
+        </w:rPr>
+      </w:pPr>
+      <w:r>
+        <w:rPr>
+          <w:rFonts w:ascii="Times New Roman" w:hAnsi="Times New Roman"/>
+          <w:b w:val="false"/>
+          <w:bCs w:val="false"/>
+          <w:sz w:val="24"/>
+          <w:szCs w:val="24"/>
+        </w:rPr>
+      </w:r>
+    </w:p>
+    <w:p>
+      <w:pPr>
+        <w:pStyle w:val="Normal1"/>
+        <w:spacing w:lineRule="auto" w:line="360"/>
+        <w:rPr>
+          <w:rFonts w:ascii="Times New Roman" w:hAnsi="Times New Roman"/>
+          <w:b w:val="false"/>
+          <w:bCs w:val="false"/>
+          <w:sz w:val="24"/>
+          <w:szCs w:val="24"/>
+        </w:rPr>
+      </w:pPr>
+      <w:r>
+        <w:rPr>
+          <w:rFonts w:ascii="Times New Roman" w:hAnsi="Times New Roman"/>
+          <w:b w:val="false"/>
+          <w:bCs w:val="false"/>
+          <w:sz w:val="24"/>
+          <w:szCs w:val="24"/>
+        </w:rPr>
+      </w:r>
+    </w:p>
+    <w:p>
+      <w:pPr>
+        <w:pStyle w:val="Normal1"/>
+        <w:spacing w:lineRule="auto" w:line="360"/>
+        <w:rPr>
+          <w:rFonts w:ascii="Times New Roman" w:hAnsi="Times New Roman"/>
+          <w:b w:val="false"/>
+          <w:bCs w:val="false"/>
+          <w:sz w:val="24"/>
+          <w:szCs w:val="24"/>
+        </w:rPr>
+      </w:pPr>
+      <w:r>
+        <w:rPr>
+          <w:rFonts w:ascii="Times New Roman" w:hAnsi="Times New Roman"/>
+          <w:b w:val="false"/>
+          <w:bCs w:val="false"/>
+          <w:sz w:val="24"/>
+          <w:szCs w:val="24"/>
+        </w:rPr>
+      </w:r>
+    </w:p>
+    <w:p>
+      <w:pPr>
+        <w:pStyle w:val="Normal1"/>
+        <w:spacing w:lineRule="auto" w:line="360"/>
+        <w:rPr>
+          <w:rFonts w:ascii="Times New Roman" w:hAnsi="Times New Roman"/>
+          <w:b w:val="false"/>
+          <w:bCs w:val="false"/>
+          <w:sz w:val="24"/>
+          <w:szCs w:val="24"/>
+        </w:rPr>
+      </w:pPr>
+      <w:r>
+        <w:rPr>
+          <w:rFonts w:ascii="Times New Roman" w:hAnsi="Times New Roman"/>
+          <w:b w:val="false"/>
+          <w:bCs w:val="false"/>
+          <w:sz w:val="24"/>
+          <w:szCs w:val="24"/>
+        </w:rPr>
+      </w:r>
+    </w:p>
+    <w:p>
+      <w:pPr>
+        <w:pStyle w:val="Normal1"/>
+        <w:spacing w:lineRule="auto" w:line="360"/>
+        <w:rPr>
+          <w:rFonts w:ascii="Times New Roman" w:hAnsi="Times New Roman"/>
+          <w:b w:val="false"/>
+          <w:bCs w:val="false"/>
+          <w:sz w:val="24"/>
+          <w:szCs w:val="24"/>
+        </w:rPr>
+      </w:pPr>
+      <w:r>
+        <w:rPr>
+          <w:rFonts w:ascii="Times New Roman" w:hAnsi="Times New Roman"/>
+          <w:b w:val="false"/>
+          <w:bCs w:val="false"/>
+          <w:sz w:val="24"/>
+          <w:szCs w:val="24"/>
+        </w:rPr>
+      </w:r>
+    </w:p>
+    <w:p>
+      <w:pPr>
+        <w:pStyle w:val="Normal1"/>
+        <w:spacing w:lineRule="auto" w:line="360"/>
+        <w:rPr>
+          <w:rFonts w:ascii="Times New Roman" w:hAnsi="Times New Roman"/>
+          <w:b w:val="false"/>
+          <w:bCs w:val="false"/>
+          <w:sz w:val="24"/>
+          <w:szCs w:val="24"/>
+        </w:rPr>
+      </w:pPr>
+      <w:r>
+        <w:rPr>
+          <w:rFonts w:ascii="Times New Roman" w:hAnsi="Times New Roman"/>
+          <w:b w:val="false"/>
+          <w:bCs w:val="false"/>
+          <w:sz w:val="24"/>
+          <w:szCs w:val="24"/>
+        </w:rPr>
+      </w:r>
+    </w:p>
+    <w:p>
+      <w:pPr>
+        <w:pStyle w:val="Normal1"/>
+        <w:spacing w:lineRule="auto" w:line="360"/>
+        <w:rPr>
+          <w:rFonts w:ascii="Times New Roman" w:hAnsi="Times New Roman"/>
+          <w:b w:val="false"/>
+          <w:bCs w:val="false"/>
+          <w:sz w:val="24"/>
+          <w:szCs w:val="24"/>
+        </w:rPr>
+      </w:pPr>
+      <w:r>
+        <w:rPr>
+          <w:rFonts w:ascii="Times New Roman" w:hAnsi="Times New Roman"/>
+          <w:b w:val="false"/>
+          <w:bCs w:val="false"/>
+          <w:sz w:val="24"/>
+          <w:szCs w:val="24"/>
+        </w:rPr>
+      </w:r>
+    </w:p>
+    <w:p>
+      <w:pPr>
+        <w:pStyle w:val="Normal1"/>
+        <w:spacing w:lineRule="auto" w:line="360"/>
+        <w:rPr>
+          <w:rFonts w:ascii="Times New Roman" w:hAnsi="Times New Roman"/>
+          <w:b w:val="false"/>
+          <w:bCs w:val="false"/>
+          <w:sz w:val="24"/>
+          <w:szCs w:val="24"/>
+        </w:rPr>
+      </w:pPr>
+      <w:r>
+        <w:rPr>
+          <w:rFonts w:ascii="Times New Roman" w:hAnsi="Times New Roman"/>
+          <w:b w:val="false"/>
+          <w:bCs w:val="false"/>
+          <w:sz w:val="24"/>
+          <w:szCs w:val="24"/>
+        </w:rPr>
+      </w:r>
+    </w:p>
+    <w:p>
+      <w:pPr>
+        <w:pStyle w:val="Normal1"/>
+        <w:spacing w:lineRule="auto" w:line="360"/>
+        <w:rPr>
+          <w:rFonts w:ascii="Times New Roman" w:hAnsi="Times New Roman"/>
+          <w:b w:val="false"/>
+          <w:bCs w:val="false"/>
+          <w:sz w:val="24"/>
+          <w:szCs w:val="24"/>
+        </w:rPr>
+      </w:pPr>
+      <w:r>
+        <w:rPr>
+          <w:rFonts w:ascii="Times New Roman" w:hAnsi="Times New Roman"/>
+          <w:b w:val="false"/>
+          <w:bCs w:val="false"/>
+          <w:sz w:val="24"/>
+          <w:szCs w:val="24"/>
+        </w:rPr>
+      </w:r>
+    </w:p>
+    <w:p>
+      <w:pPr>
+        <w:pStyle w:val="Normal1"/>
+        <w:spacing w:lineRule="auto" w:line="360"/>
+        <w:rPr>
+          <w:rFonts w:ascii="Times New Roman" w:hAnsi="Times New Roman"/>
+          <w:b w:val="false"/>
+          <w:bCs w:val="false"/>
+          <w:sz w:val="24"/>
+          <w:szCs w:val="24"/>
+        </w:rPr>
+      </w:pPr>
+      <w:r>
+        <w:rPr>
+          <w:rFonts w:ascii="Times New Roman" w:hAnsi="Times New Roman"/>
+          <w:b w:val="false"/>
+          <w:bCs w:val="false"/>
+          <w:sz w:val="24"/>
+          <w:szCs w:val="24"/>
+        </w:rPr>
+      </w:r>
+    </w:p>
+    <w:p>
+      <w:pPr>
+        <w:pStyle w:val="Normal1"/>
+        <w:spacing w:lineRule="auto" w:line="360"/>
+        <w:rPr>
+          <w:rFonts w:ascii="Times New Roman" w:hAnsi="Times New Roman"/>
+          <w:b w:val="false"/>
+          <w:bCs w:val="false"/>
+          <w:sz w:val="24"/>
+          <w:szCs w:val="24"/>
+        </w:rPr>
+      </w:pPr>
+      <w:r>
+        <w:rPr>
+          <w:rFonts w:ascii="Times New Roman" w:hAnsi="Times New Roman"/>
+          <w:b w:val="false"/>
+          <w:bCs w:val="false"/>
+          <w:sz w:val="24"/>
+          <w:szCs w:val="24"/>
+        </w:rPr>
+      </w:r>
+    </w:p>
+    <w:p>
+      <w:pPr>
+        <w:pStyle w:val="Normal1"/>
+        <w:spacing w:lineRule="auto" w:line="360"/>
+        <w:rPr>
+          <w:rFonts w:ascii="Times New Roman" w:hAnsi="Times New Roman"/>
+          <w:b w:val="false"/>
+          <w:bCs w:val="false"/>
+          <w:sz w:val="24"/>
+          <w:szCs w:val="24"/>
+        </w:rPr>
+      </w:pPr>
+      <w:r>
+        <w:rPr>
+          <w:rFonts w:ascii="Times New Roman" w:hAnsi="Times New Roman"/>
+          <w:b w:val="false"/>
+          <w:bCs w:val="false"/>
+          <w:sz w:val="24"/>
+          <w:szCs w:val="24"/>
+        </w:rPr>
+      </w:r>
+    </w:p>
+    <w:p>
+      <w:pPr>
+        <w:pStyle w:val="Normal1"/>
+        <w:spacing w:lineRule="auto" w:line="360"/>
+        <w:rPr>
+          <w:rFonts w:ascii="Times New Roman" w:hAnsi="Times New Roman"/>
+          <w:b w:val="false"/>
+          <w:bCs w:val="false"/>
+          <w:sz w:val="24"/>
+          <w:szCs w:val="24"/>
+        </w:rPr>
+      </w:pPr>
+      <w:r>
+        <w:rPr>
+          <w:rFonts w:ascii="Times New Roman" w:hAnsi="Times New Roman"/>
+          <w:b w:val="false"/>
+          <w:bCs w:val="false"/>
+          <w:sz w:val="24"/>
+          <w:szCs w:val="24"/>
+        </w:rPr>
+      </w:r>
+    </w:p>
+    <w:p>
+      <w:pPr>
+        <w:pStyle w:val="Normal1"/>
+        <w:spacing w:lineRule="auto" w:line="360"/>
+        <w:rPr>
+          <w:rFonts w:ascii="Times New Roman" w:hAnsi="Times New Roman"/>
+          <w:b w:val="false"/>
+          <w:bCs w:val="false"/>
+          <w:sz w:val="24"/>
+          <w:szCs w:val="24"/>
+        </w:rPr>
+      </w:pPr>
+      <w:r>
+        <w:rPr>
+          <w:rFonts w:ascii="Times New Roman" w:hAnsi="Times New Roman"/>
+          <w:b w:val="false"/>
+          <w:bCs w:val="false"/>
+          <w:sz w:val="24"/>
+          <w:szCs w:val="24"/>
+        </w:rPr>
+      </w:r>
+    </w:p>
+    <w:p>
+      <w:pPr>
+        <w:pStyle w:val="Normal1"/>
+        <w:spacing w:lineRule="auto" w:line="360"/>
+        <w:rPr>
+          <w:rFonts w:ascii="Times New Roman" w:hAnsi="Times New Roman"/>
+          <w:b w:val="false"/>
+          <w:bCs w:val="false"/>
+          <w:sz w:val="24"/>
+          <w:szCs w:val="24"/>
+        </w:rPr>
+      </w:pPr>
+      <w:r>
+        <w:rPr>
+          <w:rFonts w:ascii="Times New Roman" w:hAnsi="Times New Roman"/>
+          <w:b w:val="false"/>
+          <w:bCs w:val="false"/>
+          <w:sz w:val="24"/>
+          <w:szCs w:val="24"/>
+        </w:rPr>
+      </w:r>
+    </w:p>
+    <w:p>
+      <w:pPr>
+        <w:pStyle w:val="Normal1"/>
+        <w:spacing w:lineRule="auto" w:line="360"/>
+        <w:rPr>
+          <w:rFonts w:ascii="Times New Roman" w:hAnsi="Times New Roman"/>
+          <w:b w:val="false"/>
+          <w:bCs w:val="false"/>
+          <w:sz w:val="24"/>
+          <w:szCs w:val="24"/>
+        </w:rPr>
+      </w:pPr>
+      <w:r>
+        <w:rPr>
+          <w:rFonts w:ascii="Times New Roman" w:hAnsi="Times New Roman"/>
+          <w:b w:val="false"/>
+          <w:bCs w:val="false"/>
+          <w:sz w:val="24"/>
+          <w:szCs w:val="24"/>
+        </w:rPr>
+      </w:r>
+    </w:p>
+    <w:p>
+      <w:pPr>
+        <w:pStyle w:val="Normal1"/>
+        <w:spacing w:lineRule="auto" w:line="360"/>
+        <w:rPr>
+          <w:b w:val="false"/>
+          <w:bCs w:val="false"/>
+          <w:sz w:val="24"/>
+          <w:szCs w:val="24"/>
+        </w:rPr>
+      </w:pPr>
+      <w:r>
+        <w:rPr>
+          <w:b w:val="false"/>
+          <w:bCs w:val="false"/>
+          <w:sz w:val="24"/>
+          <w:szCs w:val="24"/>
+        </w:rPr>
+      </w:r>
       <w:r>
         <w:br w:type="page"/>
       </w:r>
@@ -5585,12 +6507,12 @@
       </w:r>
     </w:p>
     <w:sectPr>
-      <w:headerReference w:type="even" r:id="rId11"/>
-      <w:headerReference w:type="default" r:id="rId12"/>
-      <w:headerReference w:type="first" r:id="rId13"/>
-      <w:footerReference w:type="even" r:id="rId14"/>
-      <w:footerReference w:type="default" r:id="rId15"/>
-      <w:footerReference w:type="first" r:id="rId16"/>
+      <w:headerReference w:type="even" r:id="rId13"/>
+      <w:headerReference w:type="default" r:id="rId14"/>
+      <w:headerReference w:type="first" r:id="rId15"/>
+      <w:footerReference w:type="even" r:id="rId16"/>
+      <w:footerReference w:type="default" r:id="rId17"/>
+      <w:footerReference w:type="first" r:id="rId18"/>
       <w:type w:val="nextPage"/>
       <w:pgSz w:w="11906" w:h="16838"/>
       <w:pgMar w:left="1133" w:right="1133" w:gutter="0" w:header="720" w:top="1133" w:footer="720" w:bottom="1133"/>

</xml_diff>

<commit_message>
Eureka server implemented and tested
</commit_message>
<xml_diff>
--- a/Diploma/diploma-work.docx
+++ b/Diploma/diploma-work.docx
@@ -1906,33 +1906,7 @@
           <w:szCs w:val="24"/>
           <w:lang w:val="ru-RU" w:eastAsia="zh-CN" w:bidi="hi-IN"/>
         </w:rPr>
-        <w:t xml:space="preserve">Рассмотреть основные подходы к дизайну и развертыванию приложений и используемому инструментарию. Создать шаблон приложения, предусматривающий легкую адаптацию к конкретным нуждам разработчиков при развертывании небольших </w:t>
-      </w:r>
-      <w:r>
-        <w:rPr>
-          <w:rFonts w:eastAsia="IBM Plex Sans SemiBold" w:cs="IBM Plex Sans SemiBold" w:ascii="Times New Roman" w:hAnsi="Times New Roman"/>
-          <w:b w:val="false"/>
-          <w:bCs w:val="false"/>
-          <w:color w:val="auto"/>
-          <w:kern w:val="0"/>
-          <w:sz w:val="24"/>
-          <w:szCs w:val="24"/>
-          <w:lang w:val="ru-RU" w:eastAsia="zh-CN" w:bidi="hi-IN"/>
-        </w:rPr>
-        <w:t>сервисов</w:t>
-      </w:r>
-      <w:r>
-        <w:rPr>
-          <w:rFonts w:eastAsia="IBM Plex Sans SemiBold" w:cs="IBM Plex Sans SemiBold" w:ascii="Times New Roman" w:hAnsi="Times New Roman"/>
-          <w:b w:val="false"/>
-          <w:bCs w:val="false"/>
-          <w:color w:val="auto"/>
-          <w:kern w:val="0"/>
-          <w:sz w:val="24"/>
-          <w:szCs w:val="24"/>
-          <w:lang w:val="ru-RU" w:eastAsia="zh-CN" w:bidi="hi-IN"/>
-        </w:rPr>
-        <w:t xml:space="preserve"> </w:t>
+        <w:t xml:space="preserve">Рассмотреть основные подходы к дизайну и развертыванию приложений и используемому инструментарию. Создать шаблон приложения, предусматривающий легкую адаптацию к конкретным нуждам разработчиков при развертывании небольших сервисов </w:t>
       </w:r>
       <w:r>
         <w:rPr>
@@ -1978,98 +1952,7 @@
           <w:szCs w:val="24"/>
           <w:lang w:val="ru-RU" w:eastAsia="zh-CN" w:bidi="hi-IN"/>
         </w:rPr>
-        <w:t xml:space="preserve">В процессе обучения или же в процессе разработки отдельных </w:t>
-      </w:r>
-      <w:r>
-        <w:rPr>
-          <w:rFonts w:eastAsia="IBM Plex Sans SemiBold" w:cs="IBM Plex Sans SemiBold" w:ascii="Times New Roman" w:hAnsi="Times New Roman"/>
-          <w:b w:val="false"/>
-          <w:bCs w:val="false"/>
-          <w:color w:val="auto"/>
-          <w:kern w:val="0"/>
-          <w:sz w:val="24"/>
-          <w:szCs w:val="24"/>
-          <w:lang w:val="ru-RU" w:eastAsia="zh-CN" w:bidi="hi-IN"/>
-        </w:rPr>
-        <w:t>микро</w:t>
-      </w:r>
-      <w:r>
-        <w:rPr>
-          <w:rFonts w:eastAsia="IBM Plex Sans SemiBold" w:cs="IBM Plex Sans SemiBold" w:ascii="Times New Roman" w:hAnsi="Times New Roman"/>
-          <w:b w:val="false"/>
-          <w:bCs w:val="false"/>
-          <w:color w:val="auto"/>
-          <w:kern w:val="0"/>
-          <w:sz w:val="24"/>
-          <w:szCs w:val="24"/>
-          <w:lang w:val="ru-RU" w:eastAsia="zh-CN" w:bidi="hi-IN"/>
-        </w:rPr>
-        <w:t xml:space="preserve">сервисов </w:t>
-      </w:r>
-      <w:r>
-        <w:rPr>
-          <w:rFonts w:eastAsia="IBM Plex Sans SemiBold" w:cs="IBM Plex Sans SemiBold" w:ascii="Times New Roman" w:hAnsi="Times New Roman"/>
-          <w:b w:val="false"/>
-          <w:bCs w:val="false"/>
-          <w:color w:val="auto"/>
-          <w:kern w:val="0"/>
-          <w:sz w:val="24"/>
-          <w:szCs w:val="24"/>
-          <w:lang w:val="ru-RU" w:eastAsia="zh-CN" w:bidi="hi-IN"/>
-        </w:rPr>
-        <w:t>для небольших стартапов, частных проектов и тп.</w:t>
-      </w:r>
-      <w:r>
-        <w:rPr>
-          <w:rFonts w:eastAsia="IBM Plex Sans SemiBold" w:cs="IBM Plex Sans SemiBold" w:ascii="Times New Roman" w:hAnsi="Times New Roman"/>
-          <w:b w:val="false"/>
-          <w:bCs w:val="false"/>
-          <w:color w:val="auto"/>
-          <w:kern w:val="0"/>
-          <w:sz w:val="24"/>
-          <w:szCs w:val="24"/>
-          <w:lang w:val="ru-RU" w:eastAsia="zh-CN" w:bidi="hi-IN"/>
-        </w:rPr>
-        <w:t xml:space="preserve"> </w:t>
-      </w:r>
-      <w:r>
-        <w:rPr>
-          <w:rFonts w:eastAsia="IBM Plex Sans SemiBold" w:cs="IBM Plex Sans SemiBold" w:ascii="Times New Roman" w:hAnsi="Times New Roman"/>
-          <w:b w:val="false"/>
-          <w:bCs w:val="false"/>
-          <w:color w:val="auto"/>
-          <w:kern w:val="0"/>
-          <w:sz w:val="24"/>
-          <w:szCs w:val="24"/>
-          <w:lang w:val="ru-RU" w:eastAsia="zh-CN" w:bidi="hi-IN"/>
-        </w:rPr>
-        <w:t xml:space="preserve">может возникать потребность протестировать или проверить взаимодействие своего разработанного  микросервиса с другими сервисами именно на этапе разработки, выбрать те или иные инструментарии и определится с инструментарием. </w:t>
-      </w:r>
-      <w:r>
-        <w:rPr>
-          <w:rFonts w:eastAsia="IBM Plex Sans SemiBold" w:cs="IBM Plex Sans SemiBold" w:ascii="Times New Roman" w:hAnsi="Times New Roman"/>
-          <w:b w:val="false"/>
-          <w:bCs w:val="false"/>
-          <w:color w:val="auto"/>
-          <w:kern w:val="0"/>
-          <w:sz w:val="24"/>
-          <w:szCs w:val="24"/>
-          <w:lang w:val="ru-RU" w:eastAsia="zh-CN" w:bidi="hi-IN"/>
-        </w:rPr>
-        <w:t xml:space="preserve">Будь то сервис уведомлений, аутентификации </w:t>
-      </w:r>
-      <w:r>
-        <w:rPr>
-          <w:rFonts w:eastAsia="IBM Plex Sans SemiBold" w:cs="IBM Plex Sans SemiBold" w:ascii="Times New Roman" w:hAnsi="Times New Roman"/>
-          <w:b w:val="false"/>
-          <w:bCs w:val="false"/>
-          <w:color w:val="auto"/>
-          <w:kern w:val="0"/>
-          <w:sz w:val="24"/>
-          <w:szCs w:val="24"/>
-          <w:lang w:val="ru-RU" w:eastAsia="zh-CN" w:bidi="hi-IN"/>
-        </w:rPr>
-        <w:t>и так далее. Предполагаемое к разработке приложение планируется подготовить максимально абстрактным с целью легкой подмены шаблонных сервисов на собственные.</w:t>
+        <w:t>В процессе обучения или же в процессе разработки отдельных микросервисов для небольших стартапов, частных проектов и тп. может возникать потребность протестировать или проверить взаимодействие своего разработанного  микросервиса с другими сервисами именно на этапе разработки, выбрать те или иные инструментарии и определится с инструментарием. Будь то сервис уведомлений, аутентификации и так далее. Предполагаемое к разработке приложение планируется подготовить максимально абстрактным с целью легкой подмены шаблонных сервисов на собственные.</w:t>
       </w:r>
     </w:p>
     <w:p>
@@ -2353,8 +2236,14 @@
           <w:szCs w:val="44"/>
           <w:lang w:val="ru-RU"/>
         </w:rPr>
-        <w:t xml:space="preserve">. </w:t>
-      </w:r>
+        <w:t>. Теоретическая часть</w:t>
+      </w:r>
+    </w:p>
+    <w:p>
+      <w:pPr>
+        <w:pStyle w:val="Normal1"/>
+        <w:rPr/>
+      </w:pPr>
       <w:r>
         <w:rPr>
           <w:rFonts w:eastAsia="IBM Plex Sans SemiBold" w:cs="IBM Plex Sans SemiBold" w:ascii="Times New Roman" w:hAnsi="Times New Roman"/>
@@ -2364,23 +2253,6 @@
           <w:szCs w:val="44"/>
           <w:lang w:val="ru-RU"/>
         </w:rPr>
-        <w:t>Теоретическая часть</w:t>
-      </w:r>
-    </w:p>
-    <w:p>
-      <w:pPr>
-        <w:pStyle w:val="Normal1"/>
-        <w:rPr/>
-      </w:pPr>
-      <w:r>
-        <w:rPr>
-          <w:rFonts w:eastAsia="IBM Plex Sans SemiBold" w:cs="IBM Plex Sans SemiBold" w:ascii="Times New Roman" w:hAnsi="Times New Roman"/>
-          <w:b/>
-          <w:bCs/>
-          <w:sz w:val="44"/>
-          <w:szCs w:val="44"/>
-          <w:lang w:val="ru-RU"/>
-        </w:rPr>
         <w:tab/>
       </w:r>
       <w:r>
@@ -2449,29 +2321,7 @@
           <w:szCs w:val="24"/>
           <w:lang w:val="ru-RU"/>
         </w:rPr>
-        <w:t xml:space="preserve">Исходя из вышесказанного появилось понимание, что конкретно необходимо сделать в первую очередь, на чем сфокусироваться - разработать микросервисное приложение, состоящие из трех сервисов. Сервис эмулирующий сохранение неких «покупателей» в собственной базе данных, Сервиса проверки данных «покупателей» и Сервиса </w:t>
-      </w:r>
-      <w:r>
-        <w:rPr>
-          <w:rFonts w:eastAsia="IBM Plex Sans SemiBold" w:cs="IBM Plex Sans SemiBold" w:ascii="Times New Roman" w:hAnsi="Times New Roman"/>
-          <w:b w:val="false"/>
-          <w:bCs w:val="false"/>
-          <w:sz w:val="24"/>
-          <w:szCs w:val="24"/>
-          <w:lang w:val="ru-RU"/>
-        </w:rPr>
-        <w:t xml:space="preserve">уведомлений. Причем сервис проверки должен работать синхронно с сервисом регистрации и сохранять собственную информацию в собственной базе данных, сервис уведомлений же, наооборот спроектировать с асинхронной коммуникацией. Как итог мы получим одного «клиента» и двух «подписчиков», один из которых будет обмениваться информацией с «клиентом» синхронно эмулируя работу, от которой зависит то или иное дальнейшее действие «клиента», второй же будет работать асинхронно эмулируя работу условного сервиса уведомлений, которые не обязательно должны приходить в момент поступления запроса. </w:t>
-      </w:r>
-      <w:r>
-        <w:rPr>
-          <w:rFonts w:eastAsia="IBM Plex Sans SemiBold" w:cs="IBM Plex Sans SemiBold" w:ascii="Times New Roman" w:hAnsi="Times New Roman"/>
-          <w:b w:val="false"/>
-          <w:bCs w:val="false"/>
-          <w:sz w:val="24"/>
-          <w:szCs w:val="24"/>
-          <w:lang w:val="ru-RU"/>
-        </w:rPr>
-        <w:t>Более того, каждый из сервисов, независимо, будет работать с собственной базой данных.</w:t>
+        <w:t>Исходя из вышесказанного появилось понимание, что конкретно необходимо сделать в первую очередь, на чем сфокусироваться - разработать микросервисное приложение, состоящие из трех сервисов. Сервис эмулирующий сохранение неких «покупателей» в собственной базе данных, Сервиса проверки данных «покупателей» и Сервиса уведомлений. Причем сервис проверки должен работать синхронно с сервисом регистрации и сохранять собственную информацию в собственной базе данных, сервис уведомлений же, наооборот спроектировать с асинхронной коммуникацией. Как итог мы получим одного «клиента» и двух «подписчиков», один из которых будет обмениваться информацией с «клиентом» синхронно эмулируя работу, от которой зависит то или иное дальнейшее действие «клиента», второй же будет работать асинхронно эмулируя работу условного сервиса уведомлений, которые не обязательно должны приходить в момент поступления запроса. Более того, каждый из сервисов, независимо, будет работать с собственной базой данных.</w:t>
       </w:r>
     </w:p>
     <w:p>
@@ -2500,7 +2350,7 @@
           <w:szCs w:val="24"/>
           <w:lang w:val="en-US"/>
         </w:rPr>
-        <w:t xml:space="preserve"> </w:t>
+        <w:t xml:space="preserve"> н</w:t>
       </w:r>
       <w:r>
         <w:rPr>
@@ -2509,31 +2359,9 @@
           <w:bCs w:val="false"/>
           <w:sz w:val="24"/>
           <w:szCs w:val="24"/>
-          <w:lang w:val="en-US"/>
-        </w:rPr>
-        <w:t>н</w:t>
-      </w:r>
-      <w:r>
-        <w:rPr>
-          <w:rFonts w:eastAsia="IBM Plex Sans SemiBold" w:cs="IBM Plex Sans SemiBold" w:ascii="Times New Roman" w:hAnsi="Times New Roman"/>
-          <w:b w:val="false"/>
-          <w:bCs w:val="false"/>
-          <w:sz w:val="24"/>
-          <w:szCs w:val="24"/>
-          <w:lang w:val="ru-RU"/>
-        </w:rPr>
-        <w:t>а</w:t>
-      </w:r>
-      <w:r>
-        <w:rPr>
-          <w:rFonts w:eastAsia="IBM Plex Sans SemiBold" w:cs="IBM Plex Sans SemiBold" w:ascii="Times New Roman" w:hAnsi="Times New Roman"/>
-          <w:b w:val="false"/>
-          <w:bCs w:val="false"/>
-          <w:sz w:val="24"/>
-          <w:szCs w:val="24"/>
-          <w:lang w:val="ru-RU"/>
-        </w:rPr>
-        <w:t xml:space="preserve"> </w:t>
+          <w:lang w:val="ru-RU"/>
+        </w:rPr>
+        <w:t xml:space="preserve">а </w:t>
       </w:r>
       <w:hyperlink r:id="rId2">
         <w:r>
@@ -2730,8 +2558,14 @@
           <w:szCs w:val="24"/>
           <w:lang w:val="ru-RU"/>
         </w:rPr>
-        <w:t>Поскольку данное приложение планируется использовать и для демонстрации работы микросервисов, с</w:t>
-      </w:r>
+        <w:t>Поскольку данное приложение планируется использовать и для демонстрации работы микросервисов, считаю, что функционал отслеживания взаимодействий между микросервисами, включая и скорость ответа, это критически важный элемент для всей дальнейшей разработки.</w:t>
+      </w:r>
+    </w:p>
+    <w:p>
+      <w:pPr>
+        <w:pStyle w:val="Normal1"/>
+        <w:rPr/>
+      </w:pPr>
       <w:r>
         <w:rPr>
           <w:rFonts w:eastAsia="IBM Plex Sans SemiBold" w:cs="IBM Plex Sans SemiBold" w:ascii="Times New Roman" w:hAnsi="Times New Roman"/>
@@ -2741,7 +2575,7 @@
           <w:szCs w:val="24"/>
           <w:lang w:val="ru-RU"/>
         </w:rPr>
-        <w:t xml:space="preserve">читаю, что </w:t>
+        <w:t>Логичным продолжением по наполнению проекта инструментарием станет внедрение</w:t>
       </w:r>
       <w:r>
         <w:rPr>
@@ -2750,16 +2584,10 @@
           <w:bCs w:val="false"/>
           <w:sz w:val="24"/>
           <w:szCs w:val="24"/>
-          <w:lang w:val="ru-RU"/>
-        </w:rPr>
-        <w:t>функционал отслеживания взаимодействий между микросервисами, включая и скорость ответа, это критически важный элемент для всей дальнейшей разработки.</w:t>
-      </w:r>
-    </w:p>
-    <w:p>
-      <w:pPr>
-        <w:pStyle w:val="Normal1"/>
-        <w:rPr/>
-      </w:pPr>
+          <w:lang w:val="en-US"/>
+        </w:rPr>
+        <w:t xml:space="preserve"> API Gateway</w:t>
+      </w:r>
       <w:r>
         <w:rPr>
           <w:rFonts w:eastAsia="IBM Plex Sans SemiBold" w:cs="IBM Plex Sans SemiBold" w:ascii="Times New Roman" w:hAnsi="Times New Roman"/>
@@ -2769,51 +2597,7 @@
           <w:szCs w:val="24"/>
           <w:lang w:val="ru-RU"/>
         </w:rPr>
-        <w:t>Л</w:t>
-      </w:r>
-      <w:r>
-        <w:rPr>
-          <w:rFonts w:eastAsia="IBM Plex Sans SemiBold" w:cs="IBM Plex Sans SemiBold" w:ascii="Times New Roman" w:hAnsi="Times New Roman"/>
-          <w:b w:val="false"/>
-          <w:bCs w:val="false"/>
-          <w:sz w:val="24"/>
-          <w:szCs w:val="24"/>
-          <w:lang w:val="ru-RU"/>
-        </w:rPr>
-        <w:t>огичным продолжением по наполнению проекта инструментарием станет внедрение</w:t>
-      </w:r>
-      <w:r>
-        <w:rPr>
-          <w:rFonts w:eastAsia="IBM Plex Sans SemiBold" w:cs="IBM Plex Sans SemiBold" w:ascii="Times New Roman" w:hAnsi="Times New Roman"/>
-          <w:b w:val="false"/>
-          <w:bCs w:val="false"/>
-          <w:sz w:val="24"/>
-          <w:szCs w:val="24"/>
-          <w:lang w:val="en-US"/>
-        </w:rPr>
-        <w:t xml:space="preserve"> API Gateway</w:t>
-      </w:r>
-      <w:r>
-        <w:rPr>
-          <w:rFonts w:eastAsia="IBM Plex Sans SemiBold" w:cs="IBM Plex Sans SemiBold" w:ascii="Times New Roman" w:hAnsi="Times New Roman"/>
-          <w:b w:val="false"/>
-          <w:bCs w:val="false"/>
-          <w:sz w:val="24"/>
-          <w:szCs w:val="24"/>
-          <w:lang w:val="ru-RU"/>
-        </w:rPr>
-        <w:t xml:space="preserve"> и детальное рассмотрение балансировщика нагрузок. Мы понимаем, что при обращении внешнего клиента к нашему сервису появится базовая нагрузка на наш внутренний микросервис регистрации. При кратном увеличении нагрузки на этот сервис, время отклика будет увеличиваться, что в конечном счете может привести к нежелательным последствиям. </w:t>
-      </w:r>
-      <w:r>
-        <w:rPr>
-          <w:rFonts w:eastAsia="IBM Plex Sans SemiBold" w:cs="IBM Plex Sans SemiBold" w:ascii="Times New Roman" w:hAnsi="Times New Roman"/>
-          <w:b w:val="false"/>
-          <w:bCs w:val="false"/>
-          <w:sz w:val="24"/>
-          <w:szCs w:val="24"/>
-          <w:lang w:val="ru-RU"/>
-        </w:rPr>
-        <w:t xml:space="preserve">В нашу же задачу входит создание проекта в котором можно попробовать собсвенный сервис в условиях, близких к реальным, а балансировщик нагрузки позволит эмулировать распределение нагрузки на несколько образов сервиса утилитами по типу </w:t>
+        <w:t xml:space="preserve"> и детальное рассмотрение балансировщика нагрузок. Мы понимаем, что при обращении внешнего клиента к нашему сервису появится базовая нагрузка на наш внутренний микросервис регистрации. При кратном увеличении нагрузки на этот сервис, время отклика будет увеличиваться, что в конечном счете может привести к нежелательным последствиям. В нашу же задачу входит создание проекта в котором можно попробовать собсвенный сервис в условиях, близких к реальным, а балансировщик нагрузки позволит эмулировать распределение нагрузки на несколько образов сервиса утилитами по типу </w:t>
       </w:r>
       <w:r>
         <w:rPr>
@@ -2863,62 +2647,7 @@
           <w:szCs w:val="24"/>
           <w:lang w:val="ru-RU"/>
         </w:rPr>
-        <w:t xml:space="preserve">Спроектировать 3 сервиса и насколько это возможно уйти от деталей именно в самих сервисах </w:t>
-      </w:r>
-      <w:r>
-        <w:rPr>
-          <w:rFonts w:eastAsia="IBM Plex Sans SemiBold" w:cs="IBM Plex Sans SemiBold" w:ascii="Times New Roman" w:hAnsi="Times New Roman"/>
-          <w:b w:val="false"/>
-          <w:bCs w:val="false"/>
-          <w:sz w:val="24"/>
-          <w:szCs w:val="24"/>
-          <w:lang w:val="ru-RU"/>
-        </w:rPr>
-        <w:t>и</w:t>
-      </w:r>
-      <w:r>
-        <w:rPr>
-          <w:rFonts w:eastAsia="IBM Plex Sans SemiBold" w:cs="IBM Plex Sans SemiBold" w:ascii="Times New Roman" w:hAnsi="Times New Roman"/>
-          <w:b w:val="false"/>
-          <w:bCs w:val="false"/>
-          <w:sz w:val="24"/>
-          <w:szCs w:val="24"/>
-          <w:lang w:val="ru-RU"/>
-        </w:rPr>
-        <w:t xml:space="preserve"> </w:t>
-      </w:r>
-      <w:r>
-        <w:rPr>
-          <w:rFonts w:eastAsia="IBM Plex Sans SemiBold" w:cs="IBM Plex Sans SemiBold" w:ascii="Times New Roman" w:hAnsi="Times New Roman"/>
-          <w:b w:val="false"/>
-          <w:bCs w:val="false"/>
-          <w:sz w:val="24"/>
-          <w:szCs w:val="24"/>
-          <w:lang w:val="ru-RU"/>
-        </w:rPr>
-        <w:t>п</w:t>
-      </w:r>
-      <w:r>
-        <w:rPr>
-          <w:rFonts w:eastAsia="IBM Plex Sans SemiBold" w:cs="IBM Plex Sans SemiBold" w:ascii="Times New Roman" w:hAnsi="Times New Roman"/>
-          <w:b w:val="false"/>
-          <w:bCs w:val="false"/>
-          <w:sz w:val="24"/>
-          <w:szCs w:val="24"/>
-          <w:lang w:val="ru-RU"/>
-        </w:rPr>
-        <w:t xml:space="preserve">росто обозначить </w:t>
-      </w:r>
-      <w:r>
-        <w:rPr>
-          <w:rFonts w:eastAsia="IBM Plex Sans SemiBold" w:cs="IBM Plex Sans SemiBold" w:ascii="Times New Roman" w:hAnsi="Times New Roman"/>
-          <w:b w:val="false"/>
-          <w:bCs w:val="false"/>
-          <w:sz w:val="24"/>
-          <w:szCs w:val="24"/>
-          <w:lang w:val="ru-RU"/>
-        </w:rPr>
-        <w:t>их функционал</w:t>
+        <w:t>Спроектировать 3 сервиса и насколько это возможно уйти от деталей именно в самих сервисах и просто обозначить их функционал</w:t>
       </w:r>
     </w:p>
     <w:p>
@@ -2938,7 +2667,14 @@
         </w:rPr>
       </w:pPr>
       <w:r>
-        <w:rPr/>
+        <w:rPr>
+          <w:rFonts w:eastAsia="IBM Plex Sans SemiBold" w:cs="IBM Plex Sans SemiBold" w:ascii="Times New Roman" w:hAnsi="Times New Roman"/>
+          <w:b w:val="false"/>
+          <w:bCs w:val="false"/>
+          <w:sz w:val="24"/>
+          <w:szCs w:val="24"/>
+          <w:lang w:val="ru-RU"/>
+        </w:rPr>
       </w:r>
       <w:r>
         <w:br w:type="page"/>
@@ -4656,37 +4392,7 @@
           <w:sz w:val="24"/>
           <w:szCs w:val="24"/>
         </w:rPr>
-        <w:t xml:space="preserve"> класса для создания таблиц в базах данных </w:t>
-      </w:r>
-      <w:r>
-        <w:rPr>
-          <w:rFonts w:ascii="Times New Roman" w:hAnsi="Times New Roman"/>
-          <w:i w:val="false"/>
-          <w:iCs w:val="false"/>
-          <w:sz w:val="24"/>
-          <w:szCs w:val="24"/>
-        </w:rPr>
-        <w:t>с использованием структуры данных этих классов</w:t>
-      </w:r>
-      <w:r>
-        <w:rPr>
-          <w:rFonts w:ascii="Times New Roman" w:hAnsi="Times New Roman"/>
-          <w:i w:val="false"/>
-          <w:iCs w:val="false"/>
-          <w:sz w:val="24"/>
-          <w:szCs w:val="24"/>
-        </w:rPr>
-        <w:t xml:space="preserve">. </w:t>
-      </w:r>
-      <w:r>
-        <w:rPr>
-          <w:rFonts w:ascii="Times New Roman" w:hAnsi="Times New Roman"/>
-          <w:i w:val="false"/>
-          <w:iCs w:val="false"/>
-          <w:sz w:val="24"/>
-          <w:szCs w:val="24"/>
-        </w:rPr>
-        <w:t xml:space="preserve">Далее добавим в оба сервиса интерфейс репозитория. После успешного подключения двух сервисов к базам данных </w:t>
+        <w:t xml:space="preserve"> класса для создания таблиц в базах данных с использованием структуры данных этих классов. Далее добавим в оба сервиса интерфейс репозитория. После успешного подключения двух сервисов к базам данных </w:t>
       </w:r>
       <w:r>
         <w:rPr>
@@ -4859,7 +4565,7 @@
           <w:sz w:val="28"/>
           <w:szCs w:val="28"/>
         </w:rPr>
-        <w:t>2.</w:t>
+        <w:t xml:space="preserve">2.2 </w:t>
       </w:r>
       <w:r>
         <w:rPr>
@@ -4868,52 +4574,114 @@
           <w:bCs/>
           <w:sz w:val="28"/>
           <w:szCs w:val="28"/>
-        </w:rPr>
-        <w:t>2</w:t>
-      </w:r>
+          <w:lang w:val="en-US"/>
+        </w:rPr>
+        <w:t>Rest Template</w:t>
+      </w:r>
+    </w:p>
+    <w:p>
+      <w:pPr>
+        <w:pStyle w:val="Normal1"/>
+        <w:spacing w:lineRule="auto" w:line="360"/>
+        <w:rPr>
+          <w:i w:val="false"/>
+          <w:i w:val="false"/>
+          <w:iCs w:val="false"/>
+          <w:sz w:val="28"/>
+          <w:szCs w:val="28"/>
+        </w:rPr>
+      </w:pPr>
       <w:r>
         <w:rPr>
           <w:rFonts w:eastAsia="IBM Plex Sans SemiBold" w:cs="IBM Plex Sans SemiBold" w:ascii="Times New Roman" w:hAnsi="Times New Roman"/>
           <w:b/>
           <w:bCs/>
+          <w:i w:val="false"/>
+          <w:iCs w:val="false"/>
           <w:sz w:val="28"/>
           <w:szCs w:val="28"/>
-        </w:rPr>
-        <w:t xml:space="preserve"> </w:t>
+          <w:highlight w:val="white"/>
+          <w:lang w:val="en-US"/>
+        </w:rPr>
+        <w:t>2.</w:t>
       </w:r>
       <w:r>
         <w:rPr>
           <w:rFonts w:eastAsia="IBM Plex Sans SemiBold" w:cs="IBM Plex Sans SemiBold" w:ascii="Times New Roman" w:hAnsi="Times New Roman"/>
           <w:b/>
           <w:bCs/>
+          <w:i w:val="false"/>
+          <w:iCs w:val="false"/>
           <w:sz w:val="28"/>
           <w:szCs w:val="28"/>
-          <w:lang w:val="en-US"/>
-        </w:rPr>
-        <w:t>Rest Template</w:t>
-      </w:r>
-    </w:p>
-    <w:p>
-      <w:pPr>
-        <w:pStyle w:val="Normal1"/>
-        <w:spacing w:lineRule="auto" w:line="360"/>
-        <w:rPr>
-          <w:rFonts w:ascii="Times New Roman" w:hAnsi="Times New Roman"/>
-          <w:b w:val="false"/>
-          <w:bCs w:val="false"/>
-          <w:sz w:val="24"/>
-          <w:szCs w:val="24"/>
-        </w:rPr>
-      </w:pPr>
-      <w:r>
-        <w:rPr>
-          <w:rFonts w:ascii="Times New Roman" w:hAnsi="Times New Roman"/>
-          <w:b w:val="false"/>
-          <w:bCs w:val="false"/>
-          <w:sz w:val="24"/>
-          <w:szCs w:val="24"/>
-        </w:rPr>
-        <w:t>Первой задачей будет простой запрос с сервиса регистрации «покупателей», на проверку в сервис «мошенник» с прямым указанием портов каждого сервиса.</w:t>
+          <w:highlight w:val="white"/>
+          <w:lang w:val="en-US"/>
+        </w:rPr>
+        <w:t xml:space="preserve">2.1 </w:t>
+      </w:r>
+      <w:r>
+        <w:rPr>
+          <w:rFonts w:eastAsia="IBM Plex Sans SemiBold" w:cs="IBM Plex Sans SemiBold" w:ascii="Times New Roman" w:hAnsi="Times New Roman"/>
+          <w:b/>
+          <w:bCs/>
+          <w:i w:val="false"/>
+          <w:iCs w:val="false"/>
+          <w:sz w:val="28"/>
+          <w:szCs w:val="28"/>
+          <w:highlight w:val="white"/>
+          <w:lang w:val="ru-RU"/>
+        </w:rPr>
+        <w:t>Настройка базовой коммуникации</w:t>
+      </w:r>
+    </w:p>
+    <w:p>
+      <w:pPr>
+        <w:pStyle w:val="Normal1"/>
+        <w:spacing w:lineRule="auto" w:line="360"/>
+        <w:rPr>
+          <w:i w:val="false"/>
+          <w:i w:val="false"/>
+          <w:iCs w:val="false"/>
+          <w:sz w:val="28"/>
+          <w:szCs w:val="28"/>
+        </w:rPr>
+      </w:pPr>
+      <w:r>
+        <w:rPr/>
+      </w:r>
+    </w:p>
+    <w:p>
+      <w:pPr>
+        <w:pStyle w:val="Normal1"/>
+        <w:spacing w:lineRule="auto" w:line="360"/>
+        <w:rPr>
+          <w:rFonts w:ascii="Times New Roman" w:hAnsi="Times New Roman"/>
+          <w:b w:val="false"/>
+          <w:bCs w:val="false"/>
+          <w:sz w:val="24"/>
+          <w:szCs w:val="24"/>
+        </w:rPr>
+      </w:pPr>
+      <w:r>
+        <w:rPr>
+          <w:rFonts w:ascii="Times New Roman" w:hAnsi="Times New Roman"/>
+          <w:b w:val="false"/>
+          <w:bCs w:val="false"/>
+          <w:sz w:val="24"/>
+          <w:szCs w:val="24"/>
+        </w:rPr>
+        <w:tab/>
+        <w:t xml:space="preserve">Первой задачей будет простой запрос с сервиса регистрации «покупателей», на проверку в сервис «мошенник» с прямым указанием портов каждого сервиса </w:t>
+      </w:r>
+      <w:r>
+        <w:rPr>
+          <w:rFonts w:ascii="Times New Roman" w:hAnsi="Times New Roman"/>
+          <w:b w:val="false"/>
+          <w:bCs w:val="false"/>
+          <w:sz w:val="24"/>
+          <w:szCs w:val="24"/>
+        </w:rPr>
+        <w:t>(диаграмма 1)</w:t>
       </w:r>
     </w:p>
     <w:p>
@@ -4940,10 +4708,10 @@
           <wp:anchor behindDoc="0" distT="0" distB="0" distL="0" distR="0" simplePos="0" locked="0" layoutInCell="0" allowOverlap="1" relativeHeight="7">
             <wp:simplePos x="0" y="0"/>
             <wp:positionH relativeFrom="column">
-              <wp:posOffset>1660525</wp:posOffset>
+              <wp:posOffset>-45720</wp:posOffset>
             </wp:positionH>
             <wp:positionV relativeFrom="paragraph">
-              <wp:posOffset>-123190</wp:posOffset>
+              <wp:posOffset>-55880</wp:posOffset>
             </wp:positionV>
             <wp:extent cx="2546350" cy="768350"/>
             <wp:effectExtent l="0" t="0" r="0" b="0"/>
@@ -5025,6 +4793,1803 @@
           <w:sz w:val="24"/>
           <w:szCs w:val="24"/>
         </w:rPr>
+        <w:t>Диаграмма 1</w:t>
+      </w:r>
+    </w:p>
+    <w:p>
+      <w:pPr>
+        <w:pStyle w:val="Normal1"/>
+        <w:spacing w:lineRule="auto" w:line="360"/>
+        <w:rPr>
+          <w:rFonts w:ascii="Times New Roman" w:hAnsi="Times New Roman"/>
+          <w:b w:val="false"/>
+          <w:bCs w:val="false"/>
+          <w:sz w:val="24"/>
+          <w:szCs w:val="24"/>
+        </w:rPr>
+      </w:pPr>
+      <w:r>
+        <w:rPr>
+          <w:rFonts w:ascii="Times New Roman" w:hAnsi="Times New Roman"/>
+          <w:b w:val="false"/>
+          <w:bCs w:val="false"/>
+          <w:sz w:val="24"/>
+          <w:szCs w:val="24"/>
+        </w:rPr>
+        <w:t xml:space="preserve">В сервисе «покупатель» создадим новый конфигурационный класс </w:t>
+      </w:r>
+      <w:r>
+        <w:rPr>
+          <w:rFonts w:ascii="Times New Roman" w:hAnsi="Times New Roman"/>
+          <w:b w:val="false"/>
+          <w:bCs w:val="false"/>
+          <w:sz w:val="24"/>
+          <w:szCs w:val="24"/>
+          <w:lang w:val="ru-RU"/>
+        </w:rPr>
+        <w:t xml:space="preserve">и внутри класса создадим один простой метод, возвращающий </w:t>
+      </w:r>
+      <w:r>
+        <w:rPr>
+          <w:rFonts w:ascii="Times New Roman" w:hAnsi="Times New Roman"/>
+          <w:b w:val="false"/>
+          <w:bCs w:val="false"/>
+          <w:sz w:val="24"/>
+          <w:szCs w:val="24"/>
+          <w:lang w:val="en-US"/>
+        </w:rPr>
+        <w:t xml:space="preserve">RestTemplate </w:t>
+      </w:r>
+      <w:r>
+        <w:rPr>
+          <w:rFonts w:ascii="Times New Roman" w:hAnsi="Times New Roman"/>
+          <w:b w:val="false"/>
+          <w:bCs w:val="false"/>
+          <w:sz w:val="24"/>
+          <w:szCs w:val="24"/>
+          <w:lang w:val="ru-RU"/>
+        </w:rPr>
+        <w:t xml:space="preserve">объект. Дополнительных конфигураций, в этом методе мы не планируем, поскольку следующим этапом развития программы, будет внедрение более удобных сервисов. Данный шаг нам необходим для простой проверки работоспособности коммуникации между микросервисами. </w:t>
+      </w:r>
+    </w:p>
+    <w:p>
+      <w:pPr>
+        <w:pStyle w:val="Normal1"/>
+        <w:spacing w:lineRule="auto" w:line="360"/>
+        <w:rPr>
+          <w:rFonts w:ascii="Times New Roman" w:hAnsi="Times New Roman"/>
+          <w:b w:val="false"/>
+          <w:bCs w:val="false"/>
+          <w:sz w:val="24"/>
+          <w:szCs w:val="24"/>
+          <w:lang w:val="ru-RU"/>
+        </w:rPr>
+      </w:pPr>
+      <w:r>
+        <w:rPr>
+          <w:rFonts w:ascii="Times New Roman" w:hAnsi="Times New Roman"/>
+          <w:b w:val="false"/>
+          <w:bCs w:val="false"/>
+          <w:sz w:val="24"/>
+          <w:szCs w:val="24"/>
+          <w:lang w:val="ru-RU"/>
+        </w:rPr>
+        <w:t xml:space="preserve">Далее в сервисе добавления нового «покупателя» мы обращаемся к </w:t>
+      </w:r>
+      <w:r>
+        <w:rPr>
+          <w:rFonts w:ascii="Times New Roman" w:hAnsi="Times New Roman"/>
+          <w:b w:val="false"/>
+          <w:bCs w:val="false"/>
+          <w:sz w:val="24"/>
+          <w:szCs w:val="24"/>
+          <w:lang w:val="en-US"/>
+        </w:rPr>
+        <w:t xml:space="preserve">RestTemplate </w:t>
+      </w:r>
+      <w:r>
+        <w:rPr>
+          <w:rFonts w:ascii="Times New Roman" w:hAnsi="Times New Roman"/>
+          <w:b w:val="false"/>
+          <w:bCs w:val="false"/>
+          <w:sz w:val="24"/>
+          <w:szCs w:val="24"/>
+          <w:lang w:val="ru-RU"/>
+        </w:rPr>
+        <w:t xml:space="preserve">через метод </w:t>
+      </w:r>
+      <w:r>
+        <w:rPr>
+          <w:rFonts w:ascii="Times New Roman" w:hAnsi="Times New Roman"/>
+          <w:b w:val="false"/>
+          <w:bCs w:val="false"/>
+          <w:sz w:val="24"/>
+          <w:szCs w:val="24"/>
+          <w:lang w:val="en-US"/>
+        </w:rPr>
+        <w:t xml:space="preserve">getForObject </w:t>
+      </w:r>
+      <w:r>
+        <w:rPr>
+          <w:rFonts w:ascii="Times New Roman" w:hAnsi="Times New Roman"/>
+          <w:b w:val="false"/>
+          <w:bCs w:val="false"/>
+          <w:sz w:val="24"/>
+          <w:szCs w:val="24"/>
+          <w:lang w:val="ru-RU"/>
+        </w:rPr>
+        <w:t xml:space="preserve">который направляет </w:t>
+      </w:r>
+      <w:r>
+        <w:rPr>
+          <w:rFonts w:ascii="Times New Roman" w:hAnsi="Times New Roman"/>
+          <w:b w:val="false"/>
+          <w:bCs w:val="false"/>
+          <w:sz w:val="24"/>
+          <w:szCs w:val="24"/>
+          <w:lang w:val="en-US"/>
+        </w:rPr>
+        <w:t xml:space="preserve">GET </w:t>
+      </w:r>
+      <w:r>
+        <w:rPr>
+          <w:rFonts w:ascii="Times New Roman" w:hAnsi="Times New Roman"/>
+          <w:b w:val="false"/>
+          <w:bCs w:val="false"/>
+          <w:sz w:val="24"/>
+          <w:szCs w:val="24"/>
+          <w:lang w:val="ru-RU"/>
+        </w:rPr>
+        <w:t xml:space="preserve">запрос на указанный </w:t>
+      </w:r>
+      <w:r>
+        <w:rPr>
+          <w:rFonts w:ascii="Times New Roman" w:hAnsi="Times New Roman"/>
+          <w:b w:val="false"/>
+          <w:bCs w:val="false"/>
+          <w:sz w:val="24"/>
+          <w:szCs w:val="24"/>
+          <w:lang w:val="en-US"/>
+        </w:rPr>
+        <w:t xml:space="preserve">URI </w:t>
+      </w:r>
+      <w:r>
+        <w:rPr>
+          <w:rFonts w:ascii="Times New Roman" w:hAnsi="Times New Roman"/>
+          <w:b w:val="false"/>
+          <w:bCs w:val="false"/>
+          <w:sz w:val="24"/>
+          <w:szCs w:val="24"/>
+          <w:lang w:val="ru-RU"/>
+        </w:rPr>
+        <w:t xml:space="preserve">и возвращает запрашиваемый объект. </w:t>
+      </w:r>
+      <w:r>
+        <w:rPr>
+          <w:rFonts w:ascii="Times New Roman" w:hAnsi="Times New Roman"/>
+          <w:b w:val="false"/>
+          <w:bCs w:val="false"/>
+          <w:sz w:val="24"/>
+          <w:szCs w:val="24"/>
+          <w:lang w:val="en-US"/>
+        </w:rPr>
+        <w:t xml:space="preserve">URI </w:t>
+      </w:r>
+      <w:r>
+        <w:rPr>
+          <w:rFonts w:ascii="Times New Roman" w:hAnsi="Times New Roman"/>
+          <w:b w:val="false"/>
+          <w:bCs w:val="false"/>
+          <w:sz w:val="24"/>
+          <w:szCs w:val="24"/>
+          <w:lang w:val="ru-RU"/>
+        </w:rPr>
+        <w:t xml:space="preserve">это полный путь к запросу </w:t>
+      </w:r>
+      <w:r>
+        <w:rPr>
+          <w:rFonts w:ascii="Times New Roman" w:hAnsi="Times New Roman"/>
+          <w:b w:val="false"/>
+          <w:bCs w:val="false"/>
+          <w:sz w:val="24"/>
+          <w:szCs w:val="24"/>
+          <w:lang w:val="en-US"/>
+        </w:rPr>
+        <w:t xml:space="preserve">GET fraud </w:t>
+      </w:r>
+      <w:r>
+        <w:rPr>
+          <w:rFonts w:ascii="Times New Roman" w:hAnsi="Times New Roman"/>
+          <w:b w:val="false"/>
+          <w:bCs w:val="false"/>
+          <w:sz w:val="24"/>
+          <w:szCs w:val="24"/>
+          <w:lang w:val="ru-RU"/>
+        </w:rPr>
+        <w:t xml:space="preserve">контроллера. Тут мы видим несколько неудобных моментов. Первое, это четкое указание порта в </w:t>
+      </w:r>
+      <w:r>
+        <w:rPr>
+          <w:rFonts w:ascii="Times New Roman" w:hAnsi="Times New Roman"/>
+          <w:b w:val="false"/>
+          <w:bCs w:val="false"/>
+          <w:sz w:val="24"/>
+          <w:szCs w:val="24"/>
+          <w:lang w:val="en-US"/>
+        </w:rPr>
+        <w:t>URI</w:t>
+      </w:r>
+      <w:r>
+        <w:rPr>
+          <w:rFonts w:ascii="Times New Roman" w:hAnsi="Times New Roman"/>
+          <w:b w:val="false"/>
+          <w:bCs w:val="false"/>
+          <w:sz w:val="24"/>
+          <w:szCs w:val="24"/>
+          <w:lang w:val="ru-RU"/>
+        </w:rPr>
+        <w:t xml:space="preserve">, что связывает наш сервис, более того, метод возвращает объект </w:t>
+      </w:r>
+      <w:r>
+        <w:rPr>
+          <w:rFonts w:ascii="Times New Roman" w:hAnsi="Times New Roman"/>
+          <w:b w:val="false"/>
+          <w:bCs w:val="false"/>
+          <w:sz w:val="24"/>
+          <w:szCs w:val="24"/>
+          <w:lang w:val="en-US"/>
+        </w:rPr>
+        <w:t xml:space="preserve">FraudCheckResponse, </w:t>
+      </w:r>
+      <w:r>
+        <w:rPr>
+          <w:rFonts w:ascii="Times New Roman" w:hAnsi="Times New Roman"/>
+          <w:b w:val="false"/>
+          <w:bCs w:val="false"/>
+          <w:sz w:val="24"/>
+          <w:szCs w:val="24"/>
+          <w:lang w:val="ru-RU"/>
+        </w:rPr>
+        <w:t xml:space="preserve">которого у нас нет в сервисе покупатель. </w:t>
+      </w:r>
+      <w:r>
+        <w:rPr>
+          <w:rFonts w:ascii="Times New Roman" w:hAnsi="Times New Roman"/>
+          <w:b w:val="false"/>
+          <w:bCs w:val="false"/>
+          <w:sz w:val="24"/>
+          <w:szCs w:val="24"/>
+          <w:lang w:val="ru-RU"/>
+        </w:rPr>
+        <w:t xml:space="preserve">Поскольку, задача стоит не только создать сервис, но и выяснить плюсы и минусы ряда подходов, временно </w:t>
+      </w:r>
+      <w:r>
+        <w:rPr>
+          <w:rFonts w:ascii="Times New Roman" w:hAnsi="Times New Roman"/>
+          <w:b w:val="false"/>
+          <w:bCs w:val="false"/>
+          <w:sz w:val="24"/>
+          <w:szCs w:val="24"/>
+          <w:lang w:val="ru-RU"/>
+        </w:rPr>
+        <w:t>добавим этот объект в сервис покупатель, далее же, решим эту пробле</w:t>
+      </w:r>
+      <w:r>
+        <w:rPr>
+          <w:rFonts w:ascii="Times New Roman" w:hAnsi="Times New Roman"/>
+          <w:b w:val="false"/>
+          <w:bCs w:val="false"/>
+          <w:sz w:val="24"/>
+          <w:szCs w:val="24"/>
+          <w:lang w:val="ru-RU"/>
+        </w:rPr>
+        <w:t xml:space="preserve">му с внедрением отдельного модуля и </w:t>
+      </w:r>
+      <w:r>
+        <w:rPr>
+          <w:rFonts w:ascii="Times New Roman" w:hAnsi="Times New Roman"/>
+          <w:b w:val="false"/>
+          <w:bCs w:val="false"/>
+          <w:sz w:val="24"/>
+          <w:szCs w:val="24"/>
+          <w:lang w:val="en-US"/>
+        </w:rPr>
+        <w:t xml:space="preserve">Open Feign. </w:t>
+      </w:r>
+      <w:r>
+        <w:rPr>
+          <w:rFonts w:ascii="Times New Roman" w:hAnsi="Times New Roman"/>
+          <w:b w:val="false"/>
+          <w:bCs w:val="false"/>
+          <w:sz w:val="24"/>
+          <w:szCs w:val="24"/>
+          <w:lang w:val="ru-RU"/>
+        </w:rPr>
+        <w:t>Направим запрос на регистрацию нового «покупателя» и проверим прошел ли запрос и добавлены ли сущности в обе базы данных.</w:t>
+      </w:r>
+    </w:p>
+    <w:p>
+      <w:pPr>
+        <w:pStyle w:val="Normal1"/>
+        <w:spacing w:lineRule="auto" w:line="360"/>
+        <w:rPr>
+          <w:rFonts w:ascii="Times New Roman" w:hAnsi="Times New Roman"/>
+          <w:b w:val="false"/>
+          <w:bCs w:val="false"/>
+          <w:sz w:val="24"/>
+          <w:szCs w:val="24"/>
+          <w:lang w:val="ru-RU"/>
+        </w:rPr>
+      </w:pPr>
+      <w:r>
+        <w:drawing>
+          <wp:anchor behindDoc="0" distT="0" distB="0" distL="0" distR="0" simplePos="0" locked="0" layoutInCell="0" allowOverlap="1" relativeHeight="8">
+            <wp:simplePos x="0" y="0"/>
+            <wp:positionH relativeFrom="column">
+              <wp:align>center</wp:align>
+            </wp:positionH>
+            <wp:positionV relativeFrom="paragraph">
+              <wp:posOffset>635</wp:posOffset>
+            </wp:positionV>
+            <wp:extent cx="6121400" cy="2348230"/>
+            <wp:effectExtent l="0" t="0" r="0" b="0"/>
+            <wp:wrapSquare wrapText="largest"/>
+            <wp:docPr id="7" name="Image7" descr=""/>
+            <wp:cNvGraphicFramePr>
+              <a:graphicFrameLocks xmlns:a="http://schemas.openxmlformats.org/drawingml/2006/main" noChangeAspect="1"/>
+            </wp:cNvGraphicFramePr>
+            <a:graphic xmlns:a="http://schemas.openxmlformats.org/drawingml/2006/main">
+              <a:graphicData uri="http://schemas.openxmlformats.org/drawingml/2006/picture">
+                <pic:pic xmlns:pic="http://schemas.openxmlformats.org/drawingml/2006/picture">
+                  <pic:nvPicPr>
+                    <pic:cNvPr id="7" name="Image7" descr=""/>
+                    <pic:cNvPicPr>
+                      <a:picLocks noChangeAspect="1" noChangeArrowheads="1"/>
+                    </pic:cNvPicPr>
+                  </pic:nvPicPr>
+                  <pic:blipFill>
+                    <a:blip r:embed="rId13"/>
+                    <a:stretch>
+                      <a:fillRect/>
+                    </a:stretch>
+                  </pic:blipFill>
+                  <pic:spPr bwMode="auto">
+                    <a:xfrm>
+                      <a:off x="0" y="0"/>
+                      <a:ext cx="6121400" cy="2348230"/>
+                    </a:xfrm>
+                    <a:prstGeom prst="rect">
+                      <a:avLst/>
+                    </a:prstGeom>
+                  </pic:spPr>
+                </pic:pic>
+              </a:graphicData>
+            </a:graphic>
+          </wp:anchor>
+        </w:drawing>
+      </w:r>
+      <w:r>
+        <w:rPr>
+          <w:rFonts w:ascii="Times New Roman" w:hAnsi="Times New Roman"/>
+          <w:b w:val="false"/>
+          <w:bCs w:val="false"/>
+          <w:sz w:val="24"/>
+          <w:szCs w:val="24"/>
+          <w:lang w:val="ru-RU"/>
+        </w:rPr>
+        <w:t>Рисунок 6. Получен ответ со кодом «200»</w:t>
+      </w:r>
+    </w:p>
+    <w:p>
+      <w:pPr>
+        <w:pStyle w:val="Normal1"/>
+        <w:spacing w:lineRule="auto" w:line="360"/>
+        <w:rPr>
+          <w:rFonts w:ascii="Times New Roman" w:hAnsi="Times New Roman"/>
+          <w:b w:val="false"/>
+          <w:bCs w:val="false"/>
+          <w:sz w:val="24"/>
+          <w:szCs w:val="24"/>
+          <w:lang w:val="ru-RU"/>
+        </w:rPr>
+      </w:pPr>
+      <w:r>
+        <w:rPr>
+          <w:rFonts w:ascii="Times New Roman" w:hAnsi="Times New Roman"/>
+          <w:b w:val="false"/>
+          <w:bCs w:val="false"/>
+          <w:sz w:val="24"/>
+          <w:szCs w:val="24"/>
+          <w:lang w:val="ru-RU"/>
+        </w:rPr>
+        <w:t xml:space="preserve">Для проверки баз данных, для удобства решил использовать </w:t>
+      </w:r>
+      <w:r>
+        <w:rPr>
+          <w:rFonts w:ascii="Times New Roman" w:hAnsi="Times New Roman"/>
+          <w:b w:val="false"/>
+          <w:bCs w:val="false"/>
+          <w:sz w:val="24"/>
+          <w:szCs w:val="24"/>
+          <w:lang w:val="en-US"/>
+        </w:rPr>
+        <w:t xml:space="preserve">DataGrip. </w:t>
+      </w:r>
+      <w:r>
+        <w:rPr>
+          <w:rFonts w:ascii="Times New Roman" w:hAnsi="Times New Roman"/>
+          <w:b w:val="false"/>
+          <w:bCs w:val="false"/>
+          <w:sz w:val="24"/>
+          <w:szCs w:val="24"/>
+          <w:lang w:val="ru-RU"/>
+        </w:rPr>
+        <w:t xml:space="preserve">Через эту </w:t>
+      </w:r>
+      <w:r>
+        <w:rPr>
+          <w:rFonts w:ascii="Times New Roman" w:hAnsi="Times New Roman"/>
+          <w:b w:val="false"/>
+          <w:bCs w:val="false"/>
+          <w:sz w:val="24"/>
+          <w:szCs w:val="24"/>
+          <w:lang w:val="en-US"/>
+        </w:rPr>
+        <w:t xml:space="preserve">IDE </w:t>
+      </w:r>
+      <w:r>
+        <w:rPr>
+          <w:rFonts w:ascii="Times New Roman" w:hAnsi="Times New Roman"/>
+          <w:b w:val="false"/>
+          <w:bCs w:val="false"/>
+          <w:sz w:val="24"/>
+          <w:szCs w:val="24"/>
+          <w:lang w:val="ru-RU"/>
+        </w:rPr>
+        <w:t>соединяемся с двумя базами данных и проверяем, добавленный ли данные.</w:t>
+      </w:r>
+    </w:p>
+    <w:p>
+      <w:pPr>
+        <w:pStyle w:val="Normal1"/>
+        <w:spacing w:lineRule="auto" w:line="360"/>
+        <w:rPr>
+          <w:rFonts w:ascii="Times New Roman" w:hAnsi="Times New Roman"/>
+          <w:b w:val="false"/>
+          <w:bCs w:val="false"/>
+          <w:sz w:val="24"/>
+          <w:szCs w:val="24"/>
+          <w:lang w:val="ru-RU"/>
+        </w:rPr>
+      </w:pPr>
+      <w:r>
+        <w:drawing>
+          <wp:anchor behindDoc="0" distT="0" distB="0" distL="0" distR="0" simplePos="0" locked="0" layoutInCell="0" allowOverlap="1" relativeHeight="9">
+            <wp:simplePos x="0" y="0"/>
+            <wp:positionH relativeFrom="column">
+              <wp:align>center</wp:align>
+            </wp:positionH>
+            <wp:positionV relativeFrom="paragraph">
+              <wp:posOffset>635</wp:posOffset>
+            </wp:positionV>
+            <wp:extent cx="6121400" cy="1076325"/>
+            <wp:effectExtent l="0" t="0" r="0" b="0"/>
+            <wp:wrapSquare wrapText="largest"/>
+            <wp:docPr id="8" name="Image8" descr=""/>
+            <wp:cNvGraphicFramePr>
+              <a:graphicFrameLocks xmlns:a="http://schemas.openxmlformats.org/drawingml/2006/main" noChangeAspect="1"/>
+            </wp:cNvGraphicFramePr>
+            <a:graphic xmlns:a="http://schemas.openxmlformats.org/drawingml/2006/main">
+              <a:graphicData uri="http://schemas.openxmlformats.org/drawingml/2006/picture">
+                <pic:pic xmlns:pic="http://schemas.openxmlformats.org/drawingml/2006/picture">
+                  <pic:nvPicPr>
+                    <pic:cNvPr id="8" name="Image8" descr=""/>
+                    <pic:cNvPicPr>
+                      <a:picLocks noChangeAspect="1" noChangeArrowheads="1"/>
+                    </pic:cNvPicPr>
+                  </pic:nvPicPr>
+                  <pic:blipFill>
+                    <a:blip r:embed="rId14"/>
+                    <a:stretch>
+                      <a:fillRect/>
+                    </a:stretch>
+                  </pic:blipFill>
+                  <pic:spPr bwMode="auto">
+                    <a:xfrm>
+                      <a:off x="0" y="0"/>
+                      <a:ext cx="6121400" cy="1076325"/>
+                    </a:xfrm>
+                    <a:prstGeom prst="rect">
+                      <a:avLst/>
+                    </a:prstGeom>
+                  </pic:spPr>
+                </pic:pic>
+              </a:graphicData>
+            </a:graphic>
+          </wp:anchor>
+        </w:drawing>
+      </w:r>
+      <w:r>
+        <w:rPr>
+          <w:rFonts w:ascii="Times New Roman" w:hAnsi="Times New Roman"/>
+          <w:b w:val="false"/>
+          <w:bCs w:val="false"/>
+          <w:sz w:val="24"/>
+          <w:szCs w:val="24"/>
+          <w:lang w:val="ru-RU"/>
+        </w:rPr>
+        <w:t>Рисунок 7</w:t>
+      </w:r>
+    </w:p>
+    <w:p>
+      <w:pPr>
+        <w:pStyle w:val="Normal1"/>
+        <w:spacing w:lineRule="auto" w:line="360"/>
+        <w:rPr>
+          <w:rFonts w:ascii="Times New Roman" w:hAnsi="Times New Roman"/>
+          <w:b w:val="false"/>
+          <w:bCs w:val="false"/>
+          <w:sz w:val="24"/>
+          <w:szCs w:val="24"/>
+          <w:lang w:val="ru-RU"/>
+        </w:rPr>
+      </w:pPr>
+      <w:r>
+        <w:rPr>
+          <w:rFonts w:ascii="Times New Roman" w:hAnsi="Times New Roman"/>
+          <w:b w:val="false"/>
+          <w:bCs w:val="false"/>
+          <w:sz w:val="24"/>
+          <w:szCs w:val="24"/>
+          <w:lang w:val="ru-RU"/>
+        </w:rPr>
+        <w:t>Запись добавлена в базу данных «покупателей»</w:t>
+      </w:r>
+    </w:p>
+    <w:p>
+      <w:pPr>
+        <w:pStyle w:val="Normal1"/>
+        <w:spacing w:lineRule="auto" w:line="360"/>
+        <w:rPr>
+          <w:rFonts w:ascii="Times New Roman" w:hAnsi="Times New Roman"/>
+          <w:b w:val="false"/>
+          <w:bCs w:val="false"/>
+          <w:sz w:val="24"/>
+          <w:szCs w:val="24"/>
+          <w:lang w:val="ru-RU"/>
+        </w:rPr>
+      </w:pPr>
+      <w:r>
+        <w:drawing>
+          <wp:anchor behindDoc="0" distT="0" distB="0" distL="0" distR="0" simplePos="0" locked="0" layoutInCell="0" allowOverlap="1" relativeHeight="10">
+            <wp:simplePos x="0" y="0"/>
+            <wp:positionH relativeFrom="column">
+              <wp:align>center</wp:align>
+            </wp:positionH>
+            <wp:positionV relativeFrom="paragraph">
+              <wp:posOffset>635</wp:posOffset>
+            </wp:positionV>
+            <wp:extent cx="6121400" cy="851535"/>
+            <wp:effectExtent l="0" t="0" r="0" b="0"/>
+            <wp:wrapSquare wrapText="largest"/>
+            <wp:docPr id="9" name="Image9" descr=""/>
+            <wp:cNvGraphicFramePr>
+              <a:graphicFrameLocks xmlns:a="http://schemas.openxmlformats.org/drawingml/2006/main" noChangeAspect="1"/>
+            </wp:cNvGraphicFramePr>
+            <a:graphic xmlns:a="http://schemas.openxmlformats.org/drawingml/2006/main">
+              <a:graphicData uri="http://schemas.openxmlformats.org/drawingml/2006/picture">
+                <pic:pic xmlns:pic="http://schemas.openxmlformats.org/drawingml/2006/picture">
+                  <pic:nvPicPr>
+                    <pic:cNvPr id="9" name="Image9" descr=""/>
+                    <pic:cNvPicPr>
+                      <a:picLocks noChangeAspect="1" noChangeArrowheads="1"/>
+                    </pic:cNvPicPr>
+                  </pic:nvPicPr>
+                  <pic:blipFill>
+                    <a:blip r:embed="rId15"/>
+                    <a:stretch>
+                      <a:fillRect/>
+                    </a:stretch>
+                  </pic:blipFill>
+                  <pic:spPr bwMode="auto">
+                    <a:xfrm>
+                      <a:off x="0" y="0"/>
+                      <a:ext cx="6121400" cy="851535"/>
+                    </a:xfrm>
+                    <a:prstGeom prst="rect">
+                      <a:avLst/>
+                    </a:prstGeom>
+                  </pic:spPr>
+                </pic:pic>
+              </a:graphicData>
+            </a:graphic>
+          </wp:anchor>
+        </w:drawing>
+      </w:r>
+      <w:r>
+        <w:rPr>
+          <w:rFonts w:ascii="Times New Roman" w:hAnsi="Times New Roman"/>
+          <w:b w:val="false"/>
+          <w:bCs w:val="false"/>
+          <w:sz w:val="24"/>
+          <w:szCs w:val="24"/>
+          <w:lang w:val="ru-RU"/>
+        </w:rPr>
+        <w:t>Рисунок 8</w:t>
+      </w:r>
+    </w:p>
+    <w:p>
+      <w:pPr>
+        <w:pStyle w:val="Normal1"/>
+        <w:spacing w:lineRule="auto" w:line="360"/>
+        <w:rPr>
+          <w:rFonts w:ascii="Times New Roman" w:hAnsi="Times New Roman"/>
+          <w:b w:val="false"/>
+          <w:bCs w:val="false"/>
+          <w:sz w:val="24"/>
+          <w:szCs w:val="24"/>
+          <w:lang w:val="ru-RU"/>
+        </w:rPr>
+      </w:pPr>
+      <w:r>
+        <w:rPr>
+          <w:rFonts w:ascii="Times New Roman" w:hAnsi="Times New Roman"/>
+          <w:b w:val="false"/>
+          <w:bCs w:val="false"/>
+          <w:sz w:val="24"/>
+          <w:szCs w:val="24"/>
+          <w:lang w:val="ru-RU"/>
+        </w:rPr>
+        <w:t>Также, зафиксирован результат проверки, не является ли «покупатель» «мошенником».</w:t>
+      </w:r>
+    </w:p>
+    <w:p>
+      <w:pPr>
+        <w:pStyle w:val="Normal1"/>
+        <w:spacing w:lineRule="auto" w:line="360"/>
+        <w:rPr>
+          <w:rFonts w:ascii="Times New Roman" w:hAnsi="Times New Roman"/>
+          <w:b w:val="false"/>
+          <w:bCs w:val="false"/>
+          <w:sz w:val="24"/>
+          <w:szCs w:val="24"/>
+          <w:lang w:val="ru-RU"/>
+        </w:rPr>
+      </w:pPr>
+      <w:r>
+        <w:rPr>
+          <w:rFonts w:ascii="Times New Roman" w:hAnsi="Times New Roman"/>
+          <w:b w:val="false"/>
+          <w:bCs w:val="false"/>
+          <w:sz w:val="24"/>
+          <w:szCs w:val="24"/>
+          <w:lang w:val="ru-RU"/>
+        </w:rPr>
+        <w:t>При использовании данного подхода выявлен ряд существенных недостатков, которые нам не позволят универсализировать программу, для подключения сторонних сервисов:</w:t>
+      </w:r>
+    </w:p>
+    <w:p>
+      <w:pPr>
+        <w:pStyle w:val="Normal1"/>
+        <w:numPr>
+          <w:ilvl w:val="0"/>
+          <w:numId w:val="10"/>
+        </w:numPr>
+        <w:spacing w:lineRule="auto" w:line="360"/>
+        <w:rPr>
+          <w:rFonts w:ascii="Times New Roman" w:hAnsi="Times New Roman"/>
+          <w:b w:val="false"/>
+          <w:bCs w:val="false"/>
+          <w:sz w:val="24"/>
+          <w:szCs w:val="24"/>
+          <w:lang w:val="ru-RU"/>
+        </w:rPr>
+      </w:pPr>
+      <w:r>
+        <w:rPr>
+          <w:rFonts w:ascii="Times New Roman" w:hAnsi="Times New Roman"/>
+          <w:b w:val="false"/>
+          <w:bCs w:val="false"/>
+          <w:sz w:val="24"/>
+          <w:szCs w:val="24"/>
+          <w:lang w:val="ru-RU"/>
+        </w:rPr>
+        <w:t>Жесткая привязка к портам</w:t>
+      </w:r>
+    </w:p>
+    <w:p>
+      <w:pPr>
+        <w:pStyle w:val="Normal1"/>
+        <w:numPr>
+          <w:ilvl w:val="0"/>
+          <w:numId w:val="10"/>
+        </w:numPr>
+        <w:spacing w:lineRule="auto" w:line="360"/>
+        <w:rPr>
+          <w:rFonts w:ascii="Times New Roman" w:hAnsi="Times New Roman"/>
+          <w:b w:val="false"/>
+          <w:bCs w:val="false"/>
+          <w:sz w:val="24"/>
+          <w:szCs w:val="24"/>
+          <w:lang w:val="ru-RU"/>
+        </w:rPr>
+      </w:pPr>
+      <w:r>
+        <w:rPr>
+          <w:rFonts w:ascii="Times New Roman" w:hAnsi="Times New Roman"/>
+          <w:b w:val="false"/>
+          <w:bCs w:val="false"/>
+          <w:sz w:val="24"/>
+          <w:szCs w:val="24"/>
+          <w:lang w:val="ru-RU"/>
+        </w:rPr>
+        <w:t>Добавление сторонних сущностей из других сервисов в сервис, который отправляет запрос и который не должен их содержать</w:t>
+      </w:r>
+    </w:p>
+    <w:p>
+      <w:pPr>
+        <w:pStyle w:val="Normal1"/>
+        <w:spacing w:lineRule="auto" w:line="360"/>
+        <w:rPr/>
+      </w:pPr>
+      <w:r>
+        <w:rPr>
+          <w:rFonts w:ascii="Times New Roman" w:hAnsi="Times New Roman"/>
+          <w:b w:val="false"/>
+          <w:bCs w:val="false"/>
+          <w:sz w:val="24"/>
+          <w:szCs w:val="24"/>
+          <w:lang w:val="en-US"/>
+        </w:rPr>
+        <w:t xml:space="preserve">GitHub: </w:t>
+      </w:r>
+      <w:hyperlink r:id="rId16">
+        <w:r>
+          <w:rPr>
+            <w:rStyle w:val="Hyperlink"/>
+            <w:rFonts w:ascii="Times New Roman" w:hAnsi="Times New Roman"/>
+            <w:b w:val="false"/>
+            <w:bCs w:val="false"/>
+            <w:sz w:val="24"/>
+            <w:szCs w:val="24"/>
+            <w:lang w:val="en-US"/>
+          </w:rPr>
+          <w:t>commit 2f5655e</w:t>
+        </w:r>
+      </w:hyperlink>
+    </w:p>
+    <w:p>
+      <w:pPr>
+        <w:pStyle w:val="Normal1"/>
+        <w:spacing w:lineRule="auto" w:line="360"/>
+        <w:rPr>
+          <w:rFonts w:ascii="Times New Roman" w:hAnsi="Times New Roman"/>
+          <w:b w:val="false"/>
+          <w:bCs w:val="false"/>
+          <w:sz w:val="24"/>
+          <w:szCs w:val="24"/>
+          <w:lang w:val="en-US"/>
+        </w:rPr>
+      </w:pPr>
+      <w:r>
+        <w:rPr/>
+      </w:r>
+    </w:p>
+    <w:p>
+      <w:pPr>
+        <w:pStyle w:val="Normal1"/>
+        <w:spacing w:lineRule="auto" w:line="360"/>
+        <w:rPr>
+          <w:i w:val="false"/>
+          <w:i w:val="false"/>
+          <w:iCs w:val="false"/>
+          <w:sz w:val="28"/>
+          <w:szCs w:val="28"/>
+        </w:rPr>
+      </w:pPr>
+      <w:r>
+        <w:rPr>
+          <w:rFonts w:eastAsia="IBM Plex Sans SemiBold" w:cs="IBM Plex Sans SemiBold" w:ascii="Times New Roman" w:hAnsi="Times New Roman"/>
+          <w:b/>
+          <w:bCs/>
+          <w:i w:val="false"/>
+          <w:iCs w:val="false"/>
+          <w:sz w:val="28"/>
+          <w:szCs w:val="28"/>
+          <w:highlight w:val="white"/>
+          <w:lang w:val="en-US"/>
+        </w:rPr>
+        <w:t>2.</w:t>
+      </w:r>
+      <w:r>
+        <w:rPr>
+          <w:rFonts w:eastAsia="IBM Plex Sans SemiBold" w:cs="IBM Plex Sans SemiBold" w:ascii="Times New Roman" w:hAnsi="Times New Roman"/>
+          <w:b/>
+          <w:bCs/>
+          <w:i w:val="false"/>
+          <w:iCs w:val="false"/>
+          <w:sz w:val="28"/>
+          <w:szCs w:val="28"/>
+          <w:highlight w:val="white"/>
+          <w:lang w:val="en-US"/>
+        </w:rPr>
+        <w:t>2.</w:t>
+      </w:r>
+      <w:r>
+        <w:rPr>
+          <w:rFonts w:eastAsia="IBM Plex Sans SemiBold" w:cs="IBM Plex Sans SemiBold" w:ascii="Times New Roman" w:hAnsi="Times New Roman"/>
+          <w:b/>
+          <w:bCs/>
+          <w:i w:val="false"/>
+          <w:iCs w:val="false"/>
+          <w:sz w:val="28"/>
+          <w:szCs w:val="28"/>
+          <w:highlight w:val="white"/>
+          <w:lang w:val="en-US"/>
+        </w:rPr>
+        <w:t>2</w:t>
+      </w:r>
+      <w:r>
+        <w:rPr>
+          <w:rFonts w:eastAsia="IBM Plex Sans SemiBold" w:cs="IBM Plex Sans SemiBold" w:ascii="Times New Roman" w:hAnsi="Times New Roman"/>
+          <w:b/>
+          <w:bCs/>
+          <w:i w:val="false"/>
+          <w:iCs w:val="false"/>
+          <w:sz w:val="28"/>
+          <w:szCs w:val="28"/>
+          <w:highlight w:val="white"/>
+          <w:lang w:val="en-US"/>
+        </w:rPr>
+        <w:t xml:space="preserve"> </w:t>
+      </w:r>
+      <w:r>
+        <w:rPr>
+          <w:rFonts w:eastAsia="IBM Plex Sans SemiBold" w:cs="IBM Plex Sans SemiBold" w:ascii="Times New Roman" w:hAnsi="Times New Roman"/>
+          <w:b/>
+          <w:bCs/>
+          <w:i w:val="false"/>
+          <w:iCs w:val="false"/>
+          <w:sz w:val="28"/>
+          <w:szCs w:val="28"/>
+          <w:highlight w:val="white"/>
+          <w:lang w:val="en-US"/>
+        </w:rPr>
+        <w:t>Eureka server</w:t>
+      </w:r>
+    </w:p>
+    <w:p>
+      <w:pPr>
+        <w:pStyle w:val="Normal1"/>
+        <w:spacing w:lineRule="auto" w:line="360"/>
+        <w:rPr>
+          <w:b w:val="false"/>
+          <w:bCs w:val="false"/>
+          <w:sz w:val="24"/>
+          <w:szCs w:val="24"/>
+          <w:lang w:val="ru-RU"/>
+        </w:rPr>
+      </w:pPr>
+      <w:r>
+        <w:rPr>
+          <w:b w:val="false"/>
+          <w:bCs w:val="false"/>
+          <w:sz w:val="24"/>
+          <w:szCs w:val="24"/>
+          <w:lang w:val="ru-RU"/>
+        </w:rPr>
+        <w:tab/>
+        <w:t>Предположим, что наш сервис проверки является ли «покупатель» «мошенником», перегружен и необходимо подключить второй такой же сервис, но имеющий другой порт.</w:t>
+      </w:r>
+    </w:p>
+    <w:p>
+      <w:pPr>
+        <w:pStyle w:val="Normal1"/>
+        <w:spacing w:lineRule="auto" w:line="360"/>
+        <w:rPr>
+          <w:b w:val="false"/>
+          <w:bCs w:val="false"/>
+          <w:sz w:val="24"/>
+          <w:szCs w:val="24"/>
+          <w:lang w:val="ru-RU"/>
+        </w:rPr>
+      </w:pPr>
+      <w:r>
+        <w:rPr>
+          <w:b w:val="false"/>
+          <w:bCs w:val="false"/>
+          <w:sz w:val="24"/>
+          <w:szCs w:val="24"/>
+          <w:lang w:val="ru-RU"/>
+        </w:rPr>
+        <w:drawing>
+          <wp:anchor behindDoc="0" distT="0" distB="0" distL="0" distR="0" simplePos="0" locked="0" layoutInCell="0" allowOverlap="1" relativeHeight="11">
+            <wp:simplePos x="0" y="0"/>
+            <wp:positionH relativeFrom="column">
+              <wp:align>center</wp:align>
+            </wp:positionH>
+            <wp:positionV relativeFrom="paragraph">
+              <wp:posOffset>635</wp:posOffset>
+            </wp:positionV>
+            <wp:extent cx="2832100" cy="1530350"/>
+            <wp:effectExtent l="0" t="0" r="0" b="0"/>
+            <wp:wrapSquare wrapText="largest"/>
+            <wp:docPr id="10" name="Image10" descr=""/>
+            <wp:cNvGraphicFramePr>
+              <a:graphicFrameLocks xmlns:a="http://schemas.openxmlformats.org/drawingml/2006/main" noChangeAspect="1"/>
+            </wp:cNvGraphicFramePr>
+            <a:graphic xmlns:a="http://schemas.openxmlformats.org/drawingml/2006/main">
+              <a:graphicData uri="http://schemas.openxmlformats.org/drawingml/2006/picture">
+                <pic:pic xmlns:pic="http://schemas.openxmlformats.org/drawingml/2006/picture">
+                  <pic:nvPicPr>
+                    <pic:cNvPr id="10" name="Image10" descr=""/>
+                    <pic:cNvPicPr>
+                      <a:picLocks noChangeAspect="1" noChangeArrowheads="1"/>
+                    </pic:cNvPicPr>
+                  </pic:nvPicPr>
+                  <pic:blipFill>
+                    <a:blip r:embed="rId17"/>
+                    <a:stretch>
+                      <a:fillRect/>
+                    </a:stretch>
+                  </pic:blipFill>
+                  <pic:spPr bwMode="auto">
+                    <a:xfrm>
+                      <a:off x="0" y="0"/>
+                      <a:ext cx="2832100" cy="1530350"/>
+                    </a:xfrm>
+                    <a:prstGeom prst="rect">
+                      <a:avLst/>
+                    </a:prstGeom>
+                  </pic:spPr>
+                </pic:pic>
+              </a:graphicData>
+            </a:graphic>
+          </wp:anchor>
+        </w:drawing>
+      </w:r>
+    </w:p>
+    <w:p>
+      <w:pPr>
+        <w:pStyle w:val="Normal1"/>
+        <w:spacing w:lineRule="auto" w:line="360"/>
+        <w:rPr>
+          <w:b w:val="false"/>
+          <w:bCs w:val="false"/>
+          <w:sz w:val="24"/>
+          <w:szCs w:val="24"/>
+          <w:lang w:val="ru-RU"/>
+        </w:rPr>
+      </w:pPr>
+      <w:r>
+        <w:rPr>
+          <w:b w:val="false"/>
+          <w:bCs w:val="false"/>
+          <w:sz w:val="24"/>
+          <w:szCs w:val="24"/>
+          <w:lang w:val="ru-RU"/>
+        </w:rPr>
+      </w:r>
+    </w:p>
+    <w:p>
+      <w:pPr>
+        <w:pStyle w:val="Normal1"/>
+        <w:spacing w:lineRule="auto" w:line="360"/>
+        <w:rPr>
+          <w:b w:val="false"/>
+          <w:bCs w:val="false"/>
+          <w:sz w:val="24"/>
+          <w:szCs w:val="24"/>
+          <w:lang w:val="ru-RU"/>
+        </w:rPr>
+      </w:pPr>
+      <w:r>
+        <w:rPr>
+          <w:b w:val="false"/>
+          <w:bCs w:val="false"/>
+          <w:sz w:val="24"/>
+          <w:szCs w:val="24"/>
+          <w:lang w:val="ru-RU"/>
+        </w:rPr>
+      </w:r>
+    </w:p>
+    <w:p>
+      <w:pPr>
+        <w:pStyle w:val="Normal1"/>
+        <w:spacing w:lineRule="auto" w:line="360"/>
+        <w:rPr>
+          <w:b w:val="false"/>
+          <w:bCs w:val="false"/>
+          <w:sz w:val="24"/>
+          <w:szCs w:val="24"/>
+          <w:lang w:val="ru-RU"/>
+        </w:rPr>
+      </w:pPr>
+      <w:r>
+        <w:rPr>
+          <w:b w:val="false"/>
+          <w:bCs w:val="false"/>
+          <w:sz w:val="24"/>
+          <w:szCs w:val="24"/>
+          <w:lang w:val="ru-RU"/>
+        </w:rPr>
+        <w:t xml:space="preserve">Использовать разработанную архитектуру мы уже не сможем, поскольку мы отправляем запрос на порт а не по имени сервиса или сервисов. Поэтому первым шагом, добавим в проект «адресную книгу» - </w:t>
+      </w:r>
+      <w:r>
+        <w:rPr>
+          <w:b w:val="false"/>
+          <w:bCs w:val="false"/>
+          <w:sz w:val="24"/>
+          <w:szCs w:val="24"/>
+          <w:lang w:val="en-US"/>
+        </w:rPr>
+        <w:t xml:space="preserve">Eureka </w:t>
+      </w:r>
+      <w:r>
+        <w:rPr>
+          <w:b w:val="false"/>
+          <w:bCs w:val="false"/>
+          <w:sz w:val="24"/>
+          <w:szCs w:val="24"/>
+          <w:lang w:val="ru-RU"/>
+        </w:rPr>
+        <w:t>или сервис регистрации модулей (микросервисов).</w:t>
+      </w:r>
+    </w:p>
+    <w:p>
+      <w:pPr>
+        <w:pStyle w:val="Normal1"/>
+        <w:spacing w:lineRule="auto" w:line="360"/>
+        <w:rPr>
+          <w:lang w:val="en-US"/>
+        </w:rPr>
+      </w:pPr>
+      <w:r>
+        <w:rPr>
+          <w:b w:val="false"/>
+          <w:bCs w:val="false"/>
+          <w:sz w:val="24"/>
+          <w:szCs w:val="24"/>
+          <w:lang w:val="ru-RU"/>
+        </w:rPr>
+        <w:drawing>
+          <wp:anchor behindDoc="0" distT="0" distB="0" distL="0" distR="0" simplePos="0" locked="0" layoutInCell="0" allowOverlap="1" relativeHeight="12">
+            <wp:simplePos x="0" y="0"/>
+            <wp:positionH relativeFrom="column">
+              <wp:align>center</wp:align>
+            </wp:positionH>
+            <wp:positionV relativeFrom="paragraph">
+              <wp:posOffset>635</wp:posOffset>
+            </wp:positionV>
+            <wp:extent cx="4832350" cy="3244850"/>
+            <wp:effectExtent l="0" t="0" r="0" b="0"/>
+            <wp:wrapSquare wrapText="largest"/>
+            <wp:docPr id="11" name="Image11" descr=""/>
+            <wp:cNvGraphicFramePr>
+              <a:graphicFrameLocks xmlns:a="http://schemas.openxmlformats.org/drawingml/2006/main" noChangeAspect="1"/>
+            </wp:cNvGraphicFramePr>
+            <a:graphic xmlns:a="http://schemas.openxmlformats.org/drawingml/2006/main">
+              <a:graphicData uri="http://schemas.openxmlformats.org/drawingml/2006/picture">
+                <pic:pic xmlns:pic="http://schemas.openxmlformats.org/drawingml/2006/picture">
+                  <pic:nvPicPr>
+                    <pic:cNvPr id="11" name="Image11" descr=""/>
+                    <pic:cNvPicPr>
+                      <a:picLocks noChangeAspect="1" noChangeArrowheads="1"/>
+                    </pic:cNvPicPr>
+                  </pic:nvPicPr>
+                  <pic:blipFill>
+                    <a:blip r:embed="rId18"/>
+                    <a:stretch>
+                      <a:fillRect/>
+                    </a:stretch>
+                  </pic:blipFill>
+                  <pic:spPr bwMode="auto">
+                    <a:xfrm>
+                      <a:off x="0" y="0"/>
+                      <a:ext cx="4832350" cy="3244850"/>
+                    </a:xfrm>
+                    <a:prstGeom prst="rect">
+                      <a:avLst/>
+                    </a:prstGeom>
+                  </pic:spPr>
+                </pic:pic>
+              </a:graphicData>
+            </a:graphic>
+          </wp:anchor>
+        </w:drawing>
+      </w:r>
+    </w:p>
+    <w:p>
+      <w:pPr>
+        <w:pStyle w:val="Normal1"/>
+        <w:spacing w:lineRule="auto" w:line="360"/>
+        <w:rPr>
+          <w:lang w:val="en-US"/>
+        </w:rPr>
+      </w:pPr>
+      <w:r>
+        <w:rPr>
+          <w:rFonts w:ascii="Times New Roman" w:hAnsi="Times New Roman"/>
+          <w:b w:val="false"/>
+          <w:bCs w:val="false"/>
+          <w:sz w:val="24"/>
+          <w:szCs w:val="24"/>
+          <w:lang w:val="ru-RU"/>
+        </w:rPr>
+      </w:r>
+    </w:p>
+    <w:p>
+      <w:pPr>
+        <w:pStyle w:val="Normal1"/>
+        <w:spacing w:lineRule="auto" w:line="360"/>
+        <w:rPr>
+          <w:lang w:val="en-US"/>
+        </w:rPr>
+      </w:pPr>
+      <w:r>
+        <w:rPr>
+          <w:rFonts w:ascii="Times New Roman" w:hAnsi="Times New Roman"/>
+          <w:b w:val="false"/>
+          <w:bCs w:val="false"/>
+          <w:sz w:val="24"/>
+          <w:szCs w:val="24"/>
+          <w:lang w:val="ru-RU"/>
+        </w:rPr>
+      </w:r>
+    </w:p>
+    <w:p>
+      <w:pPr>
+        <w:pStyle w:val="Normal1"/>
+        <w:spacing w:lineRule="auto" w:line="360"/>
+        <w:rPr>
+          <w:lang w:val="en-US"/>
+        </w:rPr>
+      </w:pPr>
+      <w:r>
+        <w:rPr>
+          <w:rFonts w:ascii="Times New Roman" w:hAnsi="Times New Roman"/>
+          <w:b w:val="false"/>
+          <w:bCs w:val="false"/>
+          <w:sz w:val="24"/>
+          <w:szCs w:val="24"/>
+          <w:lang w:val="ru-RU"/>
+        </w:rPr>
+      </w:r>
+    </w:p>
+    <w:p>
+      <w:pPr>
+        <w:pStyle w:val="Normal1"/>
+        <w:spacing w:lineRule="auto" w:line="360"/>
+        <w:rPr>
+          <w:lang w:val="en-US"/>
+        </w:rPr>
+      </w:pPr>
+      <w:r>
+        <w:rPr>
+          <w:rFonts w:ascii="Times New Roman" w:hAnsi="Times New Roman"/>
+          <w:b w:val="false"/>
+          <w:bCs w:val="false"/>
+          <w:sz w:val="24"/>
+          <w:szCs w:val="24"/>
+          <w:lang w:val="ru-RU"/>
+        </w:rPr>
+      </w:r>
+    </w:p>
+    <w:p>
+      <w:pPr>
+        <w:pStyle w:val="Normal1"/>
+        <w:spacing w:lineRule="auto" w:line="360"/>
+        <w:rPr>
+          <w:lang w:val="en-US"/>
+        </w:rPr>
+      </w:pPr>
+      <w:r>
+        <w:rPr>
+          <w:rFonts w:ascii="Times New Roman" w:hAnsi="Times New Roman"/>
+          <w:b w:val="false"/>
+          <w:bCs w:val="false"/>
+          <w:sz w:val="24"/>
+          <w:szCs w:val="24"/>
+          <w:lang w:val="ru-RU"/>
+        </w:rPr>
+      </w:r>
+    </w:p>
+    <w:p>
+      <w:pPr>
+        <w:pStyle w:val="Normal1"/>
+        <w:spacing w:lineRule="auto" w:line="360"/>
+        <w:rPr>
+          <w:lang w:val="en-US"/>
+        </w:rPr>
+      </w:pPr>
+      <w:r>
+        <w:rPr>
+          <w:rFonts w:ascii="Times New Roman" w:hAnsi="Times New Roman"/>
+          <w:b w:val="false"/>
+          <w:bCs w:val="false"/>
+          <w:sz w:val="24"/>
+          <w:szCs w:val="24"/>
+          <w:lang w:val="ru-RU"/>
+        </w:rPr>
+      </w:r>
+    </w:p>
+    <w:p>
+      <w:pPr>
+        <w:pStyle w:val="Normal1"/>
+        <w:spacing w:lineRule="auto" w:line="360"/>
+        <w:rPr>
+          <w:lang w:val="en-US"/>
+        </w:rPr>
+      </w:pPr>
+      <w:r>
+        <w:rPr>
+          <w:rFonts w:ascii="Times New Roman" w:hAnsi="Times New Roman"/>
+          <w:b w:val="false"/>
+          <w:bCs w:val="false"/>
+          <w:sz w:val="24"/>
+          <w:szCs w:val="24"/>
+          <w:lang w:val="ru-RU"/>
+        </w:rPr>
+      </w:r>
+    </w:p>
+    <w:p>
+      <w:pPr>
+        <w:pStyle w:val="Normal1"/>
+        <w:spacing w:lineRule="auto" w:line="360"/>
+        <w:rPr>
+          <w:lang w:val="en-US"/>
+        </w:rPr>
+      </w:pPr>
+      <w:r>
+        <w:rPr>
+          <w:rFonts w:ascii="Times New Roman" w:hAnsi="Times New Roman"/>
+          <w:b w:val="false"/>
+          <w:bCs w:val="false"/>
+          <w:sz w:val="24"/>
+          <w:szCs w:val="24"/>
+          <w:lang w:val="ru-RU"/>
+        </w:rPr>
+      </w:r>
+    </w:p>
+    <w:p>
+      <w:pPr>
+        <w:pStyle w:val="Normal1"/>
+        <w:spacing w:lineRule="auto" w:line="360"/>
+        <w:rPr>
+          <w:rFonts w:ascii="Times New Roman" w:hAnsi="Times New Roman"/>
+          <w:b w:val="false"/>
+          <w:bCs w:val="false"/>
+          <w:sz w:val="24"/>
+          <w:szCs w:val="24"/>
+          <w:lang w:val="ru-RU"/>
+        </w:rPr>
+      </w:pPr>
+      <w:r>
+        <w:rPr>
+          <w:rFonts w:ascii="Times New Roman" w:hAnsi="Times New Roman"/>
+          <w:b w:val="false"/>
+          <w:bCs w:val="false"/>
+          <w:sz w:val="24"/>
+          <w:szCs w:val="24"/>
+          <w:lang w:val="ru-RU"/>
+        </w:rPr>
+        <w:t>Рисунок 10</w:t>
+      </w:r>
+    </w:p>
+    <w:p>
+      <w:pPr>
+        <w:pStyle w:val="Normal1"/>
+        <w:spacing w:lineRule="auto" w:line="360"/>
+        <w:rPr>
+          <w:lang w:val="en-US"/>
+        </w:rPr>
+      </w:pPr>
+      <w:r>
+        <w:rPr>
+          <w:rFonts w:ascii="Times New Roman" w:hAnsi="Times New Roman"/>
+          <w:b w:val="false"/>
+          <w:bCs w:val="false"/>
+          <w:sz w:val="24"/>
+          <w:szCs w:val="24"/>
+          <w:lang w:val="ru-RU"/>
+        </w:rPr>
+      </w:r>
+    </w:p>
+    <w:p>
+      <w:pPr>
+        <w:pStyle w:val="Normal1"/>
+        <w:spacing w:lineRule="auto" w:line="360"/>
+        <w:rPr>
+          <w:lang w:val="en-US"/>
+        </w:rPr>
+      </w:pPr>
+      <w:r>
+        <w:rPr>
+          <w:rFonts w:ascii="Times New Roman" w:hAnsi="Times New Roman"/>
+          <w:b w:val="false"/>
+          <w:bCs w:val="false"/>
+          <w:sz w:val="24"/>
+          <w:szCs w:val="24"/>
+          <w:lang w:val="ru-RU"/>
+        </w:rPr>
+      </w:r>
+    </w:p>
+    <w:p>
+      <w:pPr>
+        <w:pStyle w:val="Normal1"/>
+        <w:spacing w:lineRule="auto" w:line="360"/>
+        <w:rPr>
+          <w:lang w:val="en-US"/>
+        </w:rPr>
+      </w:pPr>
+      <w:r>
+        <w:rPr>
+          <w:rFonts w:ascii="Times New Roman" w:hAnsi="Times New Roman"/>
+          <w:b w:val="false"/>
+          <w:bCs w:val="false"/>
+          <w:sz w:val="24"/>
+          <w:szCs w:val="24"/>
+          <w:lang w:val="ru-RU"/>
+        </w:rPr>
+      </w:r>
+    </w:p>
+    <w:p>
+      <w:pPr>
+        <w:pStyle w:val="Normal1"/>
+        <w:spacing w:lineRule="auto" w:line="360"/>
+        <w:rPr>
+          <w:lang w:val="en-US"/>
+        </w:rPr>
+      </w:pPr>
+      <w:r>
+        <w:rPr>
+          <w:rFonts w:ascii="Times New Roman" w:hAnsi="Times New Roman"/>
+          <w:b w:val="false"/>
+          <w:bCs w:val="false"/>
+          <w:sz w:val="24"/>
+          <w:szCs w:val="24"/>
+          <w:lang w:val="ru-RU"/>
+        </w:rPr>
+      </w:r>
+    </w:p>
+    <w:p>
+      <w:pPr>
+        <w:pStyle w:val="Normal1"/>
+        <w:spacing w:lineRule="auto" w:line="360"/>
+        <w:rPr>
+          <w:lang w:val="en-US"/>
+        </w:rPr>
+      </w:pPr>
+      <w:r>
+        <w:rPr>
+          <w:rFonts w:ascii="Times New Roman" w:hAnsi="Times New Roman"/>
+          <w:b w:val="false"/>
+          <w:bCs w:val="false"/>
+          <w:sz w:val="24"/>
+          <w:szCs w:val="24"/>
+          <w:lang w:val="ru-RU"/>
+        </w:rPr>
+      </w:r>
+    </w:p>
+    <w:p>
+      <w:pPr>
+        <w:pStyle w:val="Normal1"/>
+        <w:spacing w:lineRule="auto" w:line="360"/>
+        <w:rPr>
+          <w:lang w:val="en-US"/>
+        </w:rPr>
+      </w:pPr>
+      <w:r>
+        <w:rPr>
+          <w:rFonts w:ascii="Times New Roman" w:hAnsi="Times New Roman"/>
+          <w:b w:val="false"/>
+          <w:bCs w:val="false"/>
+          <w:sz w:val="24"/>
+          <w:szCs w:val="24"/>
+          <w:lang w:val="ru-RU"/>
+        </w:rPr>
+      </w:r>
+    </w:p>
+    <w:p>
+      <w:pPr>
+        <w:pStyle w:val="Normal1"/>
+        <w:spacing w:lineRule="auto" w:line="360"/>
+        <w:rPr>
+          <w:lang w:val="en-US"/>
+        </w:rPr>
+      </w:pPr>
+      <w:r>
+        <w:rPr>
+          <w:rFonts w:ascii="Times New Roman" w:hAnsi="Times New Roman"/>
+          <w:b w:val="false"/>
+          <w:bCs w:val="false"/>
+          <w:sz w:val="24"/>
+          <w:szCs w:val="24"/>
+          <w:lang w:val="ru-RU"/>
+        </w:rPr>
+      </w:r>
+    </w:p>
+    <w:p>
+      <w:pPr>
+        <w:pStyle w:val="Normal1"/>
+        <w:spacing w:lineRule="auto" w:line="360"/>
+        <w:rPr>
+          <w:lang w:val="en-US"/>
+        </w:rPr>
+      </w:pPr>
+      <w:r>
+        <w:rPr>
+          <w:rFonts w:ascii="Times New Roman" w:hAnsi="Times New Roman"/>
+          <w:b w:val="false"/>
+          <w:bCs w:val="false"/>
+          <w:sz w:val="24"/>
+          <w:szCs w:val="24"/>
+          <w:lang w:val="ru-RU"/>
+        </w:rPr>
+      </w:r>
+    </w:p>
+    <w:p>
+      <w:pPr>
+        <w:pStyle w:val="Normal1"/>
+        <w:spacing w:lineRule="auto" w:line="360"/>
+        <w:rPr>
+          <w:lang w:val="en-US"/>
+        </w:rPr>
+      </w:pPr>
+      <w:r>
+        <w:rPr>
+          <w:rFonts w:ascii="Times New Roman" w:hAnsi="Times New Roman"/>
+          <w:b w:val="false"/>
+          <w:bCs w:val="false"/>
+          <w:sz w:val="24"/>
+          <w:szCs w:val="24"/>
+          <w:lang w:val="ru-RU"/>
+        </w:rPr>
+      </w:r>
+    </w:p>
+    <w:p>
+      <w:pPr>
+        <w:pStyle w:val="Normal1"/>
+        <w:spacing w:lineRule="auto" w:line="360"/>
+        <w:rPr>
+          <w:lang w:val="en-US"/>
+        </w:rPr>
+      </w:pPr>
+      <w:r>
+        <w:rPr>
+          <w:rFonts w:ascii="Times New Roman" w:hAnsi="Times New Roman"/>
+          <w:b w:val="false"/>
+          <w:bCs w:val="false"/>
+          <w:sz w:val="24"/>
+          <w:szCs w:val="24"/>
+          <w:lang w:val="ru-RU"/>
+        </w:rPr>
+      </w:r>
+    </w:p>
+    <w:p>
+      <w:pPr>
+        <w:pStyle w:val="Normal1"/>
+        <w:spacing w:lineRule="auto" w:line="360"/>
+        <w:rPr>
+          <w:lang w:val="en-US"/>
+        </w:rPr>
+      </w:pPr>
+      <w:r>
+        <w:rPr>
+          <w:rFonts w:ascii="Times New Roman" w:hAnsi="Times New Roman"/>
+          <w:b w:val="false"/>
+          <w:bCs w:val="false"/>
+          <w:sz w:val="24"/>
+          <w:szCs w:val="24"/>
+          <w:lang w:val="ru-RU"/>
+        </w:rPr>
+      </w:r>
+    </w:p>
+    <w:p>
+      <w:pPr>
+        <w:pStyle w:val="Normal1"/>
+        <w:spacing w:lineRule="auto" w:line="360"/>
+        <w:rPr>
+          <w:lang w:val="en-US"/>
+        </w:rPr>
+      </w:pPr>
+      <w:r>
+        <w:rPr>
+          <w:rFonts w:ascii="Times New Roman" w:hAnsi="Times New Roman"/>
+          <w:b w:val="false"/>
+          <w:bCs w:val="false"/>
+          <w:sz w:val="24"/>
+          <w:szCs w:val="24"/>
+          <w:lang w:val="ru-RU"/>
+        </w:rPr>
+      </w:r>
+    </w:p>
+    <w:p>
+      <w:pPr>
+        <w:pStyle w:val="Normal1"/>
+        <w:spacing w:lineRule="auto" w:line="360"/>
+        <w:rPr>
+          <w:lang w:val="en-US"/>
+        </w:rPr>
+      </w:pPr>
+      <w:r>
+        <w:rPr>
+          <w:rFonts w:ascii="Times New Roman" w:hAnsi="Times New Roman"/>
+          <w:b w:val="false"/>
+          <w:bCs w:val="false"/>
+          <w:sz w:val="24"/>
+          <w:szCs w:val="24"/>
+          <w:lang w:val="ru-RU"/>
+        </w:rPr>
+      </w:r>
+    </w:p>
+    <w:p>
+      <w:pPr>
+        <w:pStyle w:val="Normal1"/>
+        <w:spacing w:lineRule="auto" w:line="360"/>
+        <w:rPr>
+          <w:lang w:val="en-US"/>
+        </w:rPr>
+      </w:pPr>
+      <w:r>
+        <w:rPr>
+          <w:rFonts w:ascii="Times New Roman" w:hAnsi="Times New Roman"/>
+          <w:b w:val="false"/>
+          <w:bCs w:val="false"/>
+          <w:sz w:val="24"/>
+          <w:szCs w:val="24"/>
+          <w:lang w:val="ru-RU"/>
+        </w:rPr>
+      </w:r>
+    </w:p>
+    <w:p>
+      <w:pPr>
+        <w:pStyle w:val="Normal1"/>
+        <w:spacing w:lineRule="auto" w:line="360"/>
+        <w:rPr>
+          <w:lang w:val="en-US"/>
+        </w:rPr>
+      </w:pPr>
+      <w:r>
+        <w:rPr>
+          <w:rFonts w:ascii="Times New Roman" w:hAnsi="Times New Roman"/>
+          <w:b w:val="false"/>
+          <w:bCs w:val="false"/>
+          <w:sz w:val="24"/>
+          <w:szCs w:val="24"/>
+          <w:lang w:val="ru-RU"/>
+        </w:rPr>
+      </w:r>
+    </w:p>
+    <w:p>
+      <w:pPr>
+        <w:pStyle w:val="Normal1"/>
+        <w:spacing w:lineRule="auto" w:line="360"/>
+        <w:rPr>
+          <w:lang w:val="en-US"/>
+        </w:rPr>
+      </w:pPr>
+      <w:r>
+        <w:rPr>
+          <w:rFonts w:ascii="Times New Roman" w:hAnsi="Times New Roman"/>
+          <w:b w:val="false"/>
+          <w:bCs w:val="false"/>
+          <w:sz w:val="24"/>
+          <w:szCs w:val="24"/>
+          <w:lang w:val="ru-RU"/>
+        </w:rPr>
+      </w:r>
+    </w:p>
+    <w:p>
+      <w:pPr>
+        <w:pStyle w:val="Normal1"/>
+        <w:spacing w:lineRule="auto" w:line="360"/>
+        <w:rPr>
+          <w:lang w:val="en-US"/>
+        </w:rPr>
+      </w:pPr>
+      <w:r>
+        <w:rPr>
+          <w:rFonts w:ascii="Times New Roman" w:hAnsi="Times New Roman"/>
+          <w:b w:val="false"/>
+          <w:bCs w:val="false"/>
+          <w:sz w:val="24"/>
+          <w:szCs w:val="24"/>
+          <w:lang w:val="ru-RU"/>
+        </w:rPr>
+      </w:r>
+    </w:p>
+    <w:p>
+      <w:pPr>
+        <w:pStyle w:val="Normal1"/>
+        <w:spacing w:lineRule="auto" w:line="360"/>
+        <w:rPr>
+          <w:lang w:val="en-US"/>
+        </w:rPr>
+      </w:pPr>
+      <w:r>
+        <w:rPr>
+          <w:rFonts w:ascii="Times New Roman" w:hAnsi="Times New Roman"/>
+          <w:b w:val="false"/>
+          <w:bCs w:val="false"/>
+          <w:sz w:val="24"/>
+          <w:szCs w:val="24"/>
+          <w:lang w:val="ru-RU"/>
+        </w:rPr>
+      </w:r>
+    </w:p>
+    <w:p>
+      <w:pPr>
+        <w:pStyle w:val="Normal1"/>
+        <w:spacing w:lineRule="auto" w:line="360"/>
+        <w:rPr>
+          <w:lang w:val="en-US"/>
+        </w:rPr>
+      </w:pPr>
+      <w:r>
+        <w:rPr>
+          <w:rFonts w:ascii="Times New Roman" w:hAnsi="Times New Roman"/>
+          <w:b w:val="false"/>
+          <w:bCs w:val="false"/>
+          <w:sz w:val="24"/>
+          <w:szCs w:val="24"/>
+          <w:lang w:val="ru-RU"/>
+        </w:rPr>
+      </w:r>
+    </w:p>
+    <w:p>
+      <w:pPr>
+        <w:pStyle w:val="Normal1"/>
+        <w:spacing w:lineRule="auto" w:line="360"/>
+        <w:rPr>
+          <w:lang w:val="en-US"/>
+        </w:rPr>
+      </w:pPr>
+      <w:r>
+        <w:rPr>
+          <w:rFonts w:ascii="Times New Roman" w:hAnsi="Times New Roman"/>
+          <w:b w:val="false"/>
+          <w:bCs w:val="false"/>
+          <w:sz w:val="24"/>
+          <w:szCs w:val="24"/>
+          <w:lang w:val="ru-RU"/>
+        </w:rPr>
+      </w:r>
+    </w:p>
+    <w:p>
+      <w:pPr>
+        <w:pStyle w:val="Normal1"/>
+        <w:spacing w:lineRule="auto" w:line="360"/>
+        <w:rPr>
+          <w:lang w:val="en-US"/>
+        </w:rPr>
+      </w:pPr>
+      <w:r>
+        <w:rPr>
+          <w:rFonts w:ascii="Times New Roman" w:hAnsi="Times New Roman"/>
+          <w:b w:val="false"/>
+          <w:bCs w:val="false"/>
+          <w:sz w:val="24"/>
+          <w:szCs w:val="24"/>
+          <w:lang w:val="ru-RU"/>
+        </w:rPr>
+      </w:r>
+    </w:p>
+    <w:p>
+      <w:pPr>
+        <w:pStyle w:val="Normal1"/>
+        <w:spacing w:lineRule="auto" w:line="360"/>
+        <w:rPr>
+          <w:lang w:val="en-US"/>
+        </w:rPr>
+      </w:pPr>
+      <w:r>
+        <w:rPr>
+          <w:rFonts w:ascii="Times New Roman" w:hAnsi="Times New Roman"/>
+          <w:b w:val="false"/>
+          <w:bCs w:val="false"/>
+          <w:sz w:val="24"/>
+          <w:szCs w:val="24"/>
+          <w:lang w:val="ru-RU"/>
+        </w:rPr>
+      </w:r>
+    </w:p>
+    <w:p>
+      <w:pPr>
+        <w:pStyle w:val="Normal1"/>
+        <w:spacing w:lineRule="auto" w:line="360"/>
+        <w:rPr>
+          <w:lang w:val="en-US"/>
+        </w:rPr>
+      </w:pPr>
+      <w:r>
+        <w:rPr>
+          <w:rFonts w:ascii="Times New Roman" w:hAnsi="Times New Roman"/>
+          <w:b w:val="false"/>
+          <w:bCs w:val="false"/>
+          <w:sz w:val="24"/>
+          <w:szCs w:val="24"/>
+          <w:lang w:val="ru-RU"/>
+        </w:rPr>
+      </w:r>
+    </w:p>
+    <w:p>
+      <w:pPr>
+        <w:pStyle w:val="Normal1"/>
+        <w:spacing w:lineRule="auto" w:line="360"/>
+        <w:rPr>
+          <w:lang w:val="en-US"/>
+        </w:rPr>
+      </w:pPr>
+      <w:r>
+        <w:rPr>
+          <w:rFonts w:ascii="Times New Roman" w:hAnsi="Times New Roman"/>
+          <w:b w:val="false"/>
+          <w:bCs w:val="false"/>
+          <w:sz w:val="24"/>
+          <w:szCs w:val="24"/>
+          <w:lang w:val="ru-RU"/>
+        </w:rPr>
+      </w:r>
+    </w:p>
+    <w:p>
+      <w:pPr>
+        <w:pStyle w:val="Normal1"/>
+        <w:spacing w:lineRule="auto" w:line="360"/>
+        <w:rPr>
+          <w:lang w:val="en-US"/>
+        </w:rPr>
+      </w:pPr>
+      <w:r>
+        <w:rPr>
+          <w:rFonts w:ascii="Times New Roman" w:hAnsi="Times New Roman"/>
+          <w:b w:val="false"/>
+          <w:bCs w:val="false"/>
+          <w:sz w:val="24"/>
+          <w:szCs w:val="24"/>
+          <w:lang w:val="ru-RU"/>
+        </w:rPr>
+      </w:r>
+    </w:p>
+    <w:p>
+      <w:pPr>
+        <w:pStyle w:val="Normal1"/>
+        <w:spacing w:lineRule="auto" w:line="360"/>
+        <w:rPr>
+          <w:lang w:val="en-US"/>
+        </w:rPr>
+      </w:pPr>
+      <w:r>
+        <w:rPr>
+          <w:rFonts w:ascii="Times New Roman" w:hAnsi="Times New Roman"/>
+          <w:b w:val="false"/>
+          <w:bCs w:val="false"/>
+          <w:sz w:val="24"/>
+          <w:szCs w:val="24"/>
+          <w:lang w:val="ru-RU"/>
+        </w:rPr>
+      </w:r>
+    </w:p>
+    <w:p>
+      <w:pPr>
+        <w:pStyle w:val="Normal1"/>
+        <w:spacing w:lineRule="auto" w:line="360"/>
+        <w:rPr>
+          <w:rFonts w:ascii="Times New Roman" w:hAnsi="Times New Roman"/>
+          <w:b w:val="false"/>
+          <w:bCs w:val="false"/>
+          <w:sz w:val="24"/>
+          <w:szCs w:val="24"/>
+        </w:rPr>
+      </w:pPr>
+      <w:r>
+        <w:rPr>
+          <w:rFonts w:ascii="Times New Roman" w:hAnsi="Times New Roman"/>
+          <w:b w:val="false"/>
+          <w:bCs w:val="false"/>
+          <w:sz w:val="24"/>
+          <w:szCs w:val="24"/>
+        </w:rPr>
       </w:r>
     </w:p>
     <w:p>
@@ -6507,12 +8072,12 @@
       </w:r>
     </w:p>
     <w:sectPr>
-      <w:headerReference w:type="even" r:id="rId13"/>
-      <w:headerReference w:type="default" r:id="rId14"/>
-      <w:headerReference w:type="first" r:id="rId15"/>
-      <w:footerReference w:type="even" r:id="rId16"/>
-      <w:footerReference w:type="default" r:id="rId17"/>
-      <w:footerReference w:type="first" r:id="rId18"/>
+      <w:headerReference w:type="even" r:id="rId19"/>
+      <w:headerReference w:type="default" r:id="rId20"/>
+      <w:headerReference w:type="first" r:id="rId21"/>
+      <w:footerReference w:type="even" r:id="rId22"/>
+      <w:footerReference w:type="default" r:id="rId23"/>
+      <w:footerReference w:type="first" r:id="rId24"/>
       <w:type w:val="nextPage"/>
       <w:pgSz w:w="11906" w:h="16838"/>
       <w:pgMar w:left="1133" w:right="1133" w:gutter="0" w:header="720" w:top="1133" w:footer="720" w:bottom="1133"/>
@@ -7892,6 +9457,143 @@
   <w:abstractNum w:abstractNumId="10">
     <w:lvl w:ilvl="0">
       <w:start w:val="1"/>
+      <w:numFmt w:val="bullet"/>
+      <w:lvlText w:val=""/>
+      <w:lvlJc w:val="left"/>
+      <w:pPr>
+        <w:tabs>
+          <w:tab w:val="num" w:pos="720"/>
+        </w:tabs>
+        <w:ind w:left="720" w:hanging="360"/>
+      </w:pPr>
+      <w:rPr>
+        <w:rFonts w:ascii="Symbol" w:hAnsi="Symbol" w:cs="Symbol" w:hint="default"/>
+      </w:rPr>
+    </w:lvl>
+    <w:lvl w:ilvl="1">
+      <w:start w:val="1"/>
+      <w:numFmt w:val="bullet"/>
+      <w:lvlText w:val="◦"/>
+      <w:lvlJc w:val="left"/>
+      <w:pPr>
+        <w:tabs>
+          <w:tab w:val="num" w:pos="1080"/>
+        </w:tabs>
+        <w:ind w:left="1080" w:hanging="360"/>
+      </w:pPr>
+      <w:rPr>
+        <w:rFonts w:ascii="OpenSymbol" w:hAnsi="OpenSymbol" w:cs="OpenSymbol" w:hint="default"/>
+      </w:rPr>
+    </w:lvl>
+    <w:lvl w:ilvl="2">
+      <w:start w:val="1"/>
+      <w:numFmt w:val="bullet"/>
+      <w:lvlText w:val="▪"/>
+      <w:lvlJc w:val="left"/>
+      <w:pPr>
+        <w:tabs>
+          <w:tab w:val="num" w:pos="1440"/>
+        </w:tabs>
+        <w:ind w:left="1440" w:hanging="360"/>
+      </w:pPr>
+      <w:rPr>
+        <w:rFonts w:ascii="OpenSymbol" w:hAnsi="OpenSymbol" w:cs="OpenSymbol" w:hint="default"/>
+      </w:rPr>
+    </w:lvl>
+    <w:lvl w:ilvl="3">
+      <w:start w:val="1"/>
+      <w:numFmt w:val="bullet"/>
+      <w:lvlText w:val=""/>
+      <w:lvlJc w:val="left"/>
+      <w:pPr>
+        <w:tabs>
+          <w:tab w:val="num" w:pos="1800"/>
+        </w:tabs>
+        <w:ind w:left="1800" w:hanging="360"/>
+      </w:pPr>
+      <w:rPr>
+        <w:rFonts w:ascii="Symbol" w:hAnsi="Symbol" w:cs="Symbol" w:hint="default"/>
+      </w:rPr>
+    </w:lvl>
+    <w:lvl w:ilvl="4">
+      <w:start w:val="1"/>
+      <w:numFmt w:val="bullet"/>
+      <w:lvlText w:val="◦"/>
+      <w:lvlJc w:val="left"/>
+      <w:pPr>
+        <w:tabs>
+          <w:tab w:val="num" w:pos="2160"/>
+        </w:tabs>
+        <w:ind w:left="2160" w:hanging="360"/>
+      </w:pPr>
+      <w:rPr>
+        <w:rFonts w:ascii="OpenSymbol" w:hAnsi="OpenSymbol" w:cs="OpenSymbol" w:hint="default"/>
+      </w:rPr>
+    </w:lvl>
+    <w:lvl w:ilvl="5">
+      <w:start w:val="1"/>
+      <w:numFmt w:val="bullet"/>
+      <w:lvlText w:val="▪"/>
+      <w:lvlJc w:val="left"/>
+      <w:pPr>
+        <w:tabs>
+          <w:tab w:val="num" w:pos="2520"/>
+        </w:tabs>
+        <w:ind w:left="2520" w:hanging="360"/>
+      </w:pPr>
+      <w:rPr>
+        <w:rFonts w:ascii="OpenSymbol" w:hAnsi="OpenSymbol" w:cs="OpenSymbol" w:hint="default"/>
+      </w:rPr>
+    </w:lvl>
+    <w:lvl w:ilvl="6">
+      <w:start w:val="1"/>
+      <w:numFmt w:val="bullet"/>
+      <w:lvlText w:val=""/>
+      <w:lvlJc w:val="left"/>
+      <w:pPr>
+        <w:tabs>
+          <w:tab w:val="num" w:pos="2880"/>
+        </w:tabs>
+        <w:ind w:left="2880" w:hanging="360"/>
+      </w:pPr>
+      <w:rPr>
+        <w:rFonts w:ascii="Symbol" w:hAnsi="Symbol" w:cs="Symbol" w:hint="default"/>
+      </w:rPr>
+    </w:lvl>
+    <w:lvl w:ilvl="7">
+      <w:start w:val="1"/>
+      <w:numFmt w:val="bullet"/>
+      <w:lvlText w:val="◦"/>
+      <w:lvlJc w:val="left"/>
+      <w:pPr>
+        <w:tabs>
+          <w:tab w:val="num" w:pos="3240"/>
+        </w:tabs>
+        <w:ind w:left="3240" w:hanging="360"/>
+      </w:pPr>
+      <w:rPr>
+        <w:rFonts w:ascii="OpenSymbol" w:hAnsi="OpenSymbol" w:cs="OpenSymbol" w:hint="default"/>
+      </w:rPr>
+    </w:lvl>
+    <w:lvl w:ilvl="8">
+      <w:start w:val="1"/>
+      <w:numFmt w:val="bullet"/>
+      <w:lvlText w:val="▪"/>
+      <w:lvlJc w:val="left"/>
+      <w:pPr>
+        <w:tabs>
+          <w:tab w:val="num" w:pos="3600"/>
+        </w:tabs>
+        <w:ind w:left="3600" w:hanging="360"/>
+      </w:pPr>
+      <w:rPr>
+        <w:rFonts w:ascii="OpenSymbol" w:hAnsi="OpenSymbol" w:cs="OpenSymbol" w:hint="default"/>
+      </w:rPr>
+    </w:lvl>
+  </w:abstractNum>
+  <w:abstractNum w:abstractNumId="11">
+    <w:lvl w:ilvl="0">
+      <w:start w:val="1"/>
       <w:numFmt w:val="none"/>
       <w:suff w:val="nothing"/>
       <w:lvlText w:val=""/>
@@ -8037,6 +9739,9 @@
   </w:num>
   <w:num w:numId="10">
     <w:abstractNumId w:val="10"/>
+  </w:num>
+  <w:num w:numId="11">
+    <w:abstractNumId w:val="11"/>
   </w:num>
 </w:numbering>
 </file>

</xml_diff>

<commit_message>
Dependencies and plugins added for maven compiler to work correctly with spring boot application with microservices
</commit_message>
<xml_diff>
--- a/Diploma/diploma-work.docx
+++ b/Diploma/diploma-work.docx
@@ -944,10 +944,7 @@
       </w:pPr>
       <w:r>
         <w:rPr>
-          <w:rFonts w:eastAsia="IBM Plex Sans SemiBold" w:cs="IBM Plex Sans SemiBold" w:ascii="Times New Roman" w:hAnsi="Times New Roman"/>
-          <w:b/>
-          <w:sz w:val="24"/>
-          <w:szCs w:val="24"/>
+          <w:rFonts w:ascii="Times New Roman" w:hAnsi="Times New Roman"/>
         </w:rPr>
       </w:r>
       <w:r>
@@ -1765,7 +1762,111 @@
           <w:szCs w:val="24"/>
           <w:lang w:val="ru-RU" w:eastAsia="zh-CN" w:bidi="hi-IN"/>
         </w:rPr>
-        <w:t>Исследование особенностей разработки небольших масштабируемых приложений с использованием микросервисной архитектуры</w:t>
+        <w:t>Исследование особенностей разработки</w:t>
+      </w:r>
+      <w:r>
+        <w:rPr>
+          <w:rFonts w:eastAsia="IBM Plex Sans SemiBold" w:cs="IBM Plex Sans SemiBold" w:ascii="Times New Roman" w:hAnsi="Times New Roman"/>
+          <w:b w:val="false"/>
+          <w:bCs w:val="false"/>
+          <w:color w:val="auto"/>
+          <w:kern w:val="0"/>
+          <w:sz w:val="24"/>
+          <w:szCs w:val="24"/>
+          <w:lang w:val="ru-RU" w:eastAsia="zh-CN" w:bidi="hi-IN"/>
+        </w:rPr>
+        <w:t xml:space="preserve"> </w:t>
+      </w:r>
+      <w:r>
+        <w:rPr>
+          <w:rFonts w:eastAsia="IBM Plex Sans SemiBold" w:cs="IBM Plex Sans SemiBold" w:ascii="Times New Roman" w:hAnsi="Times New Roman"/>
+          <w:b w:val="false"/>
+          <w:bCs w:val="false"/>
+          <w:color w:val="auto"/>
+          <w:kern w:val="0"/>
+          <w:sz w:val="24"/>
+          <w:szCs w:val="24"/>
+          <w:lang w:val="ru-RU" w:eastAsia="zh-CN" w:bidi="hi-IN"/>
+        </w:rPr>
+        <w:t>и</w:t>
+      </w:r>
+      <w:r>
+        <w:rPr>
+          <w:rFonts w:eastAsia="IBM Plex Sans SemiBold" w:cs="IBM Plex Sans SemiBold" w:ascii="Times New Roman" w:hAnsi="Times New Roman"/>
+          <w:b w:val="false"/>
+          <w:bCs w:val="false"/>
+          <w:color w:val="auto"/>
+          <w:kern w:val="0"/>
+          <w:sz w:val="24"/>
+          <w:szCs w:val="24"/>
+          <w:lang w:val="ru-RU" w:eastAsia="zh-CN" w:bidi="hi-IN"/>
+        </w:rPr>
+        <w:t xml:space="preserve"> развертыв</w:t>
+      </w:r>
+      <w:r>
+        <w:rPr>
+          <w:rFonts w:eastAsia="IBM Plex Sans SemiBold" w:cs="IBM Plex Sans SemiBold" w:ascii="Times New Roman" w:hAnsi="Times New Roman"/>
+          <w:b w:val="false"/>
+          <w:bCs w:val="false"/>
+          <w:color w:val="auto"/>
+          <w:kern w:val="0"/>
+          <w:sz w:val="24"/>
+          <w:szCs w:val="24"/>
+          <w:lang w:val="ru-RU" w:eastAsia="zh-CN" w:bidi="hi-IN"/>
+        </w:rPr>
+        <w:t>ан</w:t>
+      </w:r>
+      <w:r>
+        <w:rPr>
+          <w:rFonts w:eastAsia="IBM Plex Sans SemiBold" w:cs="IBM Plex Sans SemiBold" w:ascii="Times New Roman" w:hAnsi="Times New Roman"/>
+          <w:b w:val="false"/>
+          <w:bCs w:val="false"/>
+          <w:color w:val="auto"/>
+          <w:kern w:val="0"/>
+          <w:sz w:val="24"/>
+          <w:szCs w:val="24"/>
+          <w:lang w:val="ru-RU" w:eastAsia="zh-CN" w:bidi="hi-IN"/>
+        </w:rPr>
+        <w:t>и</w:t>
+      </w:r>
+      <w:r>
+        <w:rPr>
+          <w:rFonts w:eastAsia="IBM Plex Sans SemiBold" w:cs="IBM Plex Sans SemiBold" w:ascii="Times New Roman" w:hAnsi="Times New Roman"/>
+          <w:b w:val="false"/>
+          <w:bCs w:val="false"/>
+          <w:color w:val="auto"/>
+          <w:kern w:val="0"/>
+          <w:sz w:val="24"/>
+          <w:szCs w:val="24"/>
+          <w:lang w:val="ru-RU" w:eastAsia="zh-CN" w:bidi="hi-IN"/>
+        </w:rPr>
+        <w:t>я</w:t>
+      </w:r>
+      <w:r>
+        <w:rPr>
+          <w:rFonts w:eastAsia="IBM Plex Sans SemiBold" w:cs="IBM Plex Sans SemiBold" w:ascii="Times New Roman" w:hAnsi="Times New Roman"/>
+          <w:b w:val="false"/>
+          <w:bCs w:val="false"/>
+          <w:color w:val="auto"/>
+          <w:kern w:val="0"/>
+          <w:sz w:val="24"/>
+          <w:szCs w:val="24"/>
+          <w:lang w:val="ru-RU" w:eastAsia="zh-CN" w:bidi="hi-IN"/>
+        </w:rPr>
+        <w:t xml:space="preserve"> </w:t>
+      </w:r>
+      <w:r>
+        <w:rPr>
+          <w:rFonts w:eastAsia="IBM Plex Sans SemiBold" w:cs="IBM Plex Sans SemiBold" w:ascii="Times New Roman" w:hAnsi="Times New Roman"/>
+          <w:b w:val="false"/>
+          <w:bCs w:val="false"/>
+          <w:color w:val="auto"/>
+          <w:kern w:val="0"/>
+          <w:sz w:val="24"/>
+          <w:szCs w:val="24"/>
+          <w:lang w:val="ru-RU" w:eastAsia="zh-CN" w:bidi="hi-IN"/>
+        </w:rPr>
+        <w:t>небольших масштабируемых приложений с использованием микросервисной архитектуры</w:t>
       </w:r>
     </w:p>
     <w:p>
@@ -1800,7 +1901,59 @@
           <w:szCs w:val="24"/>
           <w:lang w:val="ru-RU" w:eastAsia="zh-CN" w:bidi="hi-IN"/>
         </w:rPr>
-        <w:t xml:space="preserve">Рассмотреть основные подходы к дизайну и развертыванию приложений и используемому инструментарию. Создать шаблон приложения, предусматривающий легкую адаптацию к конкретным нуждам разработчиков при развертывании небольших сервисов </w:t>
+        <w:t xml:space="preserve">Рассмотреть основные подходы к дизайну и развертыванию приложений и используемому </w:t>
+      </w:r>
+      <w:r>
+        <w:rPr>
+          <w:rFonts w:eastAsia="IBM Plex Sans SemiBold" w:cs="IBM Plex Sans SemiBold" w:ascii="Times New Roman" w:hAnsi="Times New Roman"/>
+          <w:b w:val="false"/>
+          <w:bCs w:val="false"/>
+          <w:color w:val="auto"/>
+          <w:kern w:val="0"/>
+          <w:sz w:val="24"/>
+          <w:szCs w:val="24"/>
+          <w:lang w:val="ru-RU" w:eastAsia="zh-CN" w:bidi="hi-IN"/>
+        </w:rPr>
+        <w:t xml:space="preserve">доступному </w:t>
+      </w:r>
+      <w:r>
+        <w:rPr>
+          <w:rFonts w:eastAsia="IBM Plex Sans SemiBold" w:cs="IBM Plex Sans SemiBold" w:ascii="Times New Roman" w:hAnsi="Times New Roman"/>
+          <w:b w:val="false"/>
+          <w:bCs w:val="false"/>
+          <w:color w:val="auto"/>
+          <w:kern w:val="0"/>
+          <w:sz w:val="24"/>
+          <w:szCs w:val="24"/>
+          <w:lang w:val="ru-RU" w:eastAsia="zh-CN" w:bidi="hi-IN"/>
+        </w:rPr>
+        <w:t xml:space="preserve">инструментарию. </w:t>
+      </w:r>
+      <w:r>
+        <w:rPr>
+          <w:rFonts w:eastAsia="IBM Plex Sans SemiBold" w:cs="IBM Plex Sans SemiBold" w:ascii="Times New Roman" w:hAnsi="Times New Roman"/>
+          <w:b w:val="false"/>
+          <w:bCs w:val="false"/>
+          <w:color w:val="auto"/>
+          <w:kern w:val="0"/>
+          <w:sz w:val="24"/>
+          <w:szCs w:val="24"/>
+          <w:lang w:val="ru-RU" w:eastAsia="zh-CN" w:bidi="hi-IN"/>
+        </w:rPr>
+        <w:t xml:space="preserve">Рассмотреть механизмы развертывания приложений. </w:t>
+      </w:r>
+      <w:r>
+        <w:rPr>
+          <w:rFonts w:eastAsia="IBM Plex Sans SemiBold" w:cs="IBM Plex Sans SemiBold" w:ascii="Times New Roman" w:hAnsi="Times New Roman"/>
+          <w:b w:val="false"/>
+          <w:bCs w:val="false"/>
+          <w:color w:val="auto"/>
+          <w:kern w:val="0"/>
+          <w:sz w:val="24"/>
+          <w:szCs w:val="24"/>
+          <w:lang w:val="ru-RU" w:eastAsia="zh-CN" w:bidi="hi-IN"/>
+        </w:rPr>
+        <w:t xml:space="preserve">Создать шаблон приложения, предусматривающий легкую адаптацию к конкретным нуждам разработчиков при развертывании небольших сервисов </w:t>
       </w:r>
       <w:r>
         <w:rPr>
@@ -1848,7 +2001,85 @@
           <w:szCs w:val="24"/>
           <w:lang w:val="ru-RU" w:eastAsia="zh-CN" w:bidi="hi-IN"/>
         </w:rPr>
-        <w:t>В процессе обучения или же в процессе разработки отдельных микросервисов для небольших стартапов, частных проектов и тп. может возникать потребность протестировать или проверить взаимодействие своего разработанного  микросервиса с другими сервисами именно на этапе разработки, выбрать те или иные инструментарии и определится с инструментарием. Будь то сервис уведомлений, аутентификации и так далее. Предполагаемое к разработке приложение планируется подготовить максимально абстрактным с целью легкой подмены шаблонных сервисов на собственные.</w:t>
+        <w:t xml:space="preserve">В процессе обучения или же в процессе разработки отдельных микросервисов для небольших стартапов, частных проектов и тп. может возникать потребность протестировать или проверить взаимодействие своего разработанного  микросервиса с другими сервисами именно на этапе разработки, выбрать те или иные </w:t>
+      </w:r>
+      <w:r>
+        <w:rPr>
+          <w:rFonts w:eastAsia="IBM Plex Sans SemiBold" w:cs="IBM Plex Sans SemiBold" w:ascii="Times New Roman" w:hAnsi="Times New Roman"/>
+          <w:b w:val="false"/>
+          <w:bCs w:val="false"/>
+          <w:color w:val="auto"/>
+          <w:kern w:val="0"/>
+          <w:sz w:val="24"/>
+          <w:szCs w:val="24"/>
+          <w:lang w:val="ru-RU" w:eastAsia="zh-CN" w:bidi="hi-IN"/>
+        </w:rPr>
+        <w:t>библиотеки</w:t>
+      </w:r>
+      <w:r>
+        <w:rPr>
+          <w:rFonts w:eastAsia="IBM Plex Sans SemiBold" w:cs="IBM Plex Sans SemiBold" w:ascii="Times New Roman" w:hAnsi="Times New Roman"/>
+          <w:b w:val="false"/>
+          <w:bCs w:val="false"/>
+          <w:color w:val="auto"/>
+          <w:kern w:val="0"/>
+          <w:sz w:val="24"/>
+          <w:szCs w:val="24"/>
+          <w:lang w:val="ru-RU" w:eastAsia="zh-CN" w:bidi="hi-IN"/>
+        </w:rPr>
+        <w:t xml:space="preserve"> и определится с инструментарием. </w:t>
+      </w:r>
+      <w:r>
+        <w:rPr>
+          <w:rFonts w:eastAsia="IBM Plex Sans SemiBold" w:cs="IBM Plex Sans SemiBold" w:ascii="Times New Roman" w:hAnsi="Times New Roman"/>
+          <w:b w:val="false"/>
+          <w:bCs w:val="false"/>
+          <w:color w:val="auto"/>
+          <w:kern w:val="0"/>
+          <w:sz w:val="24"/>
+          <w:szCs w:val="24"/>
+          <w:lang w:val="ru-RU" w:eastAsia="zh-CN" w:bidi="hi-IN"/>
+        </w:rPr>
+        <w:t>Задача, разработать приложение, позволяющее «подменять» один из сервисов или добавлять в один из сервисов интересующую разработчика логику и смотреть за ее работой, без необходимости создавать такое приложение с нуля, снабжать его необходимым инструментарием.</w:t>
+      </w:r>
+      <w:r>
+        <w:rPr>
+          <w:rFonts w:eastAsia="IBM Plex Sans SemiBold" w:cs="IBM Plex Sans SemiBold" w:ascii="Times New Roman" w:hAnsi="Times New Roman"/>
+          <w:b w:val="false"/>
+          <w:bCs w:val="false"/>
+          <w:color w:val="auto"/>
+          <w:kern w:val="0"/>
+          <w:sz w:val="24"/>
+          <w:szCs w:val="24"/>
+          <w:lang w:val="ru-RU" w:eastAsia="zh-CN" w:bidi="hi-IN"/>
+        </w:rPr>
+        <w:t xml:space="preserve"> Предполагаемое к разработке приложение планируется подготовить максимально абстрактным с целью легкой подмены шаблонных сервисов на </w:t>
+      </w:r>
+      <w:r>
+        <w:rPr>
+          <w:rFonts w:eastAsia="IBM Plex Sans SemiBold" w:cs="IBM Plex Sans SemiBold" w:ascii="Times New Roman" w:hAnsi="Times New Roman"/>
+          <w:b w:val="false"/>
+          <w:bCs w:val="false"/>
+          <w:color w:val="auto"/>
+          <w:kern w:val="0"/>
+          <w:sz w:val="24"/>
+          <w:szCs w:val="24"/>
+          <w:lang w:val="ru-RU" w:eastAsia="zh-CN" w:bidi="hi-IN"/>
+        </w:rPr>
+        <w:t xml:space="preserve">кастомные. Приложение должно содержать базовый набор инструментов для отслеживания (трейсинга), </w:t>
+      </w:r>
+      <w:r>
+        <w:rPr>
+          <w:rFonts w:eastAsia="IBM Plex Sans SemiBold" w:cs="IBM Plex Sans SemiBold" w:ascii="Times New Roman" w:hAnsi="Times New Roman"/>
+          <w:b w:val="false"/>
+          <w:bCs w:val="false"/>
+          <w:color w:val="auto"/>
+          <w:kern w:val="0"/>
+          <w:sz w:val="24"/>
+          <w:szCs w:val="24"/>
+          <w:lang w:val="ru-RU" w:eastAsia="zh-CN" w:bidi="hi-IN"/>
+        </w:rPr>
+        <w:t>логирования. К приложению должен быть подключен балансировщик нагрузок. Приложение должно реализовывать 2 механизма коммуникации: синхронный режим и асинхронный режим. Взаимодействие между сервисами в асинхронном режиме должно быть реализовано посредством брокера сообщений.</w:t>
       </w:r>
     </w:p>
     <w:p>
@@ -1889,124 +2120,146 @@
     <w:p>
       <w:pPr>
         <w:pStyle w:val="Normal1"/>
-        <w:spacing w:lineRule="auto" w:line="360"/>
-        <w:rPr>
-          <w:rFonts w:ascii="Times New Roman" w:hAnsi="Times New Roman"/>
-        </w:rPr>
-      </w:pPr>
-      <w:r>
-        <w:rPr>
-          <w:rFonts w:eastAsia="IBM Plex Sans SemiBold" w:cs="IBM Plex Sans SemiBold" w:ascii="Times New Roman" w:hAnsi="Times New Roman"/>
-          <w:b w:val="false"/>
-          <w:bCs w:val="false"/>
-          <w:color w:val="auto"/>
-          <w:kern w:val="0"/>
-          <w:sz w:val="24"/>
-          <w:szCs w:val="24"/>
-          <w:lang w:val="ru-RU" w:eastAsia="zh-CN" w:bidi="hi-IN"/>
-        </w:rPr>
-        <w:t>1. Изучение литературы</w:t>
-      </w:r>
-    </w:p>
-    <w:p>
-      <w:pPr>
-        <w:pStyle w:val="Normal1"/>
-        <w:spacing w:lineRule="auto" w:line="360"/>
-        <w:rPr>
-          <w:rFonts w:ascii="Times New Roman" w:hAnsi="Times New Roman"/>
-        </w:rPr>
-      </w:pPr>
-      <w:r>
-        <w:rPr>
-          <w:rFonts w:eastAsia="IBM Plex Sans SemiBold" w:cs="IBM Plex Sans SemiBold" w:ascii="Times New Roman" w:hAnsi="Times New Roman"/>
-          <w:b w:val="false"/>
-          <w:bCs w:val="false"/>
-          <w:color w:val="auto"/>
-          <w:kern w:val="0"/>
-          <w:sz w:val="24"/>
-          <w:szCs w:val="24"/>
-          <w:lang w:val="ru-RU" w:eastAsia="zh-CN" w:bidi="hi-IN"/>
-        </w:rPr>
-        <w:t>2. Создать базовый проект</w:t>
-      </w:r>
-    </w:p>
-    <w:p>
-      <w:pPr>
-        <w:pStyle w:val="Normal1"/>
-        <w:spacing w:lineRule="auto" w:line="360"/>
-        <w:rPr>
-          <w:rFonts w:ascii="Times New Roman" w:hAnsi="Times New Roman"/>
-        </w:rPr>
-      </w:pPr>
-      <w:r>
-        <w:rPr>
-          <w:rFonts w:eastAsia="IBM Plex Sans SemiBold" w:cs="IBM Plex Sans SemiBold" w:ascii="Times New Roman" w:hAnsi="Times New Roman"/>
-          <w:b w:val="false"/>
-          <w:bCs w:val="false"/>
-          <w:color w:val="auto"/>
-          <w:kern w:val="0"/>
-          <w:sz w:val="24"/>
-          <w:szCs w:val="24"/>
-          <w:lang w:val="ru-RU" w:eastAsia="zh-CN" w:bidi="hi-IN"/>
-        </w:rPr>
-        <w:t>3. Выбрать инструментарий для разработки, мониторинга и управления микросервисным приложением</w:t>
-      </w:r>
-    </w:p>
-    <w:p>
-      <w:pPr>
-        <w:pStyle w:val="Normal1"/>
-        <w:spacing w:lineRule="auto" w:line="360"/>
-        <w:rPr>
-          <w:rFonts w:ascii="Times New Roman" w:hAnsi="Times New Roman"/>
-        </w:rPr>
-      </w:pPr>
-      <w:r>
-        <w:rPr>
-          <w:rFonts w:eastAsia="IBM Plex Sans SemiBold" w:cs="IBM Plex Sans SemiBold" w:ascii="Times New Roman" w:hAnsi="Times New Roman"/>
-          <w:b w:val="false"/>
-          <w:bCs w:val="false"/>
-          <w:color w:val="auto"/>
-          <w:kern w:val="0"/>
-          <w:sz w:val="24"/>
-          <w:szCs w:val="24"/>
-          <w:lang w:val="ru-RU" w:eastAsia="zh-CN" w:bidi="hi-IN"/>
-        </w:rPr>
-        <w:t>4. Изучить инструментарий принципы внедрения и внедрить в базовое приложение</w:t>
-      </w:r>
-    </w:p>
-    <w:p>
-      <w:pPr>
-        <w:pStyle w:val="Normal1"/>
-        <w:spacing w:lineRule="auto" w:line="360"/>
-        <w:rPr>
-          <w:rFonts w:ascii="Times New Roman" w:hAnsi="Times New Roman"/>
-        </w:rPr>
-      </w:pPr>
-      <w:r>
-        <w:rPr>
-          <w:rFonts w:eastAsia="IBM Plex Sans SemiBold" w:cs="IBM Plex Sans SemiBold" w:ascii="Times New Roman" w:hAnsi="Times New Roman"/>
-          <w:b w:val="false"/>
-          <w:bCs w:val="false"/>
-          <w:color w:val="auto"/>
-          <w:kern w:val="0"/>
-          <w:sz w:val="24"/>
-          <w:szCs w:val="24"/>
-          <w:lang w:val="ru-RU" w:eastAsia="zh-CN" w:bidi="hi-IN"/>
-        </w:rPr>
-        <w:t xml:space="preserve">5. Изучить процесс развертывания таких приложений с использованием </w:t>
-      </w:r>
-      <w:r>
-        <w:rPr>
-          <w:rFonts w:eastAsia="IBM Plex Sans SemiBold" w:cs="IBM Plex Sans SemiBold" w:ascii="Times New Roman" w:hAnsi="Times New Roman"/>
-          <w:b w:val="false"/>
-          <w:bCs w:val="false"/>
-          <w:color w:val="auto"/>
-          <w:kern w:val="0"/>
-          <w:sz w:val="24"/>
-          <w:szCs w:val="24"/>
-          <w:lang w:val="en-US" w:eastAsia="zh-CN" w:bidi="hi-IN"/>
-        </w:rPr>
-        <w:t>Docker</w:t>
+        <w:numPr>
+          <w:ilvl w:val="0"/>
+          <w:numId w:val="12"/>
+        </w:numPr>
+        <w:spacing w:lineRule="auto" w:line="360"/>
+        <w:rPr>
+          <w:rFonts w:ascii="Times New Roman" w:hAnsi="Times New Roman"/>
+          <w:sz w:val="24"/>
+          <w:szCs w:val="24"/>
+          <w:lang w:val="ru-RU"/>
+        </w:rPr>
+      </w:pPr>
+      <w:r>
+        <w:rPr>
+          <w:rFonts w:ascii="Times New Roman" w:hAnsi="Times New Roman"/>
+          <w:sz w:val="24"/>
+          <w:szCs w:val="24"/>
+          <w:lang w:val="ru-RU"/>
+        </w:rPr>
+        <w:t>Изучение литературы</w:t>
+      </w:r>
+    </w:p>
+    <w:p>
+      <w:pPr>
+        <w:pStyle w:val="Normal1"/>
+        <w:numPr>
+          <w:ilvl w:val="0"/>
+          <w:numId w:val="12"/>
+        </w:numPr>
+        <w:spacing w:lineRule="auto" w:line="360"/>
+        <w:rPr>
+          <w:rFonts w:ascii="Times New Roman" w:hAnsi="Times New Roman"/>
+          <w:sz w:val="24"/>
+          <w:szCs w:val="24"/>
+          <w:lang w:val="ru-RU"/>
+        </w:rPr>
+      </w:pPr>
+      <w:r>
+        <w:rPr>
+          <w:rFonts w:ascii="Times New Roman" w:hAnsi="Times New Roman"/>
+          <w:sz w:val="24"/>
+          <w:szCs w:val="24"/>
+          <w:lang w:val="ru-RU"/>
+        </w:rPr>
+        <w:t>Подготовить схему приложения и взаимодействие сервисов</w:t>
+      </w:r>
+    </w:p>
+    <w:p>
+      <w:pPr>
+        <w:pStyle w:val="Normal1"/>
+        <w:numPr>
+          <w:ilvl w:val="0"/>
+          <w:numId w:val="12"/>
+        </w:numPr>
+        <w:spacing w:lineRule="auto" w:line="360"/>
+        <w:rPr>
+          <w:rFonts w:ascii="Times New Roman" w:hAnsi="Times New Roman"/>
+          <w:sz w:val="24"/>
+          <w:szCs w:val="24"/>
+          <w:lang w:val="ru-RU"/>
+        </w:rPr>
+      </w:pPr>
+      <w:r>
+        <w:rPr>
+          <w:rFonts w:ascii="Times New Roman" w:hAnsi="Times New Roman"/>
+          <w:sz w:val="24"/>
+          <w:szCs w:val="24"/>
+          <w:lang w:val="ru-RU"/>
+        </w:rPr>
+        <w:t>Разработать первичную архитектуру приложения</w:t>
+      </w:r>
+    </w:p>
+    <w:p>
+      <w:pPr>
+        <w:pStyle w:val="Normal1"/>
+        <w:numPr>
+          <w:ilvl w:val="0"/>
+          <w:numId w:val="12"/>
+        </w:numPr>
+        <w:spacing w:lineRule="auto" w:line="360"/>
+        <w:rPr>
+          <w:rFonts w:ascii="Times New Roman" w:hAnsi="Times New Roman"/>
+          <w:sz w:val="24"/>
+          <w:szCs w:val="24"/>
+          <w:lang w:val="ru-RU"/>
+        </w:rPr>
+      </w:pPr>
+      <w:r>
+        <w:rPr>
+          <w:rFonts w:ascii="Times New Roman" w:hAnsi="Times New Roman"/>
+          <w:sz w:val="24"/>
+          <w:szCs w:val="24"/>
+          <w:lang w:val="ru-RU"/>
+        </w:rPr>
+        <w:t>Внедрить базовый инструментарий</w:t>
+      </w:r>
+    </w:p>
+    <w:p>
+      <w:pPr>
+        <w:pStyle w:val="Normal1"/>
+        <w:numPr>
+          <w:ilvl w:val="0"/>
+          <w:numId w:val="12"/>
+        </w:numPr>
+        <w:spacing w:lineRule="auto" w:line="360"/>
+        <w:rPr>
+          <w:rFonts w:ascii="Times New Roman" w:hAnsi="Times New Roman"/>
+          <w:sz w:val="24"/>
+          <w:szCs w:val="24"/>
+          <w:lang w:val="ru-RU"/>
+        </w:rPr>
+      </w:pPr>
+      <w:r>
+        <w:rPr>
+          <w:rFonts w:ascii="Times New Roman" w:hAnsi="Times New Roman"/>
+          <w:sz w:val="24"/>
+          <w:szCs w:val="24"/>
+          <w:lang w:val="ru-RU"/>
+        </w:rPr>
+        <w:t>Внедрить асинхронную коммуникацию между двумя сервисами с помощью брокера сообщений</w:t>
+      </w:r>
+    </w:p>
+    <w:p>
+      <w:pPr>
+        <w:pStyle w:val="Normal1"/>
+        <w:numPr>
+          <w:ilvl w:val="0"/>
+          <w:numId w:val="12"/>
+        </w:numPr>
+        <w:spacing w:lineRule="auto" w:line="360"/>
+        <w:rPr/>
+      </w:pPr>
+      <w:r>
+        <w:rPr>
+          <w:rFonts w:ascii="Times New Roman" w:hAnsi="Times New Roman"/>
+          <w:sz w:val="24"/>
+          <w:szCs w:val="24"/>
+          <w:lang w:val="ru-RU"/>
+        </w:rPr>
+        <w:t>Изучить процесс развертывания приложений</w:t>
       </w:r>
     </w:p>
     <w:p>
@@ -2046,7 +2299,18 @@
           <w:szCs w:val="24"/>
           <w:lang w:val="en-US"/>
         </w:rPr>
-        <w:t>FastRequest, PostgreSQL, Docker, Docker-Compose, Spring, Eureka, Open Feign, Zipkin, API Gateway, RabbitMQ</w:t>
+        <w:t xml:space="preserve">FastRequest, PostgreSQL, Docker, Docker-Compose, Spring, Eureka, Open Feign, API Gateway, RabbitMQ, </w:t>
+      </w:r>
+      <w:r>
+        <w:rPr>
+          <w:rFonts w:eastAsia="IBM Plex Sans SemiBold" w:cs="IBM Plex Sans SemiBold" w:ascii="Times New Roman" w:hAnsi="Times New Roman"/>
+          <w:b w:val="false"/>
+          <w:bCs w:val="false"/>
+          <w:sz w:val="24"/>
+          <w:szCs w:val="24"/>
+          <w:lang w:val="en-US"/>
+        </w:rPr>
+        <w:t>Micrometer, Zipkin, Jib</w:t>
       </w:r>
     </w:p>
     <w:p>
@@ -2105,9 +2369,7 @@
     <w:p>
       <w:pPr>
         <w:pStyle w:val="Heading1"/>
-        <w:rPr>
-          <w:rFonts w:ascii="Times New Roman" w:hAnsi="Times New Roman"/>
-        </w:rPr>
+        <w:rPr/>
       </w:pPr>
       <w:r>
         <w:rPr>
@@ -2141,6 +2403,29 @@
           <w:lang w:val="ru-RU"/>
         </w:rPr>
         <w:t>. Теоретическая часть</w:t>
+      </w:r>
+    </w:p>
+    <w:p>
+      <w:pPr>
+        <w:pStyle w:val="Normal1"/>
+        <w:rPr>
+          <w:b w:val="false"/>
+          <w:bCs w:val="false"/>
+          <w:sz w:val="24"/>
+          <w:szCs w:val="24"/>
+          <w:lang w:val="ru-RU"/>
+        </w:rPr>
+      </w:pPr>
+      <w:r>
+        <w:rPr>
+          <w:rFonts w:eastAsia="IBM Plex Sans SemiBold" w:cs="IBM Plex Sans SemiBold" w:ascii="Times New Roman" w:hAnsi="Times New Roman"/>
+          <w:b w:val="false"/>
+          <w:bCs w:val="false"/>
+          <w:sz w:val="24"/>
+          <w:szCs w:val="24"/>
+          <w:lang w:val="ru-RU"/>
+        </w:rPr>
+        <w:t>Добавить общие слова по по микросервисам</w:t>
       </w:r>
     </w:p>
     <w:p>
@@ -2326,18 +2611,18 @@
           <w:szCs w:val="24"/>
           <w:lang w:val="en-US"/>
         </w:rPr>
-        <w:t xml:space="preserve">RestTemplate. </w:t>
-      </w:r>
-      <w:r>
-        <w:rPr>
-          <w:rFonts w:eastAsia="IBM Plex Sans SemiBold" w:cs="IBM Plex Sans SemiBold" w:ascii="Times New Roman" w:hAnsi="Times New Roman"/>
-          <w:b w:val="false"/>
-          <w:bCs w:val="false"/>
-          <w:sz w:val="24"/>
-          <w:szCs w:val="24"/>
-          <w:lang w:val="ru-RU"/>
-        </w:rPr>
-        <w:t xml:space="preserve">Выявить плюсы и минусы данного подхода. Далее внедрить </w:t>
+        <w:t>RestTemplate</w:t>
+      </w:r>
+      <w:r>
+        <w:rPr>
+          <w:rFonts w:eastAsia="IBM Plex Sans SemiBold" w:cs="IBM Plex Sans SemiBold" w:ascii="Times New Roman" w:hAnsi="Times New Roman"/>
+          <w:b w:val="false"/>
+          <w:bCs w:val="false"/>
+          <w:sz w:val="24"/>
+          <w:szCs w:val="24"/>
+          <w:lang w:val="ru-RU"/>
+        </w:rPr>
+        <w:t xml:space="preserve">. Далее внедрить </w:t>
       </w:r>
       <w:r>
         <w:rPr>
@@ -2400,40 +2685,62 @@
           <w:szCs w:val="24"/>
           <w:lang w:val="ru-RU"/>
         </w:rPr>
-        <w:t xml:space="preserve">и попытаться сравнить его с подходом с использованием  </w:t>
-      </w:r>
-      <w:r>
-        <w:rPr>
-          <w:rFonts w:eastAsia="IBM Plex Sans SemiBold" w:cs="IBM Plex Sans SemiBold" w:ascii="Times New Roman" w:hAnsi="Times New Roman"/>
-          <w:b w:val="false"/>
-          <w:bCs w:val="false"/>
-          <w:sz w:val="24"/>
-          <w:szCs w:val="24"/>
-          <w:lang w:val="en-US"/>
-        </w:rPr>
-        <w:t xml:space="preserve">RestTemplate </w:t>
-      </w:r>
-      <w:r>
-        <w:rPr>
-          <w:rFonts w:eastAsia="IBM Plex Sans SemiBold" w:cs="IBM Plex Sans SemiBold" w:ascii="Times New Roman" w:hAnsi="Times New Roman"/>
-          <w:b w:val="false"/>
-          <w:bCs w:val="false"/>
-          <w:sz w:val="24"/>
-          <w:szCs w:val="24"/>
-          <w:lang w:val="ru-RU"/>
-        </w:rPr>
-        <w:t xml:space="preserve">и на этом же этапе внедрить третий сервис, сервис уведомлений. Этот этап подразумевает внедрение в проект таких технологий как </w:t>
-      </w:r>
-      <w:r>
-        <w:rPr>
-          <w:rFonts w:eastAsia="IBM Plex Sans SemiBold" w:cs="IBM Plex Sans SemiBold" w:ascii="Times New Roman" w:hAnsi="Times New Roman"/>
-          <w:b w:val="false"/>
-          <w:bCs w:val="false"/>
-          <w:sz w:val="24"/>
-          <w:szCs w:val="24"/>
-          <w:lang w:val="en-US"/>
-        </w:rPr>
-        <w:t xml:space="preserve">Spring Cloud Sleuth </w:t>
+        <w:t xml:space="preserve">и на этом же этапе внедрить третий сервис, сервис </w:t>
+      </w:r>
+      <w:r>
+        <w:rPr>
+          <w:rFonts w:eastAsia="IBM Plex Sans SemiBold" w:cs="IBM Plex Sans SemiBold" w:ascii="Times New Roman" w:hAnsi="Times New Roman"/>
+          <w:b w:val="false"/>
+          <w:bCs w:val="false"/>
+          <w:sz w:val="24"/>
+          <w:szCs w:val="24"/>
+          <w:lang w:val="ru-RU"/>
+        </w:rPr>
+        <w:t>трассировки</w:t>
+      </w:r>
+      <w:r>
+        <w:rPr>
+          <w:rFonts w:eastAsia="IBM Plex Sans SemiBold" w:cs="IBM Plex Sans SemiBold" w:ascii="Times New Roman" w:hAnsi="Times New Roman"/>
+          <w:b w:val="false"/>
+          <w:bCs w:val="false"/>
+          <w:sz w:val="24"/>
+          <w:szCs w:val="24"/>
+          <w:lang w:val="ru-RU"/>
+        </w:rPr>
+        <w:t xml:space="preserve">. Этот этап подразумевает внедрение в проект таких технологий как </w:t>
+      </w:r>
+      <w:r>
+        <w:rPr>
+          <w:rFonts w:eastAsia="IBM Plex Sans SemiBold" w:cs="IBM Plex Sans SemiBold" w:ascii="Times New Roman" w:hAnsi="Times New Roman"/>
+          <w:b w:val="false"/>
+          <w:bCs w:val="false"/>
+          <w:sz w:val="24"/>
+          <w:szCs w:val="24"/>
+          <w:lang w:val="ru-RU"/>
+        </w:rPr>
+        <w:t>M</w:t>
+      </w:r>
+      <w:r>
+        <w:rPr>
+          <w:rFonts w:eastAsia="IBM Plex Sans SemiBold" w:cs="IBM Plex Sans SemiBold" w:ascii="Times New Roman" w:hAnsi="Times New Roman"/>
+          <w:b w:val="false"/>
+          <w:bCs w:val="false"/>
+          <w:sz w:val="24"/>
+          <w:szCs w:val="24"/>
+          <w:lang w:val="en-US"/>
+        </w:rPr>
+        <w:t>icrometer</w:t>
+      </w:r>
+      <w:r>
+        <w:rPr>
+          <w:rFonts w:eastAsia="IBM Plex Sans SemiBold" w:cs="IBM Plex Sans SemiBold" w:ascii="Times New Roman" w:hAnsi="Times New Roman"/>
+          <w:b w:val="false"/>
+          <w:bCs w:val="false"/>
+          <w:sz w:val="24"/>
+          <w:szCs w:val="24"/>
+          <w:lang w:val="en-US"/>
+        </w:rPr>
+        <w:t xml:space="preserve"> </w:t>
       </w:r>
       <w:r>
         <w:rPr>
@@ -2569,7 +2876,18 @@
           <w:szCs w:val="24"/>
           <w:lang w:val="ru-RU"/>
         </w:rPr>
-        <w:t>Спроектировать 3 сервиса и насколько это возможно уйти от деталей именно в самих сервисах и просто обозначить их функционал</w:t>
+        <w:t xml:space="preserve">Спроектировать 3 </w:t>
+      </w:r>
+      <w:r>
+        <w:rPr>
+          <w:rFonts w:eastAsia="IBM Plex Sans SemiBold" w:cs="IBM Plex Sans SemiBold" w:ascii="Times New Roman" w:hAnsi="Times New Roman"/>
+          <w:b w:val="false"/>
+          <w:bCs w:val="false"/>
+          <w:sz w:val="24"/>
+          <w:szCs w:val="24"/>
+          <w:lang w:val="ru-RU"/>
+        </w:rPr>
+        <w:t>микросервиса</w:t>
       </w:r>
     </w:p>
     <w:p>
@@ -2597,6 +2915,74 @@
           <w:szCs w:val="24"/>
           <w:lang w:val="ru-RU"/>
         </w:rPr>
+        <w:t>Внедрить необходимый инструментарий</w:t>
+      </w:r>
+    </w:p>
+    <w:p>
+      <w:pPr>
+        <w:pStyle w:val="Normal1"/>
+        <w:numPr>
+          <w:ilvl w:val="0"/>
+          <w:numId w:val="9"/>
+        </w:numPr>
+        <w:rPr>
+          <w:rFonts w:ascii="Times New Roman" w:hAnsi="Times New Roman" w:eastAsia="IBM Plex Sans SemiBold" w:cs="IBM Plex Sans SemiBold"/>
+          <w:b w:val="false"/>
+          <w:bCs w:val="false"/>
+          <w:sz w:val="24"/>
+          <w:szCs w:val="24"/>
+          <w:lang w:val="ru-RU"/>
+        </w:rPr>
+      </w:pPr>
+      <w:r>
+        <w:rPr>
+          <w:rFonts w:eastAsia="IBM Plex Sans SemiBold" w:cs="IBM Plex Sans SemiBold" w:ascii="Times New Roman" w:hAnsi="Times New Roman"/>
+          <w:b w:val="false"/>
+          <w:bCs w:val="false"/>
+          <w:sz w:val="24"/>
+          <w:szCs w:val="24"/>
+          <w:lang w:val="ru-RU"/>
+        </w:rPr>
+        <w:t>Внедрить брокер сообщений</w:t>
+      </w:r>
+    </w:p>
+    <w:p>
+      <w:pPr>
+        <w:pStyle w:val="Normal1"/>
+        <w:numPr>
+          <w:ilvl w:val="0"/>
+          <w:numId w:val="9"/>
+        </w:numPr>
+        <w:rPr>
+          <w:rFonts w:ascii="Times New Roman" w:hAnsi="Times New Roman" w:eastAsia="IBM Plex Sans SemiBold" w:cs="IBM Plex Sans SemiBold"/>
+          <w:b w:val="false"/>
+          <w:bCs w:val="false"/>
+          <w:sz w:val="24"/>
+          <w:szCs w:val="24"/>
+          <w:lang w:val="ru-RU"/>
+        </w:rPr>
+      </w:pPr>
+      <w:r>
+        <w:rPr>
+          <w:rFonts w:eastAsia="IBM Plex Sans SemiBold" w:cs="IBM Plex Sans SemiBold" w:ascii="Times New Roman" w:hAnsi="Times New Roman"/>
+          <w:b w:val="false"/>
+          <w:bCs w:val="false"/>
+          <w:sz w:val="24"/>
+          <w:szCs w:val="24"/>
+          <w:lang w:val="ru-RU"/>
+        </w:rPr>
+        <w:t xml:space="preserve">Рассмотреть подходы к развертыванию приложения с помощью </w:t>
+      </w:r>
+      <w:r>
+        <w:rPr>
+          <w:rFonts w:eastAsia="IBM Plex Sans SemiBold" w:cs="IBM Plex Sans SemiBold" w:ascii="Times New Roman" w:hAnsi="Times New Roman"/>
+          <w:b w:val="false"/>
+          <w:bCs w:val="false"/>
+          <w:sz w:val="24"/>
+          <w:szCs w:val="24"/>
+          <w:lang w:val="en-US"/>
+        </w:rPr>
+        <w:t>Docker</w:t>
       </w:r>
       <w:r>
         <w:br w:type="page"/>
@@ -7457,21 +7843,7 @@
           <w:highlight w:val="white"/>
           <w:lang w:val="ru-RU"/>
         </w:rPr>
-        <w:t xml:space="preserve">Теперь когда удалось </w:t>
-      </w:r>
-      <w:r>
-        <w:rPr>
-          <w:rFonts w:eastAsia="IBM Plex Sans SemiBold" w:cs="IBM Plex Sans SemiBold" w:ascii="Times New Roman" w:hAnsi="Times New Roman"/>
-          <w:b w:val="false"/>
-          <w:bCs w:val="false"/>
-          <w:i w:val="false"/>
-          <w:iCs w:val="false"/>
-          <w:sz w:val="24"/>
-          <w:szCs w:val="24"/>
-          <w:highlight w:val="white"/>
-          <w:lang w:val="ru-RU"/>
-        </w:rPr>
-        <w:t>снизить</w:t>
+        <w:t>Теперь когда удалось снизить</w:t>
       </w:r>
       <w:r>
         <w:rPr>
@@ -7541,35 +7913,7 @@
           <w:highlight w:val="white"/>
           <w:lang w:val="ru-RU"/>
         </w:rPr>
-        <w:t>з</w:t>
-      </w:r>
-      <w:r>
-        <w:rPr>
-          <w:rFonts w:eastAsia="IBM Plex Sans SemiBold" w:cs="IBM Plex Sans SemiBold" w:ascii="Times New Roman" w:hAnsi="Times New Roman"/>
-          <w:b w:val="false"/>
-          <w:bCs w:val="false"/>
-          <w:i w:val="false"/>
-          <w:iCs w:val="false"/>
-          <w:sz w:val="24"/>
-          <w:szCs w:val="24"/>
-          <w:highlight w:val="white"/>
-          <w:lang w:val="ru-RU"/>
-        </w:rPr>
-        <w:t>анност</w:t>
-      </w:r>
-      <w:r>
-        <w:rPr>
-          <w:rFonts w:eastAsia="IBM Plex Sans SemiBold" w:cs="IBM Plex Sans SemiBold" w:ascii="Times New Roman" w:hAnsi="Times New Roman"/>
-          <w:b w:val="false"/>
-          <w:bCs w:val="false"/>
-          <w:i w:val="false"/>
-          <w:iCs w:val="false"/>
-          <w:sz w:val="24"/>
-          <w:szCs w:val="24"/>
-          <w:highlight w:val="white"/>
-          <w:lang w:val="ru-RU"/>
-        </w:rPr>
-        <w:t>ь</w:t>
+        <w:t>занность</w:t>
       </w:r>
       <w:r>
         <w:rPr>
@@ -8675,16 +9019,7 @@
           <w:szCs w:val="24"/>
           <w:lang w:val="ru-RU"/>
         </w:rPr>
-        <w:t xml:space="preserve">Основные зависимости, которые нужно добавить </w:t>
-      </w:r>
-      <w:r>
-        <w:rPr>
-          <w:rFonts w:ascii="Times New Roman" w:hAnsi="Times New Roman"/>
-          <w:sz w:val="24"/>
-          <w:szCs w:val="24"/>
-          <w:lang w:val="ru-RU"/>
-        </w:rPr>
-        <w:t>указаны на рисунке 20</w:t>
+        <w:t>Основные зависимости, которые нужно добавить указаны на рисунке 20</w:t>
       </w:r>
     </w:p>
     <w:p>
@@ -9814,7 +10149,9 @@
         </w:rPr>
       </w:pPr>
       <w:r>
-        <w:rPr/>
+        <w:rPr>
+          <w:rFonts w:ascii="Times New Roman" w:hAnsi="Times New Roman"/>
+        </w:rPr>
       </w:r>
     </w:p>
     <w:p>
@@ -10498,39 +10835,7 @@
           <w:highlight w:val="white"/>
           <w:lang w:val="ru-RU" w:eastAsia="zh-CN" w:bidi="hi-IN"/>
         </w:rPr>
-        <w:t xml:space="preserve">), который позволить наладить коммуникацию между издателем и подписчиком посредством брокера сообщений, который будет </w:t>
-      </w:r>
-      <w:r>
-        <w:rPr>
-          <w:rFonts w:eastAsia="IBM Plex Sans SemiBold" w:cs="IBM Plex Sans SemiBold" w:ascii="Times New Roman" w:hAnsi="Times New Roman"/>
-          <w:b w:val="false"/>
-          <w:bCs w:val="false"/>
-          <w:i w:val="false"/>
-          <w:iCs w:val="false"/>
-          <w:color w:val="auto"/>
-          <w:kern w:val="0"/>
-          <w:sz w:val="24"/>
-          <w:szCs w:val="24"/>
-          <w:highlight w:val="white"/>
-          <w:lang w:val="ru-RU" w:eastAsia="zh-CN" w:bidi="hi-IN"/>
-        </w:rPr>
-        <w:t>выполнять функцию связующего звена</w:t>
-      </w:r>
-      <w:r>
-        <w:rPr>
-          <w:rFonts w:eastAsia="IBM Plex Sans SemiBold" w:cs="IBM Plex Sans SemiBold" w:ascii="Times New Roman" w:hAnsi="Times New Roman"/>
-          <w:b w:val="false"/>
-          <w:bCs w:val="false"/>
-          <w:i w:val="false"/>
-          <w:iCs w:val="false"/>
-          <w:color w:val="auto"/>
-          <w:kern w:val="0"/>
-          <w:sz w:val="24"/>
-          <w:szCs w:val="24"/>
-          <w:highlight w:val="white"/>
-          <w:lang w:val="ru-RU" w:eastAsia="zh-CN" w:bidi="hi-IN"/>
-        </w:rPr>
-        <w:t xml:space="preserve">. Поскольку издатель, подписчик и брокер используют сетевой протокол, они все могут находится на разных машинах. При работе брокера сообщений в асинхронном режиме, в случае задержки в работе сервиса сообщений, по разным причинам, брокер сообщений будет накапливать запросы и по мере восстановления работы, будет передавать их в сервис уведомлений, таким образом устойчивость системы повысится. </w:t>
+        <w:t xml:space="preserve">), который позволить наладить коммуникацию между издателем и подписчиком посредством брокера сообщений, который будет выполнять функцию связующего звена. Поскольку издатель, подписчик и брокер используют сетевой протокол, они все могут находится на разных машинах. При работе брокера сообщений в асинхронном режиме, в случае задержки в работе сервиса сообщений, по разным причинам, брокер сообщений будет накапливать запросы и по мере восстановления работы, будет передавать их в сервис уведомлений, таким образом устойчивость системы повысится. </w:t>
       </w:r>
     </w:p>
     <w:p>
@@ -10994,40 +11299,7 @@
           <w:szCs w:val="24"/>
           <w:lang w:val="ru-RU" w:eastAsia="zh-CN" w:bidi="hi-IN"/>
         </w:rPr>
-        <w:t>По указанным выше причинам,</w:t>
-      </w:r>
-      <w:r>
-        <w:rPr>
-          <w:rFonts w:eastAsia="IBM Plex Sans" w:cs="IBM Plex Sans" w:ascii="Times New Roman" w:hAnsi="Times New Roman"/>
-          <w:color w:val="auto"/>
-          <w:kern w:val="0"/>
-          <w:sz w:val="24"/>
-          <w:szCs w:val="24"/>
-          <w:lang w:val="ru-RU" w:eastAsia="zh-CN" w:bidi="hi-IN"/>
-        </w:rPr>
-        <w:t xml:space="preserve"> использую зеркало для закачки образа на локальную машину, указываем два порта 5672:5672 для обмена сообщениями и второй порт 15672:15672 для </w:t>
-      </w:r>
-      <w:r>
-        <w:rPr>
-          <w:rFonts w:eastAsia="IBM Plex Sans" w:cs="IBM Plex Sans" w:ascii="Times New Roman" w:hAnsi="Times New Roman"/>
-          <w:color w:val="auto"/>
-          <w:kern w:val="0"/>
-          <w:sz w:val="24"/>
-          <w:szCs w:val="24"/>
-          <w:lang w:val="ru-RU" w:eastAsia="zh-CN" w:bidi="hi-IN"/>
-        </w:rPr>
-        <w:t>взаимодействия с</w:t>
-      </w:r>
-      <w:r>
-        <w:rPr>
-          <w:rFonts w:eastAsia="IBM Plex Sans" w:cs="IBM Plex Sans" w:ascii="Times New Roman" w:hAnsi="Times New Roman"/>
-          <w:color w:val="auto"/>
-          <w:kern w:val="0"/>
-          <w:sz w:val="24"/>
-          <w:szCs w:val="24"/>
-          <w:lang w:val="ru-RU" w:eastAsia="zh-CN" w:bidi="hi-IN"/>
-        </w:rPr>
-        <w:t xml:space="preserve"> </w:t>
+        <w:t xml:space="preserve">По указанным выше причинам, использую зеркало для закачки образа на локальную машину, указываем два порта 5672:5672 для обмена сообщениями и второй порт 15672:15672 для взаимодействия с </w:t>
       </w:r>
       <w:r>
         <w:rPr>
@@ -11209,7 +11481,7 @@
           <w:szCs w:val="24"/>
           <w:lang w:val="ru-RU" w:eastAsia="zh-CN" w:bidi="hi-IN"/>
         </w:rPr>
-        <w:t>обавим ба</w:t>
+        <w:t xml:space="preserve">обавим базовый конфигурационный файл модуля где настроим работу </w:t>
       </w:r>
       <w:r>
         <w:rPr>
@@ -11220,9 +11492,9 @@
           <w:kern w:val="0"/>
           <w:sz w:val="24"/>
           <w:szCs w:val="24"/>
-          <w:lang w:val="ru-RU" w:eastAsia="zh-CN" w:bidi="hi-IN"/>
-        </w:rPr>
-        <w:t>зовы</w:t>
+          <w:lang w:val="en-US" w:eastAsia="zh-CN" w:bidi="hi-IN"/>
+        </w:rPr>
+        <w:t>AMPQ Template</w:t>
       </w:r>
       <w:r>
         <w:rPr>
@@ -11235,7 +11507,7 @@
           <w:szCs w:val="24"/>
           <w:lang w:val="ru-RU" w:eastAsia="zh-CN" w:bidi="hi-IN"/>
         </w:rPr>
-        <w:t>й</w:t>
+        <w:t xml:space="preserve">, конвертера сообщений, а также настроим конфигурацию «слушателя» сообщений. Дополнительно, сообщим приложению, что планируем использовать </w:t>
       </w:r>
       <w:r>
         <w:rPr>
@@ -11246,9 +11518,9 @@
           <w:kern w:val="0"/>
           <w:sz w:val="24"/>
           <w:szCs w:val="24"/>
-          <w:lang w:val="ru-RU" w:eastAsia="zh-CN" w:bidi="hi-IN"/>
-        </w:rPr>
-        <w:t xml:space="preserve"> </w:t>
+          <w:lang w:val="en-US" w:eastAsia="zh-CN" w:bidi="hi-IN"/>
+        </w:rPr>
+        <w:t>jac</w:t>
       </w:r>
       <w:r>
         <w:rPr>
@@ -11261,7 +11533,7 @@
           <w:szCs w:val="24"/>
           <w:lang w:val="ru-RU" w:eastAsia="zh-CN" w:bidi="hi-IN"/>
         </w:rPr>
-        <w:t xml:space="preserve">конфигурационный файл </w:t>
+        <w:t>k</w:t>
       </w:r>
       <w:r>
         <w:rPr>
@@ -11272,126 +11544,9 @@
           <w:kern w:val="0"/>
           <w:sz w:val="24"/>
           <w:szCs w:val="24"/>
-          <w:lang w:val="ru-RU" w:eastAsia="zh-CN" w:bidi="hi-IN"/>
-        </w:rPr>
-        <w:t xml:space="preserve">модуля где настроим работу </w:t>
-      </w:r>
-      <w:r>
-        <w:rPr>
-          <w:rFonts w:eastAsia="IBM Plex Sans" w:cs="IBM Plex Sans" w:ascii="Times New Roman" w:hAnsi="Times New Roman"/>
-          <w:i w:val="false"/>
-          <w:iCs w:val="false"/>
-          <w:color w:val="auto"/>
-          <w:kern w:val="0"/>
-          <w:sz w:val="24"/>
-          <w:szCs w:val="24"/>
           <w:lang w:val="en-US" w:eastAsia="zh-CN" w:bidi="hi-IN"/>
         </w:rPr>
-        <w:t>AMPQ Template</w:t>
-      </w:r>
-      <w:r>
-        <w:rPr>
-          <w:rFonts w:eastAsia="IBM Plex Sans" w:cs="IBM Plex Sans" w:ascii="Times New Roman" w:hAnsi="Times New Roman"/>
-          <w:i w:val="false"/>
-          <w:iCs w:val="false"/>
-          <w:color w:val="auto"/>
-          <w:kern w:val="0"/>
-          <w:sz w:val="24"/>
-          <w:szCs w:val="24"/>
-          <w:lang w:val="ru-RU" w:eastAsia="zh-CN" w:bidi="hi-IN"/>
-        </w:rPr>
-        <w:t>, конвертера сообщений, а также настроим конфигурацию «слушателя» сообщений</w:t>
-      </w:r>
-      <w:r>
-        <w:rPr>
-          <w:rFonts w:eastAsia="IBM Plex Sans" w:cs="IBM Plex Sans" w:ascii="Times New Roman" w:hAnsi="Times New Roman"/>
-          <w:i w:val="false"/>
-          <w:iCs w:val="false"/>
-          <w:color w:val="auto"/>
-          <w:kern w:val="0"/>
-          <w:sz w:val="24"/>
-          <w:szCs w:val="24"/>
-          <w:lang w:val="ru-RU" w:eastAsia="zh-CN" w:bidi="hi-IN"/>
-        </w:rPr>
-        <w:t xml:space="preserve">. </w:t>
-      </w:r>
-      <w:r>
-        <w:rPr>
-          <w:rFonts w:eastAsia="IBM Plex Sans" w:cs="IBM Plex Sans" w:ascii="Times New Roman" w:hAnsi="Times New Roman"/>
-          <w:i w:val="false"/>
-          <w:iCs w:val="false"/>
-          <w:color w:val="auto"/>
-          <w:kern w:val="0"/>
-          <w:sz w:val="24"/>
-          <w:szCs w:val="24"/>
-          <w:lang w:val="ru-RU" w:eastAsia="zh-CN" w:bidi="hi-IN"/>
-        </w:rPr>
-        <w:t>Дополнительно, сообщим приложению, что планируем использовать</w:t>
-      </w:r>
-      <w:r>
-        <w:rPr>
-          <w:rFonts w:eastAsia="IBM Plex Sans" w:cs="IBM Plex Sans" w:ascii="Times New Roman" w:hAnsi="Times New Roman"/>
-          <w:i w:val="false"/>
-          <w:iCs w:val="false"/>
-          <w:color w:val="auto"/>
-          <w:kern w:val="0"/>
-          <w:sz w:val="24"/>
-          <w:szCs w:val="24"/>
-          <w:lang w:val="ru-RU" w:eastAsia="zh-CN" w:bidi="hi-IN"/>
-        </w:rPr>
-        <w:t xml:space="preserve"> </w:t>
-      </w:r>
-      <w:r>
-        <w:rPr>
-          <w:rFonts w:eastAsia="IBM Plex Sans" w:cs="IBM Plex Sans" w:ascii="Times New Roman" w:hAnsi="Times New Roman"/>
-          <w:i w:val="false"/>
-          <w:iCs w:val="false"/>
-          <w:color w:val="auto"/>
-          <w:kern w:val="0"/>
-          <w:sz w:val="24"/>
-          <w:szCs w:val="24"/>
-          <w:lang w:val="en-US" w:eastAsia="zh-CN" w:bidi="hi-IN"/>
-        </w:rPr>
-        <w:t>jac</w:t>
-      </w:r>
-      <w:r>
-        <w:rPr>
-          <w:rFonts w:eastAsia="IBM Plex Sans" w:cs="IBM Plex Sans" w:ascii="Times New Roman" w:hAnsi="Times New Roman"/>
-          <w:i w:val="false"/>
-          <w:iCs w:val="false"/>
-          <w:color w:val="auto"/>
-          <w:kern w:val="0"/>
-          <w:sz w:val="24"/>
-          <w:szCs w:val="24"/>
-          <w:lang w:val="ru-RU" w:eastAsia="zh-CN" w:bidi="hi-IN"/>
-        </w:rPr>
-        <w:t>k</w:t>
-      </w:r>
-      <w:r>
-        <w:rPr>
-          <w:rFonts w:eastAsia="IBM Plex Sans" w:cs="IBM Plex Sans" w:ascii="Times New Roman" w:hAnsi="Times New Roman"/>
-          <w:i w:val="false"/>
-          <w:iCs w:val="false"/>
-          <w:color w:val="auto"/>
-          <w:kern w:val="0"/>
-          <w:sz w:val="24"/>
-          <w:szCs w:val="24"/>
-          <w:lang w:val="en-US" w:eastAsia="zh-CN" w:bidi="hi-IN"/>
-        </w:rPr>
-        <w:t>son</w:t>
-      </w:r>
-      <w:r>
-        <w:rPr>
-          <w:rFonts w:eastAsia="IBM Plex Sans" w:cs="IBM Plex Sans" w:ascii="Times New Roman" w:hAnsi="Times New Roman"/>
-          <w:i w:val="false"/>
-          <w:iCs w:val="false"/>
-          <w:color w:val="auto"/>
-          <w:kern w:val="0"/>
-          <w:sz w:val="24"/>
-          <w:szCs w:val="24"/>
-          <w:lang w:val="en-US" w:eastAsia="zh-CN" w:bidi="hi-IN"/>
-        </w:rPr>
-        <w:t xml:space="preserve"> object </w:t>
+        <w:t xml:space="preserve">son object </w:t>
       </w:r>
       <w:r>
         <w:rPr>
@@ -11678,34 +11833,7 @@
           <w:szCs w:val="24"/>
           <w:lang w:val="ru-RU"/>
         </w:rPr>
-        <w:t xml:space="preserve">бмена или распределения сообщений, а также «очередь», куда доставляются сообщения, для последующей пересылки на подписчика. К одному сервису обмена может подключено несколько очередей с сообщениями, причем каждая очередь должна быть привязана к своему подписчику. </w:t>
-      </w:r>
-      <w:r>
-        <w:rPr>
-          <w:rFonts w:ascii="Times New Roman" w:hAnsi="Times New Roman"/>
-          <w:sz w:val="24"/>
-          <w:szCs w:val="24"/>
-          <w:lang w:val="ru-RU"/>
-        </w:rPr>
-        <w:t xml:space="preserve">Далее создадим простой класс с методом публикации сообщений. </w:t>
-      </w:r>
-      <w:r>
-        <w:rPr>
-          <w:rFonts w:ascii="Times New Roman" w:hAnsi="Times New Roman"/>
-          <w:sz w:val="24"/>
-          <w:szCs w:val="24"/>
-          <w:lang w:val="ru-RU"/>
-        </w:rPr>
-        <w:t xml:space="preserve">На данном этапе можно проверить, работоспособность модуля распределения сообщений и добавляются ли сообщения в очередь. </w:t>
-      </w:r>
-      <w:r>
-        <w:rPr>
-          <w:rFonts w:ascii="Times New Roman" w:hAnsi="Times New Roman"/>
-          <w:sz w:val="24"/>
-          <w:szCs w:val="24"/>
-          <w:lang w:val="ru-RU"/>
-        </w:rPr>
-        <w:t xml:space="preserve">Для этого через интерфейс </w:t>
+        <w:t xml:space="preserve">бмена или распределения сообщений, а также «очередь», куда доставляются сообщения, для последующей пересылки на подписчика. К одному сервису обмена может подключено несколько очередей с сообщениями, причем каждая очередь должна быть привязана к своему подписчику. Далее создадим простой класс с методом публикации сообщений. На данном этапе можно проверить, работоспособность модуля распределения сообщений и добавляются ли сообщения в очередь. Для этого через интерфейс </w:t>
       </w:r>
       <w:r>
         <w:rPr>
@@ -11773,59 +11901,7 @@
           <w:szCs w:val="24"/>
           <w:lang w:val="ru-RU"/>
         </w:rPr>
-        <w:t>(р</w:t>
-      </w:r>
-      <w:r>
-        <w:rPr>
-          <w:rFonts w:ascii="Times New Roman" w:hAnsi="Times New Roman"/>
-          <w:b w:val="false"/>
-          <w:bCs w:val="false"/>
-          <w:i/>
-          <w:iCs/>
-          <w:sz w:val="24"/>
-          <w:szCs w:val="24"/>
-          <w:lang w:val="ru-RU"/>
-        </w:rPr>
-        <w:t>и</w:t>
-      </w:r>
-      <w:r>
-        <w:rPr>
-          <w:rFonts w:ascii="Times New Roman" w:hAnsi="Times New Roman"/>
-          <w:b w:val="false"/>
-          <w:bCs w:val="false"/>
-          <w:i/>
-          <w:iCs/>
-          <w:sz w:val="24"/>
-          <w:szCs w:val="24"/>
-          <w:lang w:val="ru-RU"/>
-        </w:rPr>
-        <w:t>с</w:t>
-      </w:r>
-      <w:r>
-        <w:rPr>
-          <w:rFonts w:ascii="Times New Roman" w:hAnsi="Times New Roman"/>
-          <w:b w:val="false"/>
-          <w:bCs w:val="false"/>
-          <w:i/>
-          <w:iCs/>
-          <w:sz w:val="24"/>
-          <w:szCs w:val="24"/>
-          <w:lang w:val="ru-RU"/>
-        </w:rPr>
-        <w:t>у</w:t>
-      </w:r>
-      <w:r>
-        <w:rPr>
-          <w:rFonts w:ascii="Times New Roman" w:hAnsi="Times New Roman"/>
-          <w:b w:val="false"/>
-          <w:bCs w:val="false"/>
-          <w:i/>
-          <w:iCs/>
-          <w:sz w:val="24"/>
-          <w:szCs w:val="24"/>
-          <w:lang w:val="ru-RU"/>
-        </w:rPr>
-        <w:t>нок 29)</w:t>
+        <w:t>(рисунок 29)</w:t>
       </w:r>
       <w:r>
         <w:rPr>
@@ -12128,16 +12204,7 @@
           <w:szCs w:val="24"/>
           <w:lang w:val="ru-RU"/>
         </w:rPr>
-        <w:t xml:space="preserve">формат. </w:t>
-      </w:r>
-      <w:r>
-        <w:rPr>
-          <w:rFonts w:ascii="Times New Roman" w:hAnsi="Times New Roman"/>
-          <w:sz w:val="24"/>
-          <w:szCs w:val="24"/>
-          <w:lang w:val="ru-RU"/>
-        </w:rPr>
-        <w:t>Сам сервис работает успешно, поэтому далее необходимо добавить функционал обработки сообщений уже непосредственно от основного сервиса «</w:t>
+        <w:t>формат. Сам сервис работает успешно, поэтому далее необходимо добавить функционал обработки сообщений уже непосредственно от основного сервиса «</w:t>
       </w:r>
       <w:r>
         <w:rPr>
@@ -12196,14 +12263,6 @@
           <w:lang w:val="ru-RU"/>
         </w:rPr>
         <w:tab/>
-      </w:r>
-      <w:r>
-        <w:rPr>
-          <w:rFonts w:ascii="Times New Roman" w:hAnsi="Times New Roman"/>
-          <w:sz w:val="24"/>
-          <w:szCs w:val="24"/>
-          <w:lang w:val="ru-RU"/>
-        </w:rPr>
         <w:t>Модуль «</w:t>
       </w:r>
       <w:r>
@@ -12517,18 +12576,7 @@
           <w:szCs w:val="24"/>
           <w:lang w:val="ru-RU"/>
         </w:rPr>
-        <w:t xml:space="preserve">добавим новый класс, функционалом которого будет просматривать очередь сообщений и доставлять эти сообщения. </w:t>
-      </w:r>
-      <w:r>
-        <w:rPr>
-          <w:rFonts w:ascii="Times New Roman" w:hAnsi="Times New Roman"/>
-          <w:i w:val="false"/>
-          <w:iCs w:val="false"/>
-          <w:sz w:val="24"/>
-          <w:szCs w:val="24"/>
-          <w:lang w:val="ru-RU"/>
-        </w:rPr>
-        <w:t xml:space="preserve">В классе будет реализован функционал один метод, аннотацией которого будет </w:t>
+        <w:t xml:space="preserve">добавим новый класс, функционалом которого будет просматривать очередь сообщений и доставлять эти сообщения. В классе будет реализован функционал один метод, аннотацией которого будет </w:t>
       </w:r>
       <w:r>
         <w:rPr>
@@ -12676,18 +12724,7 @@
           <w:szCs w:val="24"/>
           <w:lang w:val="ru-RU"/>
         </w:rPr>
-        <w:t>Р</w:t>
-      </w:r>
-      <w:r>
-        <w:rPr>
-          <w:rFonts w:ascii="Times New Roman" w:hAnsi="Times New Roman"/>
-          <w:i w:val="false"/>
-          <w:iCs w:val="false"/>
-          <w:sz w:val="24"/>
-          <w:szCs w:val="24"/>
-          <w:lang w:val="ru-RU"/>
-        </w:rPr>
-        <w:t>исунок 32</w:t>
+        <w:t>Рисунок 32</w:t>
       </w:r>
     </w:p>
     <w:p>
@@ -12735,18 +12772,7 @@
           <w:szCs w:val="24"/>
           <w:lang w:val="ru-RU"/>
         </w:rPr>
-        <w:t>О</w:t>
-      </w:r>
-      <w:r>
-        <w:rPr>
-          <w:rFonts w:ascii="Times New Roman" w:hAnsi="Times New Roman"/>
-          <w:i w:val="false"/>
-          <w:iCs w:val="false"/>
-          <w:sz w:val="24"/>
-          <w:szCs w:val="24"/>
-          <w:lang w:val="ru-RU"/>
-        </w:rPr>
-        <w:t xml:space="preserve">дной из основных целей данного диплома было сделать один из сервисов асинхронным, тем самым не зависеть от скорости обработки ли, работоспособности ли, самого сервиса. Т.е. даже если сервис не отвечает или время ответа сервиса значительно увеличено, это не должно приводить к ошибкам или простою всего приложения. Воссоздать увеличенное время ответа можно просто перезапустить сервис </w:t>
+        <w:t xml:space="preserve">Одной из основных целей данного диплома было сделать один из сервисов асинхронным, тем самым не зависеть от скорости обработки ли, работоспособности ли, самого сервиса. Т.е. даже если сервис не отвечает или время ответа сервиса значительно увеличено, это не должно приводить к ошибкам или простою всего приложения. Воссоздать увеличенное время ответа можно просто перезапустить сервис </w:t>
       </w:r>
       <w:r>
         <w:rPr>
@@ -12916,18 +12942,7 @@
           <w:szCs w:val="24"/>
           <w:lang w:val="ru-RU"/>
         </w:rPr>
-        <w:t>Р</w:t>
-      </w:r>
-      <w:r>
-        <w:rPr>
-          <w:rFonts w:ascii="Times New Roman" w:hAnsi="Times New Roman"/>
-          <w:i w:val="false"/>
-          <w:iCs w:val="false"/>
-          <w:sz w:val="24"/>
-          <w:szCs w:val="24"/>
-          <w:lang w:val="ru-RU"/>
-        </w:rPr>
-        <w:t>исунок 33</w:t>
+        <w:t>Рисунок 33</w:t>
       </w:r>
     </w:p>
     <w:p>
@@ -13044,18 +13059,7 @@
           <w:szCs w:val="24"/>
           <w:lang w:val="ru-RU"/>
         </w:rPr>
-        <w:t>Р</w:t>
-      </w:r>
-      <w:r>
-        <w:rPr>
-          <w:rFonts w:ascii="Times New Roman" w:hAnsi="Times New Roman"/>
-          <w:i w:val="false"/>
-          <w:iCs w:val="false"/>
-          <w:sz w:val="24"/>
-          <w:szCs w:val="24"/>
-          <w:lang w:val="ru-RU"/>
-        </w:rPr>
-        <w:t>исунок 34</w:t>
+        <w:t>Рисунок 34</w:t>
       </w:r>
     </w:p>
     <w:p>
@@ -13137,7 +13141,7 @@
           <w:szCs w:val="24"/>
           <w:lang w:val="ru-RU"/>
         </w:rPr>
-        <w:t>корректно обработаны и добавлены в базу данных.</w:t>
+        <w:t>корректно обработаны и добавлены в базу данных Рисунок 35.</w:t>
       </w:r>
     </w:p>
     <w:p>
@@ -13159,18 +13163,7 @@
           <w:szCs w:val="24"/>
           <w:lang w:val="ru-RU"/>
         </w:rPr>
-        <w:t>Р</w:t>
-      </w:r>
-      <w:r>
-        <w:rPr>
-          <w:rFonts w:ascii="Times New Roman" w:hAnsi="Times New Roman"/>
-          <w:i w:val="false"/>
-          <w:iCs w:val="false"/>
-          <w:sz w:val="24"/>
-          <w:szCs w:val="24"/>
-          <w:lang w:val="ru-RU"/>
-        </w:rPr>
-        <w:t>исунок 35</w:t>
+        <w:t>Рисунок 35</w:t>
       </w:r>
     </w:p>
     <w:p>
@@ -13264,8 +13257,19 @@
           <w:u w:val="none"/>
           <w:lang w:val="ru-RU"/>
         </w:rPr>
-        <w:t xml:space="preserve">направляет запрос </w:t>
-      </w:r>
+        <w:t>направляет запрос и на сервис уведомлений, который имитирует работу службы уведомлений, при замедлении которой основной функционал должен работать, поэтому данный сервис работает в асинхронном режиме при помощи брокера сообщений.</w:t>
+      </w:r>
+    </w:p>
+    <w:p>
+      <w:pPr>
+        <w:pStyle w:val="Normal1"/>
+        <w:spacing w:lineRule="auto" w:line="360"/>
+        <w:jc w:val="left"/>
+        <w:rPr>
+          <w:rFonts w:ascii="Times New Roman" w:hAnsi="Times New Roman"/>
+          <w:lang w:val="en-US"/>
+        </w:rPr>
+      </w:pPr>
       <w:r>
         <w:rPr>
           <w:rFonts w:ascii="Times New Roman" w:hAnsi="Times New Roman"/>
@@ -13274,10 +13278,25 @@
           <w:sz w:val="24"/>
           <w:szCs w:val="24"/>
           <w:u w:val="none"/>
-          <w:lang w:val="ru-RU"/>
-        </w:rPr>
-        <w:t>и</w:t>
-      </w:r>
+          <w:lang w:val="en-US"/>
+        </w:rPr>
+        <w:t xml:space="preserve">GitHub: </w:t>
+      </w:r>
+      <w:hyperlink r:id="rId50">
+        <w:r>
+          <w:rPr>
+            <w:rStyle w:val="Hyperlink"/>
+            <w:rFonts w:ascii="Times New Roman" w:hAnsi="Times New Roman"/>
+            <w:i w:val="false"/>
+            <w:iCs w:val="false"/>
+            <w:sz w:val="24"/>
+            <w:szCs w:val="24"/>
+            <w:u w:val="none"/>
+            <w:lang w:val="en-US"/>
+          </w:rPr>
+          <w:t>commit a921d58</w:t>
+        </w:r>
+      </w:hyperlink>
       <w:r>
         <w:rPr>
           <w:rFonts w:ascii="Times New Roman" w:hAnsi="Times New Roman"/>
@@ -13286,69 +13305,1355 @@
           <w:sz w:val="24"/>
           <w:szCs w:val="24"/>
           <w:u w:val="none"/>
-          <w:lang w:val="ru-RU"/>
-        </w:rPr>
-        <w:t xml:space="preserve"> на сервис уведомлений, который </w:t>
-      </w:r>
-      <w:r>
-        <w:rPr>
-          <w:rFonts w:ascii="Times New Roman" w:hAnsi="Times New Roman"/>
-          <w:i w:val="false"/>
-          <w:iCs w:val="false"/>
-          <w:sz w:val="24"/>
-          <w:szCs w:val="24"/>
-          <w:u w:val="none"/>
-          <w:lang w:val="ru-RU"/>
-        </w:rPr>
-        <w:t>имитирует работу службы уведомлений, при замедлении которой основной функционал должен работать, поэтому данный сервис работает в асинхронном режиме при помощи брокера сообщений.</w:t>
-      </w:r>
-    </w:p>
-    <w:p>
-      <w:pPr>
-        <w:pStyle w:val="Normal1"/>
-        <w:spacing w:lineRule="auto" w:line="360"/>
-        <w:rPr>
-          <w:rFonts w:ascii="Times New Roman" w:hAnsi="Times New Roman"/>
-          <w:lang w:val="en-US"/>
-        </w:rPr>
-      </w:pPr>
-      <w:r>
-        <w:rPr>
-          <w:rFonts w:ascii="Times New Roman" w:hAnsi="Times New Roman"/>
-          <w:lang w:val="en-US"/>
-        </w:rPr>
-      </w:r>
-    </w:p>
-    <w:p>
-      <w:pPr>
-        <w:pStyle w:val="Normal1"/>
-        <w:spacing w:lineRule="auto" w:line="360"/>
-        <w:rPr>
-          <w:rFonts w:ascii="Times New Roman" w:hAnsi="Times New Roman"/>
-          <w:lang w:val="en-US"/>
-        </w:rPr>
-      </w:pPr>
-      <w:r>
-        <w:rPr>
-          <w:rFonts w:ascii="Times New Roman" w:hAnsi="Times New Roman"/>
-          <w:lang w:val="en-US"/>
-        </w:rPr>
-      </w:r>
-    </w:p>
-    <w:p>
-      <w:pPr>
-        <w:pStyle w:val="Normal1"/>
-        <w:spacing w:lineRule="auto" w:line="360"/>
-        <w:rPr>
-          <w:rFonts w:ascii="Times New Roman" w:hAnsi="Times New Roman"/>
-          <w:lang w:val="en-US"/>
-        </w:rPr>
-      </w:pPr>
-      <w:r>
-        <w:rPr>
-          <w:rFonts w:ascii="Times New Roman" w:hAnsi="Times New Roman"/>
-          <w:lang w:val="en-US"/>
-        </w:rPr>
+          <w:lang w:val="en-US"/>
+        </w:rPr>
+        <w:t xml:space="preserve"> </w:t>
+        <w:br/>
+        <w:br/>
+      </w:r>
+      <w:r>
+        <w:br w:type="page"/>
+      </w:r>
+    </w:p>
+    <w:p>
+      <w:pPr>
+        <w:pStyle w:val="Normal1"/>
+        <w:spacing w:lineRule="auto" w:line="360"/>
+        <w:jc w:val="left"/>
+        <w:rPr>
+          <w:rFonts w:ascii="Times New Roman" w:hAnsi="Times New Roman"/>
+          <w:lang w:val="en-US"/>
+        </w:rPr>
+      </w:pPr>
+      <w:r>
+        <w:rPr>
+          <w:rFonts w:eastAsia="IBM Plex Sans SemiBold" w:cs="IBM Plex Sans SemiBold" w:ascii="Times New Roman" w:hAnsi="Times New Roman"/>
+          <w:b/>
+          <w:bCs/>
+          <w:sz w:val="44"/>
+          <w:szCs w:val="44"/>
+          <w:lang w:val="ru-RU"/>
+        </w:rPr>
+        <w:t xml:space="preserve">Глава </w:t>
+      </w:r>
+      <w:r>
+        <w:rPr>
+          <w:rFonts w:eastAsia="IBM Plex Sans SemiBold" w:cs="IBM Plex Sans SemiBold" w:ascii="Times New Roman" w:hAnsi="Times New Roman"/>
+          <w:b/>
+          <w:bCs/>
+          <w:sz w:val="44"/>
+          <w:szCs w:val="44"/>
+          <w:lang w:val="en-US"/>
+        </w:rPr>
+        <w:t>3</w:t>
+      </w:r>
+      <w:r>
+        <w:rPr>
+          <w:rFonts w:eastAsia="IBM Plex Sans SemiBold" w:cs="IBM Plex Sans SemiBold" w:ascii="Times New Roman" w:hAnsi="Times New Roman"/>
+          <w:b/>
+          <w:bCs/>
+          <w:sz w:val="44"/>
+          <w:szCs w:val="44"/>
+          <w:lang w:val="ru-RU"/>
+        </w:rPr>
+        <w:t xml:space="preserve">. </w:t>
+      </w:r>
+      <w:r>
+        <w:rPr>
+          <w:rFonts w:eastAsia="IBM Plex Sans SemiBold" w:cs="IBM Plex Sans SemiBold" w:ascii="Times New Roman" w:hAnsi="Times New Roman"/>
+          <w:b/>
+          <w:bCs/>
+          <w:sz w:val="44"/>
+          <w:szCs w:val="44"/>
+          <w:lang w:val="ru-RU"/>
+        </w:rPr>
+        <w:t>Сборка проекта</w:t>
+      </w:r>
+    </w:p>
+    <w:p>
+      <w:pPr>
+        <w:pStyle w:val="Normal1"/>
+        <w:spacing w:lineRule="auto" w:line="360"/>
+        <w:rPr>
+          <w:rFonts w:ascii="Times New Roman" w:hAnsi="Times New Roman"/>
+        </w:rPr>
+      </w:pPr>
+      <w:r>
+        <w:rPr>
+          <w:rFonts w:eastAsia="IBM Plex Sans SemiBold" w:cs="IBM Plex Sans SemiBold" w:ascii="Times New Roman" w:hAnsi="Times New Roman"/>
+          <w:b/>
+          <w:bCs/>
+          <w:sz w:val="28"/>
+          <w:szCs w:val="28"/>
+          <w:lang w:val="en-US"/>
+        </w:rPr>
+        <w:t>3</w:t>
+      </w:r>
+      <w:r>
+        <w:rPr>
+          <w:rFonts w:eastAsia="IBM Plex Sans SemiBold" w:cs="IBM Plex Sans SemiBold" w:ascii="Times New Roman" w:hAnsi="Times New Roman"/>
+          <w:b/>
+          <w:bCs/>
+          <w:sz w:val="28"/>
+          <w:szCs w:val="28"/>
+        </w:rPr>
+        <w:t xml:space="preserve">.1 </w:t>
+      </w:r>
+      <w:r>
+        <w:rPr>
+          <w:rFonts w:eastAsia="IBM Plex Sans SemiBold" w:cs="IBM Plex Sans SemiBold" w:ascii="Times New Roman" w:hAnsi="Times New Roman"/>
+          <w:b/>
+          <w:bCs/>
+          <w:sz w:val="28"/>
+          <w:szCs w:val="28"/>
+        </w:rPr>
+        <w:t xml:space="preserve">Сборка проекта с использованием </w:t>
+      </w:r>
+      <w:r>
+        <w:rPr>
+          <w:rFonts w:eastAsia="IBM Plex Sans SemiBold" w:cs="IBM Plex Sans SemiBold" w:ascii="Times New Roman" w:hAnsi="Times New Roman"/>
+          <w:b/>
+          <w:bCs/>
+          <w:sz w:val="28"/>
+          <w:szCs w:val="28"/>
+          <w:lang w:val="en-US"/>
+        </w:rPr>
+        <w:t xml:space="preserve">Maven Compiler Plugin / </w:t>
+      </w:r>
+      <w:r>
+        <w:rPr>
+          <w:rFonts w:eastAsia="IBM Plex Sans SemiBold" w:cs="IBM Plex Sans SemiBold" w:ascii="Times New Roman" w:hAnsi="Times New Roman"/>
+          <w:b/>
+          <w:bCs/>
+          <w:sz w:val="28"/>
+          <w:szCs w:val="28"/>
+          <w:lang w:val="en-US"/>
+        </w:rPr>
+        <w:t>Spring boot maven plugin</w:t>
+      </w:r>
+    </w:p>
+    <w:p>
+      <w:pPr>
+        <w:pStyle w:val="Normal1"/>
+        <w:spacing w:lineRule="auto" w:line="360"/>
+        <w:rPr>
+          <w:rFonts w:ascii="Times New Roman" w:hAnsi="Times New Roman"/>
+          <w:b w:val="false"/>
+          <w:bCs w:val="false"/>
+          <w:sz w:val="24"/>
+          <w:szCs w:val="24"/>
+        </w:rPr>
+      </w:pPr>
+      <w:r>
+        <w:rPr>
+          <w:rFonts w:eastAsia="IBM Plex Sans SemiBold" w:cs="IBM Plex Sans SemiBold" w:ascii="Times New Roman" w:hAnsi="Times New Roman"/>
+          <w:b w:val="false"/>
+          <w:bCs w:val="false"/>
+          <w:sz w:val="24"/>
+          <w:szCs w:val="24"/>
+          <w:lang w:val="en-US"/>
+        </w:rPr>
+        <w:tab/>
+      </w:r>
+      <w:r>
+        <w:rPr>
+          <w:rFonts w:eastAsia="IBM Plex Sans SemiBold" w:cs="IBM Plex Sans SemiBold" w:ascii="Times New Roman" w:hAnsi="Times New Roman"/>
+          <w:b w:val="false"/>
+          <w:bCs w:val="false"/>
+          <w:sz w:val="24"/>
+          <w:szCs w:val="24"/>
+          <w:lang w:val="ru-RU"/>
+        </w:rPr>
+        <w:t xml:space="preserve">В данной части проект будет собран в </w:t>
+      </w:r>
+      <w:r>
+        <w:rPr>
+          <w:rFonts w:eastAsia="IBM Plex Sans SemiBold" w:cs="IBM Plex Sans SemiBold" w:ascii="Times New Roman" w:hAnsi="Times New Roman"/>
+          <w:b w:val="false"/>
+          <w:bCs w:val="false"/>
+          <w:sz w:val="24"/>
+          <w:szCs w:val="24"/>
+          <w:lang w:val="en-US"/>
+        </w:rPr>
+        <w:t xml:space="preserve">jar </w:t>
+      </w:r>
+      <w:r>
+        <w:rPr>
+          <w:rFonts w:eastAsia="IBM Plex Sans SemiBold" w:cs="IBM Plex Sans SemiBold" w:ascii="Times New Roman" w:hAnsi="Times New Roman"/>
+          <w:b w:val="false"/>
+          <w:bCs w:val="false"/>
+          <w:sz w:val="24"/>
+          <w:szCs w:val="24"/>
+          <w:lang w:val="ru-RU"/>
+        </w:rPr>
+        <w:t xml:space="preserve">файлы, которые можно будет запустить. </w:t>
+      </w:r>
+      <w:r>
+        <w:rPr>
+          <w:rFonts w:eastAsia="IBM Plex Sans SemiBold" w:cs="IBM Plex Sans SemiBold" w:ascii="Times New Roman" w:hAnsi="Times New Roman"/>
+          <w:b w:val="false"/>
+          <w:bCs w:val="false"/>
+          <w:sz w:val="24"/>
+          <w:szCs w:val="24"/>
+          <w:lang w:val="ru-RU"/>
+        </w:rPr>
+        <w:t xml:space="preserve">В родительский </w:t>
+      </w:r>
+      <w:r>
+        <w:rPr>
+          <w:rFonts w:eastAsia="IBM Plex Sans SemiBold" w:cs="IBM Plex Sans SemiBold" w:ascii="Times New Roman" w:hAnsi="Times New Roman"/>
+          <w:b w:val="false"/>
+          <w:bCs w:val="false"/>
+          <w:sz w:val="24"/>
+          <w:szCs w:val="24"/>
+          <w:lang w:val="en-US"/>
+        </w:rPr>
+        <w:t xml:space="preserve">pom </w:t>
+      </w:r>
+      <w:r>
+        <w:rPr>
+          <w:rFonts w:eastAsia="IBM Plex Sans SemiBold" w:cs="IBM Plex Sans SemiBold" w:ascii="Times New Roman" w:hAnsi="Times New Roman"/>
+          <w:b w:val="false"/>
+          <w:bCs w:val="false"/>
+          <w:sz w:val="24"/>
+          <w:szCs w:val="24"/>
+          <w:lang w:val="ru-RU"/>
+        </w:rPr>
+        <w:t xml:space="preserve">файл проекта добавим </w:t>
+      </w:r>
+      <w:r>
+        <w:rPr>
+          <w:rFonts w:eastAsia="IBM Plex Sans SemiBold" w:cs="IBM Plex Sans SemiBold" w:ascii="Times New Roman" w:hAnsi="Times New Roman"/>
+          <w:b w:val="false"/>
+          <w:bCs w:val="false"/>
+          <w:sz w:val="24"/>
+          <w:szCs w:val="24"/>
+          <w:lang w:val="en-US"/>
+        </w:rPr>
+        <w:t xml:space="preserve">plugin </w:t>
+      </w:r>
+      <w:r>
+        <w:rPr>
+          <w:rFonts w:eastAsia="IBM Plex Sans SemiBold" w:cs="IBM Plex Sans SemiBold" w:ascii="Times New Roman" w:hAnsi="Times New Roman"/>
+          <w:b w:val="false"/>
+          <w:bCs w:val="false"/>
+          <w:i/>
+          <w:iCs/>
+          <w:sz w:val="24"/>
+          <w:szCs w:val="24"/>
+          <w:lang w:val="en-US"/>
+        </w:rPr>
+        <w:t xml:space="preserve">Maven compiler plugin </w:t>
+      </w:r>
+      <w:r>
+        <w:rPr>
+          <w:rFonts w:eastAsia="IBM Plex Sans SemiBold" w:cs="IBM Plex Sans SemiBold" w:ascii="Times New Roman" w:hAnsi="Times New Roman"/>
+          <w:b w:val="false"/>
+          <w:bCs w:val="false"/>
+          <w:i w:val="false"/>
+          <w:iCs w:val="false"/>
+          <w:sz w:val="24"/>
+          <w:szCs w:val="24"/>
+          <w:lang w:val="ru-RU"/>
+        </w:rPr>
+        <w:t xml:space="preserve">и настроим версию языка для сборки. Укажем 17 версию. Для проверки работы упаковщика </w:t>
+      </w:r>
+      <w:r>
+        <w:rPr>
+          <w:rFonts w:eastAsia="IBM Plex Sans SemiBold" w:cs="IBM Plex Sans SemiBold" w:ascii="Times New Roman" w:hAnsi="Times New Roman"/>
+          <w:b w:val="false"/>
+          <w:bCs w:val="false"/>
+          <w:i w:val="false"/>
+          <w:iCs w:val="false"/>
+          <w:sz w:val="24"/>
+          <w:szCs w:val="24"/>
+          <w:lang w:val="ru-RU"/>
+        </w:rPr>
+        <w:t>и сборки обычных модулей</w:t>
+      </w:r>
+      <w:r>
+        <w:rPr>
+          <w:rFonts w:eastAsia="IBM Plex Sans SemiBold" w:cs="IBM Plex Sans SemiBold" w:ascii="Times New Roman" w:hAnsi="Times New Roman"/>
+          <w:b w:val="false"/>
+          <w:bCs w:val="false"/>
+          <w:i w:val="false"/>
+          <w:iCs w:val="false"/>
+          <w:sz w:val="24"/>
+          <w:szCs w:val="24"/>
+          <w:lang w:val="ru-RU"/>
+        </w:rPr>
+        <w:t xml:space="preserve">, соберем 2 </w:t>
+      </w:r>
+      <w:r>
+        <w:rPr>
+          <w:rFonts w:eastAsia="IBM Plex Sans SemiBold" w:cs="IBM Plex Sans SemiBold" w:ascii="Times New Roman" w:hAnsi="Times New Roman"/>
+          <w:b w:val="false"/>
+          <w:bCs w:val="false"/>
+          <w:i w:val="false"/>
+          <w:iCs w:val="false"/>
+          <w:sz w:val="24"/>
+          <w:szCs w:val="24"/>
+          <w:lang w:val="en-US"/>
+        </w:rPr>
+        <w:t xml:space="preserve">jar </w:t>
+      </w:r>
+      <w:r>
+        <w:rPr>
+          <w:rFonts w:eastAsia="IBM Plex Sans SemiBold" w:cs="IBM Plex Sans SemiBold" w:ascii="Times New Roman" w:hAnsi="Times New Roman"/>
+          <w:b w:val="false"/>
+          <w:bCs w:val="false"/>
+          <w:i w:val="false"/>
+          <w:iCs w:val="false"/>
+          <w:sz w:val="24"/>
+          <w:szCs w:val="24"/>
+          <w:lang w:val="ru-RU"/>
+        </w:rPr>
+        <w:t xml:space="preserve">файла для модулей </w:t>
+      </w:r>
+      <w:r>
+        <w:rPr>
+          <w:rFonts w:eastAsia="IBM Plex Sans SemiBold" w:cs="IBM Plex Sans SemiBold" w:ascii="Times New Roman" w:hAnsi="Times New Roman"/>
+          <w:b w:val="false"/>
+          <w:bCs w:val="false"/>
+          <w:i/>
+          <w:iCs/>
+          <w:sz w:val="24"/>
+          <w:szCs w:val="24"/>
+          <w:lang w:val="en-US"/>
+        </w:rPr>
+        <w:t xml:space="preserve">clients-open-feign </w:t>
+      </w:r>
+      <w:r>
+        <w:rPr>
+          <w:rFonts w:eastAsia="IBM Plex Sans SemiBold" w:cs="IBM Plex Sans SemiBold" w:ascii="Times New Roman" w:hAnsi="Times New Roman"/>
+          <w:b w:val="false"/>
+          <w:bCs w:val="false"/>
+          <w:i w:val="false"/>
+          <w:iCs w:val="false"/>
+          <w:sz w:val="24"/>
+          <w:szCs w:val="24"/>
+          <w:lang w:val="ru-RU"/>
+        </w:rPr>
+        <w:t xml:space="preserve">и </w:t>
+      </w:r>
+      <w:r>
+        <w:rPr>
+          <w:rFonts w:eastAsia="IBM Plex Sans SemiBold" w:cs="IBM Plex Sans SemiBold" w:ascii="Times New Roman" w:hAnsi="Times New Roman"/>
+          <w:b w:val="false"/>
+          <w:bCs w:val="false"/>
+          <w:i/>
+          <w:iCs/>
+          <w:sz w:val="24"/>
+          <w:szCs w:val="24"/>
+          <w:lang w:val="en-US"/>
+        </w:rPr>
+        <w:t xml:space="preserve">amqp. </w:t>
+      </w:r>
+      <w:r>
+        <w:rPr>
+          <w:rFonts w:eastAsia="IBM Plex Sans SemiBold" w:cs="IBM Plex Sans SemiBold" w:ascii="Times New Roman" w:hAnsi="Times New Roman"/>
+          <w:b w:val="false"/>
+          <w:bCs w:val="false"/>
+          <w:i w:val="false"/>
+          <w:iCs w:val="false"/>
+          <w:sz w:val="24"/>
+          <w:szCs w:val="24"/>
+          <w:lang w:val="ru-RU"/>
+        </w:rPr>
+        <w:t xml:space="preserve">Для этого сначала запросим очистку командой </w:t>
+      </w:r>
+      <w:r>
+        <w:rPr>
+          <w:rFonts w:eastAsia="IBM Plex Sans SemiBold" w:cs="IBM Plex Sans SemiBold" w:ascii="Times New Roman" w:hAnsi="Times New Roman"/>
+          <w:b w:val="false"/>
+          <w:bCs w:val="false"/>
+          <w:i/>
+          <w:iCs/>
+          <w:sz w:val="24"/>
+          <w:szCs w:val="24"/>
+          <w:lang w:val="en-US"/>
+        </w:rPr>
+        <w:t xml:space="preserve">clean </w:t>
+      </w:r>
+      <w:r>
+        <w:rPr>
+          <w:rFonts w:eastAsia="IBM Plex Sans SemiBold" w:cs="IBM Plex Sans SemiBold" w:ascii="Times New Roman" w:hAnsi="Times New Roman"/>
+          <w:b w:val="false"/>
+          <w:bCs w:val="false"/>
+          <w:i w:val="false"/>
+          <w:iCs w:val="false"/>
+          <w:sz w:val="24"/>
+          <w:szCs w:val="24"/>
+          <w:lang w:val="ru-RU"/>
+        </w:rPr>
+        <w:t xml:space="preserve">далее скомпилируем модуль и потом командой </w:t>
+      </w:r>
+      <w:r>
+        <w:rPr>
+          <w:rFonts w:eastAsia="IBM Plex Sans SemiBold" w:cs="IBM Plex Sans SemiBold" w:ascii="Times New Roman" w:hAnsi="Times New Roman"/>
+          <w:b w:val="false"/>
+          <w:bCs w:val="false"/>
+          <w:i/>
+          <w:iCs/>
+          <w:sz w:val="24"/>
+          <w:szCs w:val="24"/>
+          <w:lang w:val="en-US"/>
+        </w:rPr>
+        <w:t xml:space="preserve">mvn package </w:t>
+      </w:r>
+      <w:r>
+        <w:rPr>
+          <w:rFonts w:eastAsia="IBM Plex Sans SemiBold" w:cs="IBM Plex Sans SemiBold" w:ascii="Times New Roman" w:hAnsi="Times New Roman"/>
+          <w:b w:val="false"/>
+          <w:bCs w:val="false"/>
+          <w:i w:val="false"/>
+          <w:iCs w:val="false"/>
+          <w:sz w:val="24"/>
+          <w:szCs w:val="24"/>
+          <w:lang w:val="ru-RU"/>
+        </w:rPr>
+        <w:t xml:space="preserve">получим </w:t>
+      </w:r>
+      <w:r>
+        <w:rPr>
+          <w:rFonts w:eastAsia="IBM Plex Sans SemiBold" w:cs="IBM Plex Sans SemiBold" w:ascii="Times New Roman" w:hAnsi="Times New Roman"/>
+          <w:b w:val="false"/>
+          <w:bCs w:val="false"/>
+          <w:i w:val="false"/>
+          <w:iCs w:val="false"/>
+          <w:sz w:val="24"/>
+          <w:szCs w:val="24"/>
+          <w:lang w:val="en-US"/>
+        </w:rPr>
+        <w:t xml:space="preserve">jar </w:t>
+      </w:r>
+      <w:r>
+        <w:rPr>
+          <w:rFonts w:eastAsia="IBM Plex Sans SemiBold" w:cs="IBM Plex Sans SemiBold" w:ascii="Times New Roman" w:hAnsi="Times New Roman"/>
+          <w:b w:val="false"/>
+          <w:bCs w:val="false"/>
+          <w:i w:val="false"/>
+          <w:iCs w:val="false"/>
+          <w:sz w:val="24"/>
+          <w:szCs w:val="24"/>
+          <w:lang w:val="ru-RU"/>
+        </w:rPr>
+        <w:t xml:space="preserve">файлы </w:t>
+      </w:r>
+      <w:r>
+        <w:rPr>
+          <w:rFonts w:eastAsia="IBM Plex Sans SemiBold" w:cs="IBM Plex Sans SemiBold" w:ascii="Times New Roman" w:hAnsi="Times New Roman"/>
+          <w:b w:val="false"/>
+          <w:bCs w:val="false"/>
+          <w:i w:val="false"/>
+          <w:iCs w:val="false"/>
+          <w:sz w:val="24"/>
+          <w:szCs w:val="24"/>
+          <w:lang w:val="ru-RU"/>
+        </w:rPr>
+        <w:t>для каждого из модулей</w:t>
+      </w:r>
+      <w:r>
+        <w:rPr>
+          <w:rFonts w:eastAsia="IBM Plex Sans SemiBold" w:cs="IBM Plex Sans SemiBold" w:ascii="Times New Roman" w:hAnsi="Times New Roman"/>
+          <w:b w:val="false"/>
+          <w:bCs w:val="false"/>
+          <w:i w:val="false"/>
+          <w:iCs w:val="false"/>
+          <w:sz w:val="24"/>
+          <w:szCs w:val="24"/>
+          <w:lang w:val="ru-RU"/>
+        </w:rPr>
+        <w:t xml:space="preserve">. </w:t>
+      </w:r>
+    </w:p>
+    <w:p>
+      <w:pPr>
+        <w:pStyle w:val="Normal1"/>
+        <w:spacing w:lineRule="auto" w:line="360"/>
+        <w:rPr>
+          <w:rFonts w:ascii="Times New Roman" w:hAnsi="Times New Roman"/>
+          <w:b w:val="false"/>
+          <w:bCs w:val="false"/>
+          <w:sz w:val="24"/>
+          <w:szCs w:val="24"/>
+        </w:rPr>
+      </w:pPr>
+      <w:r>
+        <w:rPr>
+          <w:rFonts w:eastAsia="IBM Plex Sans SemiBold" w:cs="IBM Plex Sans SemiBold" w:ascii="Times New Roman" w:hAnsi="Times New Roman"/>
+          <w:b w:val="false"/>
+          <w:bCs w:val="false"/>
+          <w:i w:val="false"/>
+          <w:iCs w:val="false"/>
+          <w:sz w:val="24"/>
+          <w:szCs w:val="24"/>
+          <w:lang w:val="ru-RU"/>
+        </w:rPr>
+        <w:t xml:space="preserve">Поскольку остальные модули являются микросервисами </w:t>
+      </w:r>
+      <w:r>
+        <w:rPr>
+          <w:rFonts w:eastAsia="IBM Plex Sans SemiBold" w:cs="IBM Plex Sans SemiBold" w:ascii="Times New Roman" w:hAnsi="Times New Roman"/>
+          <w:b w:val="false"/>
+          <w:bCs w:val="false"/>
+          <w:i w:val="false"/>
+          <w:iCs w:val="false"/>
+          <w:sz w:val="24"/>
+          <w:szCs w:val="24"/>
+          <w:lang w:val="en-US"/>
+        </w:rPr>
+        <w:t xml:space="preserve">Spring, </w:t>
+      </w:r>
+      <w:r>
+        <w:rPr>
+          <w:rFonts w:eastAsia="IBM Plex Sans SemiBold" w:cs="IBM Plex Sans SemiBold" w:ascii="Times New Roman" w:hAnsi="Times New Roman"/>
+          <w:b w:val="false"/>
+          <w:bCs w:val="false"/>
+          <w:i w:val="false"/>
+          <w:iCs w:val="false"/>
+          <w:sz w:val="24"/>
+          <w:szCs w:val="24"/>
+          <w:lang w:val="ru-RU"/>
+        </w:rPr>
+        <w:t xml:space="preserve">их сборку сделаем с помощью </w:t>
+      </w:r>
+      <w:r>
+        <w:rPr>
+          <w:rFonts w:eastAsia="IBM Plex Sans SemiBold" w:cs="IBM Plex Sans SemiBold" w:ascii="Times New Roman" w:hAnsi="Times New Roman"/>
+          <w:b w:val="false"/>
+          <w:bCs w:val="false"/>
+          <w:i w:val="false"/>
+          <w:iCs w:val="false"/>
+          <w:sz w:val="24"/>
+          <w:szCs w:val="24"/>
+          <w:lang w:val="en-US"/>
+        </w:rPr>
+        <w:t xml:space="preserve">Spring boot maven plugin, </w:t>
+      </w:r>
+      <w:r>
+        <w:rPr>
+          <w:rFonts w:eastAsia="IBM Plex Sans SemiBold" w:cs="IBM Plex Sans SemiBold" w:ascii="Times New Roman" w:hAnsi="Times New Roman"/>
+          <w:b w:val="false"/>
+          <w:bCs w:val="false"/>
+          <w:i w:val="false"/>
+          <w:iCs w:val="false"/>
+          <w:sz w:val="24"/>
+          <w:szCs w:val="24"/>
+          <w:lang w:val="ru-RU"/>
+        </w:rPr>
+        <w:t xml:space="preserve">который уже подключен к родительскому </w:t>
+      </w:r>
+      <w:r>
+        <w:rPr>
+          <w:rFonts w:eastAsia="IBM Plex Sans SemiBold" w:cs="IBM Plex Sans SemiBold" w:ascii="Times New Roman" w:hAnsi="Times New Roman"/>
+          <w:b w:val="false"/>
+          <w:bCs w:val="false"/>
+          <w:i w:val="false"/>
+          <w:iCs w:val="false"/>
+          <w:sz w:val="24"/>
+          <w:szCs w:val="24"/>
+          <w:lang w:val="en-US"/>
+        </w:rPr>
+        <w:t xml:space="preserve">pom </w:t>
+      </w:r>
+      <w:r>
+        <w:rPr>
+          <w:rFonts w:eastAsia="IBM Plex Sans SemiBold" w:cs="IBM Plex Sans SemiBold" w:ascii="Times New Roman" w:hAnsi="Times New Roman"/>
+          <w:b w:val="false"/>
+          <w:bCs w:val="false"/>
+          <w:i w:val="false"/>
+          <w:iCs w:val="false"/>
+          <w:sz w:val="24"/>
+          <w:szCs w:val="24"/>
+          <w:lang w:val="ru-RU"/>
+        </w:rPr>
+        <w:t xml:space="preserve">файлу, для того что бы микросервисное приложение работало корректно. Для настройки сборки с помощью этого плагина, укажем выполнение сборки как </w:t>
+      </w:r>
+      <w:r>
+        <w:rPr>
+          <w:rFonts w:eastAsia="IBM Plex Sans SemiBold" w:cs="IBM Plex Sans SemiBold" w:ascii="Times New Roman" w:hAnsi="Times New Roman"/>
+          <w:b w:val="false"/>
+          <w:bCs w:val="false"/>
+          <w:i/>
+          <w:iCs/>
+          <w:sz w:val="24"/>
+          <w:szCs w:val="24"/>
+          <w:lang w:val="en-US"/>
+        </w:rPr>
+        <w:t>repackage</w:t>
+      </w:r>
+      <w:r>
+        <w:rPr>
+          <w:rFonts w:eastAsia="IBM Plex Sans SemiBold" w:cs="IBM Plex Sans SemiBold" w:ascii="Times New Roman" w:hAnsi="Times New Roman"/>
+          <w:b w:val="false"/>
+          <w:bCs w:val="false"/>
+          <w:i w:val="false"/>
+          <w:iCs w:val="false"/>
+          <w:sz w:val="24"/>
+          <w:szCs w:val="24"/>
+          <w:lang w:val="en-US"/>
+        </w:rPr>
+        <w:t xml:space="preserve">. </w:t>
+      </w:r>
+      <w:r>
+        <w:rPr>
+          <w:rFonts w:eastAsia="IBM Plex Sans SemiBold" w:cs="IBM Plex Sans SemiBold" w:ascii="Times New Roman" w:hAnsi="Times New Roman"/>
+          <w:b w:val="false"/>
+          <w:bCs w:val="false"/>
+          <w:i w:val="false"/>
+          <w:iCs w:val="false"/>
+          <w:sz w:val="24"/>
+          <w:szCs w:val="24"/>
+          <w:lang w:val="ru-RU"/>
+        </w:rPr>
+        <w:t xml:space="preserve">Механизм работает следующим образом. Сначала </w:t>
+      </w:r>
+      <w:r>
+        <w:rPr>
+          <w:rFonts w:eastAsia="IBM Plex Sans SemiBold" w:cs="IBM Plex Sans SemiBold" w:ascii="Times New Roman" w:hAnsi="Times New Roman"/>
+          <w:b w:val="false"/>
+          <w:bCs w:val="false"/>
+          <w:i w:val="false"/>
+          <w:iCs w:val="false"/>
+          <w:sz w:val="24"/>
+          <w:szCs w:val="24"/>
+          <w:lang w:val="ru-RU"/>
+        </w:rPr>
+        <w:t xml:space="preserve">упаковщик соберет </w:t>
+      </w:r>
+      <w:r>
+        <w:rPr>
+          <w:rFonts w:eastAsia="IBM Plex Sans SemiBold" w:cs="IBM Plex Sans SemiBold" w:ascii="Times New Roman" w:hAnsi="Times New Roman"/>
+          <w:b w:val="false"/>
+          <w:bCs w:val="false"/>
+          <w:i w:val="false"/>
+          <w:iCs w:val="false"/>
+          <w:sz w:val="24"/>
+          <w:szCs w:val="24"/>
+          <w:lang w:val="en-US"/>
+        </w:rPr>
+        <w:t xml:space="preserve">Spring </w:t>
+      </w:r>
+      <w:r>
+        <w:rPr>
+          <w:rFonts w:eastAsia="IBM Plex Sans SemiBold" w:cs="IBM Plex Sans SemiBold" w:ascii="Times New Roman" w:hAnsi="Times New Roman"/>
+          <w:b w:val="false"/>
+          <w:bCs w:val="false"/>
+          <w:i w:val="false"/>
+          <w:iCs w:val="false"/>
+          <w:sz w:val="24"/>
+          <w:szCs w:val="24"/>
+          <w:lang w:val="ru-RU"/>
+        </w:rPr>
+        <w:t xml:space="preserve">модули с помощью </w:t>
+      </w:r>
+      <w:r>
+        <w:rPr>
+          <w:rFonts w:eastAsia="IBM Plex Sans SemiBold" w:cs="IBM Plex Sans SemiBold" w:ascii="Times New Roman" w:hAnsi="Times New Roman"/>
+          <w:b w:val="false"/>
+          <w:bCs w:val="false"/>
+          <w:i/>
+          <w:iCs/>
+          <w:sz w:val="24"/>
+          <w:szCs w:val="24"/>
+          <w:lang w:val="en-US"/>
+        </w:rPr>
+        <w:t xml:space="preserve">maven compiler plugin </w:t>
+      </w:r>
+      <w:r>
+        <w:rPr>
+          <w:rFonts w:eastAsia="IBM Plex Sans SemiBold" w:cs="IBM Plex Sans SemiBold" w:ascii="Times New Roman" w:hAnsi="Times New Roman"/>
+          <w:b w:val="false"/>
+          <w:bCs w:val="false"/>
+          <w:i w:val="false"/>
+          <w:iCs w:val="false"/>
+          <w:sz w:val="24"/>
+          <w:szCs w:val="24"/>
+          <w:lang w:val="ru-RU"/>
+        </w:rPr>
+        <w:t xml:space="preserve">и далее переупакует их с помощью  </w:t>
+      </w:r>
+      <w:r>
+        <w:rPr>
+          <w:rFonts w:eastAsia="IBM Plex Sans SemiBold" w:cs="IBM Plex Sans SemiBold" w:ascii="Times New Roman" w:hAnsi="Times New Roman"/>
+          <w:b w:val="false"/>
+          <w:bCs w:val="false"/>
+          <w:i w:val="false"/>
+          <w:iCs w:val="false"/>
+          <w:sz w:val="24"/>
+          <w:szCs w:val="24"/>
+          <w:lang w:val="en-US"/>
+        </w:rPr>
+        <w:t>s</w:t>
+      </w:r>
+      <w:r>
+        <w:rPr>
+          <w:rFonts w:eastAsia="IBM Plex Sans SemiBold" w:cs="IBM Plex Sans SemiBold" w:ascii="Times New Roman" w:hAnsi="Times New Roman"/>
+          <w:b w:val="false"/>
+          <w:bCs w:val="false"/>
+          <w:i/>
+          <w:iCs/>
+          <w:sz w:val="24"/>
+          <w:szCs w:val="24"/>
+          <w:lang w:val="en-US"/>
+        </w:rPr>
+        <w:t>pring boot maven plugin</w:t>
+      </w:r>
+      <w:r>
+        <w:rPr>
+          <w:rFonts w:eastAsia="IBM Plex Sans SemiBold" w:cs="IBM Plex Sans SemiBold" w:ascii="Times New Roman" w:hAnsi="Times New Roman"/>
+          <w:b w:val="false"/>
+          <w:bCs w:val="false"/>
+          <w:i w:val="false"/>
+          <w:iCs w:val="false"/>
+          <w:sz w:val="24"/>
+          <w:szCs w:val="24"/>
+          <w:lang w:val="en-US"/>
+        </w:rPr>
+        <w:t xml:space="preserve">. </w:t>
+      </w:r>
+      <w:r>
+        <w:rPr>
+          <w:rFonts w:eastAsia="IBM Plex Sans SemiBold" w:cs="IBM Plex Sans SemiBold" w:ascii="Times New Roman" w:hAnsi="Times New Roman"/>
+          <w:b w:val="false"/>
+          <w:bCs w:val="false"/>
+          <w:i w:val="false"/>
+          <w:iCs w:val="false"/>
+          <w:sz w:val="24"/>
+          <w:szCs w:val="24"/>
+          <w:lang w:val="ru-RU"/>
+        </w:rPr>
+        <w:t xml:space="preserve">Что позволит в дальнейшем их запустить как </w:t>
+      </w:r>
+      <w:r>
+        <w:rPr>
+          <w:rFonts w:eastAsia="IBM Plex Sans SemiBold" w:cs="IBM Plex Sans SemiBold" w:ascii="Times New Roman" w:hAnsi="Times New Roman"/>
+          <w:b w:val="false"/>
+          <w:bCs w:val="false"/>
+          <w:i w:val="false"/>
+          <w:iCs w:val="false"/>
+          <w:sz w:val="24"/>
+          <w:szCs w:val="24"/>
+          <w:lang w:val="en-US"/>
+        </w:rPr>
+        <w:t xml:space="preserve">Spring </w:t>
+      </w:r>
+      <w:r>
+        <w:rPr>
+          <w:rFonts w:eastAsia="IBM Plex Sans SemiBold" w:cs="IBM Plex Sans SemiBold" w:ascii="Times New Roman" w:hAnsi="Times New Roman"/>
+          <w:b w:val="false"/>
+          <w:bCs w:val="false"/>
+          <w:i w:val="false"/>
+          <w:iCs w:val="false"/>
+          <w:sz w:val="24"/>
+          <w:szCs w:val="24"/>
+          <w:lang w:val="ru-RU"/>
+        </w:rPr>
+        <w:t xml:space="preserve">приложение. В каждый из микросервисов, </w:t>
+      </w:r>
+      <w:r>
+        <w:rPr>
+          <w:rFonts w:eastAsia="IBM Plex Sans SemiBold" w:cs="IBM Plex Sans SemiBold" w:ascii="Times New Roman" w:hAnsi="Times New Roman"/>
+          <w:b w:val="false"/>
+          <w:bCs w:val="false"/>
+          <w:i/>
+          <w:iCs/>
+          <w:sz w:val="24"/>
+          <w:szCs w:val="24"/>
+          <w:lang w:val="en-US"/>
+        </w:rPr>
+        <w:t xml:space="preserve">apigw, customer-service, eureka-service, notification-service </w:t>
+      </w:r>
+      <w:r>
+        <w:rPr>
+          <w:rFonts w:eastAsia="IBM Plex Sans SemiBold" w:cs="IBM Plex Sans SemiBold" w:ascii="Times New Roman" w:hAnsi="Times New Roman"/>
+          <w:b w:val="false"/>
+          <w:bCs w:val="false"/>
+          <w:i w:val="false"/>
+          <w:iCs w:val="false"/>
+          <w:sz w:val="24"/>
+          <w:szCs w:val="24"/>
+          <w:lang w:val="ru-RU"/>
+        </w:rPr>
+        <w:t xml:space="preserve">и </w:t>
+      </w:r>
+      <w:r>
+        <w:rPr>
+          <w:rFonts w:eastAsia="IBM Plex Sans SemiBold" w:cs="IBM Plex Sans SemiBold" w:ascii="Times New Roman" w:hAnsi="Times New Roman"/>
+          <w:b w:val="false"/>
+          <w:bCs w:val="false"/>
+          <w:i/>
+          <w:iCs/>
+          <w:sz w:val="24"/>
+          <w:szCs w:val="24"/>
+          <w:lang w:val="en-US"/>
+        </w:rPr>
+        <w:t xml:space="preserve">fraud-service </w:t>
+      </w:r>
+      <w:r>
+        <w:rPr>
+          <w:rFonts w:eastAsia="IBM Plex Sans SemiBold" w:cs="IBM Plex Sans SemiBold" w:ascii="Times New Roman" w:hAnsi="Times New Roman"/>
+          <w:b w:val="false"/>
+          <w:bCs w:val="false"/>
+          <w:i w:val="false"/>
+          <w:iCs w:val="false"/>
+          <w:sz w:val="24"/>
+          <w:szCs w:val="24"/>
+          <w:lang w:val="ru-RU"/>
+        </w:rPr>
+        <w:t xml:space="preserve">в </w:t>
+      </w:r>
+      <w:r>
+        <w:rPr>
+          <w:rFonts w:eastAsia="IBM Plex Sans SemiBold" w:cs="IBM Plex Sans SemiBold" w:ascii="Times New Roman" w:hAnsi="Times New Roman"/>
+          <w:b w:val="false"/>
+          <w:bCs w:val="false"/>
+          <w:i w:val="false"/>
+          <w:iCs w:val="false"/>
+          <w:sz w:val="24"/>
+          <w:szCs w:val="24"/>
+          <w:lang w:val="en-US"/>
+        </w:rPr>
+        <w:t xml:space="preserve">pom </w:t>
+      </w:r>
+      <w:r>
+        <w:rPr>
+          <w:rFonts w:eastAsia="IBM Plex Sans SemiBold" w:cs="IBM Plex Sans SemiBold" w:ascii="Times New Roman" w:hAnsi="Times New Roman"/>
+          <w:b w:val="false"/>
+          <w:bCs w:val="false"/>
+          <w:i w:val="false"/>
+          <w:iCs w:val="false"/>
+          <w:sz w:val="24"/>
+          <w:szCs w:val="24"/>
+          <w:lang w:val="ru-RU"/>
+        </w:rPr>
+        <w:t>файл модулей добавим следующую настройку сборки (рисунок 36)</w:t>
+      </w:r>
+    </w:p>
+    <w:p>
+      <w:pPr>
+        <w:pStyle w:val="Normal1"/>
+        <w:spacing w:lineRule="auto" w:line="360"/>
+        <w:rPr>
+          <w:rFonts w:eastAsia="IBM Plex Sans SemiBold" w:cs="IBM Plex Sans SemiBold"/>
+          <w:i w:val="false"/>
+          <w:i w:val="false"/>
+          <w:iCs w:val="false"/>
+          <w:lang w:val="ru-RU"/>
+        </w:rPr>
+      </w:pPr>
+      <w:r>
+        <w:rPr>
+          <w:rFonts w:ascii="Times New Roman" w:hAnsi="Times New Roman"/>
+          <w:b w:val="false"/>
+          <w:bCs w:val="false"/>
+          <w:sz w:val="24"/>
+          <w:szCs w:val="24"/>
+        </w:rPr>
+      </w:r>
+    </w:p>
+    <w:p>
+      <w:pPr>
+        <w:pStyle w:val="Normal1"/>
+        <w:spacing w:lineRule="auto" w:line="360"/>
+        <w:rPr>
+          <w:rFonts w:ascii="Times New Roman" w:hAnsi="Times New Roman"/>
+          <w:sz w:val="24"/>
+          <w:szCs w:val="24"/>
+          <w:lang w:val="ru-RU"/>
+        </w:rPr>
+      </w:pPr>
+      <w:r>
+        <w:drawing>
+          <wp:anchor behindDoc="0" distT="0" distB="0" distL="0" distR="0" simplePos="0" locked="0" layoutInCell="0" allowOverlap="1" relativeHeight="38">
+            <wp:simplePos x="0" y="0"/>
+            <wp:positionH relativeFrom="column">
+              <wp:align>center</wp:align>
+            </wp:positionH>
+            <wp:positionV relativeFrom="paragraph">
+              <wp:posOffset>635</wp:posOffset>
+            </wp:positionV>
+            <wp:extent cx="6121400" cy="2099945"/>
+            <wp:effectExtent l="0" t="0" r="0" b="0"/>
+            <wp:wrapSquare wrapText="largest"/>
+            <wp:docPr id="37" name="Image37" descr=""/>
+            <wp:cNvGraphicFramePr>
+              <a:graphicFrameLocks xmlns:a="http://schemas.openxmlformats.org/drawingml/2006/main" noChangeAspect="1"/>
+            </wp:cNvGraphicFramePr>
+            <a:graphic xmlns:a="http://schemas.openxmlformats.org/drawingml/2006/main">
+              <a:graphicData uri="http://schemas.openxmlformats.org/drawingml/2006/picture">
+                <pic:pic xmlns:pic="http://schemas.openxmlformats.org/drawingml/2006/picture">
+                  <pic:nvPicPr>
+                    <pic:cNvPr id="37" name="Image37" descr=""/>
+                    <pic:cNvPicPr>
+                      <a:picLocks noChangeAspect="1" noChangeArrowheads="1"/>
+                    </pic:cNvPicPr>
+                  </pic:nvPicPr>
+                  <pic:blipFill>
+                    <a:blip r:embed="rId51"/>
+                    <a:stretch>
+                      <a:fillRect/>
+                    </a:stretch>
+                  </pic:blipFill>
+                  <pic:spPr bwMode="auto">
+                    <a:xfrm>
+                      <a:off x="0" y="0"/>
+                      <a:ext cx="6121400" cy="2099945"/>
+                    </a:xfrm>
+                    <a:prstGeom prst="rect">
+                      <a:avLst/>
+                    </a:prstGeom>
+                  </pic:spPr>
+                </pic:pic>
+              </a:graphicData>
+            </a:graphic>
+          </wp:anchor>
+        </w:drawing>
+      </w:r>
+      <w:r>
+        <w:rPr>
+          <w:rFonts w:ascii="Times New Roman" w:hAnsi="Times New Roman"/>
+          <w:sz w:val="24"/>
+          <w:szCs w:val="24"/>
+          <w:lang w:val="ru-RU"/>
+        </w:rPr>
+        <w:t>Рисунок 36</w:t>
+      </w:r>
+    </w:p>
+    <w:p>
+      <w:pPr>
+        <w:pStyle w:val="Normal1"/>
+        <w:spacing w:lineRule="auto" w:line="360"/>
+        <w:rPr>
+          <w:rFonts w:ascii="Times New Roman" w:hAnsi="Times New Roman"/>
+          <w:sz w:val="24"/>
+          <w:szCs w:val="24"/>
+          <w:lang w:val="ru-RU"/>
+        </w:rPr>
+      </w:pPr>
+      <w:r>
+        <w:rPr>
+          <w:rFonts w:ascii="Times New Roman" w:hAnsi="Times New Roman"/>
+          <w:sz w:val="24"/>
+          <w:szCs w:val="24"/>
+          <w:lang w:val="ru-RU"/>
+        </w:rPr>
+        <w:t xml:space="preserve">После добавления этого плагина, сборщик будет знать что необходимо все настройки подтянуть из родительского </w:t>
+      </w:r>
+      <w:r>
+        <w:rPr>
+          <w:rFonts w:ascii="Times New Roman" w:hAnsi="Times New Roman"/>
+          <w:sz w:val="24"/>
+          <w:szCs w:val="24"/>
+          <w:lang w:val="en-US"/>
+        </w:rPr>
+        <w:t xml:space="preserve">pom </w:t>
+      </w:r>
+      <w:r>
+        <w:rPr>
+          <w:rFonts w:ascii="Times New Roman" w:hAnsi="Times New Roman"/>
+          <w:sz w:val="24"/>
+          <w:szCs w:val="24"/>
+          <w:lang w:val="ru-RU"/>
+        </w:rPr>
+        <w:t xml:space="preserve">файла всего приложения. Сами настройки уже сделаны. </w:t>
+      </w:r>
+      <w:r>
+        <w:rPr>
+          <w:rFonts w:ascii="Times New Roman" w:hAnsi="Times New Roman"/>
+          <w:sz w:val="24"/>
+          <w:szCs w:val="24"/>
+          <w:lang w:val="ru-RU"/>
+        </w:rPr>
+        <w:t xml:space="preserve">Более того в каждом из </w:t>
+      </w:r>
+      <w:r>
+        <w:rPr>
+          <w:rFonts w:ascii="Times New Roman" w:hAnsi="Times New Roman"/>
+          <w:sz w:val="24"/>
+          <w:szCs w:val="24"/>
+          <w:lang w:val="en-US"/>
+        </w:rPr>
+        <w:t xml:space="preserve">pom </w:t>
+      </w:r>
+      <w:r>
+        <w:rPr>
+          <w:rFonts w:ascii="Times New Roman" w:hAnsi="Times New Roman"/>
+          <w:sz w:val="24"/>
+          <w:szCs w:val="24"/>
+          <w:lang w:val="ru-RU"/>
+        </w:rPr>
+        <w:t xml:space="preserve">файлов укажем что упаковывать необходимо в  </w:t>
+      </w:r>
+      <w:r>
+        <w:rPr>
+          <w:rFonts w:ascii="Times New Roman" w:hAnsi="Times New Roman"/>
+          <w:sz w:val="24"/>
+          <w:szCs w:val="24"/>
+          <w:lang w:val="en-US"/>
+        </w:rPr>
+        <w:t xml:space="preserve">jar </w:t>
+      </w:r>
+      <w:r>
+        <w:rPr>
+          <w:rFonts w:ascii="Times New Roman" w:hAnsi="Times New Roman"/>
+          <w:sz w:val="24"/>
+          <w:szCs w:val="24"/>
+          <w:lang w:val="ru-RU"/>
+        </w:rPr>
+        <w:t>архив. Если сейчас попробовать упаковать любой из микросервисов сборщик выдаст ошибку.</w:t>
+      </w:r>
+    </w:p>
+    <w:p>
+      <w:pPr>
+        <w:pStyle w:val="Normal1"/>
+        <w:spacing w:lineRule="auto" w:line="360"/>
+        <w:rPr>
+          <w:rFonts w:ascii="Times New Roman" w:hAnsi="Times New Roman"/>
+          <w:sz w:val="24"/>
+          <w:szCs w:val="24"/>
+          <w:lang w:val="ru-RU"/>
+        </w:rPr>
+      </w:pPr>
+      <w:r>
+        <w:drawing>
+          <wp:anchor behindDoc="0" distT="0" distB="0" distL="0" distR="0" simplePos="0" locked="0" layoutInCell="0" allowOverlap="1" relativeHeight="39">
+            <wp:simplePos x="0" y="0"/>
+            <wp:positionH relativeFrom="column">
+              <wp:posOffset>0</wp:posOffset>
+            </wp:positionH>
+            <wp:positionV relativeFrom="paragraph">
+              <wp:posOffset>-178435</wp:posOffset>
+            </wp:positionV>
+            <wp:extent cx="6121400" cy="767080"/>
+            <wp:effectExtent l="0" t="0" r="0" b="0"/>
+            <wp:wrapSquare wrapText="largest"/>
+            <wp:docPr id="38" name="Image38" descr=""/>
+            <wp:cNvGraphicFramePr>
+              <a:graphicFrameLocks xmlns:a="http://schemas.openxmlformats.org/drawingml/2006/main" noChangeAspect="1"/>
+            </wp:cNvGraphicFramePr>
+            <a:graphic xmlns:a="http://schemas.openxmlformats.org/drawingml/2006/main">
+              <a:graphicData uri="http://schemas.openxmlformats.org/drawingml/2006/picture">
+                <pic:pic xmlns:pic="http://schemas.openxmlformats.org/drawingml/2006/picture">
+                  <pic:nvPicPr>
+                    <pic:cNvPr id="38" name="Image38" descr=""/>
+                    <pic:cNvPicPr>
+                      <a:picLocks noChangeAspect="1" noChangeArrowheads="1"/>
+                    </pic:cNvPicPr>
+                  </pic:nvPicPr>
+                  <pic:blipFill>
+                    <a:blip r:embed="rId52"/>
+                    <a:stretch>
+                      <a:fillRect/>
+                    </a:stretch>
+                  </pic:blipFill>
+                  <pic:spPr bwMode="auto">
+                    <a:xfrm>
+                      <a:off x="0" y="0"/>
+                      <a:ext cx="6121400" cy="767080"/>
+                    </a:xfrm>
+                    <a:prstGeom prst="rect">
+                      <a:avLst/>
+                    </a:prstGeom>
+                  </pic:spPr>
+                </pic:pic>
+              </a:graphicData>
+            </a:graphic>
+          </wp:anchor>
+        </w:drawing>
+      </w:r>
+      <w:r>
+        <w:rPr>
+          <w:rFonts w:ascii="Times New Roman" w:hAnsi="Times New Roman"/>
+          <w:sz w:val="24"/>
+          <w:szCs w:val="24"/>
+          <w:lang w:val="ru-RU"/>
+        </w:rPr>
+        <w:t>Рисунок 37</w:t>
+      </w:r>
+    </w:p>
+    <w:p>
+      <w:pPr>
+        <w:pStyle w:val="Normal1"/>
+        <w:spacing w:lineRule="auto" w:line="360"/>
+        <w:rPr>
+          <w:rFonts w:ascii="Times New Roman" w:hAnsi="Times New Roman"/>
+          <w:sz w:val="24"/>
+          <w:szCs w:val="24"/>
+          <w:lang w:val="ru-RU"/>
+        </w:rPr>
+      </w:pPr>
+      <w:r>
+        <w:rPr>
+          <w:rFonts w:ascii="Times New Roman" w:hAnsi="Times New Roman"/>
+          <w:sz w:val="24"/>
+          <w:szCs w:val="24"/>
+          <w:lang w:val="ru-RU"/>
+        </w:rPr>
+        <w:t xml:space="preserve">Согласно официальной документации к </w:t>
+      </w:r>
+      <w:r>
+        <w:rPr>
+          <w:rFonts w:ascii="Times New Roman" w:hAnsi="Times New Roman"/>
+          <w:sz w:val="24"/>
+          <w:szCs w:val="24"/>
+          <w:lang w:val="en-US"/>
+        </w:rPr>
+        <w:t xml:space="preserve">maven </w:t>
+      </w:r>
+      <w:hyperlink r:id="rId53">
+        <w:r>
+          <w:rPr>
+            <w:rStyle w:val="Hyperlink"/>
+            <w:rFonts w:ascii="Times New Roman" w:hAnsi="Times New Roman"/>
+            <w:sz w:val="24"/>
+            <w:szCs w:val="24"/>
+            <w:lang w:val="ru-RU"/>
+          </w:rPr>
+          <w:t>maven lifecycle</w:t>
+        </w:r>
+      </w:hyperlink>
+      <w:r>
+        <w:rPr>
+          <w:rFonts w:ascii="Times New Roman" w:hAnsi="Times New Roman"/>
+          <w:sz w:val="24"/>
+          <w:szCs w:val="24"/>
+          <w:lang w:val="en-US"/>
+        </w:rPr>
+        <w:t xml:space="preserve"> </w:t>
+      </w:r>
+      <w:r>
+        <w:rPr>
+          <w:rFonts w:ascii="Times New Roman" w:hAnsi="Times New Roman"/>
+          <w:sz w:val="24"/>
+          <w:szCs w:val="24"/>
+          <w:lang w:val="ru-RU"/>
+        </w:rPr>
+        <w:t xml:space="preserve">для того что бы упаковщик имел доступ ко всем зависимостям приложения, их необходимо установить локально. Таким образом через необходимо инсталлировать все зависимости всего приложения через команду </w:t>
+      </w:r>
+      <w:r>
+        <w:rPr>
+          <w:rFonts w:ascii="Times New Roman" w:hAnsi="Times New Roman"/>
+          <w:i/>
+          <w:iCs/>
+          <w:sz w:val="24"/>
+          <w:szCs w:val="24"/>
+          <w:lang w:val="en-US"/>
+        </w:rPr>
+        <w:t xml:space="preserve">mvn clean install </w:t>
+      </w:r>
+      <w:r>
+        <w:rPr>
+          <w:rFonts w:ascii="Times New Roman" w:hAnsi="Times New Roman"/>
+          <w:i w:val="false"/>
+          <w:iCs w:val="false"/>
+          <w:sz w:val="24"/>
+          <w:szCs w:val="24"/>
+          <w:lang w:val="ru-RU"/>
+        </w:rPr>
+        <w:t>(рисунок 38)</w:t>
+      </w:r>
+    </w:p>
+    <w:p>
+      <w:pPr>
+        <w:pStyle w:val="Normal1"/>
+        <w:spacing w:lineRule="auto" w:line="360"/>
+        <w:rPr>
+          <w:rFonts w:ascii="Times New Roman" w:hAnsi="Times New Roman"/>
+          <w:lang w:val="en-US"/>
+        </w:rPr>
+      </w:pPr>
+      <w:r>
+        <w:rPr>
+          <w:rFonts w:ascii="Times New Roman" w:hAnsi="Times New Roman"/>
+          <w:lang w:val="en-US"/>
+        </w:rPr>
+      </w:r>
+    </w:p>
+    <w:p>
+      <w:pPr>
+        <w:pStyle w:val="Normal1"/>
+        <w:spacing w:lineRule="auto" w:line="360"/>
+        <w:rPr>
+          <w:rFonts w:ascii="Times New Roman" w:hAnsi="Times New Roman"/>
+          <w:lang w:val="en-US"/>
+        </w:rPr>
+      </w:pPr>
+      <w:r>
+        <w:rPr>
+          <w:rFonts w:ascii="Times New Roman" w:hAnsi="Times New Roman"/>
+          <w:lang w:val="en-US"/>
+        </w:rPr>
+      </w:r>
+    </w:p>
+    <w:p>
+      <w:pPr>
+        <w:pStyle w:val="Normal1"/>
+        <w:spacing w:lineRule="auto" w:line="360"/>
+        <w:rPr>
+          <w:rFonts w:ascii="Times New Roman" w:hAnsi="Times New Roman"/>
+          <w:sz w:val="24"/>
+          <w:szCs w:val="24"/>
+          <w:lang w:val="ru-RU"/>
+        </w:rPr>
+      </w:pPr>
+      <w:r>
+        <w:drawing>
+          <wp:anchor behindDoc="0" distT="0" distB="0" distL="0" distR="0" simplePos="0" locked="0" layoutInCell="0" allowOverlap="1" relativeHeight="40">
+            <wp:simplePos x="0" y="0"/>
+            <wp:positionH relativeFrom="column">
+              <wp:posOffset>51435</wp:posOffset>
+            </wp:positionH>
+            <wp:positionV relativeFrom="paragraph">
+              <wp:posOffset>11430</wp:posOffset>
+            </wp:positionV>
+            <wp:extent cx="6121400" cy="3568065"/>
+            <wp:effectExtent l="0" t="0" r="0" b="0"/>
+            <wp:wrapSquare wrapText="largest"/>
+            <wp:docPr id="39" name="Image39" descr=""/>
+            <wp:cNvGraphicFramePr>
+              <a:graphicFrameLocks xmlns:a="http://schemas.openxmlformats.org/drawingml/2006/main" noChangeAspect="1"/>
+            </wp:cNvGraphicFramePr>
+            <a:graphic xmlns:a="http://schemas.openxmlformats.org/drawingml/2006/main">
+              <a:graphicData uri="http://schemas.openxmlformats.org/drawingml/2006/picture">
+                <pic:pic xmlns:pic="http://schemas.openxmlformats.org/drawingml/2006/picture">
+                  <pic:nvPicPr>
+                    <pic:cNvPr id="39" name="Image39" descr=""/>
+                    <pic:cNvPicPr>
+                      <a:picLocks noChangeAspect="1" noChangeArrowheads="1"/>
+                    </pic:cNvPicPr>
+                  </pic:nvPicPr>
+                  <pic:blipFill>
+                    <a:blip r:embed="rId54"/>
+                    <a:stretch>
+                      <a:fillRect/>
+                    </a:stretch>
+                  </pic:blipFill>
+                  <pic:spPr bwMode="auto">
+                    <a:xfrm>
+                      <a:off x="0" y="0"/>
+                      <a:ext cx="6121400" cy="3568065"/>
+                    </a:xfrm>
+                    <a:prstGeom prst="rect">
+                      <a:avLst/>
+                    </a:prstGeom>
+                  </pic:spPr>
+                </pic:pic>
+              </a:graphicData>
+            </a:graphic>
+          </wp:anchor>
+        </w:drawing>
+      </w:r>
+      <w:r>
+        <w:rPr>
+          <w:rFonts w:ascii="Times New Roman" w:hAnsi="Times New Roman"/>
+          <w:sz w:val="24"/>
+          <w:szCs w:val="24"/>
+          <w:lang w:val="ru-RU"/>
+        </w:rPr>
+        <w:t>Рисунок 38</w:t>
+      </w:r>
+    </w:p>
+    <w:p>
+      <w:pPr>
+        <w:pStyle w:val="Normal1"/>
+        <w:spacing w:lineRule="auto" w:line="360"/>
+        <w:rPr>
+          <w:rFonts w:ascii="Times New Roman" w:hAnsi="Times New Roman"/>
+          <w:lang w:val="ru-RU"/>
+        </w:rPr>
+      </w:pPr>
+      <w:r>
+        <w:rPr>
+          <w:rFonts w:ascii="Times New Roman" w:hAnsi="Times New Roman"/>
+          <w:sz w:val="24"/>
+          <w:szCs w:val="24"/>
+          <w:lang w:val="ru-RU"/>
+        </w:rPr>
+        <w:t xml:space="preserve">Как видно из рисунка 38, все модули приложения успешно установленны. </w:t>
+      </w:r>
+      <w:r>
+        <w:rPr>
+          <w:rFonts w:ascii="Times New Roman" w:hAnsi="Times New Roman"/>
+          <w:sz w:val="24"/>
+          <w:szCs w:val="24"/>
+          <w:lang w:val="ru-RU"/>
+        </w:rPr>
+        <w:t xml:space="preserve">Само приложение можно запустить через команду </w:t>
+      </w:r>
+      <w:r>
+        <w:rPr>
+          <w:rFonts w:ascii="Times New Roman" w:hAnsi="Times New Roman"/>
+          <w:sz w:val="24"/>
+          <w:szCs w:val="24"/>
+          <w:lang w:val="en-US"/>
+        </w:rPr>
+        <w:t xml:space="preserve">maven spring-boot: run </w:t>
+      </w:r>
+      <w:r>
+        <w:rPr>
+          <w:rFonts w:ascii="Times New Roman" w:hAnsi="Times New Roman"/>
+          <w:sz w:val="24"/>
+          <w:szCs w:val="24"/>
+          <w:lang w:val="ru-RU"/>
+        </w:rPr>
+        <w:t xml:space="preserve">или классическим способом через </w:t>
+      </w:r>
+      <w:r>
+        <w:rPr>
+          <w:rFonts w:ascii="Times New Roman" w:hAnsi="Times New Roman"/>
+          <w:sz w:val="24"/>
+          <w:szCs w:val="24"/>
+          <w:lang w:val="en-US"/>
+        </w:rPr>
+        <w:t xml:space="preserve">java -jar. </w:t>
+      </w:r>
+      <w:r>
+        <w:rPr>
+          <w:rFonts w:ascii="Times New Roman" w:hAnsi="Times New Roman"/>
+          <w:sz w:val="24"/>
+          <w:szCs w:val="24"/>
+          <w:lang w:val="ru-RU"/>
+        </w:rPr>
+        <w:t xml:space="preserve">Успешный запуск приложения можно проверить через отправку запроса через </w:t>
+      </w:r>
+      <w:r>
+        <w:rPr>
+          <w:rFonts w:ascii="Times New Roman" w:hAnsi="Times New Roman"/>
+          <w:sz w:val="24"/>
+          <w:szCs w:val="24"/>
+          <w:lang w:val="en-US"/>
+        </w:rPr>
+        <w:t>Postman.</w:t>
+      </w:r>
+    </w:p>
+    <w:p>
+      <w:pPr>
+        <w:pStyle w:val="Normal1"/>
+        <w:spacing w:lineRule="auto" w:line="360"/>
+        <w:rPr>
+          <w:rFonts w:ascii="Times New Roman" w:hAnsi="Times New Roman"/>
+          <w:lang w:val="ru-RU"/>
+        </w:rPr>
+      </w:pPr>
+      <w:r>
+        <w:rPr>
+          <w:rFonts w:ascii="Times New Roman" w:hAnsi="Times New Roman"/>
+          <w:sz w:val="24"/>
+          <w:szCs w:val="24"/>
+          <w:lang w:val="en-US"/>
+        </w:rPr>
+        <w:t>G</w:t>
+      </w:r>
+      <w:r>
+        <w:rPr>
+          <w:rFonts w:ascii="Times New Roman" w:hAnsi="Times New Roman"/>
+          <w:sz w:val="24"/>
+          <w:szCs w:val="24"/>
+          <w:lang w:val="en-US"/>
+        </w:rPr>
+        <w:t xml:space="preserve">itHub: </w:t>
       </w:r>
     </w:p>
     <w:p>
@@ -14141,7 +15446,9 @@
         </w:rPr>
       </w:pPr>
       <w:r>
-        <w:rPr/>
+        <w:rPr>
+          <w:rFonts w:ascii="Times New Roman" w:hAnsi="Times New Roman"/>
+        </w:rPr>
       </w:r>
     </w:p>
     <w:p>
@@ -14155,7 +15462,9 @@
         </w:rPr>
       </w:pPr>
       <w:r>
-        <w:rPr/>
+        <w:rPr>
+          <w:rFonts w:ascii="Times New Roman" w:hAnsi="Times New Roman"/>
+        </w:rPr>
       </w:r>
     </w:p>
     <w:p>
@@ -14169,7 +15478,9 @@
         </w:rPr>
       </w:pPr>
       <w:r>
-        <w:rPr/>
+        <w:rPr>
+          <w:rFonts w:ascii="Times New Roman" w:hAnsi="Times New Roman"/>
+        </w:rPr>
       </w:r>
     </w:p>
     <w:p>
@@ -14183,7 +15494,9 @@
         </w:rPr>
       </w:pPr>
       <w:r>
-        <w:rPr/>
+        <w:rPr>
+          <w:rFonts w:ascii="Times New Roman" w:hAnsi="Times New Roman"/>
+        </w:rPr>
       </w:r>
     </w:p>
     <w:p>
@@ -14197,7 +15510,9 @@
         </w:rPr>
       </w:pPr>
       <w:r>
-        <w:rPr/>
+        <w:rPr>
+          <w:rFonts w:ascii="Times New Roman" w:hAnsi="Times New Roman"/>
+        </w:rPr>
       </w:r>
     </w:p>
     <w:p>
@@ -14211,7 +15526,9 @@
         </w:rPr>
       </w:pPr>
       <w:r>
-        <w:rPr/>
+        <w:rPr>
+          <w:rFonts w:ascii="Times New Roman" w:hAnsi="Times New Roman"/>
+        </w:rPr>
       </w:r>
     </w:p>
     <w:p>
@@ -14225,7 +15542,9 @@
         </w:rPr>
       </w:pPr>
       <w:r>
-        <w:rPr/>
+        <w:rPr>
+          <w:rFonts w:ascii="Times New Roman" w:hAnsi="Times New Roman"/>
+        </w:rPr>
       </w:r>
     </w:p>
     <w:p>
@@ -14239,7 +15558,9 @@
         </w:rPr>
       </w:pPr>
       <w:r>
-        <w:rPr/>
+        <w:rPr>
+          <w:rFonts w:ascii="Times New Roman" w:hAnsi="Times New Roman"/>
+        </w:rPr>
       </w:r>
     </w:p>
     <w:p>
@@ -14253,7 +15574,9 @@
         </w:rPr>
       </w:pPr>
       <w:r>
-        <w:rPr/>
+        <w:rPr>
+          <w:rFonts w:ascii="Times New Roman" w:hAnsi="Times New Roman"/>
+        </w:rPr>
       </w:r>
     </w:p>
     <w:p>
@@ -14267,7 +15590,9 @@
         </w:rPr>
       </w:pPr>
       <w:r>
-        <w:rPr/>
+        <w:rPr>
+          <w:rFonts w:ascii="Times New Roman" w:hAnsi="Times New Roman"/>
+        </w:rPr>
       </w:r>
     </w:p>
     <w:p>
@@ -14281,7 +15606,9 @@
         </w:rPr>
       </w:pPr>
       <w:r>
-        <w:rPr/>
+        <w:rPr>
+          <w:rFonts w:ascii="Times New Roman" w:hAnsi="Times New Roman"/>
+        </w:rPr>
       </w:r>
     </w:p>
     <w:p>
@@ -14295,7 +15622,9 @@
         </w:rPr>
       </w:pPr>
       <w:r>
-        <w:rPr/>
+        <w:rPr>
+          <w:rFonts w:ascii="Times New Roman" w:hAnsi="Times New Roman"/>
+        </w:rPr>
       </w:r>
     </w:p>
     <w:p>
@@ -14309,7 +15638,9 @@
         </w:rPr>
       </w:pPr>
       <w:r>
-        <w:rPr/>
+        <w:rPr>
+          <w:rFonts w:ascii="Times New Roman" w:hAnsi="Times New Roman"/>
+        </w:rPr>
       </w:r>
     </w:p>
     <w:p>
@@ -14323,7 +15654,9 @@
         </w:rPr>
       </w:pPr>
       <w:r>
-        <w:rPr/>
+        <w:rPr>
+          <w:rFonts w:ascii="Times New Roman" w:hAnsi="Times New Roman"/>
+        </w:rPr>
       </w:r>
     </w:p>
     <w:p>
@@ -14337,7 +15670,9 @@
         </w:rPr>
       </w:pPr>
       <w:r>
-        <w:rPr/>
+        <w:rPr>
+          <w:rFonts w:ascii="Times New Roman" w:hAnsi="Times New Roman"/>
+        </w:rPr>
       </w:r>
     </w:p>
     <w:p>
@@ -14351,7 +15686,9 @@
         </w:rPr>
       </w:pPr>
       <w:r>
-        <w:rPr/>
+        <w:rPr>
+          <w:rFonts w:ascii="Times New Roman" w:hAnsi="Times New Roman"/>
+        </w:rPr>
       </w:r>
     </w:p>
     <w:p>
@@ -14365,7 +15702,9 @@
         </w:rPr>
       </w:pPr>
       <w:r>
-        <w:rPr/>
+        <w:rPr>
+          <w:rFonts w:ascii="Times New Roman" w:hAnsi="Times New Roman"/>
+        </w:rPr>
       </w:r>
     </w:p>
     <w:p>
@@ -14379,7 +15718,9 @@
         </w:rPr>
       </w:pPr>
       <w:r>
-        <w:rPr/>
+        <w:rPr>
+          <w:rFonts w:ascii="Times New Roman" w:hAnsi="Times New Roman"/>
+        </w:rPr>
       </w:r>
     </w:p>
     <w:p>
@@ -14393,7 +15734,9 @@
         </w:rPr>
       </w:pPr>
       <w:r>
-        <w:rPr/>
+        <w:rPr>
+          <w:rFonts w:ascii="Times New Roman" w:hAnsi="Times New Roman"/>
+        </w:rPr>
       </w:r>
     </w:p>
     <w:p>
@@ -14407,7 +15750,9 @@
         </w:rPr>
       </w:pPr>
       <w:r>
-        <w:rPr/>
+        <w:rPr>
+          <w:rFonts w:ascii="Times New Roman" w:hAnsi="Times New Roman"/>
+        </w:rPr>
       </w:r>
     </w:p>
     <w:p>
@@ -14421,7 +15766,9 @@
         </w:rPr>
       </w:pPr>
       <w:r>
-        <w:rPr/>
+        <w:rPr>
+          <w:rFonts w:ascii="Times New Roman" w:hAnsi="Times New Roman"/>
+        </w:rPr>
       </w:r>
     </w:p>
     <w:p>
@@ -14435,7 +15782,9 @@
         </w:rPr>
       </w:pPr>
       <w:r>
-        <w:rPr/>
+        <w:rPr>
+          <w:rFonts w:ascii="Times New Roman" w:hAnsi="Times New Roman"/>
+        </w:rPr>
       </w:r>
     </w:p>
     <w:p>
@@ -14449,7 +15798,9 @@
         </w:rPr>
       </w:pPr>
       <w:r>
-        <w:rPr/>
+        <w:rPr>
+          <w:rFonts w:ascii="Times New Roman" w:hAnsi="Times New Roman"/>
+        </w:rPr>
       </w:r>
     </w:p>
     <w:p>
@@ -14463,7 +15814,9 @@
         </w:rPr>
       </w:pPr>
       <w:r>
-        <w:rPr/>
+        <w:rPr>
+          <w:rFonts w:ascii="Times New Roman" w:hAnsi="Times New Roman"/>
+        </w:rPr>
       </w:r>
     </w:p>
     <w:p>
@@ -14864,19 +16217,19 @@
       </w:r>
     </w:p>
     <w:sectPr>
-      <w:headerReference w:type="even" r:id="rId50"/>
-      <w:headerReference w:type="default" r:id="rId51"/>
-      <w:headerReference w:type="first" r:id="rId52"/>
-      <w:footerReference w:type="even" r:id="rId53"/>
-      <w:footerReference w:type="default" r:id="rId54"/>
-      <w:footerReference w:type="first" r:id="rId55"/>
+      <w:headerReference w:type="even" r:id="rId55"/>
+      <w:headerReference w:type="default" r:id="rId56"/>
+      <w:headerReference w:type="first" r:id="rId57"/>
+      <w:footerReference w:type="even" r:id="rId58"/>
+      <w:footerReference w:type="default" r:id="rId59"/>
+      <w:footerReference w:type="first" r:id="rId60"/>
       <w:type w:val="nextPage"/>
       <w:pgSz w:w="11906" w:h="16838"/>
       <w:pgMar w:left="1133" w:right="1133" w:gutter="0" w:header="720" w:top="1133" w:footer="720" w:bottom="1133"/>
       <w:pgNumType w:start="1" w:fmt="decimal"/>
       <w:formProt w:val="false"/>
       <w:textDirection w:val="lrTb"/>
-      <w:docGrid w:type="default" w:linePitch="100" w:charSpace="8192"/>
+      <w:docGrid w:type="default" w:linePitch="100" w:charSpace="0"/>
     </w:sectPr>
   </w:body>
 </w:document>
@@ -14920,7 +16273,7 @@
     </w:r>
     <w:r>
       <w:rPr/>
-      <w:t>31</w:t>
+      <w:t>34</w:t>
     </w:r>
     <w:r>
       <w:rPr/>
@@ -14953,7 +16306,7 @@
     </w:r>
     <w:r>
       <w:rPr/>
-      <w:t>31</w:t>
+      <w:t>34</w:t>
     </w:r>
     <w:r>
       <w:rPr/>
@@ -16559,6 +17912,125 @@
   <w:abstractNum w:abstractNumId="12">
     <w:lvl w:ilvl="0">
       <w:start w:val="1"/>
+      <w:numFmt w:val="decimal"/>
+      <w:lvlText w:val="%1."/>
+      <w:lvlJc w:val="left"/>
+      <w:pPr>
+        <w:tabs>
+          <w:tab w:val="num" w:pos="720"/>
+        </w:tabs>
+        <w:ind w:left="720" w:hanging="360"/>
+      </w:pPr>
+      <w:rPr/>
+    </w:lvl>
+    <w:lvl w:ilvl="1">
+      <w:start w:val="1"/>
+      <w:numFmt w:val="decimal"/>
+      <w:lvlText w:val="%2."/>
+      <w:lvlJc w:val="left"/>
+      <w:pPr>
+        <w:tabs>
+          <w:tab w:val="num" w:pos="1080"/>
+        </w:tabs>
+        <w:ind w:left="1080" w:hanging="360"/>
+      </w:pPr>
+      <w:rPr/>
+    </w:lvl>
+    <w:lvl w:ilvl="2">
+      <w:start w:val="1"/>
+      <w:numFmt w:val="decimal"/>
+      <w:lvlText w:val="%3."/>
+      <w:lvlJc w:val="left"/>
+      <w:pPr>
+        <w:tabs>
+          <w:tab w:val="num" w:pos="1440"/>
+        </w:tabs>
+        <w:ind w:left="1440" w:hanging="360"/>
+      </w:pPr>
+      <w:rPr/>
+    </w:lvl>
+    <w:lvl w:ilvl="3">
+      <w:start w:val="1"/>
+      <w:numFmt w:val="decimal"/>
+      <w:lvlText w:val="%4."/>
+      <w:lvlJc w:val="left"/>
+      <w:pPr>
+        <w:tabs>
+          <w:tab w:val="num" w:pos="1800"/>
+        </w:tabs>
+        <w:ind w:left="1800" w:hanging="360"/>
+      </w:pPr>
+      <w:rPr/>
+    </w:lvl>
+    <w:lvl w:ilvl="4">
+      <w:start w:val="1"/>
+      <w:numFmt w:val="decimal"/>
+      <w:lvlText w:val="%5."/>
+      <w:lvlJc w:val="left"/>
+      <w:pPr>
+        <w:tabs>
+          <w:tab w:val="num" w:pos="2160"/>
+        </w:tabs>
+        <w:ind w:left="2160" w:hanging="360"/>
+      </w:pPr>
+      <w:rPr/>
+    </w:lvl>
+    <w:lvl w:ilvl="5">
+      <w:start w:val="1"/>
+      <w:numFmt w:val="decimal"/>
+      <w:lvlText w:val="%6."/>
+      <w:lvlJc w:val="left"/>
+      <w:pPr>
+        <w:tabs>
+          <w:tab w:val="num" w:pos="2520"/>
+        </w:tabs>
+        <w:ind w:left="2520" w:hanging="360"/>
+      </w:pPr>
+      <w:rPr/>
+    </w:lvl>
+    <w:lvl w:ilvl="6">
+      <w:start w:val="1"/>
+      <w:numFmt w:val="decimal"/>
+      <w:lvlText w:val="%7."/>
+      <w:lvlJc w:val="left"/>
+      <w:pPr>
+        <w:tabs>
+          <w:tab w:val="num" w:pos="2880"/>
+        </w:tabs>
+        <w:ind w:left="2880" w:hanging="360"/>
+      </w:pPr>
+      <w:rPr/>
+    </w:lvl>
+    <w:lvl w:ilvl="7">
+      <w:start w:val="1"/>
+      <w:numFmt w:val="decimal"/>
+      <w:lvlText w:val="%8."/>
+      <w:lvlJc w:val="left"/>
+      <w:pPr>
+        <w:tabs>
+          <w:tab w:val="num" w:pos="3240"/>
+        </w:tabs>
+        <w:ind w:left="3240" w:hanging="360"/>
+      </w:pPr>
+      <w:rPr/>
+    </w:lvl>
+    <w:lvl w:ilvl="8">
+      <w:start w:val="1"/>
+      <w:numFmt w:val="decimal"/>
+      <w:lvlText w:val="%9."/>
+      <w:lvlJc w:val="left"/>
+      <w:pPr>
+        <w:tabs>
+          <w:tab w:val="num" w:pos="3600"/>
+        </w:tabs>
+        <w:ind w:left="3600" w:hanging="360"/>
+      </w:pPr>
+      <w:rPr/>
+    </w:lvl>
+  </w:abstractNum>
+  <w:abstractNum w:abstractNumId="13">
+    <w:lvl w:ilvl="0">
+      <w:start w:val="1"/>
       <w:numFmt w:val="none"/>
       <w:suff w:val="nothing"/>
       <w:lvlText w:val=""/>
@@ -16711,6 +18183,9 @@
   <w:num w:numId="12">
     <w:abstractNumId w:val="12"/>
   </w:num>
+  <w:num w:numId="13">
+    <w:abstractNumId w:val="13"/>
+  </w:num>
 </w:numbering>
 </file>
 
@@ -16719,7 +18194,8 @@
   <w:docDefaults>
     <w:rPrDefault>
       <w:rPr>
-        <w:rFonts w:ascii="IBM Plex Sans" w:hAnsi="IBM Plex Sans" w:eastAsia="IBM Plex Sans" w:cs="IBM Plex Sans"/>
+        <w:rFonts w:ascii="Times New Roman" w:hAnsi="Times New Roman" w:eastAsia="IBM Plex Sans" w:cs="IBM Plex Sans"/>
+        <w:sz w:val="24"/>
         <w:lang w:val="ru-RU" w:eastAsia="zh-CN" w:bidi="hi-IN"/>
       </w:rPr>
     </w:rPrDefault>
@@ -16740,10 +18216,10 @@
       <w:jc w:val="both"/>
     </w:pPr>
     <w:rPr>
-      <w:rFonts w:ascii="IBM Plex Sans" w:hAnsi="IBM Plex Sans" w:eastAsia="IBM Plex Sans" w:cs="IBM Plex Sans"/>
+      <w:rFonts w:eastAsia="IBM Plex Sans" w:cs="IBM Plex Sans" w:ascii="Times New Roman" w:hAnsi="Times New Roman"/>
       <w:color w:val="auto"/>
       <w:kern w:val="0"/>
-      <w:sz w:val="20"/>
+      <w:sz w:val="24"/>
       <w:szCs w:val="20"/>
       <w:lang w:val="ru-RU" w:eastAsia="zh-CN" w:bidi="hi-IN"/>
     </w:rPr>
@@ -16905,7 +18381,7 @@
       <w:spacing w:before="240" w:after="120"/>
     </w:pPr>
     <w:rPr>
-      <w:rFonts w:ascii="Liberation Sans" w:hAnsi="Liberation Sans" w:eastAsia="Microsoft YaHei" w:cs="Lucida Sans"/>
+      <w:rFonts w:ascii="Times New Roman" w:hAnsi="Times New Roman" w:eastAsia="Microsoft YaHei" w:cs="Lucida Sans"/>
       <w:sz w:val="28"/>
       <w:szCs w:val="28"/>
     </w:rPr>
@@ -16924,6 +18400,7 @@
     <w:pPr/>
     <w:rPr>
       <w:rFonts w:cs="Lucida Sans"/>
+      <w:sz w:val="24"/>
     </w:rPr>
   </w:style>
   <w:style w:type="paragraph" w:styleId="Caption">
@@ -16951,6 +18428,7 @@
     </w:pPr>
     <w:rPr>
       <w:rFonts w:cs="Lucida Sans"/>
+      <w:sz w:val="24"/>
     </w:rPr>
   </w:style>
   <w:style w:type="paragraph" w:styleId="Normal1" w:default="1">

</xml_diff>

<commit_message>
Rabbit's configuration optimized and tested
</commit_message>
<xml_diff>
--- a/Diploma/diploma-work.docx
+++ b/Diploma/diploma-work.docx
@@ -1235,7 +1235,7 @@
     <w:p>
       <w:pPr>
         <w:pStyle w:val="Normal1"/>
-        <w:shd w:fill="FFFFFF" w:val="clear"/>
+        <w:shd w:val="clear" w:fill="FFFFFF"/>
         <w:spacing w:lineRule="auto" w:line="240" w:before="200" w:after="200"/>
         <w:rPr>
           <w:rFonts w:ascii="Times New Roman" w:hAnsi="Times New Roman"/>
@@ -1283,7 +1283,7 @@
     <w:p>
       <w:pPr>
         <w:pStyle w:val="Normal1"/>
-        <w:shd w:fill="FFFFFF" w:val="clear"/>
+        <w:shd w:val="clear" w:fill="FFFFFF"/>
         <w:spacing w:lineRule="auto" w:line="276" w:before="220" w:after="220"/>
         <w:rPr>
           <w:rFonts w:ascii="Times New Roman" w:hAnsi="Times New Roman"/>
@@ -1300,7 +1300,7 @@
     <w:p>
       <w:pPr>
         <w:pStyle w:val="Normal1"/>
-        <w:shd w:fill="FFFFFF" w:val="clear"/>
+        <w:shd w:val="clear" w:fill="FFFFFF"/>
         <w:spacing w:lineRule="auto" w:line="276" w:before="220" w:after="220"/>
         <w:rPr>
           <w:rFonts w:ascii="Times New Roman" w:hAnsi="Times New Roman"/>
@@ -1317,7 +1317,7 @@
     <w:p>
       <w:pPr>
         <w:pStyle w:val="Normal1"/>
-        <w:shd w:fill="FFFFFF" w:val="clear"/>
+        <w:shd w:val="clear" w:fill="FFFFFF"/>
         <w:spacing w:lineRule="auto" w:line="276" w:before="220" w:after="220"/>
         <w:rPr>
           <w:rFonts w:ascii="Times New Roman" w:hAnsi="Times New Roman"/>
@@ -1334,7 +1334,7 @@
     <w:p>
       <w:pPr>
         <w:pStyle w:val="Normal1"/>
-        <w:shd w:fill="FFFFFF" w:val="clear"/>
+        <w:shd w:val="clear" w:fill="FFFFFF"/>
         <w:spacing w:lineRule="auto" w:line="276" w:before="220" w:after="220"/>
         <w:rPr>
           <w:rFonts w:ascii="Times New Roman" w:hAnsi="Times New Roman"/>
@@ -1351,7 +1351,7 @@
     <w:p>
       <w:pPr>
         <w:pStyle w:val="Normal1"/>
-        <w:shd w:fill="FFFFFF" w:val="clear"/>
+        <w:shd w:val="clear" w:fill="FFFFFF"/>
         <w:spacing w:lineRule="auto" w:line="276" w:before="220" w:after="220"/>
         <w:rPr>
           <w:rFonts w:ascii="Times New Roman" w:hAnsi="Times New Roman"/>
@@ -1368,7 +1368,7 @@
     <w:p>
       <w:pPr>
         <w:pStyle w:val="Normal1"/>
-        <w:shd w:fill="FFFFFF" w:val="clear"/>
+        <w:shd w:val="clear" w:fill="FFFFFF"/>
         <w:spacing w:lineRule="auto" w:line="276" w:before="220" w:after="220"/>
         <w:rPr>
           <w:rFonts w:ascii="Times New Roman" w:hAnsi="Times New Roman"/>
@@ -1385,7 +1385,7 @@
     <w:p>
       <w:pPr>
         <w:pStyle w:val="Normal1"/>
-        <w:shd w:fill="FFFFFF" w:val="clear"/>
+        <w:shd w:val="clear" w:fill="FFFFFF"/>
         <w:spacing w:lineRule="auto" w:line="276" w:before="220" w:after="220"/>
         <w:rPr>
           <w:rFonts w:ascii="Times New Roman" w:hAnsi="Times New Roman"/>
@@ -1402,7 +1402,7 @@
     <w:p>
       <w:pPr>
         <w:pStyle w:val="Normal1"/>
-        <w:shd w:fill="FFFFFF" w:val="clear"/>
+        <w:shd w:val="clear" w:fill="FFFFFF"/>
         <w:spacing w:lineRule="auto" w:line="276" w:before="220" w:after="220"/>
         <w:rPr>
           <w:rFonts w:ascii="Times New Roman" w:hAnsi="Times New Roman"/>
@@ -1419,7 +1419,7 @@
     <w:p>
       <w:pPr>
         <w:pStyle w:val="Normal1"/>
-        <w:shd w:fill="FFFFFF" w:val="clear"/>
+        <w:shd w:val="clear" w:fill="FFFFFF"/>
         <w:spacing w:lineRule="auto" w:line="276" w:before="220" w:after="220"/>
         <w:rPr>
           <w:rFonts w:ascii="Times New Roman" w:hAnsi="Times New Roman"/>
@@ -1436,7 +1436,7 @@
     <w:p>
       <w:pPr>
         <w:pStyle w:val="Normal1"/>
-        <w:shd w:fill="FFFFFF" w:val="clear"/>
+        <w:shd w:val="clear" w:fill="FFFFFF"/>
         <w:spacing w:lineRule="auto" w:line="276" w:before="220" w:after="220"/>
         <w:rPr>
           <w:rFonts w:ascii="Times New Roman" w:hAnsi="Times New Roman"/>
@@ -1453,7 +1453,7 @@
     <w:p>
       <w:pPr>
         <w:pStyle w:val="Normal1"/>
-        <w:shd w:fill="FFFFFF" w:val="clear"/>
+        <w:shd w:val="clear" w:fill="FFFFFF"/>
         <w:spacing w:lineRule="auto" w:line="276" w:before="220" w:after="220"/>
         <w:rPr>
           <w:rFonts w:ascii="Times New Roman" w:hAnsi="Times New Roman"/>
@@ -1470,7 +1470,7 @@
     <w:p>
       <w:pPr>
         <w:pStyle w:val="Normal1"/>
-        <w:shd w:fill="FFFFFF" w:val="clear"/>
+        <w:shd w:val="clear" w:fill="FFFFFF"/>
         <w:spacing w:lineRule="auto" w:line="276" w:before="220" w:after="220"/>
         <w:rPr>
           <w:rFonts w:ascii="Times New Roman" w:hAnsi="Times New Roman"/>
@@ -1487,7 +1487,7 @@
     <w:p>
       <w:pPr>
         <w:pStyle w:val="Normal1"/>
-        <w:shd w:fill="FFFFFF" w:val="clear"/>
+        <w:shd w:val="clear" w:fill="FFFFFF"/>
         <w:spacing w:lineRule="auto" w:line="276" w:before="220" w:after="220"/>
         <w:rPr>
           <w:rFonts w:ascii="Times New Roman" w:hAnsi="Times New Roman"/>
@@ -1504,7 +1504,7 @@
     <w:p>
       <w:pPr>
         <w:pStyle w:val="Normal1"/>
-        <w:shd w:fill="FFFFFF" w:val="clear"/>
+        <w:shd w:val="clear" w:fill="FFFFFF"/>
         <w:spacing w:lineRule="auto" w:line="276" w:before="220" w:after="220"/>
         <w:rPr>
           <w:rFonts w:ascii="Times New Roman" w:hAnsi="Times New Roman"/>
@@ -1521,7 +1521,7 @@
     <w:p>
       <w:pPr>
         <w:pStyle w:val="Normal1"/>
-        <w:shd w:fill="FFFFFF" w:val="clear"/>
+        <w:shd w:val="clear" w:fill="FFFFFF"/>
         <w:spacing w:lineRule="auto" w:line="276" w:before="220" w:after="220"/>
         <w:rPr>
           <w:rFonts w:ascii="Times New Roman" w:hAnsi="Times New Roman"/>
@@ -1538,7 +1538,7 @@
     <w:p>
       <w:pPr>
         <w:pStyle w:val="Normal1"/>
-        <w:shd w:fill="FFFFFF" w:val="clear"/>
+        <w:shd w:val="clear" w:fill="FFFFFF"/>
         <w:spacing w:lineRule="auto" w:line="276" w:before="220" w:after="220"/>
         <w:rPr>
           <w:rFonts w:ascii="Times New Roman" w:hAnsi="Times New Roman"/>
@@ -1555,7 +1555,7 @@
     <w:p>
       <w:pPr>
         <w:pStyle w:val="Normal1"/>
-        <w:shd w:fill="FFFFFF" w:val="clear"/>
+        <w:shd w:val="clear" w:fill="FFFFFF"/>
         <w:spacing w:lineRule="auto" w:line="276" w:before="220" w:after="220"/>
         <w:rPr>
           <w:rFonts w:ascii="Times New Roman" w:hAnsi="Times New Roman"/>
@@ -1572,7 +1572,7 @@
     <w:p>
       <w:pPr>
         <w:pStyle w:val="Normal1"/>
-        <w:shd w:fill="FFFFFF" w:val="clear"/>
+        <w:shd w:val="clear" w:fill="FFFFFF"/>
         <w:spacing w:lineRule="auto" w:line="276" w:before="220" w:after="220"/>
         <w:rPr>
           <w:rFonts w:ascii="Times New Roman" w:hAnsi="Times New Roman"/>
@@ -1589,7 +1589,7 @@
     <w:p>
       <w:pPr>
         <w:pStyle w:val="Normal1"/>
-        <w:shd w:fill="FFFFFF" w:val="clear"/>
+        <w:shd w:val="clear" w:fill="FFFFFF"/>
         <w:spacing w:lineRule="auto" w:line="276" w:before="220" w:after="220"/>
         <w:rPr>
           <w:rFonts w:ascii="Times New Roman" w:hAnsi="Times New Roman"/>
@@ -1606,7 +1606,7 @@
     <w:p>
       <w:pPr>
         <w:pStyle w:val="Normal1"/>
-        <w:shd w:fill="FFFFFF" w:val="clear"/>
+        <w:shd w:val="clear" w:fill="FFFFFF"/>
         <w:spacing w:lineRule="auto" w:line="276" w:before="220" w:after="220"/>
         <w:rPr>
           <w:rFonts w:ascii="Times New Roman" w:hAnsi="Times New Roman"/>
@@ -1623,7 +1623,7 @@
     <w:p>
       <w:pPr>
         <w:pStyle w:val="Normal1"/>
-        <w:shd w:fill="FFFFFF" w:val="clear"/>
+        <w:shd w:val="clear" w:fill="FFFFFF"/>
         <w:spacing w:lineRule="auto" w:line="276" w:before="220" w:after="220"/>
         <w:rPr>
           <w:rFonts w:ascii="Times New Roman" w:hAnsi="Times New Roman"/>
@@ -1640,7 +1640,7 @@
     <w:p>
       <w:pPr>
         <w:pStyle w:val="Normal1"/>
-        <w:shd w:fill="FFFFFF" w:val="clear"/>
+        <w:shd w:val="clear" w:fill="FFFFFF"/>
         <w:spacing w:lineRule="auto" w:line="276" w:before="220" w:after="220"/>
         <w:rPr>
           <w:rFonts w:ascii="Times New Roman" w:hAnsi="Times New Roman"/>
@@ -1657,7 +1657,7 @@
     <w:p>
       <w:pPr>
         <w:pStyle w:val="Normal1"/>
-        <w:shd w:fill="FFFFFF" w:val="clear"/>
+        <w:shd w:val="clear" w:fill="FFFFFF"/>
         <w:spacing w:lineRule="auto" w:line="276" w:before="220" w:after="220"/>
         <w:rPr>
           <w:rFonts w:ascii="Times New Roman" w:hAnsi="Times New Roman"/>
@@ -1759,33 +1759,7 @@
           <w:szCs w:val="24"/>
           <w:lang w:val="ru-RU" w:eastAsia="zh-CN" w:bidi="hi-IN"/>
         </w:rPr>
-        <w:t xml:space="preserve">Исследование особенностей разработки </w:t>
-      </w:r>
-      <w:r>
-        <w:rPr>
-          <w:rFonts w:eastAsia="IBM Plex Sans SemiBold" w:cs="IBM Plex Sans SemiBold" w:ascii="Times New Roman" w:hAnsi="Times New Roman"/>
-          <w:b w:val="false"/>
-          <w:bCs w:val="false"/>
-          <w:color w:val="auto"/>
-          <w:kern w:val="0"/>
-          <w:sz w:val="24"/>
-          <w:szCs w:val="24"/>
-          <w:lang w:val="ru-RU" w:eastAsia="zh-CN" w:bidi="hi-IN"/>
-        </w:rPr>
-        <w:t>и развертывания</w:t>
-      </w:r>
-      <w:r>
-        <w:rPr>
-          <w:rFonts w:eastAsia="IBM Plex Sans SemiBold" w:cs="IBM Plex Sans SemiBold" w:ascii="Times New Roman" w:hAnsi="Times New Roman"/>
-          <w:b w:val="false"/>
-          <w:bCs w:val="false"/>
-          <w:color w:val="auto"/>
-          <w:kern w:val="0"/>
-          <w:sz w:val="24"/>
-          <w:szCs w:val="24"/>
-          <w:lang w:val="ru-RU" w:eastAsia="zh-CN" w:bidi="hi-IN"/>
-        </w:rPr>
-        <w:t xml:space="preserve"> небольших масштабируемых приложений с использованием микросервисной архитектуры</w:t>
+        <w:t>Исследование особенностей разработки и развертывания небольших масштабируемых приложений с использованием микросервисной архитектуры</w:t>
       </w:r>
     </w:p>
     <w:p>
@@ -1820,59 +1794,7 @@
           <w:szCs w:val="24"/>
           <w:lang w:val="ru-RU" w:eastAsia="zh-CN" w:bidi="hi-IN"/>
         </w:rPr>
-        <w:t xml:space="preserve">Рассмотреть основные подходы к дизайну и развертыванию приложений и используемому </w:t>
-      </w:r>
-      <w:r>
-        <w:rPr>
-          <w:rFonts w:eastAsia="IBM Plex Sans SemiBold" w:cs="IBM Plex Sans SemiBold" w:ascii="Times New Roman" w:hAnsi="Times New Roman"/>
-          <w:b w:val="false"/>
-          <w:bCs w:val="false"/>
-          <w:color w:val="auto"/>
-          <w:kern w:val="0"/>
-          <w:sz w:val="24"/>
-          <w:szCs w:val="24"/>
-          <w:lang w:val="ru-RU" w:eastAsia="zh-CN" w:bidi="hi-IN"/>
-        </w:rPr>
-        <w:t xml:space="preserve">доступному </w:t>
-      </w:r>
-      <w:r>
-        <w:rPr>
-          <w:rFonts w:eastAsia="IBM Plex Sans SemiBold" w:cs="IBM Plex Sans SemiBold" w:ascii="Times New Roman" w:hAnsi="Times New Roman"/>
-          <w:b w:val="false"/>
-          <w:bCs w:val="false"/>
-          <w:color w:val="auto"/>
-          <w:kern w:val="0"/>
-          <w:sz w:val="24"/>
-          <w:szCs w:val="24"/>
-          <w:lang w:val="ru-RU" w:eastAsia="zh-CN" w:bidi="hi-IN"/>
-        </w:rPr>
-        <w:t xml:space="preserve">инструментарию. </w:t>
-      </w:r>
-      <w:r>
-        <w:rPr>
-          <w:rFonts w:eastAsia="IBM Plex Sans SemiBold" w:cs="IBM Plex Sans SemiBold" w:ascii="Times New Roman" w:hAnsi="Times New Roman"/>
-          <w:b w:val="false"/>
-          <w:bCs w:val="false"/>
-          <w:color w:val="auto"/>
-          <w:kern w:val="0"/>
-          <w:sz w:val="24"/>
-          <w:szCs w:val="24"/>
-          <w:lang w:val="ru-RU" w:eastAsia="zh-CN" w:bidi="hi-IN"/>
-        </w:rPr>
-        <w:t xml:space="preserve">Рассмотреть механизмы развертывания приложений. </w:t>
-      </w:r>
-      <w:r>
-        <w:rPr>
-          <w:rFonts w:eastAsia="IBM Plex Sans SemiBold" w:cs="IBM Plex Sans SemiBold" w:ascii="Times New Roman" w:hAnsi="Times New Roman"/>
-          <w:b w:val="false"/>
-          <w:bCs w:val="false"/>
-          <w:color w:val="auto"/>
-          <w:kern w:val="0"/>
-          <w:sz w:val="24"/>
-          <w:szCs w:val="24"/>
-          <w:lang w:val="ru-RU" w:eastAsia="zh-CN" w:bidi="hi-IN"/>
-        </w:rPr>
-        <w:t xml:space="preserve">Создать шаблон приложения, предусматривающий легкую адаптацию к конкретным нуждам разработчиков при развертывании небольших сервисов </w:t>
+        <w:t xml:space="preserve">Рассмотреть основные подходы к дизайну и развертыванию приложений и используемому доступному инструментарию. Рассмотреть механизмы развертывания приложений. Создать шаблон приложения, предусматривающий легкую адаптацию к конкретным нуждам разработчиков при развертывании небольших сервисов </w:t>
       </w:r>
       <w:r>
         <w:rPr>
@@ -1920,85 +1842,7 @@
           <w:szCs w:val="24"/>
           <w:lang w:val="ru-RU" w:eastAsia="zh-CN" w:bidi="hi-IN"/>
         </w:rPr>
-        <w:t xml:space="preserve">В процессе обучения или же в процессе разработки отдельных микросервисов для небольших стартапов, частных проектов и тп. может возникать потребность протестировать или проверить взаимодействие своего разработанного  микросервиса с другими сервисами именно на этапе разработки, выбрать те или иные </w:t>
-      </w:r>
-      <w:r>
-        <w:rPr>
-          <w:rFonts w:eastAsia="IBM Plex Sans SemiBold" w:cs="IBM Plex Sans SemiBold" w:ascii="Times New Roman" w:hAnsi="Times New Roman"/>
-          <w:b w:val="false"/>
-          <w:bCs w:val="false"/>
-          <w:color w:val="auto"/>
-          <w:kern w:val="0"/>
-          <w:sz w:val="24"/>
-          <w:szCs w:val="24"/>
-          <w:lang w:val="ru-RU" w:eastAsia="zh-CN" w:bidi="hi-IN"/>
-        </w:rPr>
-        <w:t>библиотеки</w:t>
-      </w:r>
-      <w:r>
-        <w:rPr>
-          <w:rFonts w:eastAsia="IBM Plex Sans SemiBold" w:cs="IBM Plex Sans SemiBold" w:ascii="Times New Roman" w:hAnsi="Times New Roman"/>
-          <w:b w:val="false"/>
-          <w:bCs w:val="false"/>
-          <w:color w:val="auto"/>
-          <w:kern w:val="0"/>
-          <w:sz w:val="24"/>
-          <w:szCs w:val="24"/>
-          <w:lang w:val="ru-RU" w:eastAsia="zh-CN" w:bidi="hi-IN"/>
-        </w:rPr>
-        <w:t xml:space="preserve"> и определится с инструментарием. </w:t>
-      </w:r>
-      <w:r>
-        <w:rPr>
-          <w:rFonts w:eastAsia="IBM Plex Sans SemiBold" w:cs="IBM Plex Sans SemiBold" w:ascii="Times New Roman" w:hAnsi="Times New Roman"/>
-          <w:b w:val="false"/>
-          <w:bCs w:val="false"/>
-          <w:color w:val="auto"/>
-          <w:kern w:val="0"/>
-          <w:sz w:val="24"/>
-          <w:szCs w:val="24"/>
-          <w:lang w:val="ru-RU" w:eastAsia="zh-CN" w:bidi="hi-IN"/>
-        </w:rPr>
-        <w:t>Задача, разработать приложение, позволяющее «подменять» один из сервисов или добавлять в один из сервисов интересующую разработчика логику и смотреть за ее работой, без необходимости создавать такое приложение с нуля, снабжать его необходимым инструментарием.</w:t>
-      </w:r>
-      <w:r>
-        <w:rPr>
-          <w:rFonts w:eastAsia="IBM Plex Sans SemiBold" w:cs="IBM Plex Sans SemiBold" w:ascii="Times New Roman" w:hAnsi="Times New Roman"/>
-          <w:b w:val="false"/>
-          <w:bCs w:val="false"/>
-          <w:color w:val="auto"/>
-          <w:kern w:val="0"/>
-          <w:sz w:val="24"/>
-          <w:szCs w:val="24"/>
-          <w:lang w:val="ru-RU" w:eastAsia="zh-CN" w:bidi="hi-IN"/>
-        </w:rPr>
-        <w:t xml:space="preserve"> Предполагаемое к разработке приложение планируется подготовить максимально абстрактным с целью легкой подмены шаблонных сервисов на </w:t>
-      </w:r>
-      <w:r>
-        <w:rPr>
-          <w:rFonts w:eastAsia="IBM Plex Sans SemiBold" w:cs="IBM Plex Sans SemiBold" w:ascii="Times New Roman" w:hAnsi="Times New Roman"/>
-          <w:b w:val="false"/>
-          <w:bCs w:val="false"/>
-          <w:color w:val="auto"/>
-          <w:kern w:val="0"/>
-          <w:sz w:val="24"/>
-          <w:szCs w:val="24"/>
-          <w:lang w:val="ru-RU" w:eastAsia="zh-CN" w:bidi="hi-IN"/>
-        </w:rPr>
-        <w:t xml:space="preserve">кастомные. Приложение должно содержать базовый набор инструментов для отслеживания (трейсинга), </w:t>
-      </w:r>
-      <w:r>
-        <w:rPr>
-          <w:rFonts w:eastAsia="IBM Plex Sans SemiBold" w:cs="IBM Plex Sans SemiBold" w:ascii="Times New Roman" w:hAnsi="Times New Roman"/>
-          <w:b w:val="false"/>
-          <w:bCs w:val="false"/>
-          <w:color w:val="auto"/>
-          <w:kern w:val="0"/>
-          <w:sz w:val="24"/>
-          <w:szCs w:val="24"/>
-          <w:lang w:val="ru-RU" w:eastAsia="zh-CN" w:bidi="hi-IN"/>
-        </w:rPr>
-        <w:t>логирования. К приложению должен быть подключен балансировщик нагрузок. Приложение должно реализовывать 2 механизма коммуникации: синхронный режим и асинхронный режим. Взаимодействие между сервисами в асинхронном режиме должно быть реализовано посредством брокера сообщений.</w:t>
+        <w:t>В процессе обучения или же в процессе разработки отдельных микросервисов для небольших стартапов, частных проектов и тп. может возникать потребность протестировать или проверить взаимодействие своего разработанного  микросервиса с другими сервисами именно на этапе разработки, выбрать те или иные библиотеки и определится с инструментарием. Задача, разработать приложение, позволяющее «подменять» один из сервисов или добавлять в один из сервисов интересующую разработчика логику и смотреть за ее работой, без необходимости создавать такое приложение с нуля, снабжать его необходимым инструментарием. Предполагаемое к разработке приложение планируется подготовить максимально абстрактным с целью легкой подмены шаблонных сервисов на кастомные. Приложение должно содержать базовый набор инструментов для отслеживания (трейсинга), логирования. К приложению должен быть подключен балансировщик нагрузок. Приложение должно реализовывать 2 механизма коммуникации: синхронный режим и асинхронный режим. Взаимодействие между сервисами в асинхронном режиме должно быть реализовано посредством брокера сообщений.</w:t>
       </w:r>
     </w:p>
     <w:p>
@@ -2041,7 +1885,7 @@
         <w:pStyle w:val="Normal1"/>
         <w:numPr>
           <w:ilvl w:val="0"/>
-          <w:numId w:val="13"/>
+          <w:numId w:val="12"/>
         </w:numPr>
         <w:spacing w:lineRule="auto" w:line="360"/>
         <w:rPr>
@@ -2066,7 +1910,7 @@
         <w:pStyle w:val="Normal1"/>
         <w:numPr>
           <w:ilvl w:val="0"/>
-          <w:numId w:val="13"/>
+          <w:numId w:val="12"/>
         </w:numPr>
         <w:spacing w:lineRule="auto" w:line="360"/>
         <w:rPr>
@@ -2091,7 +1935,7 @@
         <w:pStyle w:val="Normal1"/>
         <w:numPr>
           <w:ilvl w:val="0"/>
-          <w:numId w:val="13"/>
+          <w:numId w:val="12"/>
         </w:numPr>
         <w:spacing w:lineRule="auto" w:line="360"/>
         <w:rPr>
@@ -2116,7 +1960,7 @@
         <w:pStyle w:val="Normal1"/>
         <w:numPr>
           <w:ilvl w:val="0"/>
-          <w:numId w:val="13"/>
+          <w:numId w:val="12"/>
         </w:numPr>
         <w:spacing w:lineRule="auto" w:line="360"/>
         <w:rPr>
@@ -2141,7 +1985,7 @@
         <w:pStyle w:val="Normal1"/>
         <w:numPr>
           <w:ilvl w:val="0"/>
-          <w:numId w:val="13"/>
+          <w:numId w:val="12"/>
         </w:numPr>
         <w:spacing w:lineRule="auto" w:line="360"/>
         <w:rPr>
@@ -2166,7 +2010,7 @@
         <w:pStyle w:val="Normal1"/>
         <w:numPr>
           <w:ilvl w:val="0"/>
-          <w:numId w:val="13"/>
+          <w:numId w:val="12"/>
         </w:numPr>
         <w:spacing w:lineRule="auto" w:line="360"/>
         <w:rPr/>
@@ -2218,18 +2062,7 @@
           <w:szCs w:val="24"/>
           <w:lang w:val="en-US"/>
         </w:rPr>
-        <w:t xml:space="preserve">FastRequest, PostgreSQL, Docker, Docker-Compose, Spring, Eureka, Open Feign, API Gateway, RabbitMQ, </w:t>
-      </w:r>
-      <w:r>
-        <w:rPr>
-          <w:rFonts w:eastAsia="IBM Plex Sans SemiBold" w:cs="IBM Plex Sans SemiBold" w:ascii="Times New Roman" w:hAnsi="Times New Roman"/>
-          <w:b w:val="false"/>
-          <w:bCs w:val="false"/>
-          <w:sz w:val="24"/>
-          <w:szCs w:val="24"/>
-          <w:lang w:val="en-US"/>
-        </w:rPr>
-        <w:t>Micrometer, Zipkin, Jib</w:t>
+        <w:t>FastRequest, PostgreSQL, Docker, Docker-Compose, Spring, Eureka, Open Feign, API Gateway, RabbitMQ, Micrometer, Zipkin, Jib</w:t>
       </w:r>
     </w:p>
     <w:p>
@@ -2263,7 +2096,7 @@
     <w:p>
       <w:pPr>
         <w:pStyle w:val="Normal1"/>
-        <w:shd w:fill="FFFFFF" w:val="clear"/>
+        <w:shd w:val="clear" w:fill="FFFFFF"/>
         <w:spacing w:lineRule="auto" w:line="240" w:before="200" w:after="200"/>
         <w:ind w:hanging="0" w:left="0"/>
         <w:rPr>
@@ -2605,62 +2438,18 @@
           <w:szCs w:val="24"/>
           <w:lang w:val="ru-RU"/>
         </w:rPr>
-        <w:t xml:space="preserve">и на этом же этапе внедрить третий сервис, сервис </w:t>
-      </w:r>
-      <w:r>
-        <w:rPr>
-          <w:rFonts w:eastAsia="IBM Plex Sans SemiBold" w:cs="IBM Plex Sans SemiBold" w:ascii="Times New Roman" w:hAnsi="Times New Roman"/>
-          <w:b w:val="false"/>
-          <w:bCs w:val="false"/>
-          <w:sz w:val="24"/>
-          <w:szCs w:val="24"/>
-          <w:lang w:val="ru-RU"/>
-        </w:rPr>
-        <w:t>трассировки</w:t>
-      </w:r>
-      <w:r>
-        <w:rPr>
-          <w:rFonts w:eastAsia="IBM Plex Sans SemiBold" w:cs="IBM Plex Sans SemiBold" w:ascii="Times New Roman" w:hAnsi="Times New Roman"/>
-          <w:b w:val="false"/>
-          <w:bCs w:val="false"/>
-          <w:sz w:val="24"/>
-          <w:szCs w:val="24"/>
-          <w:lang w:val="ru-RU"/>
-        </w:rPr>
-        <w:t xml:space="preserve">. Этот этап подразумевает внедрение в проект таких технологий как </w:t>
-      </w:r>
-      <w:r>
-        <w:rPr>
-          <w:rFonts w:eastAsia="IBM Plex Sans SemiBold" w:cs="IBM Plex Sans SemiBold" w:ascii="Times New Roman" w:hAnsi="Times New Roman"/>
-          <w:b w:val="false"/>
-          <w:bCs w:val="false"/>
-          <w:sz w:val="24"/>
-          <w:szCs w:val="24"/>
-          <w:lang w:val="ru-RU"/>
-        </w:rPr>
-        <w:t>M</w:t>
-      </w:r>
-      <w:r>
-        <w:rPr>
-          <w:rFonts w:eastAsia="IBM Plex Sans SemiBold" w:cs="IBM Plex Sans SemiBold" w:ascii="Times New Roman" w:hAnsi="Times New Roman"/>
-          <w:b w:val="false"/>
-          <w:bCs w:val="false"/>
-          <w:sz w:val="24"/>
-          <w:szCs w:val="24"/>
-          <w:lang w:val="en-US"/>
-        </w:rPr>
-        <w:t>icrometer</w:t>
-      </w:r>
-      <w:r>
-        <w:rPr>
-          <w:rFonts w:eastAsia="IBM Plex Sans SemiBold" w:cs="IBM Plex Sans SemiBold" w:ascii="Times New Roman" w:hAnsi="Times New Roman"/>
-          <w:b w:val="false"/>
-          <w:bCs w:val="false"/>
-          <w:sz w:val="24"/>
-          <w:szCs w:val="24"/>
-          <w:lang w:val="en-US"/>
-        </w:rPr>
-        <w:t xml:space="preserve"> </w:t>
+        <w:t>и на этом же этапе внедрить третий сервис, сервис трассировки. Этот этап подразумевает внедрение в проект таких технологий как M</w:t>
+      </w:r>
+      <w:r>
+        <w:rPr>
+          <w:rFonts w:eastAsia="IBM Plex Sans SemiBold" w:cs="IBM Plex Sans SemiBold" w:ascii="Times New Roman" w:hAnsi="Times New Roman"/>
+          <w:b w:val="false"/>
+          <w:bCs w:val="false"/>
+          <w:sz w:val="24"/>
+          <w:szCs w:val="24"/>
+          <w:lang w:val="en-US"/>
+        </w:rPr>
+        <w:t xml:space="preserve">icrometer </w:t>
       </w:r>
       <w:r>
         <w:rPr>
@@ -2781,7 +2570,7 @@
         <w:pStyle w:val="Normal1"/>
         <w:numPr>
           <w:ilvl w:val="0"/>
-          <w:numId w:val="10"/>
+          <w:numId w:val="9"/>
         </w:numPr>
         <w:rPr>
           <w:rFonts w:ascii="Times New Roman" w:hAnsi="Times New Roman"/>
@@ -2796,18 +2585,7 @@
           <w:szCs w:val="24"/>
           <w:lang w:val="ru-RU"/>
         </w:rPr>
-        <w:t xml:space="preserve">Спроектировать 3 </w:t>
-      </w:r>
-      <w:r>
-        <w:rPr>
-          <w:rFonts w:eastAsia="IBM Plex Sans SemiBold" w:cs="IBM Plex Sans SemiBold" w:ascii="Times New Roman" w:hAnsi="Times New Roman"/>
-          <w:b w:val="false"/>
-          <w:bCs w:val="false"/>
-          <w:sz w:val="24"/>
-          <w:szCs w:val="24"/>
-          <w:lang w:val="ru-RU"/>
-        </w:rPr>
-        <w:t>микросервиса</w:t>
+        <w:t>Спроектировать 3 микросервиса</w:t>
       </w:r>
     </w:p>
     <w:p>
@@ -2815,7 +2593,7 @@
         <w:pStyle w:val="Normal1"/>
         <w:numPr>
           <w:ilvl w:val="0"/>
-          <w:numId w:val="10"/>
+          <w:numId w:val="9"/>
         </w:numPr>
         <w:rPr>
           <w:rFonts w:ascii="Times New Roman" w:hAnsi="Times New Roman" w:eastAsia="IBM Plex Sans SemiBold" w:cs="IBM Plex Sans SemiBold"/>
@@ -2843,7 +2621,7 @@
         <w:pStyle w:val="Normal1"/>
         <w:numPr>
           <w:ilvl w:val="0"/>
-          <w:numId w:val="10"/>
+          <w:numId w:val="9"/>
         </w:numPr>
         <w:rPr>
           <w:rFonts w:ascii="Times New Roman" w:hAnsi="Times New Roman" w:eastAsia="IBM Plex Sans SemiBold" w:cs="IBM Plex Sans SemiBold"/>
@@ -2871,7 +2649,7 @@
         <w:pStyle w:val="Normal1"/>
         <w:numPr>
           <w:ilvl w:val="0"/>
-          <w:numId w:val="10"/>
+          <w:numId w:val="9"/>
         </w:numPr>
         <w:rPr>
           <w:rFonts w:ascii="Times New Roman" w:hAnsi="Times New Roman" w:eastAsia="IBM Plex Sans SemiBold" w:cs="IBM Plex Sans SemiBold"/>
@@ -5535,7 +5313,7 @@
         <w:pStyle w:val="Normal1"/>
         <w:numPr>
           <w:ilvl w:val="0"/>
-          <w:numId w:val="11"/>
+          <w:numId w:val="10"/>
         </w:numPr>
         <w:spacing w:lineRule="auto" w:line="360"/>
         <w:rPr>
@@ -5559,7 +5337,7 @@
         <w:pStyle w:val="Normal1"/>
         <w:numPr>
           <w:ilvl w:val="0"/>
-          <w:numId w:val="11"/>
+          <w:numId w:val="10"/>
         </w:numPr>
         <w:spacing w:lineRule="auto" w:line="360"/>
         <w:rPr>
@@ -11018,7 +10796,7 @@
         <w:pStyle w:val="Normal1"/>
         <w:numPr>
           <w:ilvl w:val="0"/>
-          <w:numId w:val="12"/>
+          <w:numId w:val="11"/>
         </w:numPr>
         <w:spacing w:lineRule="auto" w:line="360"/>
         <w:rPr>
@@ -11042,7 +10820,7 @@
         <w:pStyle w:val="Normal1"/>
         <w:numPr>
           <w:ilvl w:val="0"/>
-          <w:numId w:val="12"/>
+          <w:numId w:val="11"/>
         </w:numPr>
         <w:spacing w:lineRule="auto" w:line="360"/>
         <w:rPr>
@@ -11066,7 +10844,7 @@
         <w:pStyle w:val="Normal1"/>
         <w:numPr>
           <w:ilvl w:val="0"/>
-          <w:numId w:val="12"/>
+          <w:numId w:val="11"/>
         </w:numPr>
         <w:spacing w:lineRule="auto" w:line="360"/>
         <w:rPr>
@@ -11090,7 +10868,7 @@
         <w:pStyle w:val="Normal1"/>
         <w:numPr>
           <w:ilvl w:val="0"/>
-          <w:numId w:val="12"/>
+          <w:numId w:val="11"/>
         </w:numPr>
         <w:spacing w:lineRule="auto" w:line="360"/>
         <w:rPr>
@@ -13242,7 +13020,7 @@
     <w:p>
       <w:pPr>
         <w:pStyle w:val="Normal1"/>
-        <w:spacing w:lineRule="auto" w:line="360"/>
+        <w:spacing w:lineRule="auto" w:line="360" w:before="0" w:after="200"/>
         <w:jc w:val="left"/>
         <w:rPr>
           <w:rFonts w:ascii="Times New Roman" w:hAnsi="Times New Roman"/>
@@ -13280,18 +13058,7 @@
           <w:szCs w:val="44"/>
           <w:lang w:val="ru-RU"/>
         </w:rPr>
-        <w:t xml:space="preserve">. </w:t>
-      </w:r>
-      <w:r>
-        <w:rPr>
-          <w:rFonts w:eastAsia="IBM Plex Sans SemiBold" w:cs="IBM Plex Sans SemiBold" w:ascii="Times New Roman" w:hAnsi="Times New Roman"/>
-          <w:b/>
-          <w:bCs/>
-          <w:sz w:val="44"/>
-          <w:szCs w:val="44"/>
-          <w:lang w:val="ru-RU"/>
-        </w:rPr>
-        <w:t>Сборка проекта</w:t>
+        <w:t>. Сборка проекта</w:t>
       </w:r>
     </w:p>
     <w:p>
@@ -13321,7 +13088,7 @@
           <w:sz w:val="28"/>
           <w:szCs w:val="28"/>
         </w:rPr>
-        <w:t xml:space="preserve">.1 </w:t>
+        <w:t xml:space="preserve">.1 Сборка проекта с использованием </w:t>
       </w:r>
       <w:r>
         <w:rPr>
@@ -13330,30 +13097,9 @@
           <w:bCs/>
           <w:sz w:val="28"/>
           <w:szCs w:val="28"/>
-        </w:rPr>
-        <w:t xml:space="preserve">Сборка проекта с использованием </w:t>
-      </w:r>
-      <w:r>
-        <w:rPr>
-          <w:rFonts w:eastAsia="IBM Plex Sans SemiBold" w:cs="IBM Plex Sans SemiBold" w:ascii="Times New Roman" w:hAnsi="Times New Roman"/>
-          <w:b/>
-          <w:bCs/>
-          <w:sz w:val="28"/>
-          <w:szCs w:val="28"/>
-          <w:lang w:val="en-US"/>
-        </w:rPr>
-        <w:t xml:space="preserve">Maven Compiler Plugin / </w:t>
-      </w:r>
-      <w:r>
-        <w:rPr>
-          <w:rFonts w:eastAsia="IBM Plex Sans SemiBold" w:cs="IBM Plex Sans SemiBold" w:ascii="Times New Roman" w:hAnsi="Times New Roman"/>
-          <w:b/>
-          <w:bCs/>
-          <w:sz w:val="28"/>
-          <w:szCs w:val="28"/>
-          <w:lang w:val="en-US"/>
-        </w:rPr>
-        <w:t>Spring boot maven plugin</w:t>
+          <w:lang w:val="en-US"/>
+        </w:rPr>
+        <w:t>Maven Compiler Plugin / Spring boot maven plugin</w:t>
       </w:r>
     </w:p>
     <w:p>
@@ -13410,18 +13156,7 @@
           <w:szCs w:val="24"/>
           <w:lang w:val="ru-RU"/>
         </w:rPr>
-        <w:t xml:space="preserve">файлы, которые можно будет запустить. </w:t>
-      </w:r>
-      <w:r>
-        <w:rPr>
-          <w:rFonts w:eastAsia="IBM Plex Sans SemiBold" w:cs="IBM Plex Sans SemiBold" w:ascii="Times New Roman" w:hAnsi="Times New Roman"/>
-          <w:b w:val="false"/>
-          <w:bCs w:val="false"/>
-          <w:sz w:val="24"/>
-          <w:szCs w:val="24"/>
-          <w:lang w:val="ru-RU"/>
-        </w:rPr>
-        <w:t xml:space="preserve">В родительский </w:t>
+        <w:t xml:space="preserve">файлы, которые можно будет запустить. В родительский </w:t>
       </w:r>
       <w:r>
         <w:rPr>
@@ -13480,33 +13215,7 @@
           <w:szCs w:val="24"/>
           <w:lang w:val="ru-RU"/>
         </w:rPr>
-        <w:t xml:space="preserve">и настроим версию языка для сборки. Укажем 17 версию. Для проверки работы упаковщика </w:t>
-      </w:r>
-      <w:r>
-        <w:rPr>
-          <w:rFonts w:eastAsia="IBM Plex Sans SemiBold" w:cs="IBM Plex Sans SemiBold" w:ascii="Times New Roman" w:hAnsi="Times New Roman"/>
-          <w:b w:val="false"/>
-          <w:bCs w:val="false"/>
-          <w:i w:val="false"/>
-          <w:iCs w:val="false"/>
-          <w:sz w:val="24"/>
-          <w:szCs w:val="24"/>
-          <w:lang w:val="ru-RU"/>
-        </w:rPr>
-        <w:t>и сборки обычных модулей</w:t>
-      </w:r>
-      <w:r>
-        <w:rPr>
-          <w:rFonts w:eastAsia="IBM Plex Sans SemiBold" w:cs="IBM Plex Sans SemiBold" w:ascii="Times New Roman" w:hAnsi="Times New Roman"/>
-          <w:b w:val="false"/>
-          <w:bCs w:val="false"/>
-          <w:i w:val="false"/>
-          <w:iCs w:val="false"/>
-          <w:sz w:val="24"/>
-          <w:szCs w:val="24"/>
-          <w:lang w:val="ru-RU"/>
-        </w:rPr>
-        <w:t xml:space="preserve">, соберем 2 </w:t>
+        <w:t xml:space="preserve">и настроим версию языка для сборки. Укажем 17 версию. Для проверки работы упаковщика и сборки обычных модулей, соберем 2 </w:t>
       </w:r>
       <w:r>
         <w:rPr>
@@ -13662,33 +13371,7 @@
           <w:szCs w:val="24"/>
           <w:lang w:val="ru-RU"/>
         </w:rPr>
-        <w:t xml:space="preserve">файлы </w:t>
-      </w:r>
-      <w:r>
-        <w:rPr>
-          <w:rFonts w:eastAsia="IBM Plex Sans SemiBold" w:cs="IBM Plex Sans SemiBold" w:ascii="Times New Roman" w:hAnsi="Times New Roman"/>
-          <w:b w:val="false"/>
-          <w:bCs w:val="false"/>
-          <w:i w:val="false"/>
-          <w:iCs w:val="false"/>
-          <w:sz w:val="24"/>
-          <w:szCs w:val="24"/>
-          <w:lang w:val="ru-RU"/>
-        </w:rPr>
-        <w:t>для каждого из модулей</w:t>
-      </w:r>
-      <w:r>
-        <w:rPr>
-          <w:rFonts w:eastAsia="IBM Plex Sans SemiBold" w:cs="IBM Plex Sans SemiBold" w:ascii="Times New Roman" w:hAnsi="Times New Roman"/>
-          <w:b w:val="false"/>
-          <w:bCs w:val="false"/>
-          <w:i w:val="false"/>
-          <w:iCs w:val="false"/>
-          <w:sz w:val="24"/>
-          <w:szCs w:val="24"/>
-          <w:lang w:val="ru-RU"/>
-        </w:rPr>
-        <w:t xml:space="preserve">. </w:t>
+        <w:t xml:space="preserve">файлы для каждого из модулей. </w:t>
       </w:r>
     </w:p>
     <w:p>
@@ -13831,20 +13514,7 @@
           <w:szCs w:val="24"/>
           <w:lang w:val="ru-RU"/>
         </w:rPr>
-        <w:t xml:space="preserve">Механизм работает следующим образом. Сначала </w:t>
-      </w:r>
-      <w:r>
-        <w:rPr>
-          <w:rFonts w:eastAsia="IBM Plex Sans SemiBold" w:cs="IBM Plex Sans SemiBold" w:ascii="Times New Roman" w:hAnsi="Times New Roman"/>
-          <w:b w:val="false"/>
-          <w:bCs w:val="false"/>
-          <w:i w:val="false"/>
-          <w:iCs w:val="false"/>
-          <w:sz w:val="24"/>
-          <w:szCs w:val="24"/>
-          <w:lang w:val="ru-RU"/>
-        </w:rPr>
-        <w:t xml:space="preserve">упаковщик соберет </w:t>
+        <w:t xml:space="preserve">Механизм работает следующим образом. Сначала упаковщик соберет </w:t>
       </w:r>
       <w:r>
         <w:rPr>
@@ -14069,11 +13739,10 @@
       </w:pPr>
       <w:r>
         <w:rPr>
-          <w:rFonts w:ascii="Times New Roman" w:hAnsi="Times New Roman"/>
-          <w:b w:val="false"/>
-          <w:bCs w:val="false"/>
-          <w:sz w:val="24"/>
-          <w:szCs w:val="24"/>
+          <w:rFonts w:eastAsia="IBM Plex Sans SemiBold" w:cs="IBM Plex Sans SemiBold"/>
+          <w:i w:val="false"/>
+          <w:iCs w:val="false"/>
+          <w:lang w:val="ru-RU"/>
         </w:rPr>
       </w:r>
     </w:p>
@@ -14181,16 +13850,7 @@
           <w:szCs w:val="24"/>
           <w:lang w:val="ru-RU"/>
         </w:rPr>
-        <w:t xml:space="preserve">файла всего приложения. Сами настройки уже сделаны. </w:t>
-      </w:r>
-      <w:r>
-        <w:rPr>
-          <w:rFonts w:ascii="Times New Roman" w:hAnsi="Times New Roman"/>
-          <w:sz w:val="24"/>
-          <w:szCs w:val="24"/>
-          <w:lang w:val="ru-RU"/>
-        </w:rPr>
-        <w:t xml:space="preserve">Более того в каждом из </w:t>
+        <w:t xml:space="preserve">файла всего приложения. Сами настройки уже сделаны. Более того в каждом из </w:t>
       </w:r>
       <w:r>
         <w:rPr>
@@ -14354,7 +14014,7 @@
           <w:szCs w:val="24"/>
           <w:lang w:val="ru-RU"/>
         </w:rPr>
-        <w:t xml:space="preserve">для того что бы упаковщик имел доступ ко всем зависимостям приложения, их необходимо установить локально. Таким образом через необходимо инсталлировать все зависимости всего приложения через команду </w:t>
+        <w:t xml:space="preserve">для того что бы упаковщик имел доступ ко всем зависимостям приложения, их необходимо установить локально. Таким образом  необходимо инсталлировать все зависимости всего приложения через команду </w:t>
       </w:r>
       <w:r>
         <w:rPr>
@@ -14495,16 +14155,7 @@
           <w:szCs w:val="24"/>
           <w:lang w:val="ru-RU"/>
         </w:rPr>
-        <w:t xml:space="preserve">Как видно из рисунка 38, все модули приложения успешно установленны. </w:t>
-      </w:r>
-      <w:r>
-        <w:rPr>
-          <w:rFonts w:ascii="Times New Roman" w:hAnsi="Times New Roman"/>
-          <w:sz w:val="24"/>
-          <w:szCs w:val="24"/>
-          <w:lang w:val="ru-RU"/>
-        </w:rPr>
-        <w:t xml:space="preserve">Само приложение можно запустить через команду </w:t>
+        <w:t xml:space="preserve">Как видно из рисунка 38, все модули приложения успешно установленны. Само приложение можно запустить через команду </w:t>
       </w:r>
       <w:r>
         <w:rPr>
@@ -14606,27 +14257,7 @@
           <w:sz w:val="28"/>
           <w:szCs w:val="28"/>
         </w:rPr>
-        <w:t>3</w:t>
-      </w:r>
-      <w:r>
-        <w:rPr>
-          <w:rFonts w:eastAsia="IBM Plex Sans SemiBold" w:cs="IBM Plex Sans SemiBold" w:ascii="Times New Roman" w:hAnsi="Times New Roman"/>
-          <w:b/>
-          <w:bCs/>
-          <w:sz w:val="28"/>
-          <w:szCs w:val="28"/>
-        </w:rPr>
-        <w:t xml:space="preserve">.1 </w:t>
-      </w:r>
-      <w:r>
-        <w:rPr>
-          <w:rFonts w:eastAsia="IBM Plex Sans SemiBold" w:cs="IBM Plex Sans SemiBold" w:ascii="Times New Roman" w:hAnsi="Times New Roman"/>
-          <w:b/>
-          <w:bCs/>
-          <w:sz w:val="28"/>
-          <w:szCs w:val="28"/>
-        </w:rPr>
-        <w:t xml:space="preserve">Сборка проекта с использованием </w:t>
+        <w:t xml:space="preserve">3.1 Сборка проекта с использованием </w:t>
       </w:r>
       <w:r>
         <w:rPr>
@@ -14978,7 +14609,7 @@
           <w:szCs w:val="24"/>
           <w:lang w:val="ru-RU" w:eastAsia="zh-CN" w:bidi="hi-IN"/>
         </w:rPr>
-        <w:t xml:space="preserve">Плагин позиционирует себя как простой в настройках, а также </w:t>
+        <w:t xml:space="preserve">Плагин позиционирует себя как простой в настройках, а также быстрый и не требует </w:t>
       </w:r>
       <w:r>
         <w:rPr>
@@ -14991,9 +14622,9 @@
           <w:kern w:val="0"/>
           <w:sz w:val="24"/>
           <w:szCs w:val="24"/>
-          <w:lang w:val="ru-RU" w:eastAsia="zh-CN" w:bidi="hi-IN"/>
-        </w:rPr>
-        <w:t>б</w:t>
+          <w:lang w:val="en-US" w:eastAsia="zh-CN" w:bidi="hi-IN"/>
+        </w:rPr>
+        <w:t xml:space="preserve">Docker deamon </w:t>
       </w:r>
       <w:r>
         <w:rPr>
@@ -15008,82 +14639,7 @@
           <w:szCs w:val="24"/>
           <w:lang w:val="ru-RU" w:eastAsia="zh-CN" w:bidi="hi-IN"/>
         </w:rPr>
-        <w:t xml:space="preserve">ыстрый </w:t>
-      </w:r>
-      <w:r>
-        <w:rPr>
-          <w:rFonts w:eastAsia="IBM Plex Sans SemiBold" w:cs="IBM Plex Sans SemiBold" w:ascii="Times New Roman" w:hAnsi="Times New Roman"/>
-          <w:b w:val="false"/>
-          <w:bCs w:val="false"/>
-          <w:i w:val="false"/>
-          <w:iCs w:val="false"/>
-          <w:color w:val="auto"/>
-          <w:kern w:val="0"/>
-          <w:sz w:val="24"/>
-          <w:szCs w:val="24"/>
-          <w:lang w:val="ru-RU" w:eastAsia="zh-CN" w:bidi="hi-IN"/>
-        </w:rPr>
-        <w:t xml:space="preserve">и не требует </w:t>
-      </w:r>
-      <w:r>
-        <w:rPr>
-          <w:rFonts w:eastAsia="IBM Plex Sans SemiBold" w:cs="IBM Plex Sans SemiBold" w:ascii="Times New Roman" w:hAnsi="Times New Roman"/>
-          <w:b w:val="false"/>
-          <w:bCs w:val="false"/>
-          <w:i w:val="false"/>
-          <w:iCs w:val="false"/>
-          <w:color w:val="auto"/>
-          <w:kern w:val="0"/>
-          <w:sz w:val="24"/>
-          <w:szCs w:val="24"/>
-          <w:lang w:val="en-US" w:eastAsia="zh-CN" w:bidi="hi-IN"/>
-        </w:rPr>
-        <w:t xml:space="preserve">Docker deamon </w:t>
-      </w:r>
-      <w:r>
-        <w:rPr>
-          <w:rFonts w:eastAsia="IBM Plex Sans SemiBold" w:cs="IBM Plex Sans SemiBold" w:ascii="Times New Roman" w:hAnsi="Times New Roman"/>
-          <w:b w:val="false"/>
-          <w:bCs w:val="false"/>
-          <w:i w:val="false"/>
-          <w:iCs w:val="false"/>
-          <w:color w:val="auto"/>
-          <w:kern w:val="0"/>
-          <w:sz w:val="24"/>
-          <w:szCs w:val="24"/>
-          <w:lang w:val="ru-RU" w:eastAsia="zh-CN" w:bidi="hi-IN"/>
-        </w:rPr>
-        <w:t>на локальной машине</w:t>
-      </w:r>
-      <w:r>
-        <w:rPr>
-          <w:rFonts w:eastAsia="IBM Plex Sans SemiBold" w:cs="IBM Plex Sans SemiBold" w:ascii="Times New Roman" w:hAnsi="Times New Roman"/>
-          <w:b w:val="false"/>
-          <w:bCs w:val="false"/>
-          <w:i w:val="false"/>
-          <w:iCs w:val="false"/>
-          <w:color w:val="auto"/>
-          <w:kern w:val="0"/>
-          <w:sz w:val="24"/>
-          <w:szCs w:val="24"/>
-          <w:lang w:val="ru-RU" w:eastAsia="zh-CN" w:bidi="hi-IN"/>
-        </w:rPr>
-        <w:t xml:space="preserve">. </w:t>
-      </w:r>
-      <w:r>
-        <w:rPr>
-          <w:rFonts w:eastAsia="IBM Plex Sans SemiBold" w:cs="IBM Plex Sans SemiBold" w:ascii="Times New Roman" w:hAnsi="Times New Roman"/>
-          <w:b w:val="false"/>
-          <w:bCs w:val="false"/>
-          <w:i w:val="false"/>
-          <w:iCs w:val="false"/>
-          <w:color w:val="auto"/>
-          <w:kern w:val="0"/>
-          <w:sz w:val="24"/>
-          <w:szCs w:val="24"/>
-          <w:lang w:val="ru-RU" w:eastAsia="zh-CN" w:bidi="hi-IN"/>
-        </w:rPr>
-        <w:t>По этой причине было решено использовать именно его.</w:t>
+        <w:t>на локальной машине. По этой причине было решено использовать именно его.</w:t>
       </w:r>
     </w:p>
     <w:p>
@@ -15317,7 +14873,11 @@
       </w:pPr>
       <w:r>
         <w:rPr>
-          <w:rFonts w:ascii="Times New Roman" w:hAnsi="Times New Roman"/>
+          <w:rFonts w:eastAsia="IBM Plex Sans SemiBold" w:cs="IBM Plex Sans SemiBold"/>
+          <w:b/>
+          <w:bCs/>
+          <w:sz w:val="28"/>
+          <w:szCs w:val="28"/>
         </w:rPr>
         <w:drawing>
           <wp:anchor behindDoc="0" distT="0" distB="0" distL="0" distR="0" simplePos="0" locked="0" layoutInCell="0" allowOverlap="1" relativeHeight="41">
@@ -15380,26 +14940,12 @@
       </w:pPr>
       <w:r>
         <w:rPr>
-          <w:rFonts w:ascii="Times New Roman" w:hAnsi="Times New Roman"/>
-        </w:rPr>
-      </w:r>
-    </w:p>
-    <w:p>
-      <w:pPr>
-        <w:pStyle w:val="Normal1"/>
-        <w:spacing w:lineRule="auto" w:line="360"/>
-        <w:rPr>
           <w:rFonts w:eastAsia="IBM Plex Sans SemiBold" w:cs="IBM Plex Sans SemiBold"/>
           <w:b/>
           <w:bCs/>
           <w:sz w:val="28"/>
           <w:szCs w:val="28"/>
         </w:rPr>
-      </w:pPr>
-      <w:r>
-        <w:rPr>
-          <w:rFonts w:ascii="Times New Roman" w:hAnsi="Times New Roman"/>
-        </w:rPr>
       </w:r>
     </w:p>
     <w:p>
@@ -15416,74 +14962,80 @@
       </w:pPr>
       <w:r>
         <w:rPr>
-          <w:rFonts w:ascii="Times New Roman" w:hAnsi="Times New Roman"/>
-        </w:rPr>
-      </w:r>
-    </w:p>
-    <w:p>
-      <w:pPr>
-        <w:pStyle w:val="Normal1"/>
-        <w:spacing w:lineRule="auto" w:line="360"/>
-        <w:rPr>
-          <w:rFonts w:ascii="Times New Roman" w:hAnsi="Times New Roman"/>
-          <w:b w:val="false"/>
-          <w:bCs w:val="false"/>
-          <w:sz w:val="24"/>
-          <w:szCs w:val="24"/>
-        </w:rPr>
-      </w:pPr>
-      <w:r>
-        <w:rPr>
-          <w:rFonts w:eastAsia="IBM Plex Sans SemiBold" w:cs="IBM Plex Sans SemiBold" w:ascii="Times New Roman" w:hAnsi="Times New Roman"/>
-          <w:b w:val="false"/>
-          <w:bCs w:val="false"/>
-          <w:sz w:val="24"/>
-          <w:szCs w:val="24"/>
-        </w:rPr>
-        <w:t>Р</w:t>
-      </w:r>
-      <w:r>
-        <w:rPr>
-          <w:rFonts w:eastAsia="IBM Plex Sans SemiBold" w:cs="IBM Plex Sans SemiBold" w:ascii="Times New Roman" w:hAnsi="Times New Roman"/>
-          <w:b w:val="false"/>
-          <w:bCs w:val="false"/>
-          <w:sz w:val="24"/>
-          <w:szCs w:val="24"/>
-        </w:rPr>
-        <w:t>исунок 39</w:t>
-      </w:r>
-    </w:p>
-    <w:p>
-      <w:pPr>
-        <w:pStyle w:val="Normal1"/>
-        <w:spacing w:lineRule="auto" w:line="360"/>
-        <w:rPr>
-          <w:rFonts w:ascii="Times New Roman" w:hAnsi="Times New Roman"/>
-          <w:b w:val="false"/>
-          <w:bCs w:val="false"/>
-          <w:sz w:val="24"/>
-          <w:szCs w:val="24"/>
-        </w:rPr>
-      </w:pPr>
-      <w:r>
-        <w:rPr>
-          <w:rFonts w:eastAsia="IBM Plex Sans SemiBold" w:cs="IBM Plex Sans SemiBold" w:ascii="Times New Roman" w:hAnsi="Times New Roman"/>
-          <w:b w:val="false"/>
-          <w:bCs w:val="false"/>
-          <w:sz w:val="24"/>
-          <w:szCs w:val="24"/>
-        </w:rPr>
-        <w:t>П</w:t>
-      </w:r>
-      <w:r>
-        <w:rPr>
-          <w:rFonts w:eastAsia="IBM Plex Sans SemiBold" w:cs="IBM Plex Sans SemiBold" w:ascii="Times New Roman" w:hAnsi="Times New Roman"/>
-          <w:b w:val="false"/>
-          <w:bCs w:val="false"/>
-          <w:sz w:val="24"/>
-          <w:szCs w:val="24"/>
-        </w:rPr>
-        <w:t xml:space="preserve">робуем собрать первый сервис </w:t>
+          <w:rFonts w:eastAsia="IBM Plex Sans SemiBold" w:cs="IBM Plex Sans SemiBold"/>
+          <w:b/>
+          <w:bCs/>
+          <w:sz w:val="28"/>
+          <w:szCs w:val="28"/>
+        </w:rPr>
+      </w:r>
+    </w:p>
+    <w:p>
+      <w:pPr>
+        <w:pStyle w:val="Normal1"/>
+        <w:spacing w:lineRule="auto" w:line="360"/>
+        <w:rPr>
+          <w:rFonts w:eastAsia="IBM Plex Sans SemiBold" w:cs="IBM Plex Sans SemiBold"/>
+          <w:b/>
+          <w:bCs/>
+          <w:sz w:val="28"/>
+          <w:szCs w:val="28"/>
+        </w:rPr>
+      </w:pPr>
+      <w:r>
+        <w:rPr>
+          <w:rFonts w:eastAsia="IBM Plex Sans SemiBold" w:cs="IBM Plex Sans SemiBold"/>
+          <w:b/>
+          <w:bCs/>
+          <w:sz w:val="28"/>
+          <w:szCs w:val="28"/>
+        </w:rPr>
+      </w:r>
+    </w:p>
+    <w:p>
+      <w:pPr>
+        <w:pStyle w:val="Normal1"/>
+        <w:spacing w:lineRule="auto" w:line="360"/>
+        <w:rPr>
+          <w:rFonts w:ascii="Times New Roman" w:hAnsi="Times New Roman"/>
+          <w:b w:val="false"/>
+          <w:bCs w:val="false"/>
+          <w:sz w:val="24"/>
+          <w:szCs w:val="24"/>
+        </w:rPr>
+      </w:pPr>
+      <w:r>
+        <w:rPr>
+          <w:rFonts w:eastAsia="IBM Plex Sans SemiBold" w:cs="IBM Plex Sans SemiBold" w:ascii="Times New Roman" w:hAnsi="Times New Roman"/>
+          <w:b w:val="false"/>
+          <w:bCs w:val="false"/>
+          <w:sz w:val="24"/>
+          <w:szCs w:val="24"/>
+        </w:rPr>
+        <w:t>Рисунок 39</w:t>
+      </w:r>
+    </w:p>
+    <w:p>
+      <w:pPr>
+        <w:pStyle w:val="Normal1"/>
+        <w:spacing w:lineRule="auto" w:line="360"/>
+        <w:rPr>
+          <w:rFonts w:ascii="Times New Roman" w:hAnsi="Times New Roman"/>
+          <w:b w:val="false"/>
+          <w:bCs w:val="false"/>
+          <w:sz w:val="24"/>
+          <w:szCs w:val="24"/>
+        </w:rPr>
+      </w:pPr>
+      <w:r>
+        <w:rPr>
+          <w:rFonts w:eastAsia="IBM Plex Sans SemiBold" w:cs="IBM Plex Sans SemiBold" w:ascii="Times New Roman" w:hAnsi="Times New Roman"/>
+          <w:b w:val="false"/>
+          <w:bCs w:val="false"/>
+          <w:sz w:val="24"/>
+          <w:szCs w:val="24"/>
+        </w:rPr>
+        <w:t xml:space="preserve">Пробуем собрать первый сервис </w:t>
       </w:r>
       <w:r>
         <w:rPr>
@@ -15620,61 +15172,32 @@
           <w:szCs w:val="24"/>
           <w:lang w:val="ru-RU"/>
         </w:rPr>
-        <w:t>Р</w:t>
-      </w:r>
-      <w:r>
-        <w:rPr>
-          <w:rFonts w:eastAsia="IBM Plex Sans SemiBold" w:cs="IBM Plex Sans SemiBold" w:ascii="Times New Roman" w:hAnsi="Times New Roman"/>
-          <w:b w:val="false"/>
-          <w:bCs w:val="false"/>
-          <w:sz w:val="24"/>
-          <w:szCs w:val="24"/>
-          <w:lang w:val="ru-RU"/>
-        </w:rPr>
-        <w:t>исунок 40</w:t>
-      </w:r>
-    </w:p>
-    <w:p>
-      <w:pPr>
-        <w:pStyle w:val="Normal1"/>
-        <w:spacing w:lineRule="auto" w:line="360"/>
-        <w:rPr>
-          <w:rFonts w:ascii="Times New Roman" w:hAnsi="Times New Roman"/>
-          <w:b w:val="false"/>
-          <w:bCs w:val="false"/>
-          <w:sz w:val="24"/>
-          <w:szCs w:val="24"/>
-          <w:lang w:val="ru-RU"/>
-        </w:rPr>
-      </w:pPr>
-      <w:r>
-        <w:rPr>
-          <w:rFonts w:eastAsia="IBM Plex Sans SemiBold" w:cs="IBM Plex Sans SemiBold" w:ascii="Times New Roman" w:hAnsi="Times New Roman"/>
-          <w:b w:val="false"/>
-          <w:bCs w:val="false"/>
-          <w:sz w:val="24"/>
-          <w:szCs w:val="24"/>
-          <w:lang w:val="ru-RU"/>
-        </w:rPr>
-        <w:t>Далее, необходимо добавить тот же профиль во все оставшиеся миросервисы и собрать их все.</w:t>
-      </w:r>
-    </w:p>
-    <w:p>
-      <w:pPr>
-        <w:pStyle w:val="Normal1"/>
-        <w:spacing w:lineRule="auto" w:line="360"/>
-        <w:rPr/>
-      </w:pPr>
-      <w:r>
-        <w:rPr>
-          <w:rFonts w:eastAsia="IBM Plex Sans SemiBold" w:cs="IBM Plex Sans SemiBold" w:ascii="Times New Roman" w:hAnsi="Times New Roman"/>
-          <w:b w:val="false"/>
-          <w:bCs w:val="false"/>
-          <w:sz w:val="24"/>
-          <w:szCs w:val="24"/>
-          <w:lang w:val="ru-RU"/>
-        </w:rPr>
-        <w:t xml:space="preserve">Как и стояла задача, необходимо настроить </w:t>
+        <w:t>Рисунок 40</w:t>
+      </w:r>
+    </w:p>
+    <w:p>
+      <w:pPr>
+        <w:pStyle w:val="Normal1"/>
+        <w:spacing w:lineRule="auto" w:line="360"/>
+        <w:rPr>
+          <w:rFonts w:ascii="Times New Roman" w:hAnsi="Times New Roman"/>
+          <w:b w:val="false"/>
+          <w:bCs w:val="false"/>
+          <w:sz w:val="24"/>
+          <w:szCs w:val="24"/>
+          <w:lang w:val="ru-RU"/>
+        </w:rPr>
+      </w:pPr>
+      <w:r>
+        <w:rPr>
+          <w:rFonts w:eastAsia="IBM Plex Sans SemiBold" w:cs="IBM Plex Sans SemiBold" w:ascii="Times New Roman" w:hAnsi="Times New Roman"/>
+          <w:b w:val="false"/>
+          <w:bCs w:val="false"/>
+          <w:sz w:val="24"/>
+          <w:szCs w:val="24"/>
+          <w:lang w:val="ru-RU"/>
+        </w:rPr>
+        <w:t xml:space="preserve">Далее, необходимо добавить тот же профиль во все оставшиеся миросервисы и собрать их все. Как и стояла задача, необходимо настроить </w:t>
       </w:r>
       <w:r>
         <w:rPr>
@@ -15700,20 +15223,7 @@
           <w:szCs w:val="24"/>
           <w:lang w:val="ru-RU"/>
         </w:rPr>
-        <w:t xml:space="preserve">файл для удобства и простоты запуска приложения. Для чего пропишем сами сервисы, порты и зависимости для каждого из сервисов. </w:t>
-      </w:r>
-      <w:r>
-        <w:rPr>
-          <w:rFonts w:eastAsia="IBM Plex Sans SemiBold" w:cs="IBM Plex Sans SemiBold" w:ascii="Times New Roman" w:hAnsi="Times New Roman"/>
-          <w:b w:val="false"/>
-          <w:bCs w:val="false"/>
-          <w:i w:val="false"/>
-          <w:iCs w:val="false"/>
-          <w:sz w:val="24"/>
-          <w:szCs w:val="24"/>
-          <w:lang w:val="ru-RU"/>
-        </w:rPr>
-        <w:t xml:space="preserve">Поскольку сервисы будут работать в контейнерах, через </w:t>
+        <w:t xml:space="preserve">файл для удобства и простоты запуска приложения. Для чего пропишем сами сервисы, порты и зависимости для каждого из сервисов. Поскольку сервисы будут работать в контейнерах, через </w:t>
       </w:r>
       <w:r>
         <w:rPr>
@@ -15982,21 +15492,7 @@
           <w:u w:val="none"/>
           <w:lang w:val="ru-RU"/>
         </w:rPr>
-        <w:t xml:space="preserve">котейнеров. </w:t>
-      </w:r>
-      <w:r>
-        <w:rPr>
-          <w:rFonts w:eastAsia="IBM Plex Sans SemiBold" w:cs="IBM Plex Sans SemiBold" w:ascii="Times New Roman" w:hAnsi="Times New Roman"/>
-          <w:b w:val="false"/>
-          <w:bCs w:val="false"/>
-          <w:i w:val="false"/>
-          <w:iCs w:val="false"/>
-          <w:sz w:val="24"/>
-          <w:szCs w:val="24"/>
-          <w:u w:val="none"/>
-          <w:lang w:val="ru-RU"/>
-        </w:rPr>
-        <w:t xml:space="preserve">К сожалению, в документации к </w:t>
+        <w:t xml:space="preserve">котейнеров. К сожалению, в документации к </w:t>
       </w:r>
       <w:r>
         <w:rPr>
@@ -16191,19 +15687,31 @@
       <w:pPr>
         <w:pStyle w:val="Normal1"/>
         <w:spacing w:lineRule="auto" w:line="360"/>
+        <w:rPr>
+          <w:rStyle w:val="SourceText"/>
+          <w:rFonts w:ascii="Times New Roman" w:hAnsi="Times New Roman" w:eastAsia="IBM Plex Sans SemiBold" w:cs="IBM Plex Sans SemiBold"/>
+          <w:b w:val="false"/>
+          <w:bCs w:val="false"/>
+          <w:i w:val="false"/>
+          <w:i w:val="false"/>
+          <w:iCs w:val="false"/>
+          <w:sz w:val="24"/>
+          <w:szCs w:val="24"/>
+          <w:u w:val="none"/>
+        </w:rPr>
+      </w:pPr>
+      <w:r>
         <w:rPr/>
-      </w:pPr>
-      <w:r>
         <w:drawing>
           <wp:anchor behindDoc="0" distT="0" distB="0" distL="0" distR="0" simplePos="0" locked="0" layoutInCell="0" allowOverlap="1" relativeHeight="43">
             <wp:simplePos x="0" y="0"/>
             <wp:positionH relativeFrom="column">
-              <wp:posOffset>0</wp:posOffset>
+              <wp:posOffset>23495</wp:posOffset>
             </wp:positionH>
             <wp:positionV relativeFrom="paragraph">
-              <wp:posOffset>-120015</wp:posOffset>
+              <wp:posOffset>-160655</wp:posOffset>
             </wp:positionV>
-            <wp:extent cx="6121400" cy="3011805"/>
+            <wp:extent cx="6121400" cy="2810510"/>
             <wp:effectExtent l="0" t="0" r="0" b="0"/>
             <wp:wrapSquare wrapText="largest"/>
             <wp:docPr id="42" name="Image42" descr=""/>
@@ -16228,7 +15736,7 @@
                   <pic:spPr bwMode="auto">
                     <a:xfrm>
                       <a:off x="0" y="0"/>
-                      <a:ext cx="6121400" cy="3011805"/>
+                      <a:ext cx="6121400" cy="2810510"/>
                     </a:xfrm>
                     <a:prstGeom prst="rect">
                       <a:avLst/>
@@ -16240,20 +15748,6 @@
           </wp:anchor>
         </w:drawing>
       </w:r>
-      <w:r>
-        <w:rPr>
-          <w:rStyle w:val="SourceText"/>
-          <w:rFonts w:eastAsia="IBM Plex Sans SemiBold" w:cs="IBM Plex Sans SemiBold" w:ascii="Times New Roman" w:hAnsi="Times New Roman"/>
-          <w:b w:val="false"/>
-          <w:bCs w:val="false"/>
-          <w:i w:val="false"/>
-          <w:iCs w:val="false"/>
-          <w:sz w:val="24"/>
-          <w:szCs w:val="24"/>
-          <w:u w:val="none"/>
-        </w:rPr>
-        <w:t>Рисунок 41</w:t>
-      </w:r>
     </w:p>
     <w:p>
       <w:pPr>
@@ -16400,6 +15894,7 @@
         <w:pStyle w:val="Normal1"/>
         <w:spacing w:lineRule="auto" w:line="360"/>
         <w:rPr>
+          <w:rStyle w:val="SourceText"/>
           <w:rFonts w:ascii="Times New Roman" w:hAnsi="Times New Roman" w:eastAsia="IBM Plex Sans SemiBold" w:cs="IBM Plex Sans SemiBold"/>
           <w:b w:val="false"/>
           <w:bCs w:val="false"/>
@@ -16421,7 +15916,7 @@
               <wp:posOffset>2540</wp:posOffset>
             </wp:positionH>
             <wp:positionV relativeFrom="paragraph">
-              <wp:posOffset>-105410</wp:posOffset>
+              <wp:posOffset>-118745</wp:posOffset>
             </wp:positionV>
             <wp:extent cx="3282950" cy="1587500"/>
             <wp:effectExtent l="0" t="0" r="0" b="0"/>
@@ -16475,6 +15970,7 @@
           <w:sz w:val="24"/>
           <w:szCs w:val="24"/>
           <w:u w:val="none"/>
+          <w:lang w:val="ru-RU"/>
         </w:rPr>
       </w:pPr>
       <w:r>
@@ -16487,6 +15983,36 @@
           <w:sz w:val="24"/>
           <w:szCs w:val="24"/>
           <w:u w:val="none"/>
+          <w:lang w:val="ru-RU"/>
+        </w:rPr>
+      </w:r>
+    </w:p>
+    <w:p>
+      <w:pPr>
+        <w:pStyle w:val="Normal1"/>
+        <w:spacing w:lineRule="auto" w:line="360"/>
+        <w:rPr>
+          <w:rFonts w:ascii="Times New Roman" w:hAnsi="Times New Roman" w:eastAsia="IBM Plex Sans SemiBold" w:cs="IBM Plex Sans SemiBold"/>
+          <w:b w:val="false"/>
+          <w:bCs w:val="false"/>
+          <w:i w:val="false"/>
+          <w:i w:val="false"/>
+          <w:iCs w:val="false"/>
+          <w:sz w:val="24"/>
+          <w:szCs w:val="24"/>
+          <w:u w:val="none"/>
+        </w:rPr>
+      </w:pPr>
+      <w:r>
+        <w:rPr>
+          <w:rFonts w:eastAsia="IBM Plex Sans SemiBold" w:cs="IBM Plex Sans SemiBold" w:ascii="Times New Roman" w:hAnsi="Times New Roman"/>
+          <w:b w:val="false"/>
+          <w:bCs w:val="false"/>
+          <w:i w:val="false"/>
+          <w:iCs w:val="false"/>
+          <w:sz w:val="24"/>
+          <w:szCs w:val="24"/>
+          <w:u w:val="none"/>
         </w:rPr>
       </w:r>
     </w:p>
@@ -16500,30 +16026,8 @@
       </w:pPr>
       <w:r>
         <w:rPr>
-          <w:rFonts w:ascii="Times New Roman" w:hAnsi="Times New Roman"/>
-          <w:b w:val="false"/>
-          <w:bCs w:val="false"/>
-          <w:sz w:val="24"/>
-          <w:szCs w:val="24"/>
-        </w:rPr>
-      </w:r>
-    </w:p>
-    <w:p>
-      <w:pPr>
-        <w:pStyle w:val="Normal1"/>
-        <w:spacing w:lineRule="auto" w:line="360"/>
-        <w:rPr>
           <w:rFonts w:eastAsia="IBM Plex Sans SemiBold" w:cs="IBM Plex Sans SemiBold"/>
         </w:rPr>
-      </w:pPr>
-      <w:r>
-        <w:rPr>
-          <w:rFonts w:ascii="Times New Roman" w:hAnsi="Times New Roman"/>
-          <w:b w:val="false"/>
-          <w:bCs w:val="false"/>
-          <w:sz w:val="24"/>
-          <w:szCs w:val="24"/>
-        </w:rPr>
       </w:r>
     </w:p>
     <w:p>
@@ -16544,21 +16048,7 @@
           <w:szCs w:val="24"/>
           <w:u w:val="none"/>
         </w:rPr>
-        <w:t>Рис</w:t>
-      </w:r>
-      <w:r>
-        <w:rPr>
-          <w:rStyle w:val="SourceText"/>
-          <w:rFonts w:eastAsia="IBM Plex Sans SemiBold" w:cs="IBM Plex Sans SemiBold" w:ascii="Times New Roman" w:hAnsi="Times New Roman"/>
-          <w:b w:val="false"/>
-          <w:bCs w:val="false"/>
-          <w:i w:val="false"/>
-          <w:iCs w:val="false"/>
-          <w:sz w:val="24"/>
-          <w:szCs w:val="24"/>
-          <w:u w:val="none"/>
-        </w:rPr>
-        <w:t>унок 42</w:t>
+        <w:t>Рисунок 42</w:t>
       </w:r>
     </w:p>
     <w:p>
@@ -16573,9 +16063,9 @@
       </w:pPr>
       <w:r>
         <w:rPr>
-          <w:rFonts w:ascii="Times New Roman" w:hAnsi="Times New Roman"/>
-          <w:sz w:val="24"/>
-          <w:szCs w:val="24"/>
+          <w:rFonts w:eastAsia="IBM Plex Sans SemiBold" w:cs="IBM Plex Sans SemiBold"/>
+          <w:b/>
+          <w:bCs/>
         </w:rPr>
       </w:r>
     </w:p>
@@ -16593,26 +16083,12 @@
       </w:pPr>
       <w:r>
         <w:rPr>
-          <w:rFonts w:ascii="Times New Roman" w:hAnsi="Times New Roman"/>
-        </w:rPr>
-      </w:r>
-    </w:p>
-    <w:p>
-      <w:pPr>
-        <w:pStyle w:val="Normal1"/>
-        <w:spacing w:lineRule="auto" w:line="360"/>
-        <w:rPr>
           <w:rFonts w:eastAsia="IBM Plex Sans SemiBold" w:cs="IBM Plex Sans SemiBold"/>
           <w:b/>
           <w:bCs/>
           <w:sz w:val="28"/>
           <w:szCs w:val="28"/>
         </w:rPr>
-      </w:pPr>
-      <w:r>
-        <w:rPr>
-          <w:rFonts w:ascii="Times New Roman" w:hAnsi="Times New Roman"/>
-        </w:rPr>
       </w:r>
     </w:p>
     <w:p>
@@ -16629,26 +16105,12 @@
       </w:pPr>
       <w:r>
         <w:rPr>
-          <w:rFonts w:ascii="Times New Roman" w:hAnsi="Times New Roman"/>
-        </w:rPr>
-      </w:r>
-    </w:p>
-    <w:p>
-      <w:pPr>
-        <w:pStyle w:val="Normal1"/>
-        <w:spacing w:lineRule="auto" w:line="360"/>
-        <w:rPr>
           <w:rFonts w:eastAsia="IBM Plex Sans SemiBold" w:cs="IBM Plex Sans SemiBold"/>
           <w:b/>
           <w:bCs/>
           <w:sz w:val="28"/>
           <w:szCs w:val="28"/>
         </w:rPr>
-      </w:pPr>
-      <w:r>
-        <w:rPr>
-          <w:rFonts w:ascii="Times New Roman" w:hAnsi="Times New Roman"/>
-        </w:rPr>
       </w:r>
     </w:p>
     <w:p>
@@ -16665,26 +16127,12 @@
       </w:pPr>
       <w:r>
         <w:rPr>
-          <w:rFonts w:ascii="Times New Roman" w:hAnsi="Times New Roman"/>
-        </w:rPr>
-      </w:r>
-    </w:p>
-    <w:p>
-      <w:pPr>
-        <w:pStyle w:val="Normal1"/>
-        <w:spacing w:lineRule="auto" w:line="360"/>
-        <w:rPr>
           <w:rFonts w:eastAsia="IBM Plex Sans SemiBold" w:cs="IBM Plex Sans SemiBold"/>
           <w:b/>
           <w:bCs/>
           <w:sz w:val="28"/>
           <w:szCs w:val="28"/>
         </w:rPr>
-      </w:pPr>
-      <w:r>
-        <w:rPr>
-          <w:rFonts w:ascii="Times New Roman" w:hAnsi="Times New Roman"/>
-        </w:rPr>
       </w:r>
     </w:p>
     <w:p>
@@ -16701,26 +16149,12 @@
       </w:pPr>
       <w:r>
         <w:rPr>
-          <w:rFonts w:ascii="Times New Roman" w:hAnsi="Times New Roman"/>
-        </w:rPr>
-      </w:r>
-    </w:p>
-    <w:p>
-      <w:pPr>
-        <w:pStyle w:val="Normal1"/>
-        <w:spacing w:lineRule="auto" w:line="360"/>
-        <w:rPr>
           <w:rFonts w:eastAsia="IBM Plex Sans SemiBold" w:cs="IBM Plex Sans SemiBold"/>
           <w:b/>
           <w:bCs/>
           <w:sz w:val="28"/>
           <w:szCs w:val="28"/>
         </w:rPr>
-      </w:pPr>
-      <w:r>
-        <w:rPr>
-          <w:rFonts w:ascii="Times New Roman" w:hAnsi="Times New Roman"/>
-        </w:rPr>
       </w:r>
     </w:p>
     <w:p>
@@ -16737,26 +16171,12 @@
       </w:pPr>
       <w:r>
         <w:rPr>
-          <w:rFonts w:ascii="Times New Roman" w:hAnsi="Times New Roman"/>
-        </w:rPr>
-      </w:r>
-    </w:p>
-    <w:p>
-      <w:pPr>
-        <w:pStyle w:val="Normal1"/>
-        <w:spacing w:lineRule="auto" w:line="360"/>
-        <w:rPr>
           <w:rFonts w:eastAsia="IBM Plex Sans SemiBold" w:cs="IBM Plex Sans SemiBold"/>
           <w:b/>
           <w:bCs/>
           <w:sz w:val="28"/>
           <w:szCs w:val="28"/>
         </w:rPr>
-      </w:pPr>
-      <w:r>
-        <w:rPr>
-          <w:rFonts w:ascii="Times New Roman" w:hAnsi="Times New Roman"/>
-        </w:rPr>
       </w:r>
     </w:p>
     <w:p>
@@ -16773,26 +16193,12 @@
       </w:pPr>
       <w:r>
         <w:rPr>
-          <w:rFonts w:ascii="Times New Roman" w:hAnsi="Times New Roman"/>
-        </w:rPr>
-      </w:r>
-    </w:p>
-    <w:p>
-      <w:pPr>
-        <w:pStyle w:val="Normal1"/>
-        <w:spacing w:lineRule="auto" w:line="360"/>
-        <w:rPr>
           <w:rFonts w:eastAsia="IBM Plex Sans SemiBold" w:cs="IBM Plex Sans SemiBold"/>
           <w:b/>
           <w:bCs/>
           <w:sz w:val="28"/>
           <w:szCs w:val="28"/>
         </w:rPr>
-      </w:pPr>
-      <w:r>
-        <w:rPr>
-          <w:rFonts w:ascii="Times New Roman" w:hAnsi="Times New Roman"/>
-        </w:rPr>
       </w:r>
     </w:p>
     <w:p>
@@ -16809,7 +16215,143 @@
       </w:pPr>
       <w:r>
         <w:rPr>
-          <w:rFonts w:ascii="Times New Roman" w:hAnsi="Times New Roman"/>
+          <w:rFonts w:eastAsia="IBM Plex Sans SemiBold" w:cs="IBM Plex Sans SemiBold"/>
+          <w:b/>
+          <w:bCs/>
+          <w:sz w:val="28"/>
+          <w:szCs w:val="28"/>
+        </w:rPr>
+      </w:r>
+    </w:p>
+    <w:p>
+      <w:pPr>
+        <w:pStyle w:val="Normal1"/>
+        <w:spacing w:lineRule="auto" w:line="360"/>
+        <w:rPr>
+          <w:rFonts w:eastAsia="IBM Plex Sans SemiBold" w:cs="IBM Plex Sans SemiBold"/>
+          <w:b/>
+          <w:bCs/>
+          <w:sz w:val="28"/>
+          <w:szCs w:val="28"/>
+        </w:rPr>
+      </w:pPr>
+      <w:r>
+        <w:rPr>
+          <w:rFonts w:eastAsia="IBM Plex Sans SemiBold" w:cs="IBM Plex Sans SemiBold"/>
+          <w:b/>
+          <w:bCs/>
+          <w:sz w:val="28"/>
+          <w:szCs w:val="28"/>
+        </w:rPr>
+      </w:r>
+    </w:p>
+    <w:p>
+      <w:pPr>
+        <w:pStyle w:val="Normal1"/>
+        <w:spacing w:lineRule="auto" w:line="360"/>
+        <w:rPr>
+          <w:rFonts w:eastAsia="IBM Plex Sans SemiBold" w:cs="IBM Plex Sans SemiBold"/>
+          <w:b/>
+          <w:bCs/>
+          <w:sz w:val="28"/>
+          <w:szCs w:val="28"/>
+        </w:rPr>
+      </w:pPr>
+      <w:r>
+        <w:rPr>
+          <w:rFonts w:eastAsia="IBM Plex Sans SemiBold" w:cs="IBM Plex Sans SemiBold"/>
+          <w:b/>
+          <w:bCs/>
+          <w:sz w:val="28"/>
+          <w:szCs w:val="28"/>
+        </w:rPr>
+      </w:r>
+    </w:p>
+    <w:p>
+      <w:pPr>
+        <w:pStyle w:val="Normal1"/>
+        <w:spacing w:lineRule="auto" w:line="360"/>
+        <w:rPr>
+          <w:rFonts w:eastAsia="IBM Plex Sans SemiBold" w:cs="IBM Plex Sans SemiBold"/>
+          <w:b/>
+          <w:bCs/>
+          <w:sz w:val="28"/>
+          <w:szCs w:val="28"/>
+        </w:rPr>
+      </w:pPr>
+      <w:r>
+        <w:rPr>
+          <w:rFonts w:eastAsia="IBM Plex Sans SemiBold" w:cs="IBM Plex Sans SemiBold"/>
+          <w:b/>
+          <w:bCs/>
+          <w:sz w:val="28"/>
+          <w:szCs w:val="28"/>
+        </w:rPr>
+      </w:r>
+    </w:p>
+    <w:p>
+      <w:pPr>
+        <w:pStyle w:val="Normal1"/>
+        <w:spacing w:lineRule="auto" w:line="360"/>
+        <w:rPr>
+          <w:rFonts w:eastAsia="IBM Plex Sans SemiBold" w:cs="IBM Plex Sans SemiBold"/>
+          <w:b/>
+          <w:bCs/>
+          <w:sz w:val="28"/>
+          <w:szCs w:val="28"/>
+        </w:rPr>
+      </w:pPr>
+      <w:r>
+        <w:rPr>
+          <w:rFonts w:eastAsia="IBM Plex Sans SemiBold" w:cs="IBM Plex Sans SemiBold"/>
+          <w:b/>
+          <w:bCs/>
+          <w:sz w:val="28"/>
+          <w:szCs w:val="28"/>
+        </w:rPr>
+      </w:r>
+    </w:p>
+    <w:p>
+      <w:pPr>
+        <w:pStyle w:val="Normal1"/>
+        <w:spacing w:lineRule="auto" w:line="360"/>
+        <w:rPr>
+          <w:rFonts w:eastAsia="IBM Plex Sans SemiBold" w:cs="IBM Plex Sans SemiBold"/>
+          <w:b/>
+          <w:bCs/>
+          <w:sz w:val="28"/>
+          <w:szCs w:val="28"/>
+        </w:rPr>
+      </w:pPr>
+      <w:r>
+        <w:rPr>
+          <w:rFonts w:eastAsia="IBM Plex Sans SemiBold" w:cs="IBM Plex Sans SemiBold"/>
+          <w:b/>
+          <w:bCs/>
+          <w:sz w:val="28"/>
+          <w:szCs w:val="28"/>
+        </w:rPr>
+      </w:r>
+    </w:p>
+    <w:p>
+      <w:pPr>
+        <w:pStyle w:val="Normal1"/>
+        <w:spacing w:lineRule="auto" w:line="360"/>
+        <w:rPr>
+          <w:rFonts w:eastAsia="IBM Plex Sans SemiBold" w:cs="IBM Plex Sans SemiBold"/>
+          <w:b/>
+          <w:bCs/>
+          <w:sz w:val="28"/>
+          <w:szCs w:val="28"/>
+        </w:rPr>
+      </w:pPr>
+      <w:r>
+        <w:rPr>
+          <w:rFonts w:eastAsia="IBM Plex Sans SemiBold" w:cs="IBM Plex Sans SemiBold"/>
+          <w:b/>
+          <w:bCs/>
+          <w:sz w:val="28"/>
+          <w:szCs w:val="28"/>
         </w:rPr>
       </w:r>
     </w:p>
@@ -16836,7 +16378,7 @@
     <w:p>
       <w:pPr>
         <w:pStyle w:val="Normal1"/>
-        <w:shd w:fill="FFFFFF" w:val="clear"/>
+        <w:shd w:val="clear" w:fill="FFFFFF"/>
         <w:spacing w:lineRule="auto" w:line="240" w:before="200" w:after="200"/>
         <w:rPr>
           <w:rFonts w:ascii="Times New Roman" w:hAnsi="Times New Roman"/>
@@ -16850,6 +16392,228 @@
           <w:shd w:fill="FFFFFF" w:val="clear"/>
         </w:rPr>
         <w:t>В заключение необходимо включить следующее:</w:t>
+      </w:r>
+    </w:p>
+    <w:p>
+      <w:pPr>
+        <w:pStyle w:val="Normal1"/>
+        <w:numPr>
+          <w:ilvl w:val="0"/>
+          <w:numId w:val="5"/>
+        </w:numPr>
+        <w:shd w:val="clear" w:fill="FFFFFF"/>
+        <w:spacing w:lineRule="auto" w:line="240" w:before="200" w:after="200"/>
+        <w:ind w:hanging="360" w:left="720"/>
+        <w:rPr>
+          <w:rFonts w:ascii="Times New Roman" w:hAnsi="Times New Roman"/>
+        </w:rPr>
+      </w:pPr>
+      <w:r>
+        <w:rPr>
+          <w:rFonts w:ascii="Times New Roman" w:hAnsi="Times New Roman"/>
+          <w:sz w:val="24"/>
+          <w:szCs w:val="24"/>
+          <w:shd w:fill="FFFFFF" w:val="clear"/>
+        </w:rPr>
+        <w:t>Краткие и ёмкие теоретические и практические выводы, которые были получены во время анализа теоретической базы и практического исследования.</w:t>
+      </w:r>
+    </w:p>
+    <w:p>
+      <w:pPr>
+        <w:pStyle w:val="Normal1"/>
+        <w:numPr>
+          <w:ilvl w:val="0"/>
+          <w:numId w:val="5"/>
+        </w:numPr>
+        <w:shd w:val="clear" w:fill="FFFFFF"/>
+        <w:spacing w:lineRule="auto" w:line="240" w:before="200" w:after="200"/>
+        <w:ind w:hanging="360" w:left="720"/>
+        <w:rPr>
+          <w:rFonts w:ascii="Times New Roman" w:hAnsi="Times New Roman"/>
+        </w:rPr>
+      </w:pPr>
+      <w:r>
+        <w:rPr>
+          <w:rFonts w:ascii="Times New Roman" w:hAnsi="Times New Roman"/>
+          <w:sz w:val="24"/>
+          <w:szCs w:val="24"/>
+          <w:shd w:fill="FFFFFF" w:val="clear"/>
+        </w:rPr>
+        <w:t>Оценка проведённого исследования, описание его результатов.</w:t>
+      </w:r>
+    </w:p>
+    <w:p>
+      <w:pPr>
+        <w:pStyle w:val="Normal1"/>
+        <w:numPr>
+          <w:ilvl w:val="0"/>
+          <w:numId w:val="5"/>
+        </w:numPr>
+        <w:shd w:val="clear" w:fill="FFFFFF"/>
+        <w:spacing w:lineRule="auto" w:line="240" w:before="200" w:after="200"/>
+        <w:ind w:hanging="360" w:left="720"/>
+        <w:rPr>
+          <w:rFonts w:ascii="Times New Roman" w:hAnsi="Times New Roman"/>
+        </w:rPr>
+      </w:pPr>
+      <w:r>
+        <w:rPr>
+          <w:rFonts w:ascii="Times New Roman" w:hAnsi="Times New Roman"/>
+          <w:sz w:val="24"/>
+          <w:szCs w:val="24"/>
+          <w:shd w:fill="FFFFFF" w:val="clear"/>
+        </w:rPr>
+        <w:t>Практическая значимость работы, рекомендации и планы на дальнейшие исследования.</w:t>
+      </w:r>
+    </w:p>
+    <w:p>
+      <w:pPr>
+        <w:pStyle w:val="Normal1"/>
+        <w:numPr>
+          <w:ilvl w:val="0"/>
+          <w:numId w:val="5"/>
+        </w:numPr>
+        <w:shd w:val="clear" w:fill="FFFFFF"/>
+        <w:spacing w:lineRule="auto" w:line="240" w:before="200" w:after="200"/>
+        <w:ind w:hanging="360" w:left="720"/>
+        <w:rPr>
+          <w:rFonts w:ascii="Times New Roman" w:hAnsi="Times New Roman"/>
+        </w:rPr>
+      </w:pPr>
+      <w:r>
+        <w:rPr>
+          <w:rFonts w:ascii="Times New Roman" w:hAnsi="Times New Roman"/>
+          <w:sz w:val="24"/>
+          <w:szCs w:val="24"/>
+          <w:shd w:fill="FFFFFF" w:val="clear"/>
+        </w:rPr>
+        <w:t>Общий итог — достижение цели, выполнение задач, доказательство гипотезы.</w:t>
+      </w:r>
+    </w:p>
+    <w:p>
+      <w:pPr>
+        <w:pStyle w:val="Normal1"/>
+        <w:numPr>
+          <w:ilvl w:val="0"/>
+          <w:numId w:val="5"/>
+        </w:numPr>
+        <w:shd w:val="clear" w:fill="FFFFFF"/>
+        <w:spacing w:lineRule="auto" w:line="240" w:before="200" w:after="200"/>
+        <w:ind w:hanging="360" w:left="720"/>
+        <w:rPr>
+          <w:rFonts w:ascii="Times New Roman" w:hAnsi="Times New Roman"/>
+        </w:rPr>
+      </w:pPr>
+      <w:r>
+        <w:rPr>
+          <w:rFonts w:ascii="Times New Roman" w:hAnsi="Times New Roman"/>
+          <w:sz w:val="24"/>
+          <w:szCs w:val="24"/>
+          <w:shd w:fill="FFFFFF" w:val="clear"/>
+        </w:rPr>
+        <w:t>Предложения по совершенствованию объекта исследования.</w:t>
+      </w:r>
+    </w:p>
+    <w:p>
+      <w:pPr>
+        <w:pStyle w:val="Normal1"/>
+        <w:shd w:val="clear" w:fill="FFFFFF"/>
+        <w:spacing w:lineRule="auto" w:line="240" w:before="200" w:after="200"/>
+        <w:ind w:hanging="0" w:left="0"/>
+        <w:rPr>
+          <w:rFonts w:ascii="Times New Roman" w:hAnsi="Times New Roman"/>
+          <w:sz w:val="24"/>
+          <w:szCs w:val="24"/>
+          <w:shd w:fill="FFFFFF" w:val="clear"/>
+        </w:rPr>
+      </w:pPr>
+      <w:r>
+        <w:rPr>
+          <w:rFonts w:ascii="Times New Roman" w:hAnsi="Times New Roman"/>
+          <w:sz w:val="24"/>
+          <w:szCs w:val="24"/>
+          <w:shd w:fill="FFFFFF" w:val="clear"/>
+        </w:rPr>
+      </w:r>
+      <w:r>
+        <w:br w:type="page"/>
+      </w:r>
+    </w:p>
+    <w:p>
+      <w:pPr>
+        <w:pStyle w:val="Heading1"/>
+        <w:rPr>
+          <w:rFonts w:ascii="Times New Roman" w:hAnsi="Times New Roman"/>
+          <w:sz w:val="24"/>
+          <w:szCs w:val="24"/>
+        </w:rPr>
+      </w:pPr>
+      <w:bookmarkStart w:id="57" w:name="_heading=h.m8jvbwhv7ujg"/>
+      <w:bookmarkEnd w:id="57"/>
+      <w:r>
+        <w:rPr>
+          <w:rFonts w:ascii="Times New Roman" w:hAnsi="Times New Roman"/>
+          <w:sz w:val="24"/>
+          <w:szCs w:val="24"/>
+        </w:rPr>
+        <w:t xml:space="preserve">Список используемой литературы </w:t>
+      </w:r>
+    </w:p>
+    <w:p>
+      <w:pPr>
+        <w:pStyle w:val="Normal1"/>
+        <w:shd w:val="clear" w:fill="FFFFFF"/>
+        <w:spacing w:lineRule="auto" w:line="240" w:before="200" w:after="200"/>
+        <w:rPr>
+          <w:rFonts w:ascii="Times New Roman" w:hAnsi="Times New Roman"/>
+        </w:rPr>
+      </w:pPr>
+      <w:r>
+        <w:rPr>
+          <w:rFonts w:ascii="Times New Roman" w:hAnsi="Times New Roman"/>
+          <w:sz w:val="24"/>
+          <w:szCs w:val="24"/>
+          <w:shd w:fill="FFFFFF" w:val="clear"/>
+        </w:rPr>
+        <w:t>Здесь нужно будет указать</w:t>
+      </w:r>
+      <w:r>
+        <w:rPr>
+          <w:rFonts w:ascii="Times New Roman" w:hAnsi="Times New Roman"/>
+          <w:b/>
+          <w:sz w:val="24"/>
+          <w:szCs w:val="24"/>
+          <w:shd w:fill="FFFFFF" w:val="clear"/>
+        </w:rPr>
+        <w:t xml:space="preserve"> </w:t>
+      </w:r>
+      <w:r>
+        <w:rPr>
+          <w:rFonts w:ascii="Times New Roman" w:hAnsi="Times New Roman"/>
+          <w:sz w:val="24"/>
+          <w:szCs w:val="24"/>
+          <w:shd w:fill="FFFFFF" w:val="clear"/>
+        </w:rPr>
+        <w:t>список используемой литературы, ссылки на все ресурсы, которые нужны были для создания проектной работы.</w:t>
+      </w:r>
+    </w:p>
+    <w:p>
+      <w:pPr>
+        <w:pStyle w:val="Normal1"/>
+        <w:shd w:val="clear" w:fill="FFFFFF"/>
+        <w:spacing w:lineRule="auto" w:line="240" w:before="200" w:after="200"/>
+        <w:rPr>
+          <w:rFonts w:ascii="Times New Roman" w:hAnsi="Times New Roman"/>
+        </w:rPr>
+      </w:pPr>
+      <w:r>
+        <w:rPr>
+          <w:rFonts w:ascii="Times New Roman" w:hAnsi="Times New Roman"/>
+          <w:sz w:val="24"/>
+          <w:szCs w:val="24"/>
+          <w:shd w:fill="FFFFFF" w:val="clear"/>
+        </w:rPr>
+        <w:t>Основные правила оформления использованной литературы и ресурсов:</w:t>
       </w:r>
     </w:p>
     <w:p>
@@ -16859,7 +16623,7 @@
           <w:ilvl w:val="0"/>
           <w:numId w:val="6"/>
         </w:numPr>
-        <w:shd w:fill="FFFFFF" w:val="clear"/>
+        <w:shd w:val="clear" w:fill="FFFFFF"/>
         <w:spacing w:lineRule="auto" w:line="240" w:before="200" w:after="200"/>
         <w:ind w:hanging="360" w:left="720"/>
         <w:rPr>
@@ -16873,7 +16637,7 @@
           <w:szCs w:val="24"/>
           <w:shd w:fill="FFFFFF" w:val="clear"/>
         </w:rPr>
-        <w:t>Краткие и ёмкие теоретические и практические выводы, которые были получены во время анализа теоретической базы и практического исследования.</w:t>
+        <w:t>Каждый источник упоминается единожды, независимо от того, насколько часто на него ссылаются.</w:t>
       </w:r>
     </w:p>
     <w:p>
@@ -16883,7 +16647,7 @@
           <w:ilvl w:val="0"/>
           <w:numId w:val="6"/>
         </w:numPr>
-        <w:shd w:fill="FFFFFF" w:val="clear"/>
+        <w:shd w:val="clear" w:fill="FFFFFF"/>
         <w:spacing w:lineRule="auto" w:line="240" w:before="200" w:after="200"/>
         <w:ind w:hanging="360" w:left="720"/>
         <w:rPr>
@@ -16897,7 +16661,7 @@
           <w:szCs w:val="24"/>
           <w:shd w:fill="FFFFFF" w:val="clear"/>
         </w:rPr>
-        <w:t>Оценка проведённого исследования, описание его результатов.</w:t>
+        <w:t>Список литературы оформляется в алфавитном порядке по фамилии автора, сначала русскоязычная литература, затем иностранная, далее интернет-сайты.</w:t>
       </w:r>
     </w:p>
     <w:p>
@@ -16907,7 +16671,7 @@
           <w:ilvl w:val="0"/>
           <w:numId w:val="6"/>
         </w:numPr>
-        <w:shd w:fill="FFFFFF" w:val="clear"/>
+        <w:shd w:val="clear" w:fill="FFFFFF"/>
         <w:spacing w:lineRule="auto" w:line="240" w:before="200" w:after="200"/>
         <w:ind w:hanging="360" w:left="720"/>
         <w:rPr>
@@ -16921,7 +16685,147 @@
           <w:szCs w:val="24"/>
           <w:shd w:fill="FFFFFF" w:val="clear"/>
         </w:rPr>
-        <w:t>Практическая значимость работы, рекомендации и планы на дальнейшие исследования.</w:t>
+        <w:t>Библиографическая запись обязательно включает:</w:t>
+      </w:r>
+    </w:p>
+    <w:p>
+      <w:pPr>
+        <w:pStyle w:val="Normal1"/>
+        <w:numPr>
+          <w:ilvl w:val="1"/>
+          <w:numId w:val="7"/>
+        </w:numPr>
+        <w:shd w:val="clear" w:fill="FFFFFF"/>
+        <w:spacing w:lineRule="auto" w:line="240" w:before="200" w:after="200"/>
+        <w:ind w:hanging="360" w:left="1440"/>
+        <w:rPr>
+          <w:rFonts w:ascii="Times New Roman" w:hAnsi="Times New Roman"/>
+        </w:rPr>
+      </w:pPr>
+      <w:r>
+        <w:rPr>
+          <w:rFonts w:ascii="Times New Roman" w:hAnsi="Times New Roman"/>
+          <w:sz w:val="24"/>
+          <w:szCs w:val="24"/>
+          <w:shd w:fill="FFFFFF" w:val="clear"/>
+        </w:rPr>
+        <w:t>Фамилию автора или фамилии их группы, инициалы (при наличии).</w:t>
+      </w:r>
+    </w:p>
+    <w:p>
+      <w:pPr>
+        <w:pStyle w:val="Normal1"/>
+        <w:numPr>
+          <w:ilvl w:val="1"/>
+          <w:numId w:val="2"/>
+        </w:numPr>
+        <w:shd w:val="clear" w:fill="FFFFFF"/>
+        <w:spacing w:lineRule="auto" w:line="240" w:before="200" w:after="200"/>
+        <w:ind w:hanging="360" w:left="1440"/>
+        <w:rPr>
+          <w:rFonts w:ascii="Times New Roman" w:hAnsi="Times New Roman"/>
+        </w:rPr>
+      </w:pPr>
+      <w:r>
+        <w:rPr>
+          <w:rFonts w:ascii="Times New Roman" w:hAnsi="Times New Roman"/>
+          <w:sz w:val="24"/>
+          <w:szCs w:val="24"/>
+          <w:shd w:fill="FFFFFF" w:val="clear"/>
+        </w:rPr>
+        <w:t>Название статьи, книги, справочника, закона, иного документа.</w:t>
+      </w:r>
+    </w:p>
+    <w:p>
+      <w:pPr>
+        <w:pStyle w:val="Normal1"/>
+        <w:numPr>
+          <w:ilvl w:val="1"/>
+          <w:numId w:val="2"/>
+        </w:numPr>
+        <w:shd w:val="clear" w:fill="FFFFFF"/>
+        <w:spacing w:lineRule="auto" w:line="240" w:before="200" w:after="200"/>
+        <w:ind w:hanging="360" w:left="1440"/>
+        <w:rPr>
+          <w:rFonts w:ascii="Times New Roman" w:hAnsi="Times New Roman"/>
+        </w:rPr>
+      </w:pPr>
+      <w:r>
+        <w:rPr>
+          <w:rFonts w:ascii="Times New Roman" w:hAnsi="Times New Roman"/>
+          <w:sz w:val="24"/>
+          <w:szCs w:val="24"/>
+          <w:shd w:fill="FFFFFF" w:val="clear"/>
+        </w:rPr>
+        <w:t>Населённый пункт, в котором был издан источник, наименование издательства.</w:t>
+      </w:r>
+    </w:p>
+    <w:p>
+      <w:pPr>
+        <w:pStyle w:val="Normal1"/>
+        <w:numPr>
+          <w:ilvl w:val="1"/>
+          <w:numId w:val="2"/>
+        </w:numPr>
+        <w:shd w:val="clear" w:fill="FFFFFF"/>
+        <w:spacing w:lineRule="auto" w:line="240" w:before="200" w:after="200"/>
+        <w:ind w:hanging="360" w:left="1440"/>
+        <w:rPr>
+          <w:rFonts w:ascii="Times New Roman" w:hAnsi="Times New Roman"/>
+        </w:rPr>
+      </w:pPr>
+      <w:r>
+        <w:rPr>
+          <w:rFonts w:ascii="Times New Roman" w:hAnsi="Times New Roman"/>
+          <w:sz w:val="24"/>
+          <w:szCs w:val="24"/>
+          <w:shd w:fill="FFFFFF" w:val="clear"/>
+        </w:rPr>
+        <w:t>Год публикации.</w:t>
+      </w:r>
+    </w:p>
+    <w:p>
+      <w:pPr>
+        <w:pStyle w:val="Normal1"/>
+        <w:numPr>
+          <w:ilvl w:val="1"/>
+          <w:numId w:val="2"/>
+        </w:numPr>
+        <w:shd w:val="clear" w:fill="FFFFFF"/>
+        <w:spacing w:lineRule="auto" w:line="240" w:before="200" w:after="200"/>
+        <w:ind w:hanging="360" w:left="1440"/>
+        <w:rPr>
+          <w:rFonts w:ascii="Times New Roman" w:hAnsi="Times New Roman"/>
+        </w:rPr>
+      </w:pPr>
+      <w:r>
+        <w:rPr>
+          <w:rFonts w:ascii="Times New Roman" w:hAnsi="Times New Roman"/>
+          <w:sz w:val="24"/>
+          <w:szCs w:val="24"/>
+          <w:shd w:fill="FFFFFF" w:val="clear"/>
+        </w:rPr>
+        <w:t>Число страниц.</w:t>
+      </w:r>
+    </w:p>
+    <w:p>
+      <w:pPr>
+        <w:pStyle w:val="Heading2"/>
+        <w:rPr>
+          <w:rFonts w:ascii="Times New Roman" w:hAnsi="Times New Roman"/>
+          <w:sz w:val="24"/>
+          <w:szCs w:val="24"/>
+        </w:rPr>
+      </w:pPr>
+      <w:bookmarkStart w:id="58" w:name="_heading=h.9l6gsrwr4dtj"/>
+      <w:bookmarkEnd w:id="58"/>
+      <w:r>
+        <w:rPr>
+          <w:rFonts w:ascii="Times New Roman" w:hAnsi="Times New Roman"/>
+          <w:sz w:val="24"/>
+          <w:szCs w:val="24"/>
+        </w:rPr>
+        <w:t>Пример</w:t>
       </w:r>
     </w:p>
     <w:p>
@@ -16929,9 +16833,160 @@
         <w:pStyle w:val="Normal1"/>
         <w:numPr>
           <w:ilvl w:val="0"/>
-          <w:numId w:val="6"/>
+          <w:numId w:val="8"/>
         </w:numPr>
-        <w:shd w:fill="FFFFFF" w:val="clear"/>
+        <w:shd w:val="clear" w:fill="FFFFFF"/>
+        <w:spacing w:lineRule="auto" w:line="276" w:before="0" w:after="200"/>
+        <w:ind w:hanging="360" w:left="720"/>
+        <w:rPr>
+          <w:rFonts w:ascii="Times New Roman" w:hAnsi="Times New Roman"/>
+        </w:rPr>
+      </w:pPr>
+      <w:r>
+        <w:rPr>
+          <w:rFonts w:ascii="Times New Roman" w:hAnsi="Times New Roman"/>
+          <w:i/>
+          <w:sz w:val="24"/>
+          <w:szCs w:val="24"/>
+          <w:shd w:fill="FFFFFF" w:val="clear"/>
+        </w:rPr>
+        <w:t>Книга: Автор. Название книги. Город: Издательство, Год.</w:t>
+      </w:r>
+    </w:p>
+    <w:p>
+      <w:pPr>
+        <w:pStyle w:val="Normal1"/>
+        <w:numPr>
+          <w:ilvl w:val="0"/>
+          <w:numId w:val="8"/>
+        </w:numPr>
+        <w:shd w:val="clear" w:fill="FFFFFF"/>
+        <w:spacing w:lineRule="auto" w:line="276" w:before="0" w:after="200"/>
+        <w:ind w:hanging="360" w:left="720"/>
+        <w:rPr>
+          <w:rFonts w:ascii="Times New Roman" w:hAnsi="Times New Roman"/>
+        </w:rPr>
+      </w:pPr>
+      <w:r>
+        <w:rPr>
+          <w:rFonts w:ascii="Times New Roman" w:hAnsi="Times New Roman"/>
+          <w:i/>
+          <w:sz w:val="24"/>
+          <w:szCs w:val="24"/>
+          <w:shd w:fill="FFFFFF" w:val="clear"/>
+        </w:rPr>
+        <w:t>Статья: Автор. "Заголовок статьи." Название журнала Том, номер (Год): страницы.</w:t>
+      </w:r>
+    </w:p>
+    <w:p>
+      <w:pPr>
+        <w:pStyle w:val="Normal1"/>
+        <w:shd w:val="clear" w:fill="FFFFFF"/>
+        <w:spacing w:lineRule="auto" w:line="240" w:before="200" w:after="200"/>
+        <w:ind w:hanging="0" w:left="0"/>
+        <w:rPr>
+          <w:rFonts w:ascii="Times New Roman" w:hAnsi="Times New Roman"/>
+          <w:sz w:val="24"/>
+          <w:szCs w:val="24"/>
+          <w:shd w:fill="FFFFFF" w:val="clear"/>
+        </w:rPr>
+      </w:pPr>
+      <w:r>
+        <w:rPr>
+          <w:rFonts w:ascii="Times New Roman" w:hAnsi="Times New Roman"/>
+          <w:sz w:val="24"/>
+          <w:szCs w:val="24"/>
+          <w:shd w:fill="FFFFFF" w:val="clear"/>
+        </w:rPr>
+      </w:r>
+    </w:p>
+    <w:p>
+      <w:pPr>
+        <w:pStyle w:val="Normal1"/>
+        <w:spacing w:lineRule="auto" w:line="259" w:before="0" w:after="160"/>
+        <w:rPr>
+          <w:rFonts w:ascii="Times New Roman" w:hAnsi="Times New Roman"/>
+          <w:sz w:val="24"/>
+          <w:szCs w:val="24"/>
+        </w:rPr>
+      </w:pPr>
+      <w:r>
+        <w:rPr>
+          <w:rFonts w:ascii="Times New Roman" w:hAnsi="Times New Roman"/>
+          <w:sz w:val="24"/>
+          <w:szCs w:val="24"/>
+        </w:rPr>
+      </w:r>
+      <w:r>
+        <w:br w:type="page"/>
+      </w:r>
+    </w:p>
+    <w:p>
+      <w:pPr>
+        <w:pStyle w:val="Heading1"/>
+        <w:rPr>
+          <w:rFonts w:ascii="Times New Roman" w:hAnsi="Times New Roman"/>
+          <w:sz w:val="24"/>
+          <w:szCs w:val="24"/>
+        </w:rPr>
+      </w:pPr>
+      <w:bookmarkStart w:id="59" w:name="_heading=h.s6k7t2lwcp0k"/>
+      <w:bookmarkEnd w:id="59"/>
+      <w:r>
+        <w:rPr>
+          <w:rFonts w:ascii="Times New Roman" w:hAnsi="Times New Roman"/>
+          <w:sz w:val="24"/>
+          <w:szCs w:val="24"/>
+        </w:rPr>
+        <w:t>Приложения</w:t>
+      </w:r>
+    </w:p>
+    <w:p>
+      <w:pPr>
+        <w:pStyle w:val="Normal1"/>
+        <w:shd w:val="clear" w:fill="FFFFFF"/>
+        <w:spacing w:lineRule="auto" w:line="240" w:before="200" w:after="200"/>
+        <w:rPr>
+          <w:rFonts w:ascii="Times New Roman" w:hAnsi="Times New Roman"/>
+        </w:rPr>
+      </w:pPr>
+      <w:r>
+        <w:rPr>
+          <w:rFonts w:ascii="Times New Roman" w:hAnsi="Times New Roman"/>
+          <w:sz w:val="24"/>
+          <w:szCs w:val="24"/>
+          <w:shd w:fill="FFFFFF" w:val="clear"/>
+        </w:rPr>
+        <w:t xml:space="preserve">В </w:t>
+      </w:r>
+      <w:r>
+        <w:rPr>
+          <w:rFonts w:ascii="Times New Roman" w:hAnsi="Times New Roman"/>
+          <w:b/>
+          <w:sz w:val="24"/>
+          <w:szCs w:val="24"/>
+          <w:shd w:fill="FFFFFF" w:val="clear"/>
+        </w:rPr>
+        <w:t>приложения</w:t>
+      </w:r>
+      <w:r>
+        <w:rPr>
+          <w:rFonts w:ascii="Times New Roman" w:hAnsi="Times New Roman"/>
+          <w:sz w:val="24"/>
+          <w:szCs w:val="24"/>
+          <w:shd w:fill="FFFFFF" w:val="clear"/>
+        </w:rPr>
+        <w:t xml:space="preserve"> обычно входят артефакты, получившиеся в процессе создания проекта:</w:t>
+      </w:r>
+    </w:p>
+    <w:p>
+      <w:pPr>
+        <w:pStyle w:val="Normal1"/>
+        <w:numPr>
+          <w:ilvl w:val="0"/>
+          <w:numId w:val="3"/>
+        </w:numPr>
+        <w:shd w:val="clear" w:fill="FFFFFF"/>
         <w:spacing w:lineRule="auto" w:line="240" w:before="200" w:after="200"/>
         <w:ind w:hanging="360" w:left="720"/>
         <w:rPr>
@@ -16945,7 +17000,7 @@
           <w:szCs w:val="24"/>
           <w:shd w:fill="FFFFFF" w:val="clear"/>
         </w:rPr>
-        <w:t>Общий итог — достижение цели, выполнение задач, доказательство гипотезы.</w:t>
+        <w:t>Объёмные графики и таблицы, которые не помещаются на лист А4.</w:t>
       </w:r>
     </w:p>
     <w:p>
@@ -16953,9 +17008,9 @@
         <w:pStyle w:val="Normal1"/>
         <w:numPr>
           <w:ilvl w:val="0"/>
-          <w:numId w:val="6"/>
+          <w:numId w:val="3"/>
         </w:numPr>
-        <w:shd w:fill="FFFFFF" w:val="clear"/>
+        <w:shd w:val="clear" w:fill="FFFFFF"/>
         <w:spacing w:lineRule="auto" w:line="240" w:before="200" w:after="200"/>
         <w:ind w:hanging="360" w:left="720"/>
         <w:rPr>
@@ -16969,109 +17024,7 @@
           <w:szCs w:val="24"/>
           <w:shd w:fill="FFFFFF" w:val="clear"/>
         </w:rPr>
-        <w:t>Предложения по совершенствованию объекта исследования.</w:t>
-      </w:r>
-    </w:p>
-    <w:p>
-      <w:pPr>
-        <w:pStyle w:val="Normal1"/>
-        <w:shd w:fill="FFFFFF" w:val="clear"/>
-        <w:spacing w:lineRule="auto" w:line="240" w:before="200" w:after="200"/>
-        <w:ind w:hanging="0" w:left="0"/>
-        <w:rPr>
-          <w:rFonts w:ascii="Times New Roman" w:hAnsi="Times New Roman"/>
-          <w:sz w:val="24"/>
-          <w:szCs w:val="24"/>
-          <w:shd w:fill="FFFFFF" w:val="clear"/>
-        </w:rPr>
-      </w:pPr>
-      <w:r>
-        <w:rPr>
-          <w:rFonts w:ascii="Times New Roman" w:hAnsi="Times New Roman"/>
-          <w:sz w:val="24"/>
-          <w:szCs w:val="24"/>
-          <w:shd w:fill="FFFFFF" w:val="clear"/>
-        </w:rPr>
-      </w:r>
-      <w:r>
-        <w:br w:type="page"/>
-      </w:r>
-    </w:p>
-    <w:p>
-      <w:pPr>
-        <w:pStyle w:val="Heading1"/>
-        <w:rPr>
-          <w:rFonts w:ascii="Times New Roman" w:hAnsi="Times New Roman"/>
-          <w:sz w:val="24"/>
-          <w:szCs w:val="24"/>
-        </w:rPr>
-      </w:pPr>
-      <w:bookmarkStart w:id="57" w:name="_heading=h.m8jvbwhv7ujg"/>
-      <w:bookmarkEnd w:id="57"/>
-      <w:r>
-        <w:rPr>
-          <w:rFonts w:ascii="Times New Roman" w:hAnsi="Times New Roman"/>
-          <w:sz w:val="24"/>
-          <w:szCs w:val="24"/>
-        </w:rPr>
-        <w:t xml:space="preserve">Список используемой литературы </w:t>
-      </w:r>
-    </w:p>
-    <w:p>
-      <w:pPr>
-        <w:pStyle w:val="Normal1"/>
-        <w:shd w:fill="FFFFFF" w:val="clear"/>
-        <w:spacing w:lineRule="auto" w:line="240" w:before="200" w:after="200"/>
-        <w:rPr>
-          <w:rFonts w:ascii="Times New Roman" w:hAnsi="Times New Roman"/>
-        </w:rPr>
-      </w:pPr>
-      <w:r>
-        <w:rPr>
-          <w:rFonts w:ascii="Times New Roman" w:hAnsi="Times New Roman"/>
-          <w:sz w:val="24"/>
-          <w:szCs w:val="24"/>
-          <w:shd w:fill="FFFFFF" w:val="clear"/>
-        </w:rPr>
-        <w:t>Здесь нужно будет указать</w:t>
-      </w:r>
-      <w:r>
-        <w:rPr>
-          <w:rFonts w:ascii="Times New Roman" w:hAnsi="Times New Roman"/>
-          <w:b/>
-          <w:sz w:val="24"/>
-          <w:szCs w:val="24"/>
-          <w:shd w:fill="FFFFFF" w:val="clear"/>
-        </w:rPr>
-        <w:t xml:space="preserve"> </w:t>
-      </w:r>
-      <w:r>
-        <w:rPr>
-          <w:rFonts w:ascii="Times New Roman" w:hAnsi="Times New Roman"/>
-          <w:sz w:val="24"/>
-          <w:szCs w:val="24"/>
-          <w:shd w:fill="FFFFFF" w:val="clear"/>
-        </w:rPr>
-        <w:t>список используемой литературы, ссылки на все ресурсы, которые нужны были для создания проектной работы.</w:t>
-      </w:r>
-    </w:p>
-    <w:p>
-      <w:pPr>
-        <w:pStyle w:val="Normal1"/>
-        <w:shd w:fill="FFFFFF" w:val="clear"/>
-        <w:spacing w:lineRule="auto" w:line="240" w:before="200" w:after="200"/>
-        <w:rPr>
-          <w:rFonts w:ascii="Times New Roman" w:hAnsi="Times New Roman"/>
-        </w:rPr>
-      </w:pPr>
-      <w:r>
-        <w:rPr>
-          <w:rFonts w:ascii="Times New Roman" w:hAnsi="Times New Roman"/>
-          <w:sz w:val="24"/>
-          <w:szCs w:val="24"/>
-          <w:shd w:fill="FFFFFF" w:val="clear"/>
-        </w:rPr>
-        <w:t>Основные правила оформления использованной литературы и ресурсов:</w:t>
+        <w:t>Длинные математические формулы и расчёты по ним.</w:t>
       </w:r>
     </w:p>
     <w:p>
@@ -17079,9 +17032,9 @@
         <w:pStyle w:val="Normal1"/>
         <w:numPr>
           <w:ilvl w:val="0"/>
-          <w:numId w:val="7"/>
+          <w:numId w:val="3"/>
         </w:numPr>
-        <w:shd w:fill="FFFFFF" w:val="clear"/>
+        <w:shd w:val="clear" w:fill="FFFFFF"/>
         <w:spacing w:lineRule="auto" w:line="240" w:before="200" w:after="200"/>
         <w:ind w:hanging="360" w:left="720"/>
         <w:rPr>
@@ -17095,7 +17048,7 @@
           <w:szCs w:val="24"/>
           <w:shd w:fill="FFFFFF" w:val="clear"/>
         </w:rPr>
-        <w:t>Каждый источник упоминается единожды, независимо от того, насколько часто на него ссылаются.</w:t>
+        <w:t>Характеристики аппаратуры, которая использовалась для проведения исследования.</w:t>
       </w:r>
     </w:p>
     <w:p>
@@ -17103,9 +17056,9 @@
         <w:pStyle w:val="Normal1"/>
         <w:numPr>
           <w:ilvl w:val="0"/>
-          <w:numId w:val="7"/>
+          <w:numId w:val="3"/>
         </w:numPr>
-        <w:shd w:fill="FFFFFF" w:val="clear"/>
+        <w:shd w:val="clear" w:fill="FFFFFF"/>
         <w:spacing w:lineRule="auto" w:line="240" w:before="200" w:after="200"/>
         <w:ind w:hanging="360" w:left="720"/>
         <w:rPr>
@@ -17119,7 +17072,7 @@
           <w:szCs w:val="24"/>
           <w:shd w:fill="FFFFFF" w:val="clear"/>
         </w:rPr>
-        <w:t>Список литературы оформляется в алфавитном порядке по фамилии автора, сначала русскоязычная литература, затем иностранная, далее интернет-сайты.</w:t>
+        <w:t>Авторские методики.</w:t>
       </w:r>
     </w:p>
     <w:p>
@@ -17127,9 +17080,9 @@
         <w:pStyle w:val="Normal1"/>
         <w:numPr>
           <w:ilvl w:val="0"/>
-          <w:numId w:val="7"/>
+          <w:numId w:val="3"/>
         </w:numPr>
-        <w:shd w:fill="FFFFFF" w:val="clear"/>
+        <w:shd w:val="clear" w:fill="FFFFFF"/>
         <w:spacing w:lineRule="auto" w:line="240" w:before="200" w:after="200"/>
         <w:ind w:hanging="360" w:left="720"/>
         <w:rPr>
@@ -17143,158 +17096,70 @@
           <w:szCs w:val="24"/>
           <w:shd w:fill="FFFFFF" w:val="clear"/>
         </w:rPr>
-        <w:t>Библиографическая запись обязательно включает:</w:t>
+        <w:t>Вспомогательный материал: тесты, карточки, схемы, рисунки.</w:t>
       </w:r>
     </w:p>
     <w:p>
       <w:pPr>
         <w:pStyle w:val="Normal1"/>
         <w:numPr>
-          <w:ilvl w:val="1"/>
-          <w:numId w:val="8"/>
-        </w:numPr>
-        <w:shd w:fill="FFFFFF" w:val="clear"/>
-        <w:spacing w:lineRule="auto" w:line="240" w:before="200" w:after="200"/>
-        <w:ind w:hanging="360" w:left="1440"/>
-        <w:rPr>
-          <w:rFonts w:ascii="Times New Roman" w:hAnsi="Times New Roman"/>
-        </w:rPr>
-      </w:pPr>
-      <w:r>
-        <w:rPr>
-          <w:rFonts w:ascii="Times New Roman" w:hAnsi="Times New Roman"/>
-          <w:sz w:val="24"/>
-          <w:szCs w:val="24"/>
-          <w:shd w:fill="FFFFFF" w:val="clear"/>
-        </w:rPr>
-        <w:t>Фамилию автора или фамилии их группы, инициалы (при наличии).</w:t>
-      </w:r>
-    </w:p>
-    <w:p>
-      <w:pPr>
-        <w:pStyle w:val="Normal1"/>
-        <w:numPr>
-          <w:ilvl w:val="1"/>
+          <w:ilvl w:val="0"/>
           <w:numId w:val="3"/>
         </w:numPr>
-        <w:shd w:fill="FFFFFF" w:val="clear"/>
+        <w:shd w:val="clear" w:fill="FFFFFF"/>
         <w:spacing w:lineRule="auto" w:line="240" w:before="200" w:after="200"/>
-        <w:ind w:hanging="360" w:left="1440"/>
-        <w:rPr>
-          <w:rFonts w:ascii="Times New Roman" w:hAnsi="Times New Roman"/>
-        </w:rPr>
-      </w:pPr>
-      <w:r>
-        <w:rPr>
-          <w:rFonts w:ascii="Times New Roman" w:hAnsi="Times New Roman"/>
-          <w:sz w:val="24"/>
-          <w:szCs w:val="24"/>
-          <w:shd w:fill="FFFFFF" w:val="clear"/>
-        </w:rPr>
-        <w:t>Название статьи, книги, справочника, закона, иного документа.</w:t>
-      </w:r>
-    </w:p>
-    <w:p>
-      <w:pPr>
-        <w:pStyle w:val="Normal1"/>
-        <w:numPr>
-          <w:ilvl w:val="1"/>
-          <w:numId w:val="3"/>
-        </w:numPr>
-        <w:shd w:fill="FFFFFF" w:val="clear"/>
+        <w:ind w:hanging="360" w:left="720"/>
+        <w:rPr>
+          <w:rFonts w:ascii="Times New Roman" w:hAnsi="Times New Roman"/>
+        </w:rPr>
+      </w:pPr>
+      <w:r>
+        <w:rPr>
+          <w:rFonts w:ascii="Times New Roman" w:hAnsi="Times New Roman"/>
+          <w:sz w:val="24"/>
+          <w:szCs w:val="24"/>
+          <w:shd w:fill="FFFFFF" w:val="clear"/>
+        </w:rPr>
+        <w:t>Материалы, полученные на предприятии: отчёты, прочие документы.</w:t>
+      </w:r>
+    </w:p>
+    <w:p>
+      <w:pPr>
+        <w:pStyle w:val="Normal1"/>
+        <w:shd w:val="clear" w:fill="FFFFFF"/>
         <w:spacing w:lineRule="auto" w:line="240" w:before="200" w:after="200"/>
-        <w:ind w:hanging="360" w:left="1440"/>
-        <w:rPr>
-          <w:rFonts w:ascii="Times New Roman" w:hAnsi="Times New Roman"/>
-        </w:rPr>
-      </w:pPr>
-      <w:r>
-        <w:rPr>
-          <w:rFonts w:ascii="Times New Roman" w:hAnsi="Times New Roman"/>
-          <w:sz w:val="24"/>
-          <w:szCs w:val="24"/>
-          <w:shd w:fill="FFFFFF" w:val="clear"/>
-        </w:rPr>
-        <w:t>Населённый пункт, в котором был издан источник, наименование издательства.</w:t>
-      </w:r>
-    </w:p>
-    <w:p>
-      <w:pPr>
-        <w:pStyle w:val="Normal1"/>
-        <w:numPr>
-          <w:ilvl w:val="1"/>
-          <w:numId w:val="3"/>
-        </w:numPr>
-        <w:shd w:fill="FFFFFF" w:val="clear"/>
+        <w:ind w:hanging="360" w:left="720"/>
+        <w:rPr>
+          <w:rFonts w:ascii="Times New Roman" w:hAnsi="Times New Roman"/>
+        </w:rPr>
+      </w:pPr>
+      <w:r>
+        <w:rPr>
+          <w:rFonts w:ascii="Times New Roman" w:hAnsi="Times New Roman"/>
+        </w:rPr>
+      </w:r>
+    </w:p>
+    <w:p>
+      <w:pPr>
+        <w:pStyle w:val="Normal1"/>
+        <w:shd w:val="clear" w:fill="FFFFFF"/>
         <w:spacing w:lineRule="auto" w:line="240" w:before="200" w:after="200"/>
-        <w:ind w:hanging="360" w:left="1440"/>
-        <w:rPr>
-          <w:rFonts w:ascii="Times New Roman" w:hAnsi="Times New Roman"/>
-        </w:rPr>
-      </w:pPr>
-      <w:r>
-        <w:rPr>
-          <w:rFonts w:ascii="Times New Roman" w:hAnsi="Times New Roman"/>
-          <w:sz w:val="24"/>
-          <w:szCs w:val="24"/>
-          <w:shd w:fill="FFFFFF" w:val="clear"/>
-        </w:rPr>
-        <w:t>Год публикации.</w:t>
-      </w:r>
-    </w:p>
-    <w:p>
-      <w:pPr>
-        <w:pStyle w:val="Normal1"/>
-        <w:numPr>
-          <w:ilvl w:val="1"/>
-          <w:numId w:val="3"/>
-        </w:numPr>
-        <w:shd w:fill="FFFFFF" w:val="clear"/>
+        <w:ind w:hanging="360" w:left="720"/>
+        <w:rPr>
+          <w:rFonts w:ascii="Times New Roman" w:hAnsi="Times New Roman"/>
+        </w:rPr>
+      </w:pPr>
+      <w:r>
+        <w:rPr>
+          <w:rFonts w:ascii="Times New Roman" w:hAnsi="Times New Roman"/>
+        </w:rPr>
+      </w:r>
+    </w:p>
+    <w:p>
+      <w:pPr>
+        <w:pStyle w:val="Normal1"/>
+        <w:shd w:val="clear" w:fill="FFFFFF"/>
         <w:spacing w:lineRule="auto" w:line="240" w:before="200" w:after="200"/>
-        <w:ind w:hanging="360" w:left="1440"/>
-        <w:rPr>
-          <w:rFonts w:ascii="Times New Roman" w:hAnsi="Times New Roman"/>
-        </w:rPr>
-      </w:pPr>
-      <w:r>
-        <w:rPr>
-          <w:rFonts w:ascii="Times New Roman" w:hAnsi="Times New Roman"/>
-          <w:sz w:val="24"/>
-          <w:szCs w:val="24"/>
-          <w:shd w:fill="FFFFFF" w:val="clear"/>
-        </w:rPr>
-        <w:t>Число страниц.</w:t>
-      </w:r>
-    </w:p>
-    <w:p>
-      <w:pPr>
-        <w:pStyle w:val="Heading2"/>
-        <w:rPr>
-          <w:rFonts w:ascii="Times New Roman" w:hAnsi="Times New Roman"/>
-          <w:sz w:val="24"/>
-          <w:szCs w:val="24"/>
-        </w:rPr>
-      </w:pPr>
-      <w:bookmarkStart w:id="58" w:name="_heading=h.9l6gsrwr4dtj"/>
-      <w:bookmarkEnd w:id="58"/>
-      <w:r>
-        <w:rPr>
-          <w:rFonts w:ascii="Times New Roman" w:hAnsi="Times New Roman"/>
-          <w:sz w:val="24"/>
-          <w:szCs w:val="24"/>
-        </w:rPr>
-        <w:t>Пример</w:t>
-      </w:r>
-    </w:p>
-    <w:p>
-      <w:pPr>
-        <w:pStyle w:val="Normal1"/>
-        <w:numPr>
-          <w:ilvl w:val="0"/>
-          <w:numId w:val="9"/>
-        </w:numPr>
-        <w:shd w:fill="FFFFFF" w:val="clear"/>
-        <w:spacing w:lineRule="auto" w:line="276" w:before="0" w:after="200"/>
         <w:ind w:hanging="360" w:left="720"/>
         <w:rPr>
           <w:rFonts w:ascii="Times New Roman" w:hAnsi="Times New Roman"/>
@@ -17303,23 +17168,14 @@
       <w:r>
         <w:rPr>
           <w:rFonts w:ascii="Times New Roman" w:hAnsi="Times New Roman"/>
-          <w:i/>
-          <w:sz w:val="24"/>
-          <w:szCs w:val="24"/>
-          <w:shd w:fill="FFFFFF" w:val="clear"/>
-        </w:rPr>
-        <w:t>Книга: Автор. Название книги. Город: Издательство, Год.</w:t>
-      </w:r>
-    </w:p>
-    <w:p>
-      <w:pPr>
-        <w:pStyle w:val="Normal1"/>
-        <w:numPr>
-          <w:ilvl w:val="0"/>
-          <w:numId w:val="9"/>
-        </w:numPr>
-        <w:shd w:fill="FFFFFF" w:val="clear"/>
-        <w:spacing w:lineRule="auto" w:line="276" w:before="0" w:after="200"/>
+        </w:rPr>
+      </w:r>
+    </w:p>
+    <w:p>
+      <w:pPr>
+        <w:pStyle w:val="Normal1"/>
+        <w:shd w:val="clear" w:fill="FFFFFF"/>
+        <w:spacing w:lineRule="auto" w:line="240" w:before="200" w:after="200"/>
         <w:ind w:hanging="360" w:left="720"/>
         <w:rPr>
           <w:rFonts w:ascii="Times New Roman" w:hAnsi="Times New Roman"/>
@@ -17328,113 +17184,376 @@
       <w:r>
         <w:rPr>
           <w:rFonts w:ascii="Times New Roman" w:hAnsi="Times New Roman"/>
-          <w:i/>
-          <w:sz w:val="24"/>
-          <w:szCs w:val="24"/>
-          <w:shd w:fill="FFFFFF" w:val="clear"/>
-        </w:rPr>
-        <w:t>Статья: Автор. "Заголовок статьи." Название журнала Том, номер (Год): страницы.</w:t>
-      </w:r>
-    </w:p>
-    <w:p>
-      <w:pPr>
-        <w:pStyle w:val="Normal1"/>
-        <w:shd w:fill="FFFFFF" w:val="clear"/>
+        </w:rPr>
+      </w:r>
+    </w:p>
+    <w:p>
+      <w:pPr>
+        <w:pStyle w:val="Normal1"/>
+        <w:shd w:val="clear" w:fill="FFFFFF"/>
         <w:spacing w:lineRule="auto" w:line="240" w:before="200" w:after="200"/>
-        <w:ind w:hanging="0" w:left="0"/>
-        <w:rPr>
-          <w:rFonts w:ascii="Times New Roman" w:hAnsi="Times New Roman"/>
-          <w:sz w:val="24"/>
-          <w:szCs w:val="24"/>
-          <w:shd w:fill="FFFFFF" w:val="clear"/>
-        </w:rPr>
-      </w:pPr>
-      <w:r>
-        <w:rPr>
-          <w:rFonts w:ascii="Times New Roman" w:hAnsi="Times New Roman"/>
-          <w:sz w:val="24"/>
-          <w:szCs w:val="24"/>
-          <w:shd w:fill="FFFFFF" w:val="clear"/>
-        </w:rPr>
-      </w:r>
-    </w:p>
-    <w:p>
-      <w:pPr>
-        <w:pStyle w:val="Normal1"/>
-        <w:spacing w:lineRule="auto" w:line="259" w:before="0" w:after="160"/>
-        <w:rPr>
-          <w:rFonts w:ascii="Times New Roman" w:hAnsi="Times New Roman"/>
-          <w:sz w:val="24"/>
-          <w:szCs w:val="24"/>
-        </w:rPr>
-      </w:pPr>
-      <w:r>
-        <w:rPr>
-          <w:rFonts w:ascii="Times New Roman" w:hAnsi="Times New Roman"/>
-          <w:sz w:val="24"/>
-          <w:szCs w:val="24"/>
-        </w:rPr>
-      </w:r>
-      <w:r>
-        <w:br w:type="page"/>
-      </w:r>
-    </w:p>
-    <w:p>
-      <w:pPr>
-        <w:pStyle w:val="Heading1"/>
-        <w:rPr>
-          <w:rFonts w:ascii="Times New Roman" w:hAnsi="Times New Roman"/>
-          <w:sz w:val="24"/>
-          <w:szCs w:val="24"/>
-        </w:rPr>
-      </w:pPr>
-      <w:bookmarkStart w:id="59" w:name="_heading=h.s6k7t2lwcp0k"/>
-      <w:bookmarkEnd w:id="59"/>
-      <w:r>
-        <w:rPr>
-          <w:rFonts w:ascii="Times New Roman" w:hAnsi="Times New Roman"/>
-          <w:sz w:val="24"/>
-          <w:szCs w:val="24"/>
-        </w:rPr>
-        <w:t>Приложения</w:t>
-      </w:r>
-    </w:p>
-    <w:p>
-      <w:pPr>
-        <w:pStyle w:val="Normal1"/>
-        <w:shd w:fill="FFFFFF" w:val="clear"/>
+        <w:ind w:hanging="360" w:left="720"/>
+        <w:rPr>
+          <w:rFonts w:ascii="Times New Roman" w:hAnsi="Times New Roman"/>
+        </w:rPr>
+      </w:pPr>
+      <w:r>
+        <w:rPr>
+          <w:rFonts w:ascii="Times New Roman" w:hAnsi="Times New Roman"/>
+        </w:rPr>
+      </w:r>
+    </w:p>
+    <w:p>
+      <w:pPr>
+        <w:pStyle w:val="Normal1"/>
+        <w:shd w:val="clear" w:fill="FFFFFF"/>
         <w:spacing w:lineRule="auto" w:line="240" w:before="200" w:after="200"/>
-        <w:rPr>
-          <w:rFonts w:ascii="Times New Roman" w:hAnsi="Times New Roman"/>
-        </w:rPr>
-      </w:pPr>
-      <w:r>
-        <w:rPr>
-          <w:rFonts w:ascii="Times New Roman" w:hAnsi="Times New Roman"/>
-          <w:sz w:val="24"/>
-          <w:szCs w:val="24"/>
-          <w:shd w:fill="FFFFFF" w:val="clear"/>
-        </w:rPr>
-        <w:t xml:space="preserve">В </w:t>
-      </w:r>
-      <w:r>
+        <w:ind w:hanging="360" w:left="720"/>
+        <w:rPr>
+          <w:rFonts w:ascii="Times New Roman" w:hAnsi="Times New Roman"/>
+        </w:rPr>
+      </w:pPr>
+      <w:r>
+        <w:rPr>
+          <w:rFonts w:ascii="Times New Roman" w:hAnsi="Times New Roman"/>
+        </w:rPr>
+      </w:r>
+    </w:p>
+    <w:p>
+      <w:pPr>
+        <w:pStyle w:val="Normal1"/>
+        <w:shd w:val="clear" w:fill="FFFFFF"/>
+        <w:spacing w:lineRule="auto" w:line="240" w:before="200" w:after="200"/>
+        <w:ind w:hanging="360" w:left="720"/>
+        <w:rPr>
+          <w:rFonts w:ascii="Times New Roman" w:hAnsi="Times New Roman"/>
+        </w:rPr>
+      </w:pPr>
+      <w:r>
+        <w:rPr>
+          <w:rFonts w:ascii="Times New Roman" w:hAnsi="Times New Roman"/>
+        </w:rPr>
+      </w:r>
+    </w:p>
+    <w:p>
+      <w:pPr>
+        <w:pStyle w:val="Normal1"/>
+        <w:shd w:val="clear" w:fill="FFFFFF"/>
+        <w:spacing w:lineRule="auto" w:line="240" w:before="200" w:after="200"/>
+        <w:ind w:hanging="360" w:left="720"/>
+        <w:rPr>
+          <w:rFonts w:ascii="Times New Roman" w:hAnsi="Times New Roman"/>
+        </w:rPr>
+      </w:pPr>
+      <w:r>
+        <w:rPr>
+          <w:rFonts w:ascii="Times New Roman" w:hAnsi="Times New Roman"/>
+        </w:rPr>
+      </w:r>
+    </w:p>
+    <w:p>
+      <w:pPr>
+        <w:pStyle w:val="Normal1"/>
+        <w:shd w:val="clear" w:fill="FFFFFF"/>
+        <w:spacing w:lineRule="auto" w:line="240" w:before="200" w:after="200"/>
+        <w:ind w:hanging="360" w:left="720"/>
+        <w:rPr>
+          <w:rFonts w:ascii="Times New Roman" w:hAnsi="Times New Roman"/>
+        </w:rPr>
+      </w:pPr>
+      <w:r>
+        <w:rPr>
+          <w:rFonts w:ascii="Times New Roman" w:hAnsi="Times New Roman"/>
+        </w:rPr>
+      </w:r>
+    </w:p>
+    <w:p>
+      <w:pPr>
+        <w:pStyle w:val="Normal1"/>
+        <w:shd w:val="clear" w:fill="FFFFFF"/>
+        <w:spacing w:lineRule="auto" w:line="240" w:before="200" w:after="200"/>
+        <w:ind w:hanging="360" w:left="720"/>
+        <w:rPr>
+          <w:rFonts w:ascii="Times New Roman" w:hAnsi="Times New Roman"/>
+        </w:rPr>
+      </w:pPr>
+      <w:r>
+        <w:rPr>
+          <w:rFonts w:ascii="Times New Roman" w:hAnsi="Times New Roman"/>
+        </w:rPr>
+      </w:r>
+    </w:p>
+    <w:p>
+      <w:pPr>
+        <w:pStyle w:val="Normal1"/>
+        <w:shd w:val="clear" w:fill="FFFFFF"/>
+        <w:spacing w:lineRule="auto" w:line="240" w:before="200" w:after="200"/>
+        <w:ind w:hanging="360" w:left="720"/>
+        <w:rPr>
+          <w:rFonts w:ascii="Times New Roman" w:hAnsi="Times New Roman"/>
+        </w:rPr>
+      </w:pPr>
+      <w:r>
+        <w:rPr>
+          <w:rFonts w:ascii="Times New Roman" w:hAnsi="Times New Roman"/>
+        </w:rPr>
+      </w:r>
+    </w:p>
+    <w:p>
+      <w:pPr>
+        <w:pStyle w:val="Normal1"/>
+        <w:shd w:val="clear" w:fill="FFFFFF"/>
+        <w:spacing w:lineRule="auto" w:line="240" w:before="200" w:after="200"/>
+        <w:ind w:hanging="360" w:left="720"/>
+        <w:rPr>
+          <w:rFonts w:ascii="Times New Roman" w:hAnsi="Times New Roman"/>
+        </w:rPr>
+      </w:pPr>
+      <w:r>
+        <w:rPr>
+          <w:rFonts w:ascii="Times New Roman" w:hAnsi="Times New Roman"/>
+        </w:rPr>
+      </w:r>
+    </w:p>
+    <w:p>
+      <w:pPr>
+        <w:pStyle w:val="Normal1"/>
+        <w:shd w:val="clear" w:fill="FFFFFF"/>
+        <w:spacing w:lineRule="auto" w:line="240" w:before="200" w:after="200"/>
+        <w:ind w:hanging="360" w:left="720"/>
+        <w:rPr>
+          <w:rFonts w:ascii="Times New Roman" w:hAnsi="Times New Roman"/>
+        </w:rPr>
+      </w:pPr>
+      <w:r>
+        <w:rPr>
+          <w:rFonts w:ascii="Times New Roman" w:hAnsi="Times New Roman"/>
+        </w:rPr>
+      </w:r>
+    </w:p>
+    <w:p>
+      <w:pPr>
+        <w:pStyle w:val="Normal1"/>
+        <w:shd w:val="clear" w:fill="FFFFFF"/>
+        <w:spacing w:lineRule="auto" w:line="240" w:before="200" w:after="200"/>
+        <w:ind w:hanging="360" w:left="720"/>
+        <w:rPr>
+          <w:rFonts w:ascii="Times New Roman" w:hAnsi="Times New Roman"/>
+        </w:rPr>
+      </w:pPr>
+      <w:r>
+        <w:rPr>
+          <w:rFonts w:ascii="Times New Roman" w:hAnsi="Times New Roman"/>
+        </w:rPr>
+      </w:r>
+    </w:p>
+    <w:p>
+      <w:pPr>
+        <w:pStyle w:val="Normal1"/>
+        <w:shd w:val="clear" w:fill="FFFFFF"/>
+        <w:spacing w:lineRule="auto" w:line="240" w:before="200" w:after="200"/>
+        <w:ind w:hanging="360" w:left="720"/>
+        <w:rPr>
+          <w:rFonts w:ascii="Times New Roman" w:hAnsi="Times New Roman"/>
+        </w:rPr>
+      </w:pPr>
+      <w:r>
+        <w:rPr>
+          <w:rFonts w:ascii="Times New Roman" w:hAnsi="Times New Roman"/>
+        </w:rPr>
+      </w:r>
+    </w:p>
+    <w:p>
+      <w:pPr>
+        <w:pStyle w:val="Normal1"/>
+        <w:shd w:val="clear" w:fill="FFFFFF"/>
+        <w:spacing w:lineRule="auto" w:line="240" w:before="200" w:after="200"/>
+        <w:ind w:hanging="360" w:left="720"/>
+        <w:rPr>
+          <w:rFonts w:ascii="Times New Roman" w:hAnsi="Times New Roman"/>
+        </w:rPr>
+      </w:pPr>
+      <w:r>
+        <w:rPr>
+          <w:rFonts w:ascii="Times New Roman" w:hAnsi="Times New Roman"/>
+        </w:rPr>
+      </w:r>
+    </w:p>
+    <w:p>
+      <w:pPr>
+        <w:pStyle w:val="Normal1"/>
+        <w:shd w:val="clear" w:fill="FFFFFF"/>
+        <w:spacing w:lineRule="auto" w:line="240" w:before="200" w:after="200"/>
+        <w:ind w:hanging="360" w:left="720"/>
+        <w:rPr>
+          <w:rFonts w:ascii="Times New Roman" w:hAnsi="Times New Roman"/>
+        </w:rPr>
+      </w:pPr>
+      <w:r>
+        <w:rPr>
+          <w:rFonts w:ascii="Times New Roman" w:hAnsi="Times New Roman"/>
+        </w:rPr>
+      </w:r>
+    </w:p>
+    <w:p>
+      <w:pPr>
+        <w:pStyle w:val="Normal1"/>
+        <w:shd w:val="clear" w:fill="FFFFFF"/>
+        <w:spacing w:lineRule="auto" w:line="240" w:before="200" w:after="200"/>
+        <w:ind w:hanging="360" w:left="720"/>
+        <w:rPr>
+          <w:rFonts w:ascii="Times New Roman" w:hAnsi="Times New Roman"/>
+        </w:rPr>
+      </w:pPr>
+      <w:r>
+        <w:rPr>
+          <w:rFonts w:ascii="Times New Roman" w:hAnsi="Times New Roman"/>
+        </w:rPr>
+      </w:r>
+    </w:p>
+    <w:p>
+      <w:pPr>
+        <w:pStyle w:val="Normal1"/>
+        <w:shd w:val="clear" w:fill="FFFFFF"/>
+        <w:spacing w:lineRule="auto" w:line="240" w:before="200" w:after="200"/>
+        <w:ind w:hanging="360" w:left="720"/>
+        <w:rPr>
+          <w:rFonts w:ascii="Times New Roman" w:hAnsi="Times New Roman"/>
+        </w:rPr>
+      </w:pPr>
+      <w:r>
+        <w:rPr>
+          <w:rFonts w:ascii="Times New Roman" w:hAnsi="Times New Roman"/>
+        </w:rPr>
+      </w:r>
+    </w:p>
+    <w:p>
+      <w:pPr>
+        <w:pStyle w:val="Normal1"/>
+        <w:shd w:val="clear" w:fill="FFFFFF"/>
+        <w:spacing w:lineRule="auto" w:line="240" w:before="200" w:after="200"/>
+        <w:ind w:hanging="360" w:left="720"/>
+        <w:rPr>
+          <w:rFonts w:ascii="Times New Roman" w:hAnsi="Times New Roman"/>
+        </w:rPr>
+      </w:pPr>
+      <w:r>
+        <w:rPr>
+          <w:rFonts w:ascii="Times New Roman" w:hAnsi="Times New Roman"/>
+        </w:rPr>
+      </w:r>
+    </w:p>
+    <w:p>
+      <w:pPr>
+        <w:pStyle w:val="Normal1"/>
+        <w:shd w:val="clear" w:fill="FFFFFF"/>
+        <w:spacing w:lineRule="auto" w:line="240" w:before="200" w:after="200"/>
+        <w:ind w:hanging="360" w:left="720"/>
+        <w:rPr>
+          <w:rFonts w:ascii="Times New Roman" w:hAnsi="Times New Roman"/>
+        </w:rPr>
+      </w:pPr>
+      <w:r>
+        <w:rPr>
+          <w:rFonts w:ascii="Times New Roman" w:hAnsi="Times New Roman"/>
+        </w:rPr>
+      </w:r>
+    </w:p>
+    <w:p>
+      <w:pPr>
+        <w:pStyle w:val="Normal1"/>
+        <w:shd w:val="clear" w:fill="FFFFFF"/>
+        <w:spacing w:lineRule="auto" w:line="240" w:before="200" w:after="200"/>
+        <w:ind w:hanging="360" w:left="720"/>
+        <w:rPr>
+          <w:rFonts w:ascii="Times New Roman" w:hAnsi="Times New Roman"/>
+        </w:rPr>
+      </w:pPr>
+      <w:r>
+        <w:rPr>
+          <w:rFonts w:ascii="Times New Roman" w:hAnsi="Times New Roman"/>
+        </w:rPr>
+      </w:r>
+    </w:p>
+    <w:p>
+      <w:pPr>
+        <w:pStyle w:val="Normal1"/>
+        <w:shd w:val="clear" w:fill="FFFFFF"/>
+        <w:spacing w:lineRule="auto" w:line="240" w:before="200" w:after="200"/>
+        <w:ind w:hanging="360" w:left="720"/>
+        <w:rPr>
+          <w:rFonts w:ascii="Times New Roman" w:hAnsi="Times New Roman"/>
+        </w:rPr>
+      </w:pPr>
+      <w:r>
+        <w:rPr>
+          <w:rFonts w:ascii="Times New Roman" w:hAnsi="Times New Roman"/>
+        </w:rPr>
+      </w:r>
+    </w:p>
+    <w:p>
+      <w:pPr>
+        <w:pStyle w:val="Normal1"/>
+        <w:shd w:val="clear" w:fill="FFFFFF"/>
+        <w:spacing w:lineRule="auto" w:line="240" w:before="200" w:after="200"/>
+        <w:ind w:hanging="360" w:left="720"/>
+        <w:rPr>
+          <w:rFonts w:ascii="Times New Roman" w:hAnsi="Times New Roman"/>
+        </w:rPr>
+      </w:pPr>
+      <w:r>
+        <w:rPr>
+          <w:rFonts w:ascii="Times New Roman" w:hAnsi="Times New Roman"/>
+        </w:rPr>
+      </w:r>
+    </w:p>
+    <w:p>
+      <w:pPr>
+        <w:pStyle w:val="Normal1"/>
+        <w:keepNext w:val="true"/>
+        <w:keepLines/>
+        <w:spacing w:lineRule="auto" w:line="240" w:before="0" w:after="200"/>
+        <w:jc w:val="left"/>
         <w:rPr>
           <w:rFonts w:ascii="Times New Roman" w:hAnsi="Times New Roman"/>
           <w:b/>
-          <w:sz w:val="24"/>
-          <w:szCs w:val="24"/>
-          <w:shd w:fill="FFFFFF" w:val="clear"/>
-        </w:rPr>
-        <w:t>приложения</w:t>
-      </w:r>
-      <w:r>
-        <w:rPr>
-          <w:rFonts w:ascii="Times New Roman" w:hAnsi="Times New Roman"/>
-          <w:sz w:val="24"/>
-          <w:szCs w:val="24"/>
-          <w:shd w:fill="FFFFFF" w:val="clear"/>
-        </w:rPr>
-        <w:t xml:space="preserve"> обычно входят артефакты, получившиеся в процессе создания проекта:</w:t>
+          <w:sz w:val="32"/>
+          <w:szCs w:val="32"/>
+        </w:rPr>
+      </w:pPr>
+      <w:r>
+        <w:rPr>
+          <w:rFonts w:ascii="Times New Roman" w:hAnsi="Times New Roman"/>
+          <w:b/>
+          <w:sz w:val="32"/>
+          <w:szCs w:val="32"/>
+        </w:rPr>
+      </w:r>
+      <w:bookmarkStart w:id="60" w:name="_heading=h.k2xay1shuw93_Copy_1"/>
+      <w:bookmarkStart w:id="61" w:name="_heading=h.k2xay1shuw93_Copy_1"/>
+      <w:bookmarkEnd w:id="61"/>
+    </w:p>
+    <w:p>
+      <w:pPr>
+        <w:pStyle w:val="Normal1"/>
+        <w:keepNext w:val="true"/>
+        <w:keepLines/>
+        <w:spacing w:lineRule="auto" w:line="240" w:before="0" w:after="200"/>
+        <w:jc w:val="left"/>
+        <w:rPr>
+          <w:rFonts w:ascii="Times New Roman" w:hAnsi="Times New Roman"/>
+        </w:rPr>
+      </w:pPr>
+      <w:bookmarkStart w:id="62" w:name="_heading=h.oezpfc9zek9x_Copy_1"/>
+      <w:bookmarkEnd w:id="62"/>
+      <w:r>
+        <w:rPr>
+          <w:rFonts w:ascii="Times New Roman" w:hAnsi="Times New Roman"/>
+          <w:b/>
+          <w:sz w:val="32"/>
+          <w:szCs w:val="32"/>
+        </w:rPr>
+        <w:t>Основные требования к оформлению дипломного проекта</w:t>
       </w:r>
     </w:p>
     <w:p>
@@ -17444,8 +17563,7 @@
           <w:ilvl w:val="0"/>
           <w:numId w:val="4"/>
         </w:numPr>
-        <w:shd w:fill="FFFFFF" w:val="clear"/>
-        <w:spacing w:lineRule="auto" w:line="240" w:before="200" w:after="200"/>
+        <w:spacing w:lineRule="auto" w:line="276" w:before="200" w:after="200"/>
         <w:ind w:hanging="360" w:left="720"/>
         <w:rPr>
           <w:rFonts w:ascii="Times New Roman" w:hAnsi="Times New Roman"/>
@@ -17454,11 +17572,10 @@
       <w:r>
         <w:rPr>
           <w:rFonts w:ascii="Times New Roman" w:hAnsi="Times New Roman"/>
-          <w:sz w:val="24"/>
-          <w:szCs w:val="24"/>
-          <w:shd w:fill="FFFFFF" w:val="clear"/>
-        </w:rPr>
-        <w:t>Объёмные графики и таблицы, которые не помещаются на лист А4.</w:t>
+        </w:rPr>
+        <w:t>Текст проекта оформляйте только с одной стороны листа формата А4. При наборе используйте межстрочный интервал 1,5.</w:t>
+        <w:br/>
+        <w:t>Объемные таблицы/иллюстрации возможно размещать на листах А3, А2 и выносить в приложения.</w:t>
       </w:r>
     </w:p>
     <w:p>
@@ -17468,8 +17585,7 @@
           <w:ilvl w:val="0"/>
           <w:numId w:val="4"/>
         </w:numPr>
-        <w:shd w:fill="FFFFFF" w:val="clear"/>
-        <w:spacing w:lineRule="auto" w:line="240" w:before="200" w:after="200"/>
+        <w:spacing w:lineRule="auto" w:line="276" w:before="0" w:after="200"/>
         <w:ind w:hanging="360" w:left="720"/>
         <w:rPr>
           <w:rFonts w:ascii="Times New Roman" w:hAnsi="Times New Roman"/>
@@ -17478,11 +17594,8 @@
       <w:r>
         <w:rPr>
           <w:rFonts w:ascii="Times New Roman" w:hAnsi="Times New Roman"/>
-          <w:sz w:val="24"/>
-          <w:szCs w:val="24"/>
-          <w:shd w:fill="FFFFFF" w:val="clear"/>
-        </w:rPr>
-        <w:t>Длинные математические формулы и расчёты по ним.</w:t>
+        </w:rPr>
+        <w:t>При наборе информации, используйте шрифт Times New Roman с выравниванием текста по ширине. Рекомендуем кегль — 12–14, для некоторых структурных единиц работы можно выбрать полужирное выделение.</w:t>
       </w:r>
     </w:p>
     <w:p>
@@ -17492,8 +17605,7 @@
           <w:ilvl w:val="0"/>
           <w:numId w:val="4"/>
         </w:numPr>
-        <w:shd w:fill="FFFFFF" w:val="clear"/>
-        <w:spacing w:lineRule="auto" w:line="240" w:before="200" w:after="200"/>
+        <w:spacing w:lineRule="auto" w:line="276" w:before="0" w:after="200"/>
         <w:ind w:hanging="360" w:left="720"/>
         <w:rPr>
           <w:rFonts w:ascii="Times New Roman" w:hAnsi="Times New Roman"/>
@@ -17502,11 +17614,8 @@
       <w:r>
         <w:rPr>
           <w:rFonts w:ascii="Times New Roman" w:hAnsi="Times New Roman"/>
-          <w:sz w:val="24"/>
-          <w:szCs w:val="24"/>
-          <w:shd w:fill="FFFFFF" w:val="clear"/>
-        </w:rPr>
-        <w:t>Характеристики аппаратуры, которая использовалась для проведения исследования.</w:t>
+        </w:rPr>
+        <w:t>Поля страницы, где размещается текст, выставляйте по определенным показателям: нижнее/верхнее – 20 мм, правое – 10 мм, левое (для последующей прошивки) – 30 мм.</w:t>
       </w:r>
     </w:p>
     <w:p>
@@ -17516,8 +17625,7 @@
           <w:ilvl w:val="0"/>
           <w:numId w:val="4"/>
         </w:numPr>
-        <w:shd w:fill="FFFFFF" w:val="clear"/>
-        <w:spacing w:lineRule="auto" w:line="240" w:before="200" w:after="200"/>
+        <w:spacing w:lineRule="auto" w:line="276" w:before="0" w:after="200"/>
         <w:ind w:hanging="360" w:left="720"/>
         <w:rPr>
           <w:rFonts w:ascii="Times New Roman" w:hAnsi="Times New Roman"/>
@@ -17526,11 +17634,8 @@
       <w:r>
         <w:rPr>
           <w:rFonts w:ascii="Times New Roman" w:hAnsi="Times New Roman"/>
-          <w:sz w:val="24"/>
-          <w:szCs w:val="24"/>
-          <w:shd w:fill="FFFFFF" w:val="clear"/>
-        </w:rPr>
-        <w:t>Авторские методики.</w:t>
+        </w:rPr>
+        <w:t>Все листы дипломного проекта нумеруются по порядку, начиная с введения (используется сквозная нумерация). Номер указывайте в центре нижней части страницы без точки.</w:t>
       </w:r>
     </w:p>
     <w:p>
@@ -17540,8 +17645,7 @@
           <w:ilvl w:val="0"/>
           <w:numId w:val="4"/>
         </w:numPr>
-        <w:shd w:fill="FFFFFF" w:val="clear"/>
-        <w:spacing w:lineRule="auto" w:line="240" w:before="200" w:after="200"/>
+        <w:spacing w:lineRule="auto" w:line="276" w:before="0" w:after="200"/>
         <w:ind w:hanging="360" w:left="720"/>
         <w:rPr>
           <w:rFonts w:ascii="Times New Roman" w:hAnsi="Times New Roman"/>
@@ -17550,11 +17654,8 @@
       <w:r>
         <w:rPr>
           <w:rFonts w:ascii="Times New Roman" w:hAnsi="Times New Roman"/>
-          <w:sz w:val="24"/>
-          <w:szCs w:val="24"/>
-          <w:shd w:fill="FFFFFF" w:val="clear"/>
-        </w:rPr>
-        <w:t>Вспомогательный материал: тесты, карточки, схемы, рисунки.</w:t>
+        </w:rPr>
+        <w:t>Заголовок раздела с одним подразделом или пунктом не нумеруется.</w:t>
       </w:r>
     </w:p>
     <w:p>
@@ -17564,8 +17665,7 @@
           <w:ilvl w:val="0"/>
           <w:numId w:val="4"/>
         </w:numPr>
-        <w:shd w:fill="FFFFFF" w:val="clear"/>
-        <w:spacing w:lineRule="auto" w:line="240" w:before="200" w:after="200"/>
+        <w:spacing w:lineRule="auto" w:line="276" w:before="0" w:after="200"/>
         <w:ind w:hanging="360" w:left="720"/>
         <w:rPr>
           <w:rFonts w:ascii="Times New Roman" w:hAnsi="Times New Roman"/>
@@ -17574,444 +17674,8 @@
       <w:r>
         <w:rPr>
           <w:rFonts w:ascii="Times New Roman" w:hAnsi="Times New Roman"/>
-          <w:sz w:val="24"/>
-          <w:szCs w:val="24"/>
-          <w:shd w:fill="FFFFFF" w:val="clear"/>
-        </w:rPr>
-        <w:t>Материалы, полученные на предприятии: отчёты, прочие документы.</w:t>
-      </w:r>
-    </w:p>
-    <w:p>
-      <w:pPr>
-        <w:pStyle w:val="Normal1"/>
-        <w:shd w:fill="FFFFFF" w:val="clear"/>
-        <w:spacing w:lineRule="auto" w:line="240" w:before="200" w:after="200"/>
-        <w:ind w:hanging="360" w:left="720"/>
-        <w:rPr>
-          <w:rFonts w:ascii="Times New Roman" w:hAnsi="Times New Roman"/>
-        </w:rPr>
-      </w:pPr>
-      <w:r>
-        <w:rPr>
-          <w:rFonts w:ascii="Times New Roman" w:hAnsi="Times New Roman"/>
-        </w:rPr>
-      </w:r>
-    </w:p>
-    <w:p>
-      <w:pPr>
-        <w:pStyle w:val="Normal1"/>
-        <w:shd w:fill="FFFFFF" w:val="clear"/>
-        <w:spacing w:lineRule="auto" w:line="240" w:before="200" w:after="200"/>
-        <w:ind w:hanging="360" w:left="720"/>
-        <w:rPr>
-          <w:rFonts w:ascii="Times New Roman" w:hAnsi="Times New Roman"/>
-        </w:rPr>
-      </w:pPr>
-      <w:r>
-        <w:rPr>
-          <w:rFonts w:ascii="Times New Roman" w:hAnsi="Times New Roman"/>
-        </w:rPr>
-      </w:r>
-    </w:p>
-    <w:p>
-      <w:pPr>
-        <w:pStyle w:val="Normal1"/>
-        <w:shd w:fill="FFFFFF" w:val="clear"/>
-        <w:spacing w:lineRule="auto" w:line="240" w:before="200" w:after="200"/>
-        <w:ind w:hanging="360" w:left="720"/>
-        <w:rPr>
-          <w:rFonts w:ascii="Times New Roman" w:hAnsi="Times New Roman"/>
-        </w:rPr>
-      </w:pPr>
-      <w:r>
-        <w:rPr>
-          <w:rFonts w:ascii="Times New Roman" w:hAnsi="Times New Roman"/>
-        </w:rPr>
-      </w:r>
-    </w:p>
-    <w:p>
-      <w:pPr>
-        <w:pStyle w:val="Normal1"/>
-        <w:shd w:fill="FFFFFF" w:val="clear"/>
-        <w:spacing w:lineRule="auto" w:line="240" w:before="200" w:after="200"/>
-        <w:ind w:hanging="360" w:left="720"/>
-        <w:rPr>
-          <w:rFonts w:ascii="Times New Roman" w:hAnsi="Times New Roman"/>
-        </w:rPr>
-      </w:pPr>
-      <w:r>
-        <w:rPr>
-          <w:rFonts w:ascii="Times New Roman" w:hAnsi="Times New Roman"/>
-        </w:rPr>
-      </w:r>
-    </w:p>
-    <w:p>
-      <w:pPr>
-        <w:pStyle w:val="Normal1"/>
-        <w:shd w:fill="FFFFFF" w:val="clear"/>
-        <w:spacing w:lineRule="auto" w:line="240" w:before="200" w:after="200"/>
-        <w:ind w:hanging="360" w:left="720"/>
-        <w:rPr>
-          <w:rFonts w:ascii="Times New Roman" w:hAnsi="Times New Roman"/>
-        </w:rPr>
-      </w:pPr>
-      <w:r>
-        <w:rPr>
-          <w:rFonts w:ascii="Times New Roman" w:hAnsi="Times New Roman"/>
-        </w:rPr>
-      </w:r>
-    </w:p>
-    <w:p>
-      <w:pPr>
-        <w:pStyle w:val="Normal1"/>
-        <w:shd w:fill="FFFFFF" w:val="clear"/>
-        <w:spacing w:lineRule="auto" w:line="240" w:before="200" w:after="200"/>
-        <w:ind w:hanging="360" w:left="720"/>
-        <w:rPr>
-          <w:rFonts w:ascii="Times New Roman" w:hAnsi="Times New Roman"/>
-        </w:rPr>
-      </w:pPr>
-      <w:r>
-        <w:rPr>
-          <w:rFonts w:ascii="Times New Roman" w:hAnsi="Times New Roman"/>
-        </w:rPr>
-      </w:r>
-    </w:p>
-    <w:p>
-      <w:pPr>
-        <w:pStyle w:val="Normal1"/>
-        <w:shd w:fill="FFFFFF" w:val="clear"/>
-        <w:spacing w:lineRule="auto" w:line="240" w:before="200" w:after="200"/>
-        <w:ind w:hanging="360" w:left="720"/>
-        <w:rPr>
-          <w:rFonts w:ascii="Times New Roman" w:hAnsi="Times New Roman"/>
-        </w:rPr>
-      </w:pPr>
-      <w:r>
-        <w:rPr>
-          <w:rFonts w:ascii="Times New Roman" w:hAnsi="Times New Roman"/>
-        </w:rPr>
-      </w:r>
-    </w:p>
-    <w:p>
-      <w:pPr>
-        <w:pStyle w:val="Normal1"/>
-        <w:shd w:fill="FFFFFF" w:val="clear"/>
-        <w:spacing w:lineRule="auto" w:line="240" w:before="200" w:after="200"/>
-        <w:ind w:hanging="360" w:left="720"/>
-        <w:rPr>
-          <w:rFonts w:ascii="Times New Roman" w:hAnsi="Times New Roman"/>
-        </w:rPr>
-      </w:pPr>
-      <w:r>
-        <w:rPr>
-          <w:rFonts w:ascii="Times New Roman" w:hAnsi="Times New Roman"/>
-        </w:rPr>
-      </w:r>
-    </w:p>
-    <w:p>
-      <w:pPr>
-        <w:pStyle w:val="Normal1"/>
-        <w:shd w:fill="FFFFFF" w:val="clear"/>
-        <w:spacing w:lineRule="auto" w:line="240" w:before="200" w:after="200"/>
-        <w:ind w:hanging="360" w:left="720"/>
-        <w:rPr>
-          <w:rFonts w:ascii="Times New Roman" w:hAnsi="Times New Roman"/>
-        </w:rPr>
-      </w:pPr>
-      <w:r>
-        <w:rPr>
-          <w:rFonts w:ascii="Times New Roman" w:hAnsi="Times New Roman"/>
-        </w:rPr>
-      </w:r>
-    </w:p>
-    <w:p>
-      <w:pPr>
-        <w:pStyle w:val="Normal1"/>
-        <w:shd w:fill="FFFFFF" w:val="clear"/>
-        <w:spacing w:lineRule="auto" w:line="240" w:before="200" w:after="200"/>
-        <w:ind w:hanging="360" w:left="720"/>
-        <w:rPr>
-          <w:rFonts w:ascii="Times New Roman" w:hAnsi="Times New Roman"/>
-        </w:rPr>
-      </w:pPr>
-      <w:r>
-        <w:rPr>
-          <w:rFonts w:ascii="Times New Roman" w:hAnsi="Times New Roman"/>
-        </w:rPr>
-      </w:r>
-    </w:p>
-    <w:p>
-      <w:pPr>
-        <w:pStyle w:val="Normal1"/>
-        <w:shd w:fill="FFFFFF" w:val="clear"/>
-        <w:spacing w:lineRule="auto" w:line="240" w:before="200" w:after="200"/>
-        <w:ind w:hanging="360" w:left="720"/>
-        <w:rPr>
-          <w:rFonts w:ascii="Times New Roman" w:hAnsi="Times New Roman"/>
-        </w:rPr>
-      </w:pPr>
-      <w:r>
-        <w:rPr>
-          <w:rFonts w:ascii="Times New Roman" w:hAnsi="Times New Roman"/>
-        </w:rPr>
-      </w:r>
-    </w:p>
-    <w:p>
-      <w:pPr>
-        <w:pStyle w:val="Normal1"/>
-        <w:shd w:fill="FFFFFF" w:val="clear"/>
-        <w:spacing w:lineRule="auto" w:line="240" w:before="200" w:after="200"/>
-        <w:ind w:hanging="360" w:left="720"/>
-        <w:rPr>
-          <w:rFonts w:ascii="Times New Roman" w:hAnsi="Times New Roman"/>
-        </w:rPr>
-      </w:pPr>
-      <w:r>
-        <w:rPr>
-          <w:rFonts w:ascii="Times New Roman" w:hAnsi="Times New Roman"/>
-        </w:rPr>
-      </w:r>
-    </w:p>
-    <w:p>
-      <w:pPr>
-        <w:pStyle w:val="Normal1"/>
-        <w:shd w:fill="FFFFFF" w:val="clear"/>
-        <w:spacing w:lineRule="auto" w:line="240" w:before="200" w:after="200"/>
-        <w:ind w:hanging="360" w:left="720"/>
-        <w:rPr>
-          <w:rFonts w:ascii="Times New Roman" w:hAnsi="Times New Roman"/>
-        </w:rPr>
-      </w:pPr>
-      <w:r>
-        <w:rPr>
-          <w:rFonts w:ascii="Times New Roman" w:hAnsi="Times New Roman"/>
-        </w:rPr>
-      </w:r>
-    </w:p>
-    <w:p>
-      <w:pPr>
-        <w:pStyle w:val="Normal1"/>
-        <w:shd w:fill="FFFFFF" w:val="clear"/>
-        <w:spacing w:lineRule="auto" w:line="240" w:before="200" w:after="200"/>
-        <w:ind w:hanging="360" w:left="720"/>
-        <w:rPr>
-          <w:rFonts w:ascii="Times New Roman" w:hAnsi="Times New Roman"/>
-        </w:rPr>
-      </w:pPr>
-      <w:r>
-        <w:rPr>
-          <w:rFonts w:ascii="Times New Roman" w:hAnsi="Times New Roman"/>
-        </w:rPr>
-      </w:r>
-    </w:p>
-    <w:p>
-      <w:pPr>
-        <w:pStyle w:val="Normal1"/>
-        <w:shd w:fill="FFFFFF" w:val="clear"/>
-        <w:spacing w:lineRule="auto" w:line="240" w:before="200" w:after="200"/>
-        <w:ind w:hanging="360" w:left="720"/>
-        <w:rPr>
-          <w:rFonts w:ascii="Times New Roman" w:hAnsi="Times New Roman"/>
-        </w:rPr>
-      </w:pPr>
-      <w:r>
-        <w:rPr>
-          <w:rFonts w:ascii="Times New Roman" w:hAnsi="Times New Roman"/>
-        </w:rPr>
-      </w:r>
-    </w:p>
-    <w:p>
-      <w:pPr>
-        <w:pStyle w:val="Normal1"/>
-        <w:shd w:fill="FFFFFF" w:val="clear"/>
-        <w:spacing w:lineRule="auto" w:line="240" w:before="200" w:after="200"/>
-        <w:ind w:hanging="360" w:left="720"/>
-        <w:rPr>
-          <w:rFonts w:ascii="Times New Roman" w:hAnsi="Times New Roman"/>
-        </w:rPr>
-      </w:pPr>
-      <w:r>
-        <w:rPr>
-          <w:rFonts w:ascii="Times New Roman" w:hAnsi="Times New Roman"/>
-        </w:rPr>
-      </w:r>
-    </w:p>
-    <w:p>
-      <w:pPr>
-        <w:pStyle w:val="Normal1"/>
-        <w:shd w:fill="FFFFFF" w:val="clear"/>
-        <w:spacing w:lineRule="auto" w:line="240" w:before="200" w:after="200"/>
-        <w:ind w:hanging="360" w:left="720"/>
-        <w:rPr>
-          <w:rFonts w:ascii="Times New Roman" w:hAnsi="Times New Roman"/>
-        </w:rPr>
-      </w:pPr>
-      <w:r>
-        <w:rPr>
-          <w:rFonts w:ascii="Times New Roman" w:hAnsi="Times New Roman"/>
-        </w:rPr>
-      </w:r>
-    </w:p>
-    <w:p>
-      <w:pPr>
-        <w:pStyle w:val="Normal1"/>
-        <w:shd w:fill="FFFFFF" w:val="clear"/>
-        <w:spacing w:lineRule="auto" w:line="240" w:before="200" w:after="200"/>
-        <w:ind w:hanging="360" w:left="720"/>
-        <w:rPr>
-          <w:rFonts w:ascii="Times New Roman" w:hAnsi="Times New Roman"/>
-        </w:rPr>
-      </w:pPr>
-      <w:r>
-        <w:rPr>
-          <w:rFonts w:ascii="Times New Roman" w:hAnsi="Times New Roman"/>
-        </w:rPr>
-      </w:r>
-    </w:p>
-    <w:p>
-      <w:pPr>
-        <w:pStyle w:val="Normal1"/>
-        <w:shd w:fill="FFFFFF" w:val="clear"/>
-        <w:spacing w:lineRule="auto" w:line="240" w:before="200" w:after="200"/>
-        <w:ind w:hanging="360" w:left="720"/>
-        <w:rPr>
-          <w:rFonts w:ascii="Times New Roman" w:hAnsi="Times New Roman"/>
-        </w:rPr>
-      </w:pPr>
-      <w:r>
-        <w:rPr>
-          <w:rFonts w:ascii="Times New Roman" w:hAnsi="Times New Roman"/>
-        </w:rPr>
-      </w:r>
-    </w:p>
-    <w:p>
-      <w:pPr>
-        <w:pStyle w:val="Normal1"/>
-        <w:shd w:fill="FFFFFF" w:val="clear"/>
-        <w:spacing w:lineRule="auto" w:line="240" w:before="200" w:after="200"/>
-        <w:ind w:hanging="360" w:left="720"/>
-        <w:rPr>
-          <w:rFonts w:ascii="Times New Roman" w:hAnsi="Times New Roman"/>
-        </w:rPr>
-      </w:pPr>
-      <w:r>
-        <w:rPr>
-          <w:rFonts w:ascii="Times New Roman" w:hAnsi="Times New Roman"/>
-        </w:rPr>
-      </w:r>
-    </w:p>
-    <w:p>
-      <w:pPr>
-        <w:pStyle w:val="Normal1"/>
-        <w:shd w:fill="FFFFFF" w:val="clear"/>
-        <w:spacing w:lineRule="auto" w:line="240" w:before="200" w:after="200"/>
-        <w:ind w:hanging="360" w:left="720"/>
-        <w:rPr>
-          <w:rFonts w:ascii="Times New Roman" w:hAnsi="Times New Roman"/>
-        </w:rPr>
-      </w:pPr>
-      <w:r>
-        <w:rPr>
-          <w:rFonts w:ascii="Times New Roman" w:hAnsi="Times New Roman"/>
-        </w:rPr>
-      </w:r>
-    </w:p>
-    <w:p>
-      <w:pPr>
-        <w:pStyle w:val="Normal1"/>
-        <w:shd w:fill="FFFFFF" w:val="clear"/>
-        <w:spacing w:lineRule="auto" w:line="240" w:before="200" w:after="200"/>
-        <w:ind w:hanging="360" w:left="720"/>
-        <w:rPr>
-          <w:rFonts w:ascii="Times New Roman" w:hAnsi="Times New Roman"/>
-        </w:rPr>
-      </w:pPr>
-      <w:r>
-        <w:rPr>
-          <w:rFonts w:ascii="Times New Roman" w:hAnsi="Times New Roman"/>
-        </w:rPr>
-      </w:r>
-    </w:p>
-    <w:p>
-      <w:pPr>
-        <w:pStyle w:val="Normal1"/>
-        <w:shd w:fill="FFFFFF" w:val="clear"/>
-        <w:spacing w:lineRule="auto" w:line="240" w:before="200" w:after="200"/>
-        <w:ind w:hanging="360" w:left="720"/>
-        <w:rPr>
-          <w:rFonts w:ascii="Times New Roman" w:hAnsi="Times New Roman"/>
-        </w:rPr>
-      </w:pPr>
-      <w:r>
-        <w:rPr>
-          <w:rFonts w:ascii="Times New Roman" w:hAnsi="Times New Roman"/>
-        </w:rPr>
-      </w:r>
-    </w:p>
-    <w:p>
-      <w:pPr>
-        <w:pStyle w:val="Normal1"/>
-        <w:shd w:fill="FFFFFF" w:val="clear"/>
-        <w:spacing w:lineRule="auto" w:line="240" w:before="200" w:after="200"/>
-        <w:ind w:hanging="360" w:left="720"/>
-        <w:rPr>
-          <w:rFonts w:ascii="Times New Roman" w:hAnsi="Times New Roman"/>
-        </w:rPr>
-      </w:pPr>
-      <w:r>
-        <w:rPr>
-          <w:rFonts w:ascii="Times New Roman" w:hAnsi="Times New Roman"/>
-        </w:rPr>
-      </w:r>
-    </w:p>
-    <w:p>
-      <w:pPr>
-        <w:pStyle w:val="Normal1"/>
-        <w:keepNext w:val="true"/>
-        <w:keepLines/>
-        <w:spacing w:lineRule="auto" w:line="240" w:before="0" w:after="200"/>
-        <w:jc w:val="left"/>
-        <w:rPr>
-          <w:rFonts w:ascii="Times New Roman" w:hAnsi="Times New Roman"/>
-          <w:b/>
-          <w:sz w:val="32"/>
-          <w:szCs w:val="32"/>
-        </w:rPr>
-      </w:pPr>
-      <w:r>
-        <w:rPr>
-          <w:rFonts w:ascii="Times New Roman" w:hAnsi="Times New Roman"/>
-          <w:b/>
-          <w:sz w:val="32"/>
-          <w:szCs w:val="32"/>
-        </w:rPr>
-      </w:r>
-      <w:bookmarkStart w:id="60" w:name="_heading=h.k2xay1shuw93_Copy_1"/>
-      <w:bookmarkStart w:id="61" w:name="_heading=h.k2xay1shuw93_Copy_1"/>
-      <w:bookmarkEnd w:id="61"/>
-    </w:p>
-    <w:p>
-      <w:pPr>
-        <w:pStyle w:val="Normal1"/>
-        <w:keepNext w:val="true"/>
-        <w:keepLines/>
-        <w:spacing w:lineRule="auto" w:line="240" w:before="0" w:after="200"/>
-        <w:jc w:val="left"/>
-        <w:rPr>
-          <w:rFonts w:ascii="Times New Roman" w:hAnsi="Times New Roman"/>
-        </w:rPr>
-      </w:pPr>
-      <w:bookmarkStart w:id="62" w:name="_heading=h.oezpfc9zek9x_Copy_1"/>
-      <w:bookmarkEnd w:id="62"/>
-      <w:r>
-        <w:rPr>
-          <w:rFonts w:ascii="Times New Roman" w:hAnsi="Times New Roman"/>
-          <w:b/>
-          <w:sz w:val="32"/>
-          <w:szCs w:val="32"/>
-        </w:rPr>
-        <w:t>Основные требования к оформлению дипломного проекта</w:t>
+        </w:rPr>
+        <w:t>После текста перед следующим заголовком установите одиночный интервал.</w:t>
       </w:r>
     </w:p>
     <w:p>
@@ -18019,29 +17683,7 @@
         <w:pStyle w:val="Normal1"/>
         <w:numPr>
           <w:ilvl w:val="0"/>
-          <w:numId w:val="5"/>
-        </w:numPr>
-        <w:spacing w:lineRule="auto" w:line="276" w:before="200" w:after="200"/>
-        <w:ind w:hanging="360" w:left="720"/>
-        <w:rPr>
-          <w:rFonts w:ascii="Times New Roman" w:hAnsi="Times New Roman"/>
-        </w:rPr>
-      </w:pPr>
-      <w:r>
-        <w:rPr>
-          <w:rFonts w:ascii="Times New Roman" w:hAnsi="Times New Roman"/>
-        </w:rPr>
-        <w:t>Текст проекта оформляйте только с одной стороны листа формата А4. При наборе используйте межстрочный интервал 1,5.</w:t>
-        <w:br/>
-        <w:t>Объемные таблицы/иллюстрации возможно размещать на листах А3, А2 и выносить в приложения.</w:t>
-      </w:r>
-    </w:p>
-    <w:p>
-      <w:pPr>
-        <w:pStyle w:val="Normal1"/>
-        <w:numPr>
-          <w:ilvl w:val="0"/>
-          <w:numId w:val="5"/>
+          <w:numId w:val="4"/>
         </w:numPr>
         <w:spacing w:lineRule="auto" w:line="276" w:before="0" w:after="200"/>
         <w:ind w:hanging="360" w:left="720"/>
@@ -18053,7 +17695,7 @@
         <w:rPr>
           <w:rFonts w:ascii="Times New Roman" w:hAnsi="Times New Roman"/>
         </w:rPr>
-        <w:t>При наборе информации, используйте шрифт Times New Roman с выравниванием текста по ширине. Рекомендуем кегль — 12–14, для некоторых структурных единиц работы можно выбрать полужирное выделение.</w:t>
+        <w:t>После заголовка перед подзаголовком проставьте двойной интервал.</w:t>
       </w:r>
     </w:p>
     <w:p>
@@ -18061,7 +17703,7 @@
         <w:pStyle w:val="Normal1"/>
         <w:numPr>
           <w:ilvl w:val="0"/>
-          <w:numId w:val="5"/>
+          <w:numId w:val="4"/>
         </w:numPr>
         <w:spacing w:lineRule="auto" w:line="276" w:before="0" w:after="200"/>
         <w:ind w:hanging="360" w:left="720"/>
@@ -18073,7 +17715,7 @@
         <w:rPr>
           <w:rFonts w:ascii="Times New Roman" w:hAnsi="Times New Roman"/>
         </w:rPr>
-        <w:t>Поля страницы, где размещается текст, выставляйте по определенным показателям: нижнее/верхнее – 20 мм, правое – 10 мм, левое (для последующей прошивки) – 30 мм.</w:t>
+        <w:t>Имена собственные — наименования компаний/изделий, фамилии учёных и т. д., указывайте на языке оригинала.</w:t>
       </w:r>
     </w:p>
     <w:p>
@@ -18081,107 +17723,7 @@
         <w:pStyle w:val="Normal1"/>
         <w:numPr>
           <w:ilvl w:val="0"/>
-          <w:numId w:val="5"/>
-        </w:numPr>
-        <w:spacing w:lineRule="auto" w:line="276" w:before="0" w:after="200"/>
-        <w:ind w:hanging="360" w:left="720"/>
-        <w:rPr>
-          <w:rFonts w:ascii="Times New Roman" w:hAnsi="Times New Roman"/>
-        </w:rPr>
-      </w:pPr>
-      <w:r>
-        <w:rPr>
-          <w:rFonts w:ascii="Times New Roman" w:hAnsi="Times New Roman"/>
-        </w:rPr>
-        <w:t>Все листы дипломного проекта нумеруются по порядку, начиная с введения (используется сквозная нумерация). Номер указывайте в центре нижней части страницы без точки.</w:t>
-      </w:r>
-    </w:p>
-    <w:p>
-      <w:pPr>
-        <w:pStyle w:val="Normal1"/>
-        <w:numPr>
-          <w:ilvl w:val="0"/>
-          <w:numId w:val="5"/>
-        </w:numPr>
-        <w:spacing w:lineRule="auto" w:line="276" w:before="0" w:after="200"/>
-        <w:ind w:hanging="360" w:left="720"/>
-        <w:rPr>
-          <w:rFonts w:ascii="Times New Roman" w:hAnsi="Times New Roman"/>
-        </w:rPr>
-      </w:pPr>
-      <w:r>
-        <w:rPr>
-          <w:rFonts w:ascii="Times New Roman" w:hAnsi="Times New Roman"/>
-        </w:rPr>
-        <w:t>Заголовок раздела с одним подразделом или пунктом не нумеруется.</w:t>
-      </w:r>
-    </w:p>
-    <w:p>
-      <w:pPr>
-        <w:pStyle w:val="Normal1"/>
-        <w:numPr>
-          <w:ilvl w:val="0"/>
-          <w:numId w:val="5"/>
-        </w:numPr>
-        <w:spacing w:lineRule="auto" w:line="276" w:before="0" w:after="200"/>
-        <w:ind w:hanging="360" w:left="720"/>
-        <w:rPr>
-          <w:rFonts w:ascii="Times New Roman" w:hAnsi="Times New Roman"/>
-        </w:rPr>
-      </w:pPr>
-      <w:r>
-        <w:rPr>
-          <w:rFonts w:ascii="Times New Roman" w:hAnsi="Times New Roman"/>
-        </w:rPr>
-        <w:t>После текста перед следующим заголовком установите одиночный интервал.</w:t>
-      </w:r>
-    </w:p>
-    <w:p>
-      <w:pPr>
-        <w:pStyle w:val="Normal1"/>
-        <w:numPr>
-          <w:ilvl w:val="0"/>
-          <w:numId w:val="5"/>
-        </w:numPr>
-        <w:spacing w:lineRule="auto" w:line="276" w:before="0" w:after="200"/>
-        <w:ind w:hanging="360" w:left="720"/>
-        <w:rPr>
-          <w:rFonts w:ascii="Times New Roman" w:hAnsi="Times New Roman"/>
-        </w:rPr>
-      </w:pPr>
-      <w:r>
-        <w:rPr>
-          <w:rFonts w:ascii="Times New Roman" w:hAnsi="Times New Roman"/>
-        </w:rPr>
-        <w:t>После заголовка перед подзаголовком проставьте двойной интервал.</w:t>
-      </w:r>
-    </w:p>
-    <w:p>
-      <w:pPr>
-        <w:pStyle w:val="Normal1"/>
-        <w:numPr>
-          <w:ilvl w:val="0"/>
-          <w:numId w:val="5"/>
-        </w:numPr>
-        <w:spacing w:lineRule="auto" w:line="276" w:before="0" w:after="200"/>
-        <w:ind w:hanging="360" w:left="720"/>
-        <w:rPr>
-          <w:rFonts w:ascii="Times New Roman" w:hAnsi="Times New Roman"/>
-        </w:rPr>
-      </w:pPr>
-      <w:r>
-        <w:rPr>
-          <w:rFonts w:ascii="Times New Roman" w:hAnsi="Times New Roman"/>
-        </w:rPr>
-        <w:t>Имена собственные — наименования компаний/изделий, фамилии учёных и т. д., указывайте на языке оригинала.</w:t>
-      </w:r>
-    </w:p>
-    <w:p>
-      <w:pPr>
-        <w:pStyle w:val="Normal1"/>
-        <w:numPr>
-          <w:ilvl w:val="0"/>
-          <w:numId w:val="5"/>
+          <w:numId w:val="4"/>
         </w:numPr>
         <w:spacing w:lineRule="auto" w:line="276" w:before="0" w:after="200"/>
         <w:ind w:hanging="360" w:left="720"/>
@@ -18273,7 +17815,7 @@
               <w:pStyle w:val="Normal1"/>
               <w:numPr>
                 <w:ilvl w:val="0"/>
-                <w:numId w:val="2"/>
+                <w:numId w:val="1"/>
               </w:numPr>
               <w:spacing w:lineRule="auto" w:line="276" w:before="0" w:after="200"/>
               <w:ind w:hanging="360" w:left="720"/>
@@ -18294,7 +17836,7 @@
               <w:pStyle w:val="Normal1"/>
               <w:numPr>
                 <w:ilvl w:val="0"/>
-                <w:numId w:val="2"/>
+                <w:numId w:val="1"/>
               </w:numPr>
               <w:spacing w:lineRule="auto" w:line="276" w:before="0" w:after="200"/>
               <w:ind w:hanging="360" w:left="720"/>
@@ -18361,8 +17903,12 @@
       </w:r>
     </w:p>
     <w:sectPr>
-      <w:headerReference w:type="default" r:id="rId64"/>
-      <w:footerReference w:type="default" r:id="rId65"/>
+      <w:headerReference w:type="even" r:id="rId64"/>
+      <w:headerReference w:type="default" r:id="rId65"/>
+      <w:headerReference w:type="first" r:id="rId66"/>
+      <w:footerReference w:type="even" r:id="rId67"/>
+      <w:footerReference w:type="default" r:id="rId68"/>
+      <w:footerReference w:type="first" r:id="rId69"/>
       <w:type w:val="nextPage"/>
       <w:pgSz w:w="11906" w:h="16838"/>
       <w:pgMar w:left="1133" w:right="1133" w:gutter="0" w:header="720" w:top="1133" w:footer="720" w:bottom="1133"/>
@@ -18376,6 +17922,40 @@
 </file>
 
 <file path=word/footer1.xml><?xml version="1.0" encoding="utf-8"?>
+<w:ftr xmlns:o="urn:schemas-microsoft-com:office:office" xmlns:r="http://schemas.openxmlformats.org/officeDocument/2006/relationships" xmlns:v="urn:schemas-microsoft-com:vml" xmlns:w="http://schemas.openxmlformats.org/wordprocessingml/2006/main" xmlns:w10="urn:schemas-microsoft-com:office:word" xmlns:wp="http://schemas.openxmlformats.org/drawingml/2006/wordprocessingDrawing" xmlns:wps="http://schemas.microsoft.com/office/word/2010/wordprocessingShape" xmlns:wpg="http://schemas.microsoft.com/office/word/2010/wordprocessingGroup" xmlns:mc="http://schemas.openxmlformats.org/markup-compatibility/2006" xmlns:wp14="http://schemas.microsoft.com/office/word/2010/wordprocessingDrawing" xmlns:w14="http://schemas.microsoft.com/office/word/2010/wordml" xmlns:w15="http://schemas.microsoft.com/office/word/2012/wordml" mc:Ignorable="w14 wp14 w15">
+  <w:p>
+    <w:pPr>
+      <w:pStyle w:val="Footer"/>
+      <w:spacing w:before="0" w:after="200"/>
+      <w:rPr/>
+    </w:pPr>
+    <w:r>
+      <w:rPr/>
+    </w:r>
+  </w:p>
+</w:ftr>
+</file>
+
+<file path=word/footer2.xml><?xml version="1.0" encoding="utf-8"?>
+<w:ftr xmlns:o="urn:schemas-microsoft-com:office:office" xmlns:r="http://schemas.openxmlformats.org/officeDocument/2006/relationships" xmlns:v="urn:schemas-microsoft-com:vml" xmlns:w="http://schemas.openxmlformats.org/wordprocessingml/2006/main" xmlns:w10="urn:schemas-microsoft-com:office:word" xmlns:wp="http://schemas.openxmlformats.org/drawingml/2006/wordprocessingDrawing" xmlns:wps="http://schemas.microsoft.com/office/word/2010/wordprocessingShape" xmlns:wpg="http://schemas.microsoft.com/office/word/2010/wordprocessingGroup" xmlns:mc="http://schemas.openxmlformats.org/markup-compatibility/2006" xmlns:wp14="http://schemas.microsoft.com/office/word/2010/wordprocessingDrawing" xmlns:w14="http://schemas.microsoft.com/office/word/2010/wordml" xmlns:w15="http://schemas.microsoft.com/office/word/2012/wordml" mc:Ignorable="w14 wp14 w15">
+  <w:p>
+    <w:pPr>
+      <w:pStyle w:val="Normal1"/>
+      <w:widowControl/>
+      <w:suppressAutoHyphens w:val="true"/>
+      <w:bidi w:val="0"/>
+      <w:spacing w:lineRule="auto" w:line="240" w:before="0" w:after="200"/>
+      <w:jc w:val="both"/>
+      <w:rPr/>
+    </w:pPr>
+    <w:r>
+      <w:rPr/>
+    </w:r>
+  </w:p>
+</w:ftr>
+</file>
+
+<file path=word/footer3.xml><?xml version="1.0" encoding="utf-8"?>
 <w:ftr xmlns:o="urn:schemas-microsoft-com:office:office" xmlns:r="http://schemas.openxmlformats.org/officeDocument/2006/relationships" xmlns:v="urn:schemas-microsoft-com:vml" xmlns:w="http://schemas.openxmlformats.org/wordprocessingml/2006/main" xmlns:w10="urn:schemas-microsoft-com:office:word" xmlns:wp="http://schemas.openxmlformats.org/drawingml/2006/wordprocessingDrawing" xmlns:wps="http://schemas.microsoft.com/office/word/2010/wordprocessingShape" xmlns:wpg="http://schemas.microsoft.com/office/word/2010/wordprocessingGroup" xmlns:mc="http://schemas.openxmlformats.org/markup-compatibility/2006" xmlns:wp14="http://schemas.microsoft.com/office/word/2010/wordprocessingDrawing" xmlns:w14="http://schemas.microsoft.com/office/word/2010/wordml" xmlns:w15="http://schemas.microsoft.com/office/word/2012/wordml" mc:Ignorable="w14 wp14 w15">
   <w:p>
     <w:pPr>
@@ -18409,128 +17989,39 @@
 </w:hdr>
 </file>
 
+<file path=word/header2.xml><?xml version="1.0" encoding="utf-8"?>
+<w:hdr xmlns:o="urn:schemas-microsoft-com:office:office" xmlns:r="http://schemas.openxmlformats.org/officeDocument/2006/relationships" xmlns:v="urn:schemas-microsoft-com:vml" xmlns:w="http://schemas.openxmlformats.org/wordprocessingml/2006/main" xmlns:w10="urn:schemas-microsoft-com:office:word" xmlns:wp="http://schemas.openxmlformats.org/drawingml/2006/wordprocessingDrawing" xmlns:wps="http://schemas.microsoft.com/office/word/2010/wordprocessingShape" xmlns:wpg="http://schemas.microsoft.com/office/word/2010/wordprocessingGroup" xmlns:mc="http://schemas.openxmlformats.org/markup-compatibility/2006" xmlns:wp14="http://schemas.microsoft.com/office/word/2010/wordprocessingDrawing" xmlns:w14="http://schemas.microsoft.com/office/word/2010/wordml" xmlns:w15="http://schemas.microsoft.com/office/word/2012/wordml" mc:Ignorable="w14 wp14 w15">
+  <w:p>
+    <w:pPr>
+      <w:pStyle w:val="Header"/>
+      <w:spacing w:before="0" w:after="200"/>
+      <w:rPr/>
+    </w:pPr>
+    <w:r>
+      <w:rPr/>
+    </w:r>
+  </w:p>
+</w:hdr>
+</file>
+
+<file path=word/header3.xml><?xml version="1.0" encoding="utf-8"?>
+<w:hdr xmlns:o="urn:schemas-microsoft-com:office:office" xmlns:r="http://schemas.openxmlformats.org/officeDocument/2006/relationships" xmlns:v="urn:schemas-microsoft-com:vml" xmlns:w="http://schemas.openxmlformats.org/wordprocessingml/2006/main" xmlns:w10="urn:schemas-microsoft-com:office:word" xmlns:wp="http://schemas.openxmlformats.org/drawingml/2006/wordprocessingDrawing" xmlns:wps="http://schemas.microsoft.com/office/word/2010/wordprocessingShape" xmlns:wpg="http://schemas.microsoft.com/office/word/2010/wordprocessingGroup" xmlns:mc="http://schemas.openxmlformats.org/markup-compatibility/2006" xmlns:wp14="http://schemas.microsoft.com/office/word/2010/wordprocessingDrawing" xmlns:w14="http://schemas.microsoft.com/office/word/2010/wordml" xmlns:w15="http://schemas.microsoft.com/office/word/2012/wordml" mc:Ignorable="w14 wp14 w15">
+  <w:p>
+    <w:pPr>
+      <w:pStyle w:val="Header"/>
+      <w:spacing w:before="0" w:after="200"/>
+      <w:rPr/>
+    </w:pPr>
+    <w:r>
+      <w:rPr/>
+    </w:r>
+  </w:p>
+</w:hdr>
+</file>
+
 <file path=word/numbering.xml><?xml version="1.0" encoding="utf-8"?>
 <w:numbering xmlns:w="http://schemas.openxmlformats.org/wordprocessingml/2006/main" xmlns:o="urn:schemas-microsoft-com:office:office" xmlns:r="http://schemas.openxmlformats.org/officeDocument/2006/relationships" xmlns:v="urn:schemas-microsoft-com:vml" xmlns:mc="http://schemas.openxmlformats.org/markup-compatibility/2006" xmlns:w14="http://schemas.microsoft.com/office/word/2010/wordml" mc:Ignorable="w14">
   <w:abstractNum w:abstractNumId="1">
-    <w:lvl w:ilvl="0">
-      <w:start w:val="1"/>
-      <w:numFmt w:val="none"/>
-      <w:suff w:val="nothing"/>
-      <w:lvlText w:val="%1"/>
-      <w:lvlJc w:val="left"/>
-      <w:pPr>
-        <w:tabs>
-          <w:tab w:val="num" w:pos="0"/>
-        </w:tabs>
-        <w:ind w:left="0" w:hanging="0"/>
-      </w:pPr>
-    </w:lvl>
-    <w:lvl w:ilvl="1">
-      <w:start w:val="1"/>
-      <w:numFmt w:val="none"/>
-      <w:suff w:val="nothing"/>
-      <w:lvlText w:val="%2"/>
-      <w:lvlJc w:val="left"/>
-      <w:pPr>
-        <w:tabs>
-          <w:tab w:val="num" w:pos="0"/>
-        </w:tabs>
-        <w:ind w:left="0" w:hanging="0"/>
-      </w:pPr>
-    </w:lvl>
-    <w:lvl w:ilvl="2">
-      <w:start w:val="1"/>
-      <w:numFmt w:val="none"/>
-      <w:suff w:val="nothing"/>
-      <w:lvlText w:val="%3"/>
-      <w:lvlJc w:val="left"/>
-      <w:pPr>
-        <w:tabs>
-          <w:tab w:val="num" w:pos="0"/>
-        </w:tabs>
-        <w:ind w:left="0" w:hanging="0"/>
-      </w:pPr>
-    </w:lvl>
-    <w:lvl w:ilvl="3">
-      <w:start w:val="1"/>
-      <w:numFmt w:val="none"/>
-      <w:suff w:val="nothing"/>
-      <w:lvlText w:val="%4"/>
-      <w:lvlJc w:val="left"/>
-      <w:pPr>
-        <w:tabs>
-          <w:tab w:val="num" w:pos="0"/>
-        </w:tabs>
-        <w:ind w:left="0" w:hanging="0"/>
-      </w:pPr>
-    </w:lvl>
-    <w:lvl w:ilvl="4">
-      <w:start w:val="1"/>
-      <w:numFmt w:val="none"/>
-      <w:suff w:val="nothing"/>
-      <w:lvlText w:val="%5"/>
-      <w:lvlJc w:val="left"/>
-      <w:pPr>
-        <w:tabs>
-          <w:tab w:val="num" w:pos="0"/>
-        </w:tabs>
-        <w:ind w:left="0" w:hanging="0"/>
-      </w:pPr>
-    </w:lvl>
-    <w:lvl w:ilvl="5">
-      <w:start w:val="1"/>
-      <w:numFmt w:val="none"/>
-      <w:suff w:val="nothing"/>
-      <w:lvlText w:val="%6"/>
-      <w:lvlJc w:val="left"/>
-      <w:pPr>
-        <w:tabs>
-          <w:tab w:val="num" w:pos="0"/>
-        </w:tabs>
-        <w:ind w:left="0" w:hanging="0"/>
-      </w:pPr>
-    </w:lvl>
-    <w:lvl w:ilvl="6">
-      <w:start w:val="1"/>
-      <w:numFmt w:val="none"/>
-      <w:suff w:val="nothing"/>
-      <w:lvlText w:val="%7"/>
-      <w:lvlJc w:val="left"/>
-      <w:pPr>
-        <w:tabs>
-          <w:tab w:val="num" w:pos="0"/>
-        </w:tabs>
-        <w:ind w:left="0" w:hanging="0"/>
-      </w:pPr>
-    </w:lvl>
-    <w:lvl w:ilvl="7">
-      <w:start w:val="1"/>
-      <w:numFmt w:val="none"/>
-      <w:suff w:val="nothing"/>
-      <w:lvlText w:val="%8"/>
-      <w:lvlJc w:val="left"/>
-      <w:pPr>
-        <w:tabs>
-          <w:tab w:val="num" w:pos="0"/>
-        </w:tabs>
-        <w:ind w:left="0" w:hanging="0"/>
-      </w:pPr>
-    </w:lvl>
-    <w:lvl w:ilvl="8">
-      <w:start w:val="1"/>
-      <w:numFmt w:val="none"/>
-      <w:suff w:val="nothing"/>
-      <w:lvlText w:val="%9"/>
-      <w:lvlJc w:val="left"/>
-      <w:pPr>
-        <w:tabs>
-          <w:tab w:val="num" w:pos="0"/>
-        </w:tabs>
-        <w:ind w:left="0" w:hanging="0"/>
-      </w:pPr>
-    </w:lvl>
-  </w:abstractNum>
-  <w:abstractNum w:abstractNumId="2">
     <w:lvl w:ilvl="0">
       <w:start w:val="1"/>
       <w:numFmt w:val="decimal"/>
@@ -18667,7 +18158,7 @@
       </w:rPr>
     </w:lvl>
   </w:abstractNum>
-  <w:abstractNum w:abstractNumId="3">
+  <w:abstractNum w:abstractNumId="2">
     <w:lvl w:ilvl="0">
       <w:start w:val="1"/>
       <w:numFmt w:val="bullet"/>
@@ -18815,7 +18306,7 @@
       </w:rPr>
     </w:lvl>
   </w:abstractNum>
-  <w:abstractNum w:abstractNumId="4">
+  <w:abstractNum w:abstractNumId="3">
     <w:lvl w:ilvl="0">
       <w:start w:val="1"/>
       <w:numFmt w:val="decimal"/>
@@ -18952,7 +18443,7 @@
       </w:rPr>
     </w:lvl>
   </w:abstractNum>
-  <w:abstractNum w:abstractNumId="5">
+  <w:abstractNum w:abstractNumId="4">
     <w:lvl w:ilvl="0">
       <w:start w:val="1"/>
       <w:numFmt w:val="decimal"/>
@@ -19091,7 +18582,7 @@
       </w:rPr>
     </w:lvl>
   </w:abstractNum>
-  <w:abstractNum w:abstractNumId="6">
+  <w:abstractNum w:abstractNumId="5">
     <w:lvl w:ilvl="0">
       <w:start w:val="1"/>
       <w:numFmt w:val="decimal"/>
@@ -19231,7 +18722,7 @@
       </w:rPr>
     </w:lvl>
   </w:abstractNum>
-  <w:abstractNum w:abstractNumId="7">
+  <w:abstractNum w:abstractNumId="6">
     <w:lvl w:ilvl="0">
       <w:start w:val="1"/>
       <w:numFmt w:val="decimal"/>
@@ -19371,7 +18862,7 @@
       </w:rPr>
     </w:lvl>
   </w:abstractNum>
-  <w:abstractNum w:abstractNumId="8">
+  <w:abstractNum w:abstractNumId="7">
     <w:lvl w:ilvl="0">
       <w:start w:val="1"/>
       <w:numFmt w:val="bullet"/>
@@ -19519,7 +19010,7 @@
       </w:rPr>
     </w:lvl>
   </w:abstractNum>
-  <w:abstractNum w:abstractNumId="9">
+  <w:abstractNum w:abstractNumId="8">
     <w:lvl w:ilvl="0">
       <w:start w:val="1"/>
       <w:numFmt w:val="bullet"/>
@@ -19662,6 +19153,143 @@
       <w:rPr>
         <w:rFonts w:ascii="OpenSymbol" w:hAnsi="OpenSymbol" w:cs="OpenSymbol" w:hint="default"/>
         <w:u w:val="none"/>
+      </w:rPr>
+    </w:lvl>
+  </w:abstractNum>
+  <w:abstractNum w:abstractNumId="9">
+    <w:lvl w:ilvl="0">
+      <w:start w:val="1"/>
+      <w:numFmt w:val="bullet"/>
+      <w:lvlText w:val=""/>
+      <w:lvlJc w:val="left"/>
+      <w:pPr>
+        <w:tabs>
+          <w:tab w:val="num" w:pos="720"/>
+        </w:tabs>
+        <w:ind w:left="720" w:hanging="360"/>
+      </w:pPr>
+      <w:rPr>
+        <w:rFonts w:ascii="Symbol" w:hAnsi="Symbol" w:cs="Symbol" w:hint="default"/>
+      </w:rPr>
+    </w:lvl>
+    <w:lvl w:ilvl="1">
+      <w:start w:val="1"/>
+      <w:numFmt w:val="bullet"/>
+      <w:lvlText w:val="◦"/>
+      <w:lvlJc w:val="left"/>
+      <w:pPr>
+        <w:tabs>
+          <w:tab w:val="num" w:pos="1080"/>
+        </w:tabs>
+        <w:ind w:left="1080" w:hanging="360"/>
+      </w:pPr>
+      <w:rPr>
+        <w:rFonts w:ascii="OpenSymbol" w:hAnsi="OpenSymbol" w:cs="OpenSymbol" w:hint="default"/>
+      </w:rPr>
+    </w:lvl>
+    <w:lvl w:ilvl="2">
+      <w:start w:val="1"/>
+      <w:numFmt w:val="bullet"/>
+      <w:lvlText w:val="▪"/>
+      <w:lvlJc w:val="left"/>
+      <w:pPr>
+        <w:tabs>
+          <w:tab w:val="num" w:pos="1440"/>
+        </w:tabs>
+        <w:ind w:left="1440" w:hanging="360"/>
+      </w:pPr>
+      <w:rPr>
+        <w:rFonts w:ascii="OpenSymbol" w:hAnsi="OpenSymbol" w:cs="OpenSymbol" w:hint="default"/>
+      </w:rPr>
+    </w:lvl>
+    <w:lvl w:ilvl="3">
+      <w:start w:val="1"/>
+      <w:numFmt w:val="bullet"/>
+      <w:lvlText w:val=""/>
+      <w:lvlJc w:val="left"/>
+      <w:pPr>
+        <w:tabs>
+          <w:tab w:val="num" w:pos="1800"/>
+        </w:tabs>
+        <w:ind w:left="1800" w:hanging="360"/>
+      </w:pPr>
+      <w:rPr>
+        <w:rFonts w:ascii="Symbol" w:hAnsi="Symbol" w:cs="Symbol" w:hint="default"/>
+      </w:rPr>
+    </w:lvl>
+    <w:lvl w:ilvl="4">
+      <w:start w:val="1"/>
+      <w:numFmt w:val="bullet"/>
+      <w:lvlText w:val="◦"/>
+      <w:lvlJc w:val="left"/>
+      <w:pPr>
+        <w:tabs>
+          <w:tab w:val="num" w:pos="2160"/>
+        </w:tabs>
+        <w:ind w:left="2160" w:hanging="360"/>
+      </w:pPr>
+      <w:rPr>
+        <w:rFonts w:ascii="OpenSymbol" w:hAnsi="OpenSymbol" w:cs="OpenSymbol" w:hint="default"/>
+      </w:rPr>
+    </w:lvl>
+    <w:lvl w:ilvl="5">
+      <w:start w:val="1"/>
+      <w:numFmt w:val="bullet"/>
+      <w:lvlText w:val="▪"/>
+      <w:lvlJc w:val="left"/>
+      <w:pPr>
+        <w:tabs>
+          <w:tab w:val="num" w:pos="2520"/>
+        </w:tabs>
+        <w:ind w:left="2520" w:hanging="360"/>
+      </w:pPr>
+      <w:rPr>
+        <w:rFonts w:ascii="OpenSymbol" w:hAnsi="OpenSymbol" w:cs="OpenSymbol" w:hint="default"/>
+      </w:rPr>
+    </w:lvl>
+    <w:lvl w:ilvl="6">
+      <w:start w:val="1"/>
+      <w:numFmt w:val="bullet"/>
+      <w:lvlText w:val=""/>
+      <w:lvlJc w:val="left"/>
+      <w:pPr>
+        <w:tabs>
+          <w:tab w:val="num" w:pos="2880"/>
+        </w:tabs>
+        <w:ind w:left="2880" w:hanging="360"/>
+      </w:pPr>
+      <w:rPr>
+        <w:rFonts w:ascii="Symbol" w:hAnsi="Symbol" w:cs="Symbol" w:hint="default"/>
+      </w:rPr>
+    </w:lvl>
+    <w:lvl w:ilvl="7">
+      <w:start w:val="1"/>
+      <w:numFmt w:val="bullet"/>
+      <w:lvlText w:val="◦"/>
+      <w:lvlJc w:val="left"/>
+      <w:pPr>
+        <w:tabs>
+          <w:tab w:val="num" w:pos="3240"/>
+        </w:tabs>
+        <w:ind w:left="3240" w:hanging="360"/>
+      </w:pPr>
+      <w:rPr>
+        <w:rFonts w:ascii="OpenSymbol" w:hAnsi="OpenSymbol" w:cs="OpenSymbol" w:hint="default"/>
+      </w:rPr>
+    </w:lvl>
+    <w:lvl w:ilvl="8">
+      <w:start w:val="1"/>
+      <w:numFmt w:val="bullet"/>
+      <w:lvlText w:val="▪"/>
+      <w:lvlJc w:val="left"/>
+      <w:pPr>
+        <w:tabs>
+          <w:tab w:val="num" w:pos="3600"/>
+        </w:tabs>
+        <w:ind w:left="3600" w:hanging="360"/>
+      </w:pPr>
+      <w:rPr>
+        <w:rFonts w:ascii="OpenSymbol" w:hAnsi="OpenSymbol" w:cs="OpenSymbol" w:hint="default"/>
       </w:rPr>
     </w:lvl>
   </w:abstractNum>
@@ -19942,143 +19570,6 @@
   <w:abstractNum w:abstractNumId="12">
     <w:lvl w:ilvl="0">
       <w:start w:val="1"/>
-      <w:numFmt w:val="bullet"/>
-      <w:lvlText w:val=""/>
-      <w:lvlJc w:val="left"/>
-      <w:pPr>
-        <w:tabs>
-          <w:tab w:val="num" w:pos="720"/>
-        </w:tabs>
-        <w:ind w:left="720" w:hanging="360"/>
-      </w:pPr>
-      <w:rPr>
-        <w:rFonts w:ascii="Symbol" w:hAnsi="Symbol" w:cs="Symbol" w:hint="default"/>
-      </w:rPr>
-    </w:lvl>
-    <w:lvl w:ilvl="1">
-      <w:start w:val="1"/>
-      <w:numFmt w:val="bullet"/>
-      <w:lvlText w:val="◦"/>
-      <w:lvlJc w:val="left"/>
-      <w:pPr>
-        <w:tabs>
-          <w:tab w:val="num" w:pos="1080"/>
-        </w:tabs>
-        <w:ind w:left="1080" w:hanging="360"/>
-      </w:pPr>
-      <w:rPr>
-        <w:rFonts w:ascii="OpenSymbol" w:hAnsi="OpenSymbol" w:cs="OpenSymbol" w:hint="default"/>
-      </w:rPr>
-    </w:lvl>
-    <w:lvl w:ilvl="2">
-      <w:start w:val="1"/>
-      <w:numFmt w:val="bullet"/>
-      <w:lvlText w:val="▪"/>
-      <w:lvlJc w:val="left"/>
-      <w:pPr>
-        <w:tabs>
-          <w:tab w:val="num" w:pos="1440"/>
-        </w:tabs>
-        <w:ind w:left="1440" w:hanging="360"/>
-      </w:pPr>
-      <w:rPr>
-        <w:rFonts w:ascii="OpenSymbol" w:hAnsi="OpenSymbol" w:cs="OpenSymbol" w:hint="default"/>
-      </w:rPr>
-    </w:lvl>
-    <w:lvl w:ilvl="3">
-      <w:start w:val="1"/>
-      <w:numFmt w:val="bullet"/>
-      <w:lvlText w:val=""/>
-      <w:lvlJc w:val="left"/>
-      <w:pPr>
-        <w:tabs>
-          <w:tab w:val="num" w:pos="1800"/>
-        </w:tabs>
-        <w:ind w:left="1800" w:hanging="360"/>
-      </w:pPr>
-      <w:rPr>
-        <w:rFonts w:ascii="Symbol" w:hAnsi="Symbol" w:cs="Symbol" w:hint="default"/>
-      </w:rPr>
-    </w:lvl>
-    <w:lvl w:ilvl="4">
-      <w:start w:val="1"/>
-      <w:numFmt w:val="bullet"/>
-      <w:lvlText w:val="◦"/>
-      <w:lvlJc w:val="left"/>
-      <w:pPr>
-        <w:tabs>
-          <w:tab w:val="num" w:pos="2160"/>
-        </w:tabs>
-        <w:ind w:left="2160" w:hanging="360"/>
-      </w:pPr>
-      <w:rPr>
-        <w:rFonts w:ascii="OpenSymbol" w:hAnsi="OpenSymbol" w:cs="OpenSymbol" w:hint="default"/>
-      </w:rPr>
-    </w:lvl>
-    <w:lvl w:ilvl="5">
-      <w:start w:val="1"/>
-      <w:numFmt w:val="bullet"/>
-      <w:lvlText w:val="▪"/>
-      <w:lvlJc w:val="left"/>
-      <w:pPr>
-        <w:tabs>
-          <w:tab w:val="num" w:pos="2520"/>
-        </w:tabs>
-        <w:ind w:left="2520" w:hanging="360"/>
-      </w:pPr>
-      <w:rPr>
-        <w:rFonts w:ascii="OpenSymbol" w:hAnsi="OpenSymbol" w:cs="OpenSymbol" w:hint="default"/>
-      </w:rPr>
-    </w:lvl>
-    <w:lvl w:ilvl="6">
-      <w:start w:val="1"/>
-      <w:numFmt w:val="bullet"/>
-      <w:lvlText w:val=""/>
-      <w:lvlJc w:val="left"/>
-      <w:pPr>
-        <w:tabs>
-          <w:tab w:val="num" w:pos="2880"/>
-        </w:tabs>
-        <w:ind w:left="2880" w:hanging="360"/>
-      </w:pPr>
-      <w:rPr>
-        <w:rFonts w:ascii="Symbol" w:hAnsi="Symbol" w:cs="Symbol" w:hint="default"/>
-      </w:rPr>
-    </w:lvl>
-    <w:lvl w:ilvl="7">
-      <w:start w:val="1"/>
-      <w:numFmt w:val="bullet"/>
-      <w:lvlText w:val="◦"/>
-      <w:lvlJc w:val="left"/>
-      <w:pPr>
-        <w:tabs>
-          <w:tab w:val="num" w:pos="3240"/>
-        </w:tabs>
-        <w:ind w:left="3240" w:hanging="360"/>
-      </w:pPr>
-      <w:rPr>
-        <w:rFonts w:ascii="OpenSymbol" w:hAnsi="OpenSymbol" w:cs="OpenSymbol" w:hint="default"/>
-      </w:rPr>
-    </w:lvl>
-    <w:lvl w:ilvl="8">
-      <w:start w:val="1"/>
-      <w:numFmt w:val="bullet"/>
-      <w:lvlText w:val="▪"/>
-      <w:lvlJc w:val="left"/>
-      <w:pPr>
-        <w:tabs>
-          <w:tab w:val="num" w:pos="3600"/>
-        </w:tabs>
-        <w:ind w:left="3600" w:hanging="360"/>
-      </w:pPr>
-      <w:rPr>
-        <w:rFonts w:ascii="OpenSymbol" w:hAnsi="OpenSymbol" w:cs="OpenSymbol" w:hint="default"/>
-      </w:rPr>
-    </w:lvl>
-  </w:abstractNum>
-  <w:abstractNum w:abstractNumId="13">
-    <w:lvl w:ilvl="0">
-      <w:start w:val="1"/>
       <w:numFmt w:val="decimal"/>
       <w:lvlText w:val="%1."/>
       <w:lvlJc w:val="left"/>
@@ -20193,6 +19684,125 @@
         <w:ind w:left="3600" w:hanging="360"/>
       </w:pPr>
       <w:rPr/>
+    </w:lvl>
+  </w:abstractNum>
+  <w:abstractNum w:abstractNumId="13">
+    <w:lvl w:ilvl="0">
+      <w:start w:val="1"/>
+      <w:numFmt w:val="none"/>
+      <w:suff w:val="nothing"/>
+      <w:lvlText w:val=""/>
+      <w:lvlJc w:val="left"/>
+      <w:pPr>
+        <w:tabs>
+          <w:tab w:val="num" w:pos="0"/>
+        </w:tabs>
+        <w:ind w:left="0" w:hanging="0"/>
+      </w:pPr>
+    </w:lvl>
+    <w:lvl w:ilvl="1">
+      <w:start w:val="1"/>
+      <w:numFmt w:val="none"/>
+      <w:suff w:val="nothing"/>
+      <w:lvlText w:val=""/>
+      <w:lvlJc w:val="left"/>
+      <w:pPr>
+        <w:tabs>
+          <w:tab w:val="num" w:pos="0"/>
+        </w:tabs>
+        <w:ind w:left="0" w:hanging="0"/>
+      </w:pPr>
+    </w:lvl>
+    <w:lvl w:ilvl="2">
+      <w:start w:val="1"/>
+      <w:numFmt w:val="none"/>
+      <w:suff w:val="nothing"/>
+      <w:lvlText w:val=""/>
+      <w:lvlJc w:val="left"/>
+      <w:pPr>
+        <w:tabs>
+          <w:tab w:val="num" w:pos="0"/>
+        </w:tabs>
+        <w:ind w:left="0" w:hanging="0"/>
+      </w:pPr>
+    </w:lvl>
+    <w:lvl w:ilvl="3">
+      <w:start w:val="1"/>
+      <w:numFmt w:val="none"/>
+      <w:suff w:val="nothing"/>
+      <w:lvlText w:val=""/>
+      <w:lvlJc w:val="left"/>
+      <w:pPr>
+        <w:tabs>
+          <w:tab w:val="num" w:pos="0"/>
+        </w:tabs>
+        <w:ind w:left="0" w:hanging="0"/>
+      </w:pPr>
+    </w:lvl>
+    <w:lvl w:ilvl="4">
+      <w:start w:val="1"/>
+      <w:numFmt w:val="none"/>
+      <w:suff w:val="nothing"/>
+      <w:lvlText w:val=""/>
+      <w:lvlJc w:val="left"/>
+      <w:pPr>
+        <w:tabs>
+          <w:tab w:val="num" w:pos="0"/>
+        </w:tabs>
+        <w:ind w:left="0" w:hanging="0"/>
+      </w:pPr>
+    </w:lvl>
+    <w:lvl w:ilvl="5">
+      <w:start w:val="1"/>
+      <w:numFmt w:val="none"/>
+      <w:suff w:val="nothing"/>
+      <w:lvlText w:val=""/>
+      <w:lvlJc w:val="left"/>
+      <w:pPr>
+        <w:tabs>
+          <w:tab w:val="num" w:pos="0"/>
+        </w:tabs>
+        <w:ind w:left="0" w:hanging="0"/>
+      </w:pPr>
+    </w:lvl>
+    <w:lvl w:ilvl="6">
+      <w:start w:val="1"/>
+      <w:numFmt w:val="none"/>
+      <w:suff w:val="nothing"/>
+      <w:lvlText w:val=""/>
+      <w:lvlJc w:val="left"/>
+      <w:pPr>
+        <w:tabs>
+          <w:tab w:val="num" w:pos="0"/>
+        </w:tabs>
+        <w:ind w:left="0" w:hanging="0"/>
+      </w:pPr>
+    </w:lvl>
+    <w:lvl w:ilvl="7">
+      <w:start w:val="1"/>
+      <w:numFmt w:val="none"/>
+      <w:suff w:val="nothing"/>
+      <w:lvlText w:val=""/>
+      <w:lvlJc w:val="left"/>
+      <w:pPr>
+        <w:tabs>
+          <w:tab w:val="num" w:pos="0"/>
+        </w:tabs>
+        <w:ind w:left="0" w:hanging="0"/>
+      </w:pPr>
+    </w:lvl>
+    <w:lvl w:ilvl="8">
+      <w:start w:val="1"/>
+      <w:numFmt w:val="none"/>
+      <w:suff w:val="nothing"/>
+      <w:lvlText w:val=""/>
+      <w:lvlJc w:val="left"/>
+      <w:pPr>
+        <w:tabs>
+          <w:tab w:val="num" w:pos="0"/>
+        </w:tabs>
+        <w:ind w:left="0" w:hanging="0"/>
+      </w:pPr>
     </w:lvl>
   </w:abstractNum>
   <w:num w:numId="1">
@@ -20259,15 +19869,13 @@
     <w:pPr>
       <w:widowControl/>
       <w:suppressAutoHyphens w:val="true"/>
-      <w:kinsoku w:val="true"/>
-      <w:overflowPunct w:val="true"/>
-      <w:autoSpaceDE w:val="true"/>
+      <w:overflowPunct w:val="false"/>
       <w:bidi w:val="0"/>
       <w:spacing w:lineRule="auto" w:line="240" w:before="0" w:after="200"/>
       <w:jc w:val="both"/>
     </w:pPr>
     <w:rPr>
-      <w:rFonts w:eastAsia="IBM Plex Sans" w:cs="IBM Plex Sans" w:ascii="Times New Roman" w:hAnsi="Times New Roman"/>
+      <w:rFonts w:ascii="Times New Roman" w:hAnsi="Times New Roman" w:eastAsia="IBM Plex Sans" w:cs="IBM Plex Sans"/>
       <w:color w:val="auto"/>
       <w:kern w:val="0"/>
       <w:sz w:val="24"/>
@@ -20495,9 +20103,7 @@
     <w:pPr>
       <w:widowControl/>
       <w:suppressAutoHyphens w:val="true"/>
-      <w:kinsoku w:val="true"/>
-      <w:overflowPunct w:val="true"/>
-      <w:autoSpaceDE w:val="true"/>
+      <w:overflowPunct w:val="false"/>
       <w:bidi w:val="0"/>
       <w:spacing w:lineRule="auto" w:line="240" w:before="0" w:after="200"/>
       <w:jc w:val="both"/>

</xml_diff>